<commit_message>
add junit tests for addComputer method, update test documentation and fix little bugs in addcomputer method to make all tests pass
</commit_message>
<xml_diff>
--- a/Documents/Testing/testing-game-documentation.docx
+++ b/Documents/Testing/testing-game-documentation.docx
@@ -56,11 +56,12 @@
           <w:r>
             <w:fldChar w:fldCharType="separate"/>
           </w:r>
-          <w:hyperlink w:anchor="_Toc67245754" w:history="1">
+          <w:hyperlink w:anchor="_Toc70751393" w:history="1">
             <w:r>
               <w:rPr>
                 <w:rStyle w:val="Hyperlink"/>
                 <w:noProof/>
+                <w:lang w:val="en-GB"/>
               </w:rPr>
               <w:t>Screenshot</w:t>
             </w:r>
@@ -83,7 +84,7 @@
                 <w:noProof/>
                 <w:webHidden/>
               </w:rPr>
-              <w:instrText xml:space="preserve"> PAGEREF _Toc67245754 \h </w:instrText>
+              <w:instrText xml:space="preserve"> PAGEREF _Toc70751393 \h </w:instrText>
             </w:r>
             <w:r>
               <w:rPr>
@@ -126,14 +127,14 @@
               <w:lang w:eastAsia="de-CH"/>
             </w:rPr>
           </w:pPr>
-          <w:hyperlink w:anchor="_Toc67245755" w:history="1">
+          <w:hyperlink w:anchor="_Toc70751394" w:history="1">
             <w:r>
               <w:rPr>
                 <w:rStyle w:val="Hyperlink"/>
                 <w:noProof/>
                 <w:lang w:val="en-GB"/>
               </w:rPr>
-              <w:t>Testing of doCarTurn &amp; calculatePath</w:t>
+              <w:t>Testing of addPlayer &amp; addComputer</w:t>
             </w:r>
             <w:r>
               <w:rPr>
@@ -154,7 +155,7 @@
                 <w:noProof/>
                 <w:webHidden/>
               </w:rPr>
-              <w:instrText xml:space="preserve"> PAGEREF _Toc67245755 \h </w:instrText>
+              <w:instrText xml:space="preserve"> PAGEREF _Toc70751394 \h </w:instrText>
             </w:r>
             <w:r>
               <w:rPr>
@@ -175,148 +176,6 @@
                 <w:webHidden/>
               </w:rPr>
               <w:t>2</w:t>
-            </w:r>
-            <w:r>
-              <w:rPr>
-                <w:noProof/>
-                <w:webHidden/>
-              </w:rPr>
-              <w:fldChar w:fldCharType="end"/>
-            </w:r>
-          </w:hyperlink>
-        </w:p>
-        <w:p>
-          <w:pPr>
-            <w:pStyle w:val="Verzeichnis2"/>
-            <w:tabs>
-              <w:tab w:val="right" w:leader="dot" w:pos="10456"/>
-            </w:tabs>
-            <w:rPr>
-              <w:rFonts w:eastAsiaTheme="minorEastAsia"/>
-              <w:noProof/>
-              <w:lang w:eastAsia="de-CH"/>
-            </w:rPr>
-          </w:pPr>
-          <w:hyperlink w:anchor="_Toc67245756" w:history="1">
-            <w:r>
-              <w:rPr>
-                <w:rStyle w:val="Hyperlink"/>
-                <w:noProof/>
-                <w:lang w:val="en-GB"/>
-              </w:rPr>
-              <w:t>Testing of getWinner</w:t>
-            </w:r>
-            <w:r>
-              <w:rPr>
-                <w:noProof/>
-                <w:webHidden/>
-              </w:rPr>
-              <w:tab/>
-            </w:r>
-            <w:r>
-              <w:rPr>
-                <w:noProof/>
-                <w:webHidden/>
-              </w:rPr>
-              <w:fldChar w:fldCharType="begin"/>
-            </w:r>
-            <w:r>
-              <w:rPr>
-                <w:noProof/>
-                <w:webHidden/>
-              </w:rPr>
-              <w:instrText xml:space="preserve"> PAGEREF _Toc67245756 \h </w:instrText>
-            </w:r>
-            <w:r>
-              <w:rPr>
-                <w:noProof/>
-                <w:webHidden/>
-              </w:rPr>
-            </w:r>
-            <w:r>
-              <w:rPr>
-                <w:noProof/>
-                <w:webHidden/>
-              </w:rPr>
-              <w:fldChar w:fldCharType="separate"/>
-            </w:r>
-            <w:r>
-              <w:rPr>
-                <w:noProof/>
-                <w:webHidden/>
-              </w:rPr>
-              <w:t>3</w:t>
-            </w:r>
-            <w:r>
-              <w:rPr>
-                <w:noProof/>
-                <w:webHidden/>
-              </w:rPr>
-              <w:fldChar w:fldCharType="end"/>
-            </w:r>
-          </w:hyperlink>
-        </w:p>
-        <w:p>
-          <w:pPr>
-            <w:pStyle w:val="Verzeichnis2"/>
-            <w:tabs>
-              <w:tab w:val="right" w:leader="dot" w:pos="10456"/>
-            </w:tabs>
-            <w:rPr>
-              <w:rFonts w:eastAsiaTheme="minorEastAsia"/>
-              <w:noProof/>
-              <w:lang w:eastAsia="de-CH"/>
-            </w:rPr>
-          </w:pPr>
-          <w:hyperlink w:anchor="_Toc67245757" w:history="1">
-            <w:r>
-              <w:rPr>
-                <w:rStyle w:val="Hyperlink"/>
-                <w:noProof/>
-                <w:lang w:val="en-GB"/>
-              </w:rPr>
-              <w:t>Testing of getCarId &amp; getCarPosition &amp; switchToNextActiveCar &amp; willCarCrash</w:t>
-            </w:r>
-            <w:r>
-              <w:rPr>
-                <w:noProof/>
-                <w:webHidden/>
-              </w:rPr>
-              <w:tab/>
-            </w:r>
-            <w:r>
-              <w:rPr>
-                <w:noProof/>
-                <w:webHidden/>
-              </w:rPr>
-              <w:fldChar w:fldCharType="begin"/>
-            </w:r>
-            <w:r>
-              <w:rPr>
-                <w:noProof/>
-                <w:webHidden/>
-              </w:rPr>
-              <w:instrText xml:space="preserve"> PAGEREF _Toc67245757 \h </w:instrText>
-            </w:r>
-            <w:r>
-              <w:rPr>
-                <w:noProof/>
-                <w:webHidden/>
-              </w:rPr>
-            </w:r>
-            <w:r>
-              <w:rPr>
-                <w:noProof/>
-                <w:webHidden/>
-              </w:rPr>
-              <w:fldChar w:fldCharType="separate"/>
-            </w:r>
-            <w:r>
-              <w:rPr>
-                <w:noProof/>
-                <w:webHidden/>
-              </w:rPr>
-              <w:t>4</w:t>
             </w:r>
             <w:r>
               <w:rPr>
@@ -357,12 +216,14 @@
       <w:pPr>
         <w:rPr>
           <w:rStyle w:val="berschrift2Zchn"/>
+          <w:lang w:val="en-GB"/>
         </w:rPr>
       </w:pPr>
-      <w:bookmarkStart w:id="0" w:name="_Toc67245754"/>
+      <w:bookmarkStart w:id="0" w:name="_Toc70751393"/>
       <w:r>
         <w:rPr>
           <w:rStyle w:val="berschrift2Zchn"/>
+          <w:lang w:val="en-GB"/>
         </w:rPr>
         <w:t>Screenshot</w:t>
       </w:r>
@@ -387,6 +248,52 @@
       </w:pPr>
       <w:r>
         <w:rPr>
+          <w:noProof/>
+        </w:rPr>
+        <w:drawing>
+          <wp:inline distT="0" distB="0" distL="0" distR="0" wp14:anchorId="1310E452" wp14:editId="0A13DFF5">
+            <wp:extent cx="5667375" cy="3771900"/>
+            <wp:effectExtent l="0" t="0" r="9525" b="0"/>
+            <wp:docPr id="1" name="Grafik 1"/>
+            <wp:cNvGraphicFramePr>
+              <a:graphicFrameLocks xmlns:a="http://schemas.openxmlformats.org/drawingml/2006/main" noChangeAspect="1"/>
+            </wp:cNvGraphicFramePr>
+            <a:graphic xmlns:a="http://schemas.openxmlformats.org/drawingml/2006/main">
+              <a:graphicData uri="http://schemas.openxmlformats.org/drawingml/2006/picture">
+                <pic:pic xmlns:pic="http://schemas.openxmlformats.org/drawingml/2006/picture">
+                  <pic:nvPicPr>
+                    <pic:cNvPr id="1" name=""/>
+                    <pic:cNvPicPr/>
+                  </pic:nvPicPr>
+                  <pic:blipFill>
+                    <a:blip r:embed="rId5"/>
+                    <a:stretch>
+                      <a:fillRect/>
+                    </a:stretch>
+                  </pic:blipFill>
+                  <pic:spPr>
+                    <a:xfrm>
+                      <a:off x="0" y="0"/>
+                      <a:ext cx="5667375" cy="3771900"/>
+                    </a:xfrm>
+                    <a:prstGeom prst="rect">
+                      <a:avLst/>
+                    </a:prstGeom>
+                  </pic:spPr>
+                </pic:pic>
+              </a:graphicData>
+            </a:graphic>
+          </wp:inline>
+        </w:drawing>
+      </w:r>
+      <w:r>
+        <w:rPr>
+          <w:lang w:val="en-GB"/>
+        </w:rPr>
+        <w:t xml:space="preserve"> </w:t>
+      </w:r>
+      <w:r>
+        <w:rPr>
           <w:lang w:val="en-GB"/>
         </w:rPr>
         <w:br w:type="page"/>
@@ -399,7 +306,7 @@
           <w:lang w:val="en-GB"/>
         </w:rPr>
       </w:pPr>
-      <w:bookmarkStart w:id="1" w:name="_Toc67245755"/>
+      <w:bookmarkStart w:id="1" w:name="_Toc70751394"/>
       <w:r>
         <w:rPr>
           <w:lang w:val="en-GB"/>
@@ -407,15 +314,19 @@
         <w:lastRenderedPageBreak/>
         <w:t xml:space="preserve">Testing of </w:t>
       </w:r>
-      <w:bookmarkEnd w:id="1"/>
-      <w:proofErr w:type="spellStart"/>
       <w:r>
         <w:rPr>
           <w:lang w:val="en-GB"/>
         </w:rPr>
         <w:t>addPlayer</w:t>
       </w:r>
-      <w:proofErr w:type="spellEnd"/>
+      <w:r>
+        <w:rPr>
+          <w:lang w:val="en-GB"/>
+        </w:rPr>
+        <w:t xml:space="preserve"> &amp; addComputer</w:t>
+      </w:r>
+      <w:bookmarkEnd w:id="1"/>
     </w:p>
     <w:p>
       <w:pPr>
@@ -971,7 +882,6 @@
                 <w:lang w:val="en-GB" w:eastAsia="de-CH"/>
               </w:rPr>
             </w:pPr>
-            <w:proofErr w:type="spellStart"/>
             <w:r>
               <w:rPr>
                 <w:rFonts w:asciiTheme="majorHAnsi" w:eastAsia="Times New Roman" w:hAnsiTheme="majorHAnsi" w:cstheme="majorHAnsi"/>
@@ -980,31 +890,8 @@
                 <w:color w:val="000000"/>
                 <w:lang w:val="en-GB" w:eastAsia="de-CH"/>
               </w:rPr>
-              <w:t>Eqivalence</w:t>
-            </w:r>
-            <w:proofErr w:type="spellEnd"/>
-            <w:r>
-              <w:rPr>
-                <w:rFonts w:asciiTheme="majorHAnsi" w:eastAsia="Times New Roman" w:hAnsiTheme="majorHAnsi" w:cstheme="majorHAnsi"/>
-                <w:b/>
-                <w:bCs/>
-                <w:color w:val="000000"/>
-                <w:lang w:val="en-GB" w:eastAsia="de-CH"/>
-              </w:rPr>
-              <w:t xml:space="preserve"> </w:t>
-            </w:r>
-            <w:proofErr w:type="spellStart"/>
-            <w:r>
-              <w:rPr>
-                <w:rFonts w:asciiTheme="majorHAnsi" w:eastAsia="Times New Roman" w:hAnsiTheme="majorHAnsi" w:cstheme="majorHAnsi"/>
-                <w:b/>
-                <w:bCs/>
-                <w:color w:val="000000"/>
-                <w:lang w:val="en-GB" w:eastAsia="de-CH"/>
-              </w:rPr>
-              <w:t>Partititoning</w:t>
-            </w:r>
-            <w:proofErr w:type="spellEnd"/>
+              <w:t>Eqivalence Partititoning</w:t>
+            </w:r>
           </w:p>
         </w:tc>
         <w:tc>
@@ -1053,7 +940,6 @@
                 <w:lang w:val="en-GB" w:eastAsia="de-CH"/>
               </w:rPr>
             </w:pPr>
-            <w:proofErr w:type="spellStart"/>
             <w:r>
               <w:rPr>
                 <w:rFonts w:asciiTheme="majorHAnsi" w:eastAsia="Times New Roman" w:hAnsiTheme="majorHAnsi" w:cstheme="majorBidi"/>
@@ -1064,7 +950,6 @@
               </w:rPr>
               <w:t>addPlayer_invalidArgumentNameIsNull_returnsFalse</w:t>
             </w:r>
-            <w:proofErr w:type="spellEnd"/>
           </w:p>
         </w:tc>
         <w:tc>
@@ -1154,7 +1039,6 @@
                 <w:lang w:val="en-GB" w:eastAsia="de-CH"/>
               </w:rPr>
             </w:pPr>
-            <w:proofErr w:type="spellStart"/>
             <w:r>
               <w:rPr>
                 <w:rFonts w:asciiTheme="majorHAnsi" w:eastAsia="Times New Roman" w:hAnsiTheme="majorHAnsi" w:cstheme="majorBidi"/>
@@ -1165,7 +1049,6 @@
               </w:rPr>
               <w:t>addPlayer_invalidArgumentNameIsEmpty_returnsFalse</w:t>
             </w:r>
-            <w:proofErr w:type="spellEnd"/>
           </w:p>
         </w:tc>
         <w:tc>
@@ -1255,7 +1138,6 @@
                 <w:lang w:val="en-GB" w:eastAsia="de-CH"/>
               </w:rPr>
             </w:pPr>
-            <w:proofErr w:type="spellStart"/>
             <w:r>
               <w:rPr>
                 <w:rFonts w:asciiTheme="majorHAnsi" w:eastAsia="Times New Roman" w:hAnsiTheme="majorHAnsi" w:cstheme="majorBidi"/>
@@ -1266,7 +1148,6 @@
               </w:rPr>
               <w:t>addPlayer_invalidArgumentColorIsNull_returnsFalse</w:t>
             </w:r>
-            <w:proofErr w:type="spellEnd"/>
           </w:p>
         </w:tc>
         <w:tc>
@@ -1356,7 +1237,6 @@
                 <w:lang w:val="en-GB" w:eastAsia="de-CH"/>
               </w:rPr>
             </w:pPr>
-            <w:proofErr w:type="spellStart"/>
             <w:r>
               <w:rPr>
                 <w:rFonts w:asciiTheme="majorHAnsi" w:eastAsia="Times New Roman" w:hAnsiTheme="majorHAnsi" w:cstheme="majorBidi"/>
@@ -1367,7 +1247,6 @@
               </w:rPr>
               <w:t>addPlayer_NameAlreadyExists_returnsFalse</w:t>
             </w:r>
-            <w:proofErr w:type="spellEnd"/>
           </w:p>
         </w:tc>
         <w:tc>
@@ -1417,23 +1296,23 @@
         <w:tc>
           <w:tcPr>
             <w:tcW w:w="963" w:type="dxa"/>
-            <w:shd w:val="clear" w:color="auto" w:fill="FBE4D5" w:themeFill="accent2" w:themeFillTint="33"/>
-          </w:tcPr>
-          <w:p>
-            <w:pPr>
-              <w:rPr>
-                <w:rFonts w:asciiTheme="majorHAnsi" w:eastAsia="Times New Roman" w:hAnsiTheme="majorHAnsi" w:cstheme="majorHAnsi"/>
-                <w:color w:val="000000"/>
-                <w:lang w:val="en-GB" w:eastAsia="de-CH"/>
-              </w:rPr>
-            </w:pPr>
-            <w:r>
-              <w:rPr>
-                <w:rFonts w:asciiTheme="majorHAnsi" w:eastAsia="Times New Roman" w:hAnsiTheme="majorHAnsi" w:cstheme="majorHAnsi"/>
-                <w:color w:val="000000"/>
-                <w:lang w:val="en-GB" w:eastAsia="de-CH"/>
-              </w:rPr>
-              <w:t>fails</w:t>
+            <w:shd w:val="clear" w:color="auto" w:fill="E2EFD9" w:themeFill="accent6" w:themeFillTint="33"/>
+          </w:tcPr>
+          <w:p>
+            <w:pPr>
+              <w:rPr>
+                <w:rFonts w:asciiTheme="majorHAnsi" w:eastAsia="Times New Roman" w:hAnsiTheme="majorHAnsi" w:cstheme="majorBidi"/>
+                <w:color w:val="000000"/>
+                <w:lang w:val="en-GB" w:eastAsia="de-CH"/>
+              </w:rPr>
+            </w:pPr>
+            <w:r>
+              <w:rPr>
+                <w:rFonts w:asciiTheme="majorHAnsi" w:eastAsia="Times New Roman" w:hAnsiTheme="majorHAnsi" w:cstheme="majorBidi"/>
+                <w:color w:val="000000"/>
+                <w:lang w:val="en-GB" w:eastAsia="de-CH"/>
+              </w:rPr>
+              <w:t>passed</w:t>
             </w:r>
           </w:p>
         </w:tc>
@@ -1457,7 +1336,6 @@
                 <w:lang w:val="en-GB" w:eastAsia="de-CH"/>
               </w:rPr>
             </w:pPr>
-            <w:proofErr w:type="spellStart"/>
             <w:r>
               <w:rPr>
                 <w:rFonts w:asciiTheme="majorHAnsi" w:eastAsia="Times New Roman" w:hAnsiTheme="majorHAnsi" w:cstheme="majorBidi"/>
@@ -1468,7 +1346,6 @@
               </w:rPr>
               <w:t>addPlayer_ColorAlreadyExists_returnsFalse</w:t>
             </w:r>
-            <w:proofErr w:type="spellEnd"/>
           </w:p>
         </w:tc>
         <w:tc>
@@ -1558,7 +1435,6 @@
                 <w:lang w:val="en-GB" w:eastAsia="de-CH"/>
               </w:rPr>
             </w:pPr>
-            <w:proofErr w:type="spellStart"/>
             <w:r>
               <w:rPr>
                 <w:rFonts w:asciiTheme="majorHAnsi" w:eastAsia="Times New Roman" w:hAnsiTheme="majorHAnsi" w:cstheme="majorBidi"/>
@@ -1569,7 +1445,6 @@
               </w:rPr>
               <w:t>addPlayer_AllPlayerHaveBeenAddedNoMoreSpace_returnsFalse</w:t>
             </w:r>
-            <w:proofErr w:type="spellEnd"/>
           </w:p>
         </w:tc>
         <w:tc>
@@ -1659,7 +1534,6 @@
                 <w:lang w:val="en-GB" w:eastAsia="de-CH"/>
               </w:rPr>
             </w:pPr>
-            <w:proofErr w:type="spellStart"/>
             <w:r>
               <w:rPr>
                 <w:rFonts w:asciiTheme="majorHAnsi" w:eastAsia="Times New Roman" w:hAnsiTheme="majorHAnsi" w:cstheme="majorBidi"/>
@@ -1670,7 +1544,6 @@
               </w:rPr>
               <w:t>addPlayer_CorrectAndUniqueArguments_returnsTrue</w:t>
             </w:r>
-            <w:proofErr w:type="spellEnd"/>
           </w:p>
         </w:tc>
         <w:tc>
@@ -1727,6 +1600,863 @@
               <w:rPr>
                 <w:rFonts w:asciiTheme="majorHAnsi" w:eastAsia="Times New Roman" w:hAnsiTheme="majorHAnsi" w:cstheme="majorBidi"/>
                 <w:color w:val="000000" w:themeColor="text1"/>
+                <w:lang w:val="en-GB" w:eastAsia="de-CH"/>
+              </w:rPr>
+            </w:pPr>
+            <w:r>
+              <w:rPr>
+                <w:rFonts w:asciiTheme="majorHAnsi" w:eastAsia="Times New Roman" w:hAnsiTheme="majorHAnsi" w:cstheme="majorHAnsi"/>
+                <w:color w:val="000000"/>
+                <w:lang w:val="en-GB" w:eastAsia="de-CH"/>
+              </w:rPr>
+              <w:t>passed</w:t>
+            </w:r>
+          </w:p>
+        </w:tc>
+      </w:tr>
+      <w:tr>
+        <w:trPr>
+          <w:trHeight w:val="288"/>
+        </w:trPr>
+        <w:tc>
+          <w:tcPr>
+            <w:tcW w:w="5949" w:type="dxa"/>
+            <w:shd w:val="clear" w:color="auto" w:fill="FFFFFF" w:themeFill="background1"/>
+          </w:tcPr>
+          <w:p>
+            <w:pPr>
+              <w:rPr>
+                <w:rFonts w:asciiTheme="majorHAnsi" w:eastAsia="Times New Roman" w:hAnsiTheme="majorHAnsi" w:cstheme="majorBidi"/>
+                <w:color w:val="000000" w:themeColor="text1"/>
+                <w:sz w:val="24"/>
+                <w:szCs w:val="24"/>
+                <w:lang w:val="en-GB" w:eastAsia="de-CH"/>
+              </w:rPr>
+            </w:pPr>
+          </w:p>
+        </w:tc>
+        <w:tc>
+          <w:tcPr>
+            <w:tcW w:w="2126" w:type="dxa"/>
+          </w:tcPr>
+          <w:p>
+            <w:pPr>
+              <w:rPr>
+                <w:rFonts w:asciiTheme="majorHAnsi" w:eastAsia="Times New Roman" w:hAnsiTheme="majorHAnsi" w:cstheme="majorBidi"/>
+                <w:color w:val="000000" w:themeColor="text1"/>
+                <w:lang w:val="en-GB" w:eastAsia="de-CH"/>
+              </w:rPr>
+            </w:pPr>
+          </w:p>
+        </w:tc>
+        <w:tc>
+          <w:tcPr>
+            <w:tcW w:w="1418" w:type="dxa"/>
+          </w:tcPr>
+          <w:p>
+            <w:pPr>
+              <w:rPr>
+                <w:rFonts w:asciiTheme="majorHAnsi" w:eastAsia="Times New Roman" w:hAnsiTheme="majorHAnsi" w:cstheme="majorBidi"/>
+                <w:color w:val="000000" w:themeColor="text1"/>
+                <w:lang w:val="en-GB" w:eastAsia="de-CH"/>
+              </w:rPr>
+            </w:pPr>
+          </w:p>
+        </w:tc>
+        <w:tc>
+          <w:tcPr>
+            <w:tcW w:w="963" w:type="dxa"/>
+            <w:shd w:val="clear" w:color="auto" w:fill="auto"/>
+          </w:tcPr>
+          <w:p>
+            <w:pPr>
+              <w:rPr>
+                <w:rFonts w:asciiTheme="majorHAnsi" w:eastAsia="Times New Roman" w:hAnsiTheme="majorHAnsi" w:cstheme="majorHAnsi"/>
+                <w:color w:val="000000"/>
+                <w:lang w:val="en-GB" w:eastAsia="de-CH"/>
+              </w:rPr>
+            </w:pPr>
+          </w:p>
+        </w:tc>
+      </w:tr>
+      <w:tr>
+        <w:trPr>
+          <w:trHeight w:val="288"/>
+        </w:trPr>
+        <w:tc>
+          <w:tcPr>
+            <w:tcW w:w="5949" w:type="dxa"/>
+            <w:shd w:val="clear" w:color="auto" w:fill="FFFFFF" w:themeFill="background1"/>
+          </w:tcPr>
+          <w:p>
+            <w:pPr>
+              <w:rPr>
+                <w:rFonts w:asciiTheme="majorHAnsi" w:eastAsia="Times New Roman" w:hAnsiTheme="majorHAnsi" w:cstheme="majorBidi"/>
+                <w:color w:val="000000" w:themeColor="text1"/>
+                <w:sz w:val="24"/>
+                <w:szCs w:val="24"/>
+                <w:lang w:val="en-GB" w:eastAsia="de-CH"/>
+              </w:rPr>
+            </w:pPr>
+            <w:r>
+              <w:rPr>
+                <w:rFonts w:asciiTheme="majorHAnsi" w:eastAsia="Times New Roman" w:hAnsiTheme="majorHAnsi" w:cstheme="majorBidi"/>
+                <w:color w:val="000000" w:themeColor="text1"/>
+                <w:sz w:val="24"/>
+                <w:szCs w:val="24"/>
+                <w:lang w:val="en-GB" w:eastAsia="de-CH"/>
+              </w:rPr>
+              <w:t>addComputer_invalidArgumentNameIsNull_returnsFalse</w:t>
+            </w:r>
+          </w:p>
+        </w:tc>
+        <w:tc>
+          <w:tcPr>
+            <w:tcW w:w="2126" w:type="dxa"/>
+          </w:tcPr>
+          <w:p>
+            <w:pPr>
+              <w:rPr>
+                <w:rFonts w:asciiTheme="majorHAnsi" w:eastAsia="Times New Roman" w:hAnsiTheme="majorHAnsi" w:cstheme="majorBidi"/>
+                <w:color w:val="000000" w:themeColor="text1"/>
+                <w:lang w:val="en-GB" w:eastAsia="de-CH"/>
+              </w:rPr>
+            </w:pPr>
+            <w:r>
+              <w:rPr>
+                <w:rFonts w:asciiTheme="majorHAnsi" w:eastAsia="Times New Roman" w:hAnsiTheme="majorHAnsi" w:cstheme="majorBidi"/>
+                <w:color w:val="000000"/>
+                <w:lang w:val="en-GB" w:eastAsia="de-CH"/>
+              </w:rPr>
+              <w:t>false</w:t>
+            </w:r>
+          </w:p>
+        </w:tc>
+        <w:tc>
+          <w:tcPr>
+            <w:tcW w:w="1418" w:type="dxa"/>
+          </w:tcPr>
+          <w:p>
+            <w:pPr>
+              <w:rPr>
+                <w:rFonts w:asciiTheme="majorHAnsi" w:eastAsia="Times New Roman" w:hAnsiTheme="majorHAnsi" w:cstheme="majorBidi"/>
+                <w:color w:val="000000" w:themeColor="text1"/>
+                <w:lang w:val="en-GB" w:eastAsia="de-CH"/>
+              </w:rPr>
+            </w:pPr>
+            <w:r>
+              <w:rPr>
+                <w:rFonts w:asciiTheme="majorHAnsi" w:eastAsia="Times New Roman" w:hAnsiTheme="majorHAnsi" w:cstheme="majorBidi"/>
+                <w:color w:val="000000" w:themeColor="text1"/>
+                <w:lang w:val="en-GB" w:eastAsia="de-CH"/>
+              </w:rPr>
+              <w:t>A1</w:t>
+            </w:r>
+          </w:p>
+        </w:tc>
+        <w:tc>
+          <w:tcPr>
+            <w:tcW w:w="963" w:type="dxa"/>
+            <w:shd w:val="clear" w:color="auto" w:fill="E2EFD9" w:themeFill="accent6" w:themeFillTint="33"/>
+          </w:tcPr>
+          <w:p>
+            <w:pPr>
+              <w:rPr>
+                <w:rFonts w:asciiTheme="majorHAnsi" w:eastAsia="Times New Roman" w:hAnsiTheme="majorHAnsi" w:cstheme="majorHAnsi"/>
+                <w:color w:val="000000"/>
+                <w:lang w:val="en-GB" w:eastAsia="de-CH"/>
+              </w:rPr>
+            </w:pPr>
+            <w:r>
+              <w:rPr>
+                <w:rFonts w:asciiTheme="majorHAnsi" w:eastAsia="Times New Roman" w:hAnsiTheme="majorHAnsi" w:cstheme="majorHAnsi"/>
+                <w:color w:val="000000"/>
+                <w:lang w:val="en-GB" w:eastAsia="de-CH"/>
+              </w:rPr>
+              <w:t>passed</w:t>
+            </w:r>
+          </w:p>
+        </w:tc>
+      </w:tr>
+      <w:tr>
+        <w:trPr>
+          <w:trHeight w:val="288"/>
+        </w:trPr>
+        <w:tc>
+          <w:tcPr>
+            <w:tcW w:w="5949" w:type="dxa"/>
+            <w:shd w:val="clear" w:color="auto" w:fill="FFFFFF" w:themeFill="background1"/>
+          </w:tcPr>
+          <w:p>
+            <w:pPr>
+              <w:rPr>
+                <w:rFonts w:asciiTheme="majorHAnsi" w:eastAsia="Times New Roman" w:hAnsiTheme="majorHAnsi" w:cstheme="majorBidi"/>
+                <w:color w:val="000000" w:themeColor="text1"/>
+                <w:sz w:val="24"/>
+                <w:szCs w:val="24"/>
+                <w:lang w:val="en-GB" w:eastAsia="de-CH"/>
+              </w:rPr>
+            </w:pPr>
+            <w:r>
+              <w:rPr>
+                <w:rFonts w:asciiTheme="majorHAnsi" w:eastAsia="Times New Roman" w:hAnsiTheme="majorHAnsi" w:cstheme="majorBidi"/>
+                <w:color w:val="000000" w:themeColor="text1"/>
+                <w:sz w:val="24"/>
+                <w:szCs w:val="24"/>
+                <w:lang w:val="en-GB" w:eastAsia="de-CH"/>
+              </w:rPr>
+              <w:t>addComputer_invalidArgumentNameIsEmpty_returnsFalse</w:t>
+            </w:r>
+          </w:p>
+        </w:tc>
+        <w:tc>
+          <w:tcPr>
+            <w:tcW w:w="2126" w:type="dxa"/>
+          </w:tcPr>
+          <w:p>
+            <w:pPr>
+              <w:rPr>
+                <w:rFonts w:asciiTheme="majorHAnsi" w:eastAsia="Times New Roman" w:hAnsiTheme="majorHAnsi" w:cstheme="majorBidi"/>
+                <w:color w:val="000000" w:themeColor="text1"/>
+                <w:lang w:val="en-GB" w:eastAsia="de-CH"/>
+              </w:rPr>
+            </w:pPr>
+            <w:r>
+              <w:rPr>
+                <w:rFonts w:asciiTheme="majorHAnsi" w:eastAsia="Times New Roman" w:hAnsiTheme="majorHAnsi" w:cstheme="majorBidi"/>
+                <w:color w:val="000000"/>
+                <w:lang w:val="en-GB" w:eastAsia="de-CH"/>
+              </w:rPr>
+              <w:t>false</w:t>
+            </w:r>
+          </w:p>
+        </w:tc>
+        <w:tc>
+          <w:tcPr>
+            <w:tcW w:w="1418" w:type="dxa"/>
+          </w:tcPr>
+          <w:p>
+            <w:pPr>
+              <w:rPr>
+                <w:rFonts w:asciiTheme="majorHAnsi" w:eastAsia="Times New Roman" w:hAnsiTheme="majorHAnsi" w:cstheme="majorBidi"/>
+                <w:color w:val="000000" w:themeColor="text1"/>
+                <w:lang w:val="en-GB" w:eastAsia="de-CH"/>
+              </w:rPr>
+            </w:pPr>
+            <w:r>
+              <w:rPr>
+                <w:rFonts w:asciiTheme="majorHAnsi" w:eastAsia="Times New Roman" w:hAnsiTheme="majorHAnsi" w:cstheme="majorBidi"/>
+                <w:color w:val="000000" w:themeColor="text1"/>
+                <w:lang w:val="en-GB" w:eastAsia="de-CH"/>
+              </w:rPr>
+              <w:t>A1</w:t>
+            </w:r>
+          </w:p>
+        </w:tc>
+        <w:tc>
+          <w:tcPr>
+            <w:tcW w:w="963" w:type="dxa"/>
+            <w:shd w:val="clear" w:color="auto" w:fill="E2EFD9" w:themeFill="accent6" w:themeFillTint="33"/>
+          </w:tcPr>
+          <w:p>
+            <w:pPr>
+              <w:rPr>
+                <w:rFonts w:asciiTheme="majorHAnsi" w:eastAsia="Times New Roman" w:hAnsiTheme="majorHAnsi" w:cstheme="majorHAnsi"/>
+                <w:color w:val="000000"/>
+                <w:lang w:val="en-GB" w:eastAsia="de-CH"/>
+              </w:rPr>
+            </w:pPr>
+            <w:r>
+              <w:rPr>
+                <w:rFonts w:asciiTheme="majorHAnsi" w:eastAsia="Times New Roman" w:hAnsiTheme="majorHAnsi" w:cstheme="majorHAnsi"/>
+                <w:color w:val="000000"/>
+                <w:lang w:val="en-GB" w:eastAsia="de-CH"/>
+              </w:rPr>
+              <w:t>passed</w:t>
+            </w:r>
+          </w:p>
+        </w:tc>
+      </w:tr>
+      <w:tr>
+        <w:trPr>
+          <w:trHeight w:val="288"/>
+        </w:trPr>
+        <w:tc>
+          <w:tcPr>
+            <w:tcW w:w="5949" w:type="dxa"/>
+            <w:shd w:val="clear" w:color="auto" w:fill="FFFFFF" w:themeFill="background1"/>
+          </w:tcPr>
+          <w:p>
+            <w:pPr>
+              <w:rPr>
+                <w:rFonts w:asciiTheme="majorHAnsi" w:eastAsia="Times New Roman" w:hAnsiTheme="majorHAnsi" w:cstheme="majorBidi"/>
+                <w:color w:val="000000" w:themeColor="text1"/>
+                <w:sz w:val="24"/>
+                <w:szCs w:val="24"/>
+                <w:lang w:val="en-GB" w:eastAsia="de-CH"/>
+              </w:rPr>
+            </w:pPr>
+            <w:r>
+              <w:rPr>
+                <w:rFonts w:asciiTheme="majorHAnsi" w:eastAsia="Times New Roman" w:hAnsiTheme="majorHAnsi" w:cstheme="majorBidi"/>
+                <w:color w:val="000000" w:themeColor="text1"/>
+                <w:sz w:val="24"/>
+                <w:szCs w:val="24"/>
+                <w:lang w:val="en-GB" w:eastAsia="de-CH"/>
+              </w:rPr>
+              <w:t>addComputer_invalidArgumentColorIsNull_returnsFalse</w:t>
+            </w:r>
+          </w:p>
+        </w:tc>
+        <w:tc>
+          <w:tcPr>
+            <w:tcW w:w="2126" w:type="dxa"/>
+          </w:tcPr>
+          <w:p>
+            <w:pPr>
+              <w:rPr>
+                <w:rFonts w:asciiTheme="majorHAnsi" w:eastAsia="Times New Roman" w:hAnsiTheme="majorHAnsi" w:cstheme="majorBidi"/>
+                <w:color w:val="000000" w:themeColor="text1"/>
+                <w:lang w:val="en-GB" w:eastAsia="de-CH"/>
+              </w:rPr>
+            </w:pPr>
+            <w:r>
+              <w:rPr>
+                <w:rFonts w:asciiTheme="majorHAnsi" w:eastAsia="Times New Roman" w:hAnsiTheme="majorHAnsi" w:cstheme="majorBidi"/>
+                <w:color w:val="000000"/>
+                <w:lang w:val="en-GB" w:eastAsia="de-CH"/>
+              </w:rPr>
+              <w:t>false</w:t>
+            </w:r>
+          </w:p>
+        </w:tc>
+        <w:tc>
+          <w:tcPr>
+            <w:tcW w:w="1418" w:type="dxa"/>
+          </w:tcPr>
+          <w:p>
+            <w:pPr>
+              <w:rPr>
+                <w:rFonts w:asciiTheme="majorHAnsi" w:eastAsia="Times New Roman" w:hAnsiTheme="majorHAnsi" w:cstheme="majorBidi"/>
+                <w:color w:val="000000" w:themeColor="text1"/>
+                <w:lang w:val="en-GB" w:eastAsia="de-CH"/>
+              </w:rPr>
+            </w:pPr>
+            <w:r>
+              <w:rPr>
+                <w:rFonts w:asciiTheme="majorHAnsi" w:eastAsia="Times New Roman" w:hAnsiTheme="majorHAnsi" w:cstheme="majorBidi"/>
+                <w:color w:val="000000" w:themeColor="text1"/>
+                <w:lang w:val="en-GB" w:eastAsia="de-CH"/>
+              </w:rPr>
+              <w:t>A1</w:t>
+            </w:r>
+          </w:p>
+        </w:tc>
+        <w:tc>
+          <w:tcPr>
+            <w:tcW w:w="963" w:type="dxa"/>
+            <w:shd w:val="clear" w:color="auto" w:fill="E2EFD9" w:themeFill="accent6" w:themeFillTint="33"/>
+          </w:tcPr>
+          <w:p>
+            <w:pPr>
+              <w:rPr>
+                <w:rFonts w:asciiTheme="majorHAnsi" w:eastAsia="Times New Roman" w:hAnsiTheme="majorHAnsi" w:cstheme="majorHAnsi"/>
+                <w:color w:val="000000"/>
+                <w:lang w:val="en-GB" w:eastAsia="de-CH"/>
+              </w:rPr>
+            </w:pPr>
+            <w:r>
+              <w:rPr>
+                <w:rFonts w:asciiTheme="majorHAnsi" w:eastAsia="Times New Roman" w:hAnsiTheme="majorHAnsi" w:cstheme="majorHAnsi"/>
+                <w:color w:val="000000"/>
+                <w:lang w:val="en-GB" w:eastAsia="de-CH"/>
+              </w:rPr>
+              <w:t>passed</w:t>
+            </w:r>
+          </w:p>
+        </w:tc>
+      </w:tr>
+      <w:tr>
+        <w:trPr>
+          <w:trHeight w:val="288"/>
+        </w:trPr>
+        <w:tc>
+          <w:tcPr>
+            <w:tcW w:w="5949" w:type="dxa"/>
+            <w:shd w:val="clear" w:color="auto" w:fill="FFFFFF" w:themeFill="background1"/>
+          </w:tcPr>
+          <w:p>
+            <w:pPr>
+              <w:rPr>
+                <w:rFonts w:asciiTheme="majorHAnsi" w:eastAsia="Times New Roman" w:hAnsiTheme="majorHAnsi" w:cstheme="majorBidi"/>
+                <w:color w:val="000000" w:themeColor="text1"/>
+                <w:sz w:val="24"/>
+                <w:szCs w:val="24"/>
+                <w:lang w:val="en-GB" w:eastAsia="de-CH"/>
+              </w:rPr>
+            </w:pPr>
+            <w:r>
+              <w:rPr>
+                <w:rFonts w:asciiTheme="majorHAnsi" w:eastAsia="Times New Roman" w:hAnsiTheme="majorHAnsi" w:cstheme="majorBidi"/>
+                <w:color w:val="000000" w:themeColor="text1"/>
+                <w:sz w:val="24"/>
+                <w:szCs w:val="24"/>
+                <w:lang w:val="en-GB" w:eastAsia="de-CH"/>
+              </w:rPr>
+              <w:t>addComputer_invalidArgumentLevelToHigh_returnsFalse</w:t>
+            </w:r>
+          </w:p>
+        </w:tc>
+        <w:tc>
+          <w:tcPr>
+            <w:tcW w:w="2126" w:type="dxa"/>
+          </w:tcPr>
+          <w:p>
+            <w:pPr>
+              <w:rPr>
+                <w:rFonts w:asciiTheme="majorHAnsi" w:eastAsia="Times New Roman" w:hAnsiTheme="majorHAnsi" w:cstheme="majorBidi"/>
+                <w:color w:val="000000" w:themeColor="text1"/>
+                <w:lang w:val="en-GB" w:eastAsia="de-CH"/>
+              </w:rPr>
+            </w:pPr>
+            <w:r>
+              <w:rPr>
+                <w:rFonts w:asciiTheme="majorHAnsi" w:eastAsia="Times New Roman" w:hAnsiTheme="majorHAnsi" w:cstheme="majorBidi"/>
+                <w:color w:val="000000"/>
+                <w:lang w:val="en-GB" w:eastAsia="de-CH"/>
+              </w:rPr>
+              <w:t>false</w:t>
+            </w:r>
+          </w:p>
+        </w:tc>
+        <w:tc>
+          <w:tcPr>
+            <w:tcW w:w="1418" w:type="dxa"/>
+          </w:tcPr>
+          <w:p>
+            <w:pPr>
+              <w:rPr>
+                <w:rFonts w:asciiTheme="majorHAnsi" w:eastAsia="Times New Roman" w:hAnsiTheme="majorHAnsi" w:cstheme="majorBidi"/>
+                <w:color w:val="000000" w:themeColor="text1"/>
+                <w:lang w:val="en-GB" w:eastAsia="de-CH"/>
+              </w:rPr>
+            </w:pPr>
+            <w:r>
+              <w:rPr>
+                <w:rFonts w:asciiTheme="majorHAnsi" w:eastAsia="Times New Roman" w:hAnsiTheme="majorHAnsi" w:cstheme="majorBidi"/>
+                <w:color w:val="000000" w:themeColor="text1"/>
+                <w:lang w:val="en-GB" w:eastAsia="de-CH"/>
+              </w:rPr>
+              <w:t>A1</w:t>
+            </w:r>
+          </w:p>
+        </w:tc>
+        <w:tc>
+          <w:tcPr>
+            <w:tcW w:w="963" w:type="dxa"/>
+            <w:shd w:val="clear" w:color="auto" w:fill="E2EFD9" w:themeFill="accent6" w:themeFillTint="33"/>
+          </w:tcPr>
+          <w:p>
+            <w:pPr>
+              <w:rPr>
+                <w:rFonts w:asciiTheme="majorHAnsi" w:eastAsia="Times New Roman" w:hAnsiTheme="majorHAnsi" w:cstheme="majorHAnsi"/>
+                <w:color w:val="000000"/>
+                <w:lang w:val="en-GB" w:eastAsia="de-CH"/>
+              </w:rPr>
+            </w:pPr>
+            <w:r>
+              <w:rPr>
+                <w:rFonts w:asciiTheme="majorHAnsi" w:eastAsia="Times New Roman" w:hAnsiTheme="majorHAnsi" w:cstheme="majorHAnsi"/>
+                <w:color w:val="000000"/>
+                <w:lang w:val="en-GB" w:eastAsia="de-CH"/>
+              </w:rPr>
+              <w:t>passed</w:t>
+            </w:r>
+          </w:p>
+        </w:tc>
+      </w:tr>
+      <w:tr>
+        <w:trPr>
+          <w:trHeight w:val="288"/>
+        </w:trPr>
+        <w:tc>
+          <w:tcPr>
+            <w:tcW w:w="5949" w:type="dxa"/>
+            <w:shd w:val="clear" w:color="auto" w:fill="FFFFFF" w:themeFill="background1"/>
+          </w:tcPr>
+          <w:p>
+            <w:pPr>
+              <w:rPr>
+                <w:rFonts w:asciiTheme="majorHAnsi" w:eastAsia="Times New Roman" w:hAnsiTheme="majorHAnsi" w:cstheme="majorBidi"/>
+                <w:color w:val="000000" w:themeColor="text1"/>
+                <w:sz w:val="24"/>
+                <w:szCs w:val="24"/>
+                <w:lang w:val="en-GB" w:eastAsia="de-CH"/>
+              </w:rPr>
+            </w:pPr>
+            <w:r>
+              <w:rPr>
+                <w:rFonts w:asciiTheme="majorHAnsi" w:eastAsia="Times New Roman" w:hAnsiTheme="majorHAnsi" w:cstheme="majorBidi"/>
+                <w:color w:val="000000" w:themeColor="text1"/>
+                <w:sz w:val="24"/>
+                <w:szCs w:val="24"/>
+                <w:lang w:val="en-GB" w:eastAsia="de-CH"/>
+              </w:rPr>
+              <w:t>addComputer_invalidArgumentLevelToLow_returnsFalse</w:t>
+            </w:r>
+          </w:p>
+        </w:tc>
+        <w:tc>
+          <w:tcPr>
+            <w:tcW w:w="2126" w:type="dxa"/>
+          </w:tcPr>
+          <w:p>
+            <w:pPr>
+              <w:rPr>
+                <w:rFonts w:asciiTheme="majorHAnsi" w:eastAsia="Times New Roman" w:hAnsiTheme="majorHAnsi" w:cstheme="majorBidi"/>
+                <w:color w:val="000000" w:themeColor="text1"/>
+                <w:lang w:val="en-GB" w:eastAsia="de-CH"/>
+              </w:rPr>
+            </w:pPr>
+            <w:r>
+              <w:rPr>
+                <w:rFonts w:asciiTheme="majorHAnsi" w:eastAsia="Times New Roman" w:hAnsiTheme="majorHAnsi" w:cstheme="majorBidi"/>
+                <w:color w:val="000000"/>
+                <w:lang w:val="en-GB" w:eastAsia="de-CH"/>
+              </w:rPr>
+              <w:t>false</w:t>
+            </w:r>
+          </w:p>
+        </w:tc>
+        <w:tc>
+          <w:tcPr>
+            <w:tcW w:w="1418" w:type="dxa"/>
+          </w:tcPr>
+          <w:p>
+            <w:pPr>
+              <w:rPr>
+                <w:rFonts w:asciiTheme="majorHAnsi" w:eastAsia="Times New Roman" w:hAnsiTheme="majorHAnsi" w:cstheme="majorBidi"/>
+                <w:color w:val="000000" w:themeColor="text1"/>
+                <w:lang w:val="en-GB" w:eastAsia="de-CH"/>
+              </w:rPr>
+            </w:pPr>
+            <w:r>
+              <w:rPr>
+                <w:rFonts w:asciiTheme="majorHAnsi" w:eastAsia="Times New Roman" w:hAnsiTheme="majorHAnsi" w:cstheme="majorBidi"/>
+                <w:color w:val="000000" w:themeColor="text1"/>
+                <w:lang w:val="en-GB" w:eastAsia="de-CH"/>
+              </w:rPr>
+              <w:t>A1</w:t>
+            </w:r>
+          </w:p>
+        </w:tc>
+        <w:tc>
+          <w:tcPr>
+            <w:tcW w:w="963" w:type="dxa"/>
+            <w:shd w:val="clear" w:color="auto" w:fill="E2EFD9" w:themeFill="accent6" w:themeFillTint="33"/>
+          </w:tcPr>
+          <w:p>
+            <w:pPr>
+              <w:rPr>
+                <w:rFonts w:asciiTheme="majorHAnsi" w:eastAsia="Times New Roman" w:hAnsiTheme="majorHAnsi" w:cstheme="majorHAnsi"/>
+                <w:color w:val="000000"/>
+                <w:lang w:val="en-GB" w:eastAsia="de-CH"/>
+              </w:rPr>
+            </w:pPr>
+            <w:r>
+              <w:rPr>
+                <w:rFonts w:asciiTheme="majorHAnsi" w:eastAsia="Times New Roman" w:hAnsiTheme="majorHAnsi" w:cstheme="majorHAnsi"/>
+                <w:color w:val="000000"/>
+                <w:lang w:val="en-GB" w:eastAsia="de-CH"/>
+              </w:rPr>
+              <w:t>passed</w:t>
+            </w:r>
+          </w:p>
+        </w:tc>
+      </w:tr>
+      <w:tr>
+        <w:trPr>
+          <w:trHeight w:val="288"/>
+        </w:trPr>
+        <w:tc>
+          <w:tcPr>
+            <w:tcW w:w="5949" w:type="dxa"/>
+            <w:shd w:val="clear" w:color="auto" w:fill="FFFFFF" w:themeFill="background1"/>
+          </w:tcPr>
+          <w:p>
+            <w:pPr>
+              <w:rPr>
+                <w:rFonts w:asciiTheme="majorHAnsi" w:eastAsia="Times New Roman" w:hAnsiTheme="majorHAnsi" w:cstheme="majorBidi"/>
+                <w:color w:val="000000" w:themeColor="text1"/>
+                <w:sz w:val="24"/>
+                <w:szCs w:val="24"/>
+                <w:lang w:val="en-GB" w:eastAsia="de-CH"/>
+              </w:rPr>
+            </w:pPr>
+            <w:r>
+              <w:rPr>
+                <w:rFonts w:asciiTheme="majorHAnsi" w:eastAsia="Times New Roman" w:hAnsiTheme="majorHAnsi" w:cstheme="majorBidi"/>
+                <w:color w:val="000000" w:themeColor="text1"/>
+                <w:sz w:val="24"/>
+                <w:szCs w:val="24"/>
+                <w:lang w:val="en-GB" w:eastAsia="de-CH"/>
+              </w:rPr>
+              <w:t>addComputer_OtherCoputerAlreadyExists_returnsFalse</w:t>
+            </w:r>
+          </w:p>
+        </w:tc>
+        <w:tc>
+          <w:tcPr>
+            <w:tcW w:w="2126" w:type="dxa"/>
+          </w:tcPr>
+          <w:p>
+            <w:pPr>
+              <w:rPr>
+                <w:rFonts w:asciiTheme="majorHAnsi" w:eastAsia="Times New Roman" w:hAnsiTheme="majorHAnsi" w:cstheme="majorBidi"/>
+                <w:color w:val="000000" w:themeColor="text1"/>
+                <w:lang w:val="en-GB" w:eastAsia="de-CH"/>
+              </w:rPr>
+            </w:pPr>
+            <w:r>
+              <w:rPr>
+                <w:rFonts w:asciiTheme="majorHAnsi" w:eastAsia="Times New Roman" w:hAnsiTheme="majorHAnsi" w:cstheme="majorBidi"/>
+                <w:color w:val="000000"/>
+                <w:lang w:val="en-GB" w:eastAsia="de-CH"/>
+              </w:rPr>
+              <w:t>false</w:t>
+            </w:r>
+          </w:p>
+        </w:tc>
+        <w:tc>
+          <w:tcPr>
+            <w:tcW w:w="1418" w:type="dxa"/>
+          </w:tcPr>
+          <w:p>
+            <w:pPr>
+              <w:rPr>
+                <w:rFonts w:asciiTheme="majorHAnsi" w:eastAsia="Times New Roman" w:hAnsiTheme="majorHAnsi" w:cstheme="majorBidi"/>
+                <w:color w:val="000000" w:themeColor="text1"/>
+                <w:lang w:val="en-GB" w:eastAsia="de-CH"/>
+              </w:rPr>
+            </w:pPr>
+            <w:r>
+              <w:rPr>
+                <w:rFonts w:asciiTheme="majorHAnsi" w:eastAsia="Times New Roman" w:hAnsiTheme="majorHAnsi" w:cstheme="majorBidi"/>
+                <w:color w:val="000000" w:themeColor="text1"/>
+                <w:lang w:val="en-GB" w:eastAsia="de-CH"/>
+              </w:rPr>
+              <w:t>A2</w:t>
+            </w:r>
+          </w:p>
+        </w:tc>
+        <w:tc>
+          <w:tcPr>
+            <w:tcW w:w="963" w:type="dxa"/>
+            <w:shd w:val="clear" w:color="auto" w:fill="E2EFD9" w:themeFill="accent6" w:themeFillTint="33"/>
+          </w:tcPr>
+          <w:p>
+            <w:pPr>
+              <w:rPr>
+                <w:rFonts w:asciiTheme="majorHAnsi" w:eastAsia="Times New Roman" w:hAnsiTheme="majorHAnsi" w:cstheme="majorHAnsi"/>
+                <w:color w:val="000000"/>
+                <w:lang w:val="en-GB" w:eastAsia="de-CH"/>
+              </w:rPr>
+            </w:pPr>
+            <w:r>
+              <w:rPr>
+                <w:rFonts w:asciiTheme="majorHAnsi" w:eastAsia="Times New Roman" w:hAnsiTheme="majorHAnsi" w:cstheme="majorHAnsi"/>
+                <w:color w:val="000000"/>
+                <w:lang w:val="en-GB" w:eastAsia="de-CH"/>
+              </w:rPr>
+              <w:t>passed</w:t>
+            </w:r>
+          </w:p>
+        </w:tc>
+      </w:tr>
+      <w:tr>
+        <w:trPr>
+          <w:trHeight w:val="288"/>
+        </w:trPr>
+        <w:tc>
+          <w:tcPr>
+            <w:tcW w:w="5949" w:type="dxa"/>
+            <w:shd w:val="clear" w:color="auto" w:fill="FFFFFF" w:themeFill="background1"/>
+          </w:tcPr>
+          <w:p>
+            <w:pPr>
+              <w:rPr>
+                <w:rFonts w:asciiTheme="majorHAnsi" w:eastAsia="Times New Roman" w:hAnsiTheme="majorHAnsi" w:cstheme="majorBidi"/>
+                <w:color w:val="000000" w:themeColor="text1"/>
+                <w:sz w:val="24"/>
+                <w:szCs w:val="24"/>
+                <w:lang w:val="en-GB" w:eastAsia="de-CH"/>
+              </w:rPr>
+            </w:pPr>
+            <w:r>
+              <w:rPr>
+                <w:rFonts w:asciiTheme="majorHAnsi" w:eastAsia="Times New Roman" w:hAnsiTheme="majorHAnsi" w:cstheme="majorBidi"/>
+                <w:color w:val="000000" w:themeColor="text1"/>
+                <w:sz w:val="24"/>
+                <w:szCs w:val="24"/>
+                <w:lang w:val="en-GB" w:eastAsia="de-CH"/>
+              </w:rPr>
+              <w:t>addComputer_NoSinglePlayerModus_returnsFalse</w:t>
+            </w:r>
+          </w:p>
+        </w:tc>
+        <w:tc>
+          <w:tcPr>
+            <w:tcW w:w="2126" w:type="dxa"/>
+          </w:tcPr>
+          <w:p>
+            <w:pPr>
+              <w:rPr>
+                <w:rFonts w:asciiTheme="majorHAnsi" w:eastAsia="Times New Roman" w:hAnsiTheme="majorHAnsi" w:cstheme="majorBidi"/>
+                <w:color w:val="000000" w:themeColor="text1"/>
+                <w:lang w:val="en-GB" w:eastAsia="de-CH"/>
+              </w:rPr>
+            </w:pPr>
+            <w:r>
+              <w:rPr>
+                <w:rFonts w:asciiTheme="majorHAnsi" w:eastAsia="Times New Roman" w:hAnsiTheme="majorHAnsi" w:cstheme="majorBidi"/>
+                <w:color w:val="000000" w:themeColor="text1"/>
+                <w:lang w:val="en-GB" w:eastAsia="de-CH"/>
+              </w:rPr>
+              <w:t>false</w:t>
+            </w:r>
+          </w:p>
+        </w:tc>
+        <w:tc>
+          <w:tcPr>
+            <w:tcW w:w="1418" w:type="dxa"/>
+          </w:tcPr>
+          <w:p>
+            <w:pPr>
+              <w:rPr>
+                <w:rFonts w:asciiTheme="majorHAnsi" w:eastAsia="Times New Roman" w:hAnsiTheme="majorHAnsi" w:cstheme="majorBidi"/>
+                <w:color w:val="000000" w:themeColor="text1"/>
+                <w:lang w:val="en-GB" w:eastAsia="de-CH"/>
+              </w:rPr>
+            </w:pPr>
+            <w:r>
+              <w:rPr>
+                <w:rFonts w:asciiTheme="majorHAnsi" w:eastAsia="Times New Roman" w:hAnsiTheme="majorHAnsi" w:cstheme="majorBidi"/>
+                <w:color w:val="000000" w:themeColor="text1"/>
+                <w:lang w:val="en-GB" w:eastAsia="de-CH"/>
+              </w:rPr>
+              <w:t>A3</w:t>
+            </w:r>
+          </w:p>
+        </w:tc>
+        <w:tc>
+          <w:tcPr>
+            <w:tcW w:w="963" w:type="dxa"/>
+            <w:shd w:val="clear" w:color="auto" w:fill="E2EFD9" w:themeFill="accent6" w:themeFillTint="33"/>
+          </w:tcPr>
+          <w:p>
+            <w:pPr>
+              <w:rPr>
+                <w:rFonts w:asciiTheme="majorHAnsi" w:eastAsia="Times New Roman" w:hAnsiTheme="majorHAnsi" w:cstheme="majorHAnsi"/>
+                <w:color w:val="000000"/>
+                <w:lang w:val="en-GB" w:eastAsia="de-CH"/>
+              </w:rPr>
+            </w:pPr>
+            <w:r>
+              <w:rPr>
+                <w:rFonts w:asciiTheme="majorHAnsi" w:eastAsia="Times New Roman" w:hAnsiTheme="majorHAnsi" w:cstheme="majorHAnsi"/>
+                <w:color w:val="000000"/>
+                <w:lang w:val="en-GB" w:eastAsia="de-CH"/>
+              </w:rPr>
+              <w:t>passed</w:t>
+            </w:r>
+          </w:p>
+        </w:tc>
+      </w:tr>
+      <w:tr>
+        <w:trPr>
+          <w:trHeight w:val="288"/>
+        </w:trPr>
+        <w:tc>
+          <w:tcPr>
+            <w:tcW w:w="5949" w:type="dxa"/>
+            <w:shd w:val="clear" w:color="auto" w:fill="FFFFFF" w:themeFill="background1"/>
+          </w:tcPr>
+          <w:p>
+            <w:pPr>
+              <w:rPr>
+                <w:rFonts w:asciiTheme="majorHAnsi" w:eastAsia="Times New Roman" w:hAnsiTheme="majorHAnsi" w:cstheme="majorBidi"/>
+                <w:color w:val="000000" w:themeColor="text1"/>
+                <w:sz w:val="24"/>
+                <w:szCs w:val="24"/>
+                <w:lang w:val="en-GB" w:eastAsia="de-CH"/>
+              </w:rPr>
+            </w:pPr>
+            <w:r>
+              <w:rPr>
+                <w:rFonts w:asciiTheme="majorHAnsi" w:eastAsia="Times New Roman" w:hAnsiTheme="majorHAnsi" w:cstheme="majorBidi"/>
+                <w:color w:val="000000" w:themeColor="text1"/>
+                <w:sz w:val="24"/>
+                <w:szCs w:val="24"/>
+                <w:lang w:val="en-GB" w:eastAsia="de-CH"/>
+              </w:rPr>
+              <w:t>addComputer_CorrectAndUniqueArguments_returnsTrue</w:t>
+            </w:r>
+          </w:p>
+        </w:tc>
+        <w:tc>
+          <w:tcPr>
+            <w:tcW w:w="2126" w:type="dxa"/>
+          </w:tcPr>
+          <w:p>
+            <w:pPr>
+              <w:rPr>
+                <w:rFonts w:asciiTheme="majorHAnsi" w:eastAsia="Times New Roman" w:hAnsiTheme="majorHAnsi" w:cstheme="majorBidi"/>
+                <w:color w:val="000000" w:themeColor="text1"/>
+                <w:lang w:val="en-GB" w:eastAsia="de-CH"/>
+              </w:rPr>
+            </w:pPr>
+            <w:r>
+              <w:rPr>
+                <w:rFonts w:asciiTheme="majorHAnsi" w:eastAsia="Times New Roman" w:hAnsiTheme="majorHAnsi" w:cstheme="majorBidi"/>
+                <w:color w:val="000000" w:themeColor="text1"/>
+                <w:lang w:val="en-GB" w:eastAsia="de-CH"/>
+              </w:rPr>
+              <w:t>true</w:t>
+            </w:r>
+          </w:p>
+        </w:tc>
+        <w:tc>
+          <w:tcPr>
+            <w:tcW w:w="1418" w:type="dxa"/>
+          </w:tcPr>
+          <w:p>
+            <w:pPr>
+              <w:rPr>
+                <w:rFonts w:asciiTheme="majorHAnsi" w:eastAsia="Times New Roman" w:hAnsiTheme="majorHAnsi" w:cstheme="majorBidi"/>
+                <w:color w:val="000000" w:themeColor="text1"/>
+                <w:lang w:val="en-GB" w:eastAsia="de-CH"/>
+              </w:rPr>
+            </w:pPr>
+            <w:r>
+              <w:rPr>
+                <w:rFonts w:asciiTheme="majorHAnsi" w:eastAsia="Times New Roman" w:hAnsiTheme="majorHAnsi" w:cstheme="majorBidi"/>
+                <w:color w:val="000000" w:themeColor="text1"/>
+                <w:lang w:val="en-GB" w:eastAsia="de-CH"/>
+              </w:rPr>
+              <w:t>A4, A5</w:t>
+            </w:r>
+          </w:p>
+        </w:tc>
+        <w:tc>
+          <w:tcPr>
+            <w:tcW w:w="963" w:type="dxa"/>
+            <w:shd w:val="clear" w:color="auto" w:fill="E2EFD9" w:themeFill="accent6" w:themeFillTint="33"/>
+          </w:tcPr>
+          <w:p>
+            <w:pPr>
+              <w:rPr>
+                <w:rFonts w:asciiTheme="majorHAnsi" w:eastAsia="Times New Roman" w:hAnsiTheme="majorHAnsi" w:cstheme="majorHAnsi"/>
+                <w:color w:val="000000"/>
                 <w:lang w:val="en-GB" w:eastAsia="de-CH"/>
               </w:rPr>
             </w:pPr>
@@ -1752,6 +2482,32 @@
           <w:sz w:val="24"/>
           <w:szCs w:val="24"/>
           <w:lang w:eastAsia="de-CH"/>
+        </w:rPr>
+      </w:pPr>
+    </w:p>
+    <w:p>
+      <w:pPr>
+        <w:rPr>
+          <w:rFonts w:asciiTheme="majorHAnsi" w:eastAsia="Times New Roman" w:hAnsiTheme="majorHAnsi" w:cstheme="majorHAnsi"/>
+          <w:b/>
+          <w:bCs/>
+          <w:color w:val="000000"/>
+          <w:sz w:val="24"/>
+          <w:szCs w:val="24"/>
+          <w:lang w:eastAsia="de-CH"/>
+        </w:rPr>
+      </w:pPr>
+    </w:p>
+    <w:p>
+      <w:pPr>
+        <w:rPr>
+          <w:rFonts w:asciiTheme="majorHAnsi" w:eastAsia="Times New Roman" w:hAnsiTheme="majorHAnsi" w:cstheme="majorHAnsi"/>
+          <w:b/>
+          <w:bCs/>
+          <w:color w:val="000000"/>
+          <w:sz w:val="24"/>
+          <w:szCs w:val="24"/>
+          <w:lang w:val="en-GB" w:eastAsia="de-CH"/>
         </w:rPr>
       </w:pPr>
     </w:p>

</xml_diff>

<commit_message>
add junit tests for start method incl. documentation
</commit_message>
<xml_diff>
--- a/Documents/Testing/testing-game-documentation.docx
+++ b/Documents/Testing/testing-game-documentation.docx
@@ -56,7 +56,7 @@
           <w:r>
             <w:fldChar w:fldCharType="separate"/>
           </w:r>
-          <w:hyperlink w:anchor="_Toc70751393" w:history="1">
+          <w:hyperlink w:anchor="_Toc70768482" w:history="1">
             <w:r>
               <w:rPr>
                 <w:rStyle w:val="Hyperlink"/>
@@ -84,7 +84,7 @@
                 <w:noProof/>
                 <w:webHidden/>
               </w:rPr>
-              <w:instrText xml:space="preserve"> PAGEREF _Toc70751393 \h </w:instrText>
+              <w:instrText xml:space="preserve"> PAGEREF _Toc70768482 \h </w:instrText>
             </w:r>
             <w:r>
               <w:rPr>
@@ -127,7 +127,7 @@
               <w:lang w:eastAsia="de-CH"/>
             </w:rPr>
           </w:pPr>
-          <w:hyperlink w:anchor="_Toc70751394" w:history="1">
+          <w:hyperlink w:anchor="_Toc70768483" w:history="1">
             <w:r>
               <w:rPr>
                 <w:rStyle w:val="Hyperlink"/>
@@ -155,7 +155,78 @@
                 <w:noProof/>
                 <w:webHidden/>
               </w:rPr>
-              <w:instrText xml:space="preserve"> PAGEREF _Toc70751394 \h </w:instrText>
+              <w:instrText xml:space="preserve"> PAGEREF _Toc70768483 \h </w:instrText>
+            </w:r>
+            <w:r>
+              <w:rPr>
+                <w:noProof/>
+                <w:webHidden/>
+              </w:rPr>
+            </w:r>
+            <w:r>
+              <w:rPr>
+                <w:noProof/>
+                <w:webHidden/>
+              </w:rPr>
+              <w:fldChar w:fldCharType="separate"/>
+            </w:r>
+            <w:r>
+              <w:rPr>
+                <w:noProof/>
+                <w:webHidden/>
+              </w:rPr>
+              <w:t>2</w:t>
+            </w:r>
+            <w:r>
+              <w:rPr>
+                <w:noProof/>
+                <w:webHidden/>
+              </w:rPr>
+              <w:fldChar w:fldCharType="end"/>
+            </w:r>
+          </w:hyperlink>
+        </w:p>
+        <w:p>
+          <w:pPr>
+            <w:pStyle w:val="Verzeichnis2"/>
+            <w:tabs>
+              <w:tab w:val="right" w:leader="dot" w:pos="10456"/>
+            </w:tabs>
+            <w:rPr>
+              <w:rFonts w:eastAsiaTheme="minorEastAsia"/>
+              <w:noProof/>
+              <w:lang w:eastAsia="de-CH"/>
+            </w:rPr>
+          </w:pPr>
+          <w:hyperlink w:anchor="_Toc70768484" w:history="1">
+            <w:r>
+              <w:rPr>
+                <w:rStyle w:val="Hyperlink"/>
+                <w:noProof/>
+                <w:lang w:val="en-GB" w:eastAsia="de-CH"/>
+              </w:rPr>
+              <w:t>Testing of start</w:t>
+            </w:r>
+            <w:r>
+              <w:rPr>
+                <w:noProof/>
+                <w:webHidden/>
+              </w:rPr>
+              <w:tab/>
+            </w:r>
+            <w:r>
+              <w:rPr>
+                <w:noProof/>
+                <w:webHidden/>
+              </w:rPr>
+              <w:fldChar w:fldCharType="begin"/>
+            </w:r>
+            <w:r>
+              <w:rPr>
+                <w:noProof/>
+                <w:webHidden/>
+              </w:rPr>
+              <w:instrText xml:space="preserve"> PAGEREF _Toc70768484 \h </w:instrText>
             </w:r>
             <w:r>
               <w:rPr>
@@ -219,7 +290,7 @@
           <w:lang w:val="en-GB"/>
         </w:rPr>
       </w:pPr>
-      <w:bookmarkStart w:id="0" w:name="_Toc70751393"/>
+      <w:bookmarkStart w:id="0" w:name="_Toc70768482"/>
       <w:r>
         <w:rPr>
           <w:rStyle w:val="berschrift2Zchn"/>
@@ -251,8 +322,8 @@
           <w:noProof/>
         </w:rPr>
         <w:drawing>
-          <wp:inline distT="0" distB="0" distL="0" distR="0" wp14:anchorId="1310E452" wp14:editId="0A13DFF5">
-            <wp:extent cx="5667375" cy="3771900"/>
+          <wp:inline distT="0" distB="0" distL="0" distR="0" wp14:anchorId="671F174A" wp14:editId="2ECD5FE1">
+            <wp:extent cx="5743575" cy="4991100"/>
             <wp:effectExtent l="0" t="0" r="9525" b="0"/>
             <wp:docPr id="1" name="Grafik 1"/>
             <wp:cNvGraphicFramePr>
@@ -274,7 +345,7 @@
                   <pic:spPr>
                     <a:xfrm>
                       <a:off x="0" y="0"/>
-                      <a:ext cx="5667375" cy="3771900"/>
+                      <a:ext cx="5743575" cy="4991100"/>
                     </a:xfrm>
                     <a:prstGeom prst="rect">
                       <a:avLst/>
@@ -306,7 +377,7 @@
           <w:lang w:val="en-GB"/>
         </w:rPr>
       </w:pPr>
-      <w:bookmarkStart w:id="1" w:name="_Toc70751394"/>
+      <w:bookmarkStart w:id="1" w:name="_Toc70768483"/>
       <w:r>
         <w:rPr>
           <w:lang w:val="en-GB"/>
@@ -314,19 +385,29 @@
         <w:lastRenderedPageBreak/>
         <w:t xml:space="preserve">Testing of </w:t>
       </w:r>
+      <w:proofErr w:type="spellStart"/>
       <w:r>
         <w:rPr>
           <w:lang w:val="en-GB"/>
         </w:rPr>
         <w:t>addPlayer</w:t>
       </w:r>
+      <w:proofErr w:type="spellEnd"/>
       <w:r>
         <w:rPr>
           <w:lang w:val="en-GB"/>
         </w:rPr>
-        <w:t xml:space="preserve"> &amp; addComputer</w:t>
+        <w:t xml:space="preserve"> &amp; </w:t>
+      </w:r>
+      <w:proofErr w:type="spellStart"/>
+      <w:r>
+        <w:rPr>
+          <w:lang w:val="en-GB"/>
+        </w:rPr>
+        <w:t>addComputer</w:t>
       </w:r>
       <w:bookmarkEnd w:id="1"/>
+      <w:proofErr w:type="spellEnd"/>
     </w:p>
     <w:p>
       <w:pPr>
@@ -806,13 +887,13 @@
       </w:tblPr>
       <w:tblGrid>
         <w:gridCol w:w="5949"/>
-        <w:gridCol w:w="2126"/>
-        <w:gridCol w:w="1418"/>
+        <w:gridCol w:w="1134"/>
+        <w:gridCol w:w="2410"/>
         <w:gridCol w:w="963"/>
       </w:tblGrid>
       <w:tr>
         <w:trPr>
-          <w:trHeight w:val="576"/>
+          <w:trHeight w:val="378"/>
         </w:trPr>
         <w:tc>
           <w:tcPr>
@@ -843,7 +924,7 @@
         </w:tc>
         <w:tc>
           <w:tcPr>
-            <w:tcW w:w="2126" w:type="dxa"/>
+            <w:tcW w:w="1134" w:type="dxa"/>
           </w:tcPr>
           <w:p>
             <w:pPr>
@@ -869,7 +950,7 @@
         </w:tc>
         <w:tc>
           <w:tcPr>
-            <w:tcW w:w="1418" w:type="dxa"/>
+            <w:tcW w:w="2410" w:type="dxa"/>
             <w:hideMark/>
           </w:tcPr>
           <w:p>
@@ -882,6 +963,7 @@
                 <w:lang w:val="en-GB" w:eastAsia="de-CH"/>
               </w:rPr>
             </w:pPr>
+            <w:proofErr w:type="spellStart"/>
             <w:r>
               <w:rPr>
                 <w:rFonts w:asciiTheme="majorHAnsi" w:eastAsia="Times New Roman" w:hAnsiTheme="majorHAnsi" w:cstheme="majorHAnsi"/>
@@ -890,8 +972,31 @@
                 <w:color w:val="000000"/>
                 <w:lang w:val="en-GB" w:eastAsia="de-CH"/>
               </w:rPr>
-              <w:t>Eqivalence Partititoning</w:t>
-            </w:r>
+              <w:t>Eqivalence</w:t>
+            </w:r>
+            <w:proofErr w:type="spellEnd"/>
+            <w:r>
+              <w:rPr>
+                <w:rFonts w:asciiTheme="majorHAnsi" w:eastAsia="Times New Roman" w:hAnsiTheme="majorHAnsi" w:cstheme="majorHAnsi"/>
+                <w:b/>
+                <w:bCs/>
+                <w:color w:val="000000"/>
+                <w:lang w:val="en-GB" w:eastAsia="de-CH"/>
+              </w:rPr>
+              <w:t xml:space="preserve"> </w:t>
+            </w:r>
+            <w:proofErr w:type="spellStart"/>
+            <w:r>
+              <w:rPr>
+                <w:rFonts w:asciiTheme="majorHAnsi" w:eastAsia="Times New Roman" w:hAnsiTheme="majorHAnsi" w:cstheme="majorHAnsi"/>
+                <w:b/>
+                <w:bCs/>
+                <w:color w:val="000000"/>
+                <w:lang w:val="en-GB" w:eastAsia="de-CH"/>
+              </w:rPr>
+              <w:t>Partititoning</w:t>
+            </w:r>
+            <w:proofErr w:type="spellEnd"/>
           </w:p>
         </w:tc>
         <w:tc>
@@ -940,6 +1045,7 @@
                 <w:lang w:val="en-GB" w:eastAsia="de-CH"/>
               </w:rPr>
             </w:pPr>
+            <w:proofErr w:type="spellStart"/>
             <w:r>
               <w:rPr>
                 <w:rFonts w:asciiTheme="majorHAnsi" w:eastAsia="Times New Roman" w:hAnsiTheme="majorHAnsi" w:cstheme="majorBidi"/>
@@ -950,11 +1056,12 @@
               </w:rPr>
               <w:t>addPlayer_invalidArgumentNameIsNull_returnsFalse</w:t>
             </w:r>
-          </w:p>
-        </w:tc>
-        <w:tc>
-          <w:tcPr>
-            <w:tcW w:w="2126" w:type="dxa"/>
+            <w:proofErr w:type="spellEnd"/>
+          </w:p>
+        </w:tc>
+        <w:tc>
+          <w:tcPr>
+            <w:tcW w:w="1134" w:type="dxa"/>
           </w:tcPr>
           <w:p>
             <w:pPr>
@@ -976,7 +1083,7 @@
         </w:tc>
         <w:tc>
           <w:tcPr>
-            <w:tcW w:w="1418" w:type="dxa"/>
+            <w:tcW w:w="2410" w:type="dxa"/>
           </w:tcPr>
           <w:p>
             <w:pPr>
@@ -1039,6 +1146,7 @@
                 <w:lang w:val="en-GB" w:eastAsia="de-CH"/>
               </w:rPr>
             </w:pPr>
+            <w:proofErr w:type="spellStart"/>
             <w:r>
               <w:rPr>
                 <w:rFonts w:asciiTheme="majorHAnsi" w:eastAsia="Times New Roman" w:hAnsiTheme="majorHAnsi" w:cstheme="majorBidi"/>
@@ -1049,11 +1157,12 @@
               </w:rPr>
               <w:t>addPlayer_invalidArgumentNameIsEmpty_returnsFalse</w:t>
             </w:r>
-          </w:p>
-        </w:tc>
-        <w:tc>
-          <w:tcPr>
-            <w:tcW w:w="2126" w:type="dxa"/>
+            <w:proofErr w:type="spellEnd"/>
+          </w:p>
+        </w:tc>
+        <w:tc>
+          <w:tcPr>
+            <w:tcW w:w="1134" w:type="dxa"/>
           </w:tcPr>
           <w:p>
             <w:pPr>
@@ -1075,7 +1184,7 @@
         </w:tc>
         <w:tc>
           <w:tcPr>
-            <w:tcW w:w="1418" w:type="dxa"/>
+            <w:tcW w:w="2410" w:type="dxa"/>
           </w:tcPr>
           <w:p>
             <w:pPr>
@@ -1138,6 +1247,7 @@
                 <w:lang w:val="en-GB" w:eastAsia="de-CH"/>
               </w:rPr>
             </w:pPr>
+            <w:proofErr w:type="spellStart"/>
             <w:r>
               <w:rPr>
                 <w:rFonts w:asciiTheme="majorHAnsi" w:eastAsia="Times New Roman" w:hAnsiTheme="majorHAnsi" w:cstheme="majorBidi"/>
@@ -1148,11 +1258,12 @@
               </w:rPr>
               <w:t>addPlayer_invalidArgumentColorIsNull_returnsFalse</w:t>
             </w:r>
-          </w:p>
-        </w:tc>
-        <w:tc>
-          <w:tcPr>
-            <w:tcW w:w="2126" w:type="dxa"/>
+            <w:proofErr w:type="spellEnd"/>
+          </w:p>
+        </w:tc>
+        <w:tc>
+          <w:tcPr>
+            <w:tcW w:w="1134" w:type="dxa"/>
           </w:tcPr>
           <w:p>
             <w:pPr>
@@ -1174,7 +1285,7 @@
         </w:tc>
         <w:tc>
           <w:tcPr>
-            <w:tcW w:w="1418" w:type="dxa"/>
+            <w:tcW w:w="2410" w:type="dxa"/>
           </w:tcPr>
           <w:p>
             <w:pPr>
@@ -1237,6 +1348,7 @@
                 <w:lang w:val="en-GB" w:eastAsia="de-CH"/>
               </w:rPr>
             </w:pPr>
+            <w:proofErr w:type="spellStart"/>
             <w:r>
               <w:rPr>
                 <w:rFonts w:asciiTheme="majorHAnsi" w:eastAsia="Times New Roman" w:hAnsiTheme="majorHAnsi" w:cstheme="majorBidi"/>
@@ -1247,11 +1359,12 @@
               </w:rPr>
               <w:t>addPlayer_NameAlreadyExists_returnsFalse</w:t>
             </w:r>
-          </w:p>
-        </w:tc>
-        <w:tc>
-          <w:tcPr>
-            <w:tcW w:w="2126" w:type="dxa"/>
+            <w:proofErr w:type="spellEnd"/>
+          </w:p>
+        </w:tc>
+        <w:tc>
+          <w:tcPr>
+            <w:tcW w:w="1134" w:type="dxa"/>
           </w:tcPr>
           <w:p>
             <w:pPr>
@@ -1273,7 +1386,7 @@
         </w:tc>
         <w:tc>
           <w:tcPr>
-            <w:tcW w:w="1418" w:type="dxa"/>
+            <w:tcW w:w="2410" w:type="dxa"/>
           </w:tcPr>
           <w:p>
             <w:pPr>
@@ -1336,6 +1449,7 @@
                 <w:lang w:val="en-GB" w:eastAsia="de-CH"/>
               </w:rPr>
             </w:pPr>
+            <w:proofErr w:type="spellStart"/>
             <w:r>
               <w:rPr>
                 <w:rFonts w:asciiTheme="majorHAnsi" w:eastAsia="Times New Roman" w:hAnsiTheme="majorHAnsi" w:cstheme="majorBidi"/>
@@ -1346,11 +1460,12 @@
               </w:rPr>
               <w:t>addPlayer_ColorAlreadyExists_returnsFalse</w:t>
             </w:r>
-          </w:p>
-        </w:tc>
-        <w:tc>
-          <w:tcPr>
-            <w:tcW w:w="2126" w:type="dxa"/>
+            <w:proofErr w:type="spellEnd"/>
+          </w:p>
+        </w:tc>
+        <w:tc>
+          <w:tcPr>
+            <w:tcW w:w="1134" w:type="dxa"/>
           </w:tcPr>
           <w:p>
             <w:pPr>
@@ -1372,7 +1487,7 @@
         </w:tc>
         <w:tc>
           <w:tcPr>
-            <w:tcW w:w="1418" w:type="dxa"/>
+            <w:tcW w:w="2410" w:type="dxa"/>
           </w:tcPr>
           <w:p>
             <w:pPr>
@@ -1435,6 +1550,7 @@
                 <w:lang w:val="en-GB" w:eastAsia="de-CH"/>
               </w:rPr>
             </w:pPr>
+            <w:proofErr w:type="spellStart"/>
             <w:r>
               <w:rPr>
                 <w:rFonts w:asciiTheme="majorHAnsi" w:eastAsia="Times New Roman" w:hAnsiTheme="majorHAnsi" w:cstheme="majorBidi"/>
@@ -1445,11 +1561,12 @@
               </w:rPr>
               <w:t>addPlayer_AllPlayerHaveBeenAddedNoMoreSpace_returnsFalse</w:t>
             </w:r>
-          </w:p>
-        </w:tc>
-        <w:tc>
-          <w:tcPr>
-            <w:tcW w:w="2126" w:type="dxa"/>
+            <w:proofErr w:type="spellEnd"/>
+          </w:p>
+        </w:tc>
+        <w:tc>
+          <w:tcPr>
+            <w:tcW w:w="1134" w:type="dxa"/>
           </w:tcPr>
           <w:p>
             <w:pPr>
@@ -1471,7 +1588,7 @@
         </w:tc>
         <w:tc>
           <w:tcPr>
-            <w:tcW w:w="1418" w:type="dxa"/>
+            <w:tcW w:w="2410" w:type="dxa"/>
           </w:tcPr>
           <w:p>
             <w:pPr>
@@ -1534,6 +1651,7 @@
                 <w:lang w:val="en-GB" w:eastAsia="de-CH"/>
               </w:rPr>
             </w:pPr>
+            <w:proofErr w:type="spellStart"/>
             <w:r>
               <w:rPr>
                 <w:rFonts w:asciiTheme="majorHAnsi" w:eastAsia="Times New Roman" w:hAnsiTheme="majorHAnsi" w:cstheme="majorBidi"/>
@@ -1544,11 +1662,12 @@
               </w:rPr>
               <w:t>addPlayer_CorrectAndUniqueArguments_returnsTrue</w:t>
             </w:r>
-          </w:p>
-        </w:tc>
-        <w:tc>
-          <w:tcPr>
-            <w:tcW w:w="2126" w:type="dxa"/>
+            <w:proofErr w:type="spellEnd"/>
+          </w:p>
+        </w:tc>
+        <w:tc>
+          <w:tcPr>
+            <w:tcW w:w="1134" w:type="dxa"/>
           </w:tcPr>
           <w:p>
             <w:pPr>
@@ -1570,7 +1689,7 @@
         </w:tc>
         <w:tc>
           <w:tcPr>
-            <w:tcW w:w="1418" w:type="dxa"/>
+            <w:tcW w:w="2410" w:type="dxa"/>
           </w:tcPr>
           <w:p>
             <w:pPr>
@@ -1637,21 +1756,21 @@
         </w:tc>
         <w:tc>
           <w:tcPr>
-            <w:tcW w:w="2126" w:type="dxa"/>
-          </w:tcPr>
-          <w:p>
-            <w:pPr>
-              <w:rPr>
-                <w:rFonts w:asciiTheme="majorHAnsi" w:eastAsia="Times New Roman" w:hAnsiTheme="majorHAnsi" w:cstheme="majorBidi"/>
-                <w:color w:val="000000" w:themeColor="text1"/>
-                <w:lang w:val="en-GB" w:eastAsia="de-CH"/>
-              </w:rPr>
-            </w:pPr>
-          </w:p>
-        </w:tc>
-        <w:tc>
-          <w:tcPr>
-            <w:tcW w:w="1418" w:type="dxa"/>
+            <w:tcW w:w="1134" w:type="dxa"/>
+          </w:tcPr>
+          <w:p>
+            <w:pPr>
+              <w:rPr>
+                <w:rFonts w:asciiTheme="majorHAnsi" w:eastAsia="Times New Roman" w:hAnsiTheme="majorHAnsi" w:cstheme="majorBidi"/>
+                <w:color w:val="000000" w:themeColor="text1"/>
+                <w:lang w:val="en-GB" w:eastAsia="de-CH"/>
+              </w:rPr>
+            </w:pPr>
+          </w:p>
+        </w:tc>
+        <w:tc>
+          <w:tcPr>
+            <w:tcW w:w="2410" w:type="dxa"/>
           </w:tcPr>
           <w:p>
             <w:pPr>
@@ -1698,6 +1817,7 @@
                 <w:lang w:val="en-GB" w:eastAsia="de-CH"/>
               </w:rPr>
             </w:pPr>
+            <w:proofErr w:type="spellStart"/>
             <w:r>
               <w:rPr>
                 <w:rFonts w:asciiTheme="majorHAnsi" w:eastAsia="Times New Roman" w:hAnsiTheme="majorHAnsi" w:cstheme="majorBidi"/>
@@ -1708,11 +1828,12 @@
               </w:rPr>
               <w:t>addComputer_invalidArgumentNameIsNull_returnsFalse</w:t>
             </w:r>
-          </w:p>
-        </w:tc>
-        <w:tc>
-          <w:tcPr>
-            <w:tcW w:w="2126" w:type="dxa"/>
+            <w:proofErr w:type="spellEnd"/>
+          </w:p>
+        </w:tc>
+        <w:tc>
+          <w:tcPr>
+            <w:tcW w:w="1134" w:type="dxa"/>
           </w:tcPr>
           <w:p>
             <w:pPr>
@@ -1734,7 +1855,7 @@
         </w:tc>
         <w:tc>
           <w:tcPr>
-            <w:tcW w:w="1418" w:type="dxa"/>
+            <w:tcW w:w="2410" w:type="dxa"/>
           </w:tcPr>
           <w:p>
             <w:pPr>
@@ -1797,6 +1918,7 @@
                 <w:lang w:val="en-GB" w:eastAsia="de-CH"/>
               </w:rPr>
             </w:pPr>
+            <w:proofErr w:type="spellStart"/>
             <w:r>
               <w:rPr>
                 <w:rFonts w:asciiTheme="majorHAnsi" w:eastAsia="Times New Roman" w:hAnsiTheme="majorHAnsi" w:cstheme="majorBidi"/>
@@ -1807,11 +1929,12 @@
               </w:rPr>
               <w:t>addComputer_invalidArgumentNameIsEmpty_returnsFalse</w:t>
             </w:r>
-          </w:p>
-        </w:tc>
-        <w:tc>
-          <w:tcPr>
-            <w:tcW w:w="2126" w:type="dxa"/>
+            <w:proofErr w:type="spellEnd"/>
+          </w:p>
+        </w:tc>
+        <w:tc>
+          <w:tcPr>
+            <w:tcW w:w="1134" w:type="dxa"/>
           </w:tcPr>
           <w:p>
             <w:pPr>
@@ -1833,7 +1956,7 @@
         </w:tc>
         <w:tc>
           <w:tcPr>
-            <w:tcW w:w="1418" w:type="dxa"/>
+            <w:tcW w:w="2410" w:type="dxa"/>
           </w:tcPr>
           <w:p>
             <w:pPr>
@@ -1896,6 +2019,7 @@
                 <w:lang w:val="en-GB" w:eastAsia="de-CH"/>
               </w:rPr>
             </w:pPr>
+            <w:proofErr w:type="spellStart"/>
             <w:r>
               <w:rPr>
                 <w:rFonts w:asciiTheme="majorHAnsi" w:eastAsia="Times New Roman" w:hAnsiTheme="majorHAnsi" w:cstheme="majorBidi"/>
@@ -1906,11 +2030,12 @@
               </w:rPr>
               <w:t>addComputer_invalidArgumentColorIsNull_returnsFalse</w:t>
             </w:r>
-          </w:p>
-        </w:tc>
-        <w:tc>
-          <w:tcPr>
-            <w:tcW w:w="2126" w:type="dxa"/>
+            <w:proofErr w:type="spellEnd"/>
+          </w:p>
+        </w:tc>
+        <w:tc>
+          <w:tcPr>
+            <w:tcW w:w="1134" w:type="dxa"/>
           </w:tcPr>
           <w:p>
             <w:pPr>
@@ -1932,7 +2057,7 @@
         </w:tc>
         <w:tc>
           <w:tcPr>
-            <w:tcW w:w="1418" w:type="dxa"/>
+            <w:tcW w:w="2410" w:type="dxa"/>
           </w:tcPr>
           <w:p>
             <w:pPr>
@@ -1995,6 +2120,7 @@
                 <w:lang w:val="en-GB" w:eastAsia="de-CH"/>
               </w:rPr>
             </w:pPr>
+            <w:proofErr w:type="spellStart"/>
             <w:r>
               <w:rPr>
                 <w:rFonts w:asciiTheme="majorHAnsi" w:eastAsia="Times New Roman" w:hAnsiTheme="majorHAnsi" w:cstheme="majorBidi"/>
@@ -2005,11 +2131,12 @@
               </w:rPr>
               <w:t>addComputer_invalidArgumentLevelToHigh_returnsFalse</w:t>
             </w:r>
-          </w:p>
-        </w:tc>
-        <w:tc>
-          <w:tcPr>
-            <w:tcW w:w="2126" w:type="dxa"/>
+            <w:proofErr w:type="spellEnd"/>
+          </w:p>
+        </w:tc>
+        <w:tc>
+          <w:tcPr>
+            <w:tcW w:w="1134" w:type="dxa"/>
           </w:tcPr>
           <w:p>
             <w:pPr>
@@ -2031,7 +2158,7 @@
         </w:tc>
         <w:tc>
           <w:tcPr>
-            <w:tcW w:w="1418" w:type="dxa"/>
+            <w:tcW w:w="2410" w:type="dxa"/>
           </w:tcPr>
           <w:p>
             <w:pPr>
@@ -2094,6 +2221,7 @@
                 <w:lang w:val="en-GB" w:eastAsia="de-CH"/>
               </w:rPr>
             </w:pPr>
+            <w:proofErr w:type="spellStart"/>
             <w:r>
               <w:rPr>
                 <w:rFonts w:asciiTheme="majorHAnsi" w:eastAsia="Times New Roman" w:hAnsiTheme="majorHAnsi" w:cstheme="majorBidi"/>
@@ -2104,11 +2232,12 @@
               </w:rPr>
               <w:t>addComputer_invalidArgumentLevelToLow_returnsFalse</w:t>
             </w:r>
-          </w:p>
-        </w:tc>
-        <w:tc>
-          <w:tcPr>
-            <w:tcW w:w="2126" w:type="dxa"/>
+            <w:proofErr w:type="spellEnd"/>
+          </w:p>
+        </w:tc>
+        <w:tc>
+          <w:tcPr>
+            <w:tcW w:w="1134" w:type="dxa"/>
           </w:tcPr>
           <w:p>
             <w:pPr>
@@ -2130,7 +2259,7 @@
         </w:tc>
         <w:tc>
           <w:tcPr>
-            <w:tcW w:w="1418" w:type="dxa"/>
+            <w:tcW w:w="2410" w:type="dxa"/>
           </w:tcPr>
           <w:p>
             <w:pPr>
@@ -2193,6 +2322,7 @@
                 <w:lang w:val="en-GB" w:eastAsia="de-CH"/>
               </w:rPr>
             </w:pPr>
+            <w:proofErr w:type="spellStart"/>
             <w:r>
               <w:rPr>
                 <w:rFonts w:asciiTheme="majorHAnsi" w:eastAsia="Times New Roman" w:hAnsiTheme="majorHAnsi" w:cstheme="majorBidi"/>
@@ -2203,11 +2333,12 @@
               </w:rPr>
               <w:t>addComputer_OtherCoputerAlreadyExists_returnsFalse</w:t>
             </w:r>
-          </w:p>
-        </w:tc>
-        <w:tc>
-          <w:tcPr>
-            <w:tcW w:w="2126" w:type="dxa"/>
+            <w:proofErr w:type="spellEnd"/>
+          </w:p>
+        </w:tc>
+        <w:tc>
+          <w:tcPr>
+            <w:tcW w:w="1134" w:type="dxa"/>
           </w:tcPr>
           <w:p>
             <w:pPr>
@@ -2229,7 +2360,7 @@
         </w:tc>
         <w:tc>
           <w:tcPr>
-            <w:tcW w:w="1418" w:type="dxa"/>
+            <w:tcW w:w="2410" w:type="dxa"/>
           </w:tcPr>
           <w:p>
             <w:pPr>
@@ -2292,6 +2423,7 @@
                 <w:lang w:val="en-GB" w:eastAsia="de-CH"/>
               </w:rPr>
             </w:pPr>
+            <w:proofErr w:type="spellStart"/>
             <w:r>
               <w:rPr>
                 <w:rFonts w:asciiTheme="majorHAnsi" w:eastAsia="Times New Roman" w:hAnsiTheme="majorHAnsi" w:cstheme="majorBidi"/>
@@ -2302,11 +2434,12 @@
               </w:rPr>
               <w:t>addComputer_NoSinglePlayerModus_returnsFalse</w:t>
             </w:r>
-          </w:p>
-        </w:tc>
-        <w:tc>
-          <w:tcPr>
-            <w:tcW w:w="2126" w:type="dxa"/>
+            <w:proofErr w:type="spellEnd"/>
+          </w:p>
+        </w:tc>
+        <w:tc>
+          <w:tcPr>
+            <w:tcW w:w="1134" w:type="dxa"/>
           </w:tcPr>
           <w:p>
             <w:pPr>
@@ -2328,7 +2461,7 @@
         </w:tc>
         <w:tc>
           <w:tcPr>
-            <w:tcW w:w="1418" w:type="dxa"/>
+            <w:tcW w:w="2410" w:type="dxa"/>
           </w:tcPr>
           <w:p>
             <w:pPr>
@@ -2391,6 +2524,7 @@
                 <w:lang w:val="en-GB" w:eastAsia="de-CH"/>
               </w:rPr>
             </w:pPr>
+            <w:proofErr w:type="spellStart"/>
             <w:r>
               <w:rPr>
                 <w:rFonts w:asciiTheme="majorHAnsi" w:eastAsia="Times New Roman" w:hAnsiTheme="majorHAnsi" w:cstheme="majorBidi"/>
@@ -2401,11 +2535,12 @@
               </w:rPr>
               <w:t>addComputer_CorrectAndUniqueArguments_returnsTrue</w:t>
             </w:r>
-          </w:p>
-        </w:tc>
-        <w:tc>
-          <w:tcPr>
-            <w:tcW w:w="2126" w:type="dxa"/>
+            <w:proofErr w:type="spellEnd"/>
+          </w:p>
+        </w:tc>
+        <w:tc>
+          <w:tcPr>
+            <w:tcW w:w="1134" w:type="dxa"/>
           </w:tcPr>
           <w:p>
             <w:pPr>
@@ -2427,7 +2562,7 @@
         </w:tc>
         <w:tc>
           <w:tcPr>
-            <w:tcW w:w="1418" w:type="dxa"/>
+            <w:tcW w:w="2410" w:type="dxa"/>
           </w:tcPr>
           <w:p>
             <w:pPr>
@@ -2487,6 +2622,349 @@
     </w:p>
     <w:p>
       <w:pPr>
+        <w:pStyle w:val="berschrift2"/>
+        <w:rPr>
+          <w:lang w:val="en-GB" w:eastAsia="de-CH"/>
+        </w:rPr>
+      </w:pPr>
+      <w:bookmarkStart w:id="2" w:name="_Toc70768484"/>
+      <w:r>
+        <w:rPr>
+          <w:lang w:val="en-GB" w:eastAsia="de-CH"/>
+        </w:rPr>
+        <w:t>Testing of start</w:t>
+      </w:r>
+      <w:bookmarkEnd w:id="2"/>
+    </w:p>
+    <w:p>
+      <w:pPr>
+        <w:rPr>
+          <w:lang w:val="en-GB" w:eastAsia="de-CH"/>
+        </w:rPr>
+      </w:pPr>
+    </w:p>
+    <w:tbl>
+      <w:tblPr>
+        <w:tblStyle w:val="Listentabelle1hellAkzent1"/>
+        <w:tblW w:w="9477" w:type="dxa"/>
+        <w:tblCellMar>
+          <w:left w:w="70" w:type="dxa"/>
+          <w:right w:w="70" w:type="dxa"/>
+        </w:tblCellMar>
+        <w:tblLook w:val="0680" w:firstRow="0" w:lastRow="0" w:firstColumn="1" w:lastColumn="0" w:noHBand="1" w:noVBand="1"/>
+      </w:tblPr>
+      <w:tblGrid>
+        <w:gridCol w:w="525"/>
+        <w:gridCol w:w="8952"/>
+      </w:tblGrid>
+      <w:tr>
+        <w:trPr>
+          <w:trHeight w:val="312"/>
+        </w:trPr>
+        <w:tc>
+          <w:tcPr>
+            <w:cnfStyle w:val="001000000000" w:firstRow="0" w:lastRow="0" w:firstColumn="1" w:lastColumn="0" w:oddVBand="0" w:evenVBand="0" w:oddHBand="0" w:evenHBand="0" w:firstRowFirstColumn="0" w:firstRowLastColumn="0" w:lastRowFirstColumn="0" w:lastRowLastColumn="0"/>
+            <w:tcW w:w="525" w:type="dxa"/>
+            <w:noWrap/>
+          </w:tcPr>
+          <w:p>
+            <w:pPr>
+              <w:rPr>
+                <w:rFonts w:asciiTheme="majorHAnsi" w:eastAsia="Times New Roman" w:hAnsiTheme="majorHAnsi" w:cstheme="majorBidi"/>
+                <w:color w:val="000000"/>
+                <w:sz w:val="24"/>
+                <w:szCs w:val="24"/>
+                <w:lang w:val="en-GB" w:eastAsia="de-CH"/>
+              </w:rPr>
+            </w:pPr>
+            <w:r>
+              <w:rPr>
+                <w:rFonts w:asciiTheme="majorHAnsi" w:eastAsia="Times New Roman" w:hAnsiTheme="majorHAnsi" w:cstheme="majorBidi"/>
+                <w:color w:val="000000"/>
+                <w:sz w:val="24"/>
+                <w:szCs w:val="24"/>
+                <w:lang w:val="en-GB" w:eastAsia="de-CH"/>
+              </w:rPr>
+              <w:t>S</w:t>
+            </w:r>
+            <w:r>
+              <w:rPr>
+                <w:rFonts w:asciiTheme="majorHAnsi" w:eastAsia="Times New Roman" w:hAnsiTheme="majorHAnsi" w:cstheme="majorBidi"/>
+                <w:color w:val="000000"/>
+                <w:sz w:val="24"/>
+                <w:szCs w:val="24"/>
+                <w:lang w:val="en-GB" w:eastAsia="de-CH"/>
+              </w:rPr>
+              <w:t>1</w:t>
+            </w:r>
+          </w:p>
+        </w:tc>
+        <w:tc>
+          <w:tcPr>
+            <w:tcW w:w="8952" w:type="dxa"/>
+            <w:noWrap/>
+          </w:tcPr>
+          <w:p>
+            <w:pPr>
+              <w:cnfStyle w:val="000000000000" w:firstRow="0" w:lastRow="0" w:firstColumn="0" w:lastColumn="0" w:oddVBand="0" w:evenVBand="0" w:oddHBand="0" w:evenHBand="0" w:firstRowFirstColumn="0" w:firstRowLastColumn="0" w:lastRowFirstColumn="0" w:lastRowLastColumn="0"/>
+              <w:rPr>
+                <w:rFonts w:asciiTheme="majorHAnsi" w:eastAsia="Times New Roman" w:hAnsiTheme="majorHAnsi" w:cstheme="majorBidi"/>
+                <w:color w:val="000000"/>
+                <w:sz w:val="24"/>
+                <w:szCs w:val="24"/>
+                <w:lang w:val="en-GB" w:eastAsia="de-CH"/>
+              </w:rPr>
+            </w:pPr>
+            <w:r>
+              <w:rPr>
+                <w:rFonts w:asciiTheme="majorHAnsi" w:eastAsia="Times New Roman" w:hAnsiTheme="majorHAnsi" w:cstheme="majorBidi"/>
+                <w:color w:val="000000"/>
+                <w:sz w:val="24"/>
+                <w:szCs w:val="24"/>
+                <w:lang w:val="en-GB" w:eastAsia="de-CH"/>
+              </w:rPr>
+              <w:t>Not all players are set</w:t>
+            </w:r>
+          </w:p>
+        </w:tc>
+      </w:tr>
+      <w:tr>
+        <w:trPr>
+          <w:trHeight w:val="312"/>
+        </w:trPr>
+        <w:tc>
+          <w:tcPr>
+            <w:cnfStyle w:val="001000000000" w:firstRow="0" w:lastRow="0" w:firstColumn="1" w:lastColumn="0" w:oddVBand="0" w:evenVBand="0" w:oddHBand="0" w:evenHBand="0" w:firstRowFirstColumn="0" w:firstRowLastColumn="0" w:lastRowFirstColumn="0" w:lastRowLastColumn="0"/>
+            <w:tcW w:w="525" w:type="dxa"/>
+            <w:noWrap/>
+          </w:tcPr>
+          <w:p>
+            <w:pPr>
+              <w:rPr>
+                <w:rFonts w:asciiTheme="majorHAnsi" w:eastAsia="Times New Roman" w:hAnsiTheme="majorHAnsi" w:cstheme="majorBidi"/>
+                <w:color w:val="000000"/>
+                <w:sz w:val="24"/>
+                <w:szCs w:val="24"/>
+                <w:lang w:val="en-GB" w:eastAsia="de-CH"/>
+              </w:rPr>
+            </w:pPr>
+            <w:r>
+              <w:rPr>
+                <w:rFonts w:asciiTheme="majorHAnsi" w:eastAsia="Times New Roman" w:hAnsiTheme="majorHAnsi" w:cstheme="majorBidi"/>
+                <w:color w:val="000000"/>
+                <w:sz w:val="24"/>
+                <w:szCs w:val="24"/>
+                <w:lang w:val="en-GB" w:eastAsia="de-CH"/>
+              </w:rPr>
+              <w:t>S</w:t>
+            </w:r>
+            <w:r>
+              <w:rPr>
+                <w:rFonts w:asciiTheme="majorHAnsi" w:eastAsia="Times New Roman" w:hAnsiTheme="majorHAnsi" w:cstheme="majorBidi"/>
+                <w:color w:val="000000"/>
+                <w:sz w:val="24"/>
+                <w:szCs w:val="24"/>
+                <w:lang w:val="en-GB" w:eastAsia="de-CH"/>
+              </w:rPr>
+              <w:t>2</w:t>
+            </w:r>
+          </w:p>
+        </w:tc>
+        <w:tc>
+          <w:tcPr>
+            <w:tcW w:w="8952" w:type="dxa"/>
+            <w:noWrap/>
+          </w:tcPr>
+          <w:p>
+            <w:pPr>
+              <w:cnfStyle w:val="000000000000" w:firstRow="0" w:lastRow="0" w:firstColumn="0" w:lastColumn="0" w:oddVBand="0" w:evenVBand="0" w:oddHBand="0" w:evenHBand="0" w:firstRowFirstColumn="0" w:firstRowLastColumn="0" w:lastRowFirstColumn="0" w:lastRowLastColumn="0"/>
+              <w:rPr>
+                <w:rFonts w:asciiTheme="majorHAnsi" w:eastAsia="Times New Roman" w:hAnsiTheme="majorHAnsi" w:cstheme="majorBidi"/>
+                <w:color w:val="000000"/>
+                <w:sz w:val="24"/>
+                <w:szCs w:val="24"/>
+                <w:lang w:val="en-GB" w:eastAsia="de-CH"/>
+              </w:rPr>
+            </w:pPr>
+            <w:r>
+              <w:rPr>
+                <w:rFonts w:asciiTheme="majorHAnsi" w:eastAsia="Times New Roman" w:hAnsiTheme="majorHAnsi" w:cstheme="majorBidi"/>
+                <w:color w:val="000000"/>
+                <w:sz w:val="24"/>
+                <w:szCs w:val="24"/>
+                <w:lang w:val="en-GB" w:eastAsia="de-CH"/>
+              </w:rPr>
+              <w:t>Wrong players are added</w:t>
+            </w:r>
+          </w:p>
+        </w:tc>
+      </w:tr>
+      <w:tr>
+        <w:trPr>
+          <w:trHeight w:val="312"/>
+        </w:trPr>
+        <w:tc>
+          <w:tcPr>
+            <w:cnfStyle w:val="001000000000" w:firstRow="0" w:lastRow="0" w:firstColumn="1" w:lastColumn="0" w:oddVBand="0" w:evenVBand="0" w:oddHBand="0" w:evenHBand="0" w:firstRowFirstColumn="0" w:firstRowLastColumn="0" w:lastRowFirstColumn="0" w:lastRowLastColumn="0"/>
+            <w:tcW w:w="525" w:type="dxa"/>
+            <w:noWrap/>
+          </w:tcPr>
+          <w:p>
+            <w:pPr>
+              <w:rPr>
+                <w:rFonts w:asciiTheme="majorHAnsi" w:eastAsia="Times New Roman" w:hAnsiTheme="majorHAnsi" w:cstheme="majorBidi"/>
+                <w:color w:val="000000"/>
+                <w:sz w:val="24"/>
+                <w:szCs w:val="24"/>
+                <w:lang w:val="en-GB" w:eastAsia="de-CH"/>
+              </w:rPr>
+            </w:pPr>
+          </w:p>
+        </w:tc>
+        <w:tc>
+          <w:tcPr>
+            <w:tcW w:w="8952" w:type="dxa"/>
+            <w:noWrap/>
+          </w:tcPr>
+          <w:p>
+            <w:pPr>
+              <w:cnfStyle w:val="000000000000" w:firstRow="0" w:lastRow="0" w:firstColumn="0" w:lastColumn="0" w:oddVBand="0" w:evenVBand="0" w:oddHBand="0" w:evenHBand="0" w:firstRowFirstColumn="0" w:firstRowLastColumn="0" w:lastRowFirstColumn="0" w:lastRowLastColumn="0"/>
+              <w:rPr>
+                <w:rFonts w:asciiTheme="majorHAnsi" w:eastAsia="Times New Roman" w:hAnsiTheme="majorHAnsi" w:cstheme="majorBidi"/>
+                <w:color w:val="000000"/>
+                <w:sz w:val="24"/>
+                <w:szCs w:val="24"/>
+                <w:lang w:val="en-GB" w:eastAsia="de-CH"/>
+              </w:rPr>
+            </w:pPr>
+          </w:p>
+        </w:tc>
+      </w:tr>
+      <w:tr>
+        <w:trPr>
+          <w:trHeight w:val="312"/>
+        </w:trPr>
+        <w:tc>
+          <w:tcPr>
+            <w:cnfStyle w:val="001000000000" w:firstRow="0" w:lastRow="0" w:firstColumn="1" w:lastColumn="0" w:oddVBand="0" w:evenVBand="0" w:oddHBand="0" w:evenHBand="0" w:firstRowFirstColumn="0" w:firstRowLastColumn="0" w:lastRowFirstColumn="0" w:lastRowLastColumn="0"/>
+            <w:tcW w:w="525" w:type="dxa"/>
+            <w:noWrap/>
+          </w:tcPr>
+          <w:p>
+            <w:pPr>
+              <w:rPr>
+                <w:rFonts w:asciiTheme="majorHAnsi" w:eastAsia="Times New Roman" w:hAnsiTheme="majorHAnsi" w:cstheme="majorBidi"/>
+                <w:color w:val="000000"/>
+                <w:sz w:val="24"/>
+                <w:szCs w:val="24"/>
+                <w:lang w:val="en-GB" w:eastAsia="de-CH"/>
+              </w:rPr>
+            </w:pPr>
+            <w:r>
+              <w:rPr>
+                <w:rFonts w:asciiTheme="majorHAnsi" w:eastAsia="Times New Roman" w:hAnsiTheme="majorHAnsi" w:cstheme="majorBidi"/>
+                <w:color w:val="000000"/>
+                <w:sz w:val="24"/>
+                <w:szCs w:val="24"/>
+                <w:lang w:val="en-GB" w:eastAsia="de-CH"/>
+              </w:rPr>
+              <w:t>S3</w:t>
+            </w:r>
+          </w:p>
+        </w:tc>
+        <w:tc>
+          <w:tcPr>
+            <w:tcW w:w="8952" w:type="dxa"/>
+            <w:noWrap/>
+          </w:tcPr>
+          <w:p>
+            <w:pPr>
+              <w:cnfStyle w:val="000000000000" w:firstRow="0" w:lastRow="0" w:firstColumn="0" w:lastColumn="0" w:oddVBand="0" w:evenVBand="0" w:oddHBand="0" w:evenHBand="0" w:firstRowFirstColumn="0" w:firstRowLastColumn="0" w:lastRowFirstColumn="0" w:lastRowLastColumn="0"/>
+              <w:rPr>
+                <w:rFonts w:asciiTheme="majorHAnsi" w:eastAsia="Times New Roman" w:hAnsiTheme="majorHAnsi" w:cstheme="majorBidi"/>
+                <w:color w:val="000000"/>
+                <w:sz w:val="24"/>
+                <w:szCs w:val="24"/>
+                <w:lang w:val="en-GB" w:eastAsia="de-CH"/>
+              </w:rPr>
+            </w:pPr>
+            <w:r>
+              <w:rPr>
+                <w:rFonts w:asciiTheme="majorHAnsi" w:eastAsia="Times New Roman" w:hAnsiTheme="majorHAnsi" w:cstheme="majorBidi"/>
+                <w:color w:val="000000"/>
+                <w:sz w:val="24"/>
+                <w:szCs w:val="24"/>
+                <w:lang w:val="en-GB" w:eastAsia="de-CH"/>
+              </w:rPr>
+              <w:t>All players are set</w:t>
+            </w:r>
+          </w:p>
+        </w:tc>
+      </w:tr>
+      <w:tr>
+        <w:trPr>
+          <w:trHeight w:val="345"/>
+        </w:trPr>
+        <w:tc>
+          <w:tcPr>
+            <w:cnfStyle w:val="001000000000" w:firstRow="0" w:lastRow="0" w:firstColumn="1" w:lastColumn="0" w:oddVBand="0" w:evenVBand="0" w:oddHBand="0" w:evenHBand="0" w:firstRowFirstColumn="0" w:firstRowLastColumn="0" w:lastRowFirstColumn="0" w:lastRowLastColumn="0"/>
+            <w:tcW w:w="525" w:type="dxa"/>
+            <w:noWrap/>
+          </w:tcPr>
+          <w:p>
+            <w:pPr>
+              <w:rPr>
+                <w:rFonts w:asciiTheme="majorHAnsi" w:eastAsia="Times New Roman" w:hAnsiTheme="majorHAnsi" w:cstheme="majorBidi"/>
+                <w:color w:val="000000"/>
+                <w:sz w:val="24"/>
+                <w:szCs w:val="24"/>
+                <w:lang w:val="en-GB" w:eastAsia="de-CH"/>
+              </w:rPr>
+            </w:pPr>
+            <w:r>
+              <w:rPr>
+                <w:rFonts w:asciiTheme="majorHAnsi" w:eastAsia="Times New Roman" w:hAnsiTheme="majorHAnsi" w:cstheme="majorBidi"/>
+                <w:color w:val="000000"/>
+                <w:sz w:val="24"/>
+                <w:szCs w:val="24"/>
+                <w:lang w:val="en-GB" w:eastAsia="de-CH"/>
+              </w:rPr>
+              <w:t>S4</w:t>
+            </w:r>
+          </w:p>
+        </w:tc>
+        <w:tc>
+          <w:tcPr>
+            <w:tcW w:w="8952" w:type="dxa"/>
+            <w:noWrap/>
+          </w:tcPr>
+          <w:p>
+            <w:pPr>
+              <w:cnfStyle w:val="000000000000" w:firstRow="0" w:lastRow="0" w:firstColumn="0" w:lastColumn="0" w:oddVBand="0" w:evenVBand="0" w:oddHBand="0" w:evenHBand="0" w:firstRowFirstColumn="0" w:firstRowLastColumn="0" w:lastRowFirstColumn="0" w:lastRowLastColumn="0"/>
+              <w:rPr>
+                <w:rFonts w:asciiTheme="majorHAnsi" w:eastAsia="Times New Roman" w:hAnsiTheme="majorHAnsi" w:cstheme="majorBidi"/>
+                <w:color w:val="000000"/>
+                <w:sz w:val="24"/>
+                <w:szCs w:val="24"/>
+                <w:lang w:val="en-GB" w:eastAsia="de-CH"/>
+              </w:rPr>
+            </w:pPr>
+            <w:r>
+              <w:rPr>
+                <w:rFonts w:asciiTheme="majorHAnsi" w:eastAsia="Times New Roman" w:hAnsiTheme="majorHAnsi" w:cstheme="majorBidi"/>
+                <w:color w:val="000000"/>
+                <w:sz w:val="24"/>
+                <w:szCs w:val="24"/>
+                <w:lang w:val="en-GB" w:eastAsia="de-CH"/>
+              </w:rPr>
+              <w:t>Correct players are added</w:t>
+            </w:r>
+          </w:p>
+        </w:tc>
+      </w:tr>
+    </w:tbl>
+    <w:p>
+      <w:pPr>
         <w:rPr>
           <w:rFonts w:asciiTheme="majorHAnsi" w:eastAsia="Times New Roman" w:hAnsiTheme="majorHAnsi" w:cstheme="majorHAnsi"/>
           <w:b/>
@@ -2494,10 +2972,688 @@
           <w:color w:val="000000"/>
           <w:sz w:val="24"/>
           <w:szCs w:val="24"/>
-          <w:lang w:eastAsia="de-CH"/>
+          <w:lang w:val="en-GB" w:eastAsia="de-CH"/>
         </w:rPr>
       </w:pPr>
     </w:p>
+    <w:tbl>
+      <w:tblPr>
+        <w:tblStyle w:val="Tabellenraster"/>
+        <w:tblW w:w="10456" w:type="dxa"/>
+        <w:tblLayout w:type="fixed"/>
+        <w:tblLook w:val="04A0" w:firstRow="1" w:lastRow="0" w:firstColumn="1" w:lastColumn="0" w:noHBand="0" w:noVBand="1"/>
+      </w:tblPr>
+      <w:tblGrid>
+        <w:gridCol w:w="5949"/>
+        <w:gridCol w:w="1134"/>
+        <w:gridCol w:w="2410"/>
+        <w:gridCol w:w="963"/>
+      </w:tblGrid>
+      <w:tr>
+        <w:trPr>
+          <w:trHeight w:val="344"/>
+        </w:trPr>
+        <w:tc>
+          <w:tcPr>
+            <w:tcW w:w="5949" w:type="dxa"/>
+            <w:hideMark/>
+          </w:tcPr>
+          <w:p>
+            <w:pPr>
+              <w:rPr>
+                <w:rFonts w:asciiTheme="majorHAnsi" w:eastAsia="Times New Roman" w:hAnsiTheme="majorHAnsi" w:cstheme="majorBidi"/>
+                <w:b/>
+                <w:bCs/>
+                <w:color w:val="000000" w:themeColor="text1"/>
+                <w:lang w:val="en-GB" w:eastAsia="de-CH"/>
+              </w:rPr>
+            </w:pPr>
+            <w:r>
+              <w:rPr>
+                <w:rFonts w:asciiTheme="majorHAnsi" w:eastAsia="Times New Roman" w:hAnsiTheme="majorHAnsi" w:cstheme="majorBidi"/>
+                <w:b/>
+                <w:bCs/>
+                <w:color w:val="000000" w:themeColor="text1"/>
+                <w:lang w:val="en-GB" w:eastAsia="de-CH"/>
+              </w:rPr>
+              <w:t>testcases</w:t>
+            </w:r>
+          </w:p>
+        </w:tc>
+        <w:tc>
+          <w:tcPr>
+            <w:tcW w:w="1134" w:type="dxa"/>
+          </w:tcPr>
+          <w:p>
+            <w:pPr>
+              <w:rPr>
+                <w:rFonts w:asciiTheme="majorHAnsi" w:eastAsia="Times New Roman" w:hAnsiTheme="majorHAnsi" w:cstheme="majorBidi"/>
+                <w:b/>
+                <w:bCs/>
+                <w:color w:val="000000" w:themeColor="text1"/>
+                <w:lang w:val="en-GB" w:eastAsia="de-CH"/>
+              </w:rPr>
+            </w:pPr>
+            <w:r>
+              <w:rPr>
+                <w:rFonts w:asciiTheme="majorHAnsi" w:eastAsia="Times New Roman" w:hAnsiTheme="majorHAnsi" w:cstheme="majorBidi"/>
+                <w:b/>
+                <w:bCs/>
+                <w:color w:val="000000" w:themeColor="text1"/>
+                <w:lang w:val="en-GB" w:eastAsia="de-CH"/>
+              </w:rPr>
+              <w:t>Expected</w:t>
+            </w:r>
+          </w:p>
+        </w:tc>
+        <w:tc>
+          <w:tcPr>
+            <w:tcW w:w="2410" w:type="dxa"/>
+            <w:hideMark/>
+          </w:tcPr>
+          <w:p>
+            <w:pPr>
+              <w:rPr>
+                <w:rFonts w:asciiTheme="majorHAnsi" w:eastAsia="Times New Roman" w:hAnsiTheme="majorHAnsi" w:cstheme="majorBidi"/>
+                <w:b/>
+                <w:bCs/>
+                <w:color w:val="000000" w:themeColor="text1"/>
+                <w:lang w:val="en-GB" w:eastAsia="de-CH"/>
+              </w:rPr>
+            </w:pPr>
+            <w:proofErr w:type="spellStart"/>
+            <w:r>
+              <w:rPr>
+                <w:rFonts w:asciiTheme="majorHAnsi" w:eastAsia="Times New Roman" w:hAnsiTheme="majorHAnsi" w:cstheme="majorBidi"/>
+                <w:b/>
+                <w:bCs/>
+                <w:color w:val="000000" w:themeColor="text1"/>
+                <w:lang w:val="en-GB" w:eastAsia="de-CH"/>
+              </w:rPr>
+              <w:t>Eqivalence</w:t>
+            </w:r>
+            <w:proofErr w:type="spellEnd"/>
+            <w:r>
+              <w:rPr>
+                <w:rFonts w:asciiTheme="majorHAnsi" w:eastAsia="Times New Roman" w:hAnsiTheme="majorHAnsi" w:cstheme="majorBidi"/>
+                <w:b/>
+                <w:bCs/>
+                <w:color w:val="000000" w:themeColor="text1"/>
+                <w:lang w:val="en-GB" w:eastAsia="de-CH"/>
+              </w:rPr>
+              <w:t xml:space="preserve"> </w:t>
+            </w:r>
+            <w:proofErr w:type="spellStart"/>
+            <w:r>
+              <w:rPr>
+                <w:rFonts w:asciiTheme="majorHAnsi" w:eastAsia="Times New Roman" w:hAnsiTheme="majorHAnsi" w:cstheme="majorBidi"/>
+                <w:b/>
+                <w:bCs/>
+                <w:color w:val="000000" w:themeColor="text1"/>
+                <w:lang w:val="en-GB" w:eastAsia="de-CH"/>
+              </w:rPr>
+              <w:t>Partititoning</w:t>
+            </w:r>
+            <w:proofErr w:type="spellEnd"/>
+          </w:p>
+        </w:tc>
+        <w:tc>
+          <w:tcPr>
+            <w:tcW w:w="963" w:type="dxa"/>
+          </w:tcPr>
+          <w:p>
+            <w:pPr>
+              <w:rPr>
+                <w:rFonts w:asciiTheme="majorHAnsi" w:eastAsia="Times New Roman" w:hAnsiTheme="majorHAnsi" w:cstheme="majorBidi"/>
+                <w:b/>
+                <w:bCs/>
+                <w:color w:val="000000" w:themeColor="text1"/>
+                <w:lang w:val="en-GB" w:eastAsia="de-CH"/>
+              </w:rPr>
+            </w:pPr>
+            <w:r>
+              <w:rPr>
+                <w:rFonts w:asciiTheme="majorHAnsi" w:eastAsia="Times New Roman" w:hAnsiTheme="majorHAnsi" w:cstheme="majorBidi"/>
+                <w:b/>
+                <w:bCs/>
+                <w:color w:val="000000" w:themeColor="text1"/>
+                <w:lang w:val="en-GB" w:eastAsia="de-CH"/>
+              </w:rPr>
+              <w:t>Result</w:t>
+            </w:r>
+          </w:p>
+        </w:tc>
+      </w:tr>
+      <w:tr>
+        <w:trPr>
+          <w:trHeight w:val="288"/>
+        </w:trPr>
+        <w:tc>
+          <w:tcPr>
+            <w:tcW w:w="5949" w:type="dxa"/>
+            <w:shd w:val="clear" w:color="auto" w:fill="FFFFFF" w:themeFill="background1"/>
+          </w:tcPr>
+          <w:p>
+            <w:pPr>
+              <w:rPr>
+                <w:rFonts w:asciiTheme="majorHAnsi" w:eastAsia="Times New Roman" w:hAnsiTheme="majorHAnsi" w:cstheme="majorBidi"/>
+                <w:color w:val="000000" w:themeColor="text1"/>
+                <w:sz w:val="24"/>
+                <w:szCs w:val="24"/>
+                <w:lang w:val="en-GB" w:eastAsia="de-CH"/>
+              </w:rPr>
+            </w:pPr>
+            <w:proofErr w:type="spellStart"/>
+            <w:r>
+              <w:rPr>
+                <w:rFonts w:asciiTheme="majorHAnsi" w:eastAsia="Times New Roman" w:hAnsiTheme="majorHAnsi" w:cstheme="majorBidi"/>
+                <w:color w:val="000000" w:themeColor="text1"/>
+                <w:sz w:val="24"/>
+                <w:szCs w:val="24"/>
+                <w:lang w:val="en-GB" w:eastAsia="de-CH"/>
+              </w:rPr>
+              <w:t>start_MulitPlayerNotAllPlayerAdded_returnFalse</w:t>
+            </w:r>
+            <w:proofErr w:type="spellEnd"/>
+          </w:p>
+        </w:tc>
+        <w:tc>
+          <w:tcPr>
+            <w:tcW w:w="1134" w:type="dxa"/>
+          </w:tcPr>
+          <w:p>
+            <w:pPr>
+              <w:rPr>
+                <w:rFonts w:asciiTheme="majorHAnsi" w:eastAsia="Times New Roman" w:hAnsiTheme="majorHAnsi" w:cstheme="majorBidi"/>
+                <w:color w:val="000000" w:themeColor="text1"/>
+                <w:sz w:val="24"/>
+                <w:szCs w:val="24"/>
+                <w:lang w:val="en-GB" w:eastAsia="de-CH"/>
+              </w:rPr>
+            </w:pPr>
+            <w:r>
+              <w:rPr>
+                <w:rFonts w:asciiTheme="majorHAnsi" w:eastAsia="Times New Roman" w:hAnsiTheme="majorHAnsi" w:cstheme="majorBidi"/>
+                <w:color w:val="000000" w:themeColor="text1"/>
+                <w:sz w:val="24"/>
+                <w:szCs w:val="24"/>
+                <w:lang w:val="en-GB" w:eastAsia="de-CH"/>
+              </w:rPr>
+              <w:t>false</w:t>
+            </w:r>
+          </w:p>
+        </w:tc>
+        <w:tc>
+          <w:tcPr>
+            <w:tcW w:w="2410" w:type="dxa"/>
+          </w:tcPr>
+          <w:p>
+            <w:pPr>
+              <w:rPr>
+                <w:rFonts w:asciiTheme="majorHAnsi" w:eastAsia="Times New Roman" w:hAnsiTheme="majorHAnsi" w:cstheme="majorBidi"/>
+                <w:color w:val="000000"/>
+                <w:lang w:val="en-GB" w:eastAsia="de-CH"/>
+              </w:rPr>
+            </w:pPr>
+            <w:r>
+              <w:rPr>
+                <w:rFonts w:asciiTheme="majorHAnsi" w:eastAsia="Times New Roman" w:hAnsiTheme="majorHAnsi" w:cstheme="majorBidi"/>
+                <w:color w:val="000000"/>
+                <w:lang w:val="en-GB" w:eastAsia="de-CH"/>
+              </w:rPr>
+              <w:t>S1</w:t>
+            </w:r>
+          </w:p>
+        </w:tc>
+        <w:tc>
+          <w:tcPr>
+            <w:tcW w:w="963" w:type="dxa"/>
+            <w:shd w:val="clear" w:color="auto" w:fill="E2EFD9" w:themeFill="accent6" w:themeFillTint="33"/>
+          </w:tcPr>
+          <w:p>
+            <w:pPr>
+              <w:rPr>
+                <w:rFonts w:asciiTheme="majorHAnsi" w:eastAsia="Times New Roman" w:hAnsiTheme="majorHAnsi" w:cstheme="majorHAnsi"/>
+                <w:color w:val="000000"/>
+                <w:lang w:val="en-GB" w:eastAsia="de-CH"/>
+              </w:rPr>
+            </w:pPr>
+            <w:r>
+              <w:rPr>
+                <w:rFonts w:asciiTheme="majorHAnsi" w:eastAsia="Times New Roman" w:hAnsiTheme="majorHAnsi" w:cstheme="majorHAnsi"/>
+                <w:color w:val="000000"/>
+                <w:lang w:val="en-GB" w:eastAsia="de-CH"/>
+              </w:rPr>
+              <w:t>passed</w:t>
+            </w:r>
+          </w:p>
+        </w:tc>
+      </w:tr>
+      <w:tr>
+        <w:trPr>
+          <w:trHeight w:val="288"/>
+        </w:trPr>
+        <w:tc>
+          <w:tcPr>
+            <w:tcW w:w="5949" w:type="dxa"/>
+            <w:shd w:val="clear" w:color="auto" w:fill="FFFFFF" w:themeFill="background1"/>
+          </w:tcPr>
+          <w:p>
+            <w:pPr>
+              <w:rPr>
+                <w:rFonts w:asciiTheme="majorHAnsi" w:eastAsia="Times New Roman" w:hAnsiTheme="majorHAnsi" w:cstheme="majorBidi"/>
+                <w:color w:val="000000" w:themeColor="text1"/>
+                <w:sz w:val="24"/>
+                <w:szCs w:val="24"/>
+                <w:lang w:val="en-GB" w:eastAsia="de-CH"/>
+              </w:rPr>
+            </w:pPr>
+            <w:proofErr w:type="spellStart"/>
+            <w:r>
+              <w:rPr>
+                <w:rFonts w:asciiTheme="majorHAnsi" w:eastAsia="Times New Roman" w:hAnsiTheme="majorHAnsi" w:cstheme="majorBidi"/>
+                <w:color w:val="000000" w:themeColor="text1"/>
+                <w:sz w:val="24"/>
+                <w:szCs w:val="24"/>
+                <w:lang w:val="en-GB" w:eastAsia="de-CH"/>
+              </w:rPr>
+              <w:t>start_SinglePlayOnlyHumanPlayerAdded_returnFalse</w:t>
+            </w:r>
+            <w:proofErr w:type="spellEnd"/>
+          </w:p>
+        </w:tc>
+        <w:tc>
+          <w:tcPr>
+            <w:tcW w:w="1134" w:type="dxa"/>
+          </w:tcPr>
+          <w:p>
+            <w:pPr>
+              <w:rPr>
+                <w:rFonts w:asciiTheme="majorHAnsi" w:eastAsia="Times New Roman" w:hAnsiTheme="majorHAnsi" w:cstheme="majorBidi"/>
+                <w:color w:val="000000" w:themeColor="text1"/>
+                <w:sz w:val="24"/>
+                <w:szCs w:val="24"/>
+                <w:lang w:val="en-GB" w:eastAsia="de-CH"/>
+              </w:rPr>
+            </w:pPr>
+            <w:r>
+              <w:rPr>
+                <w:rFonts w:asciiTheme="majorHAnsi" w:eastAsia="Times New Roman" w:hAnsiTheme="majorHAnsi" w:cstheme="majorBidi"/>
+                <w:color w:val="000000" w:themeColor="text1"/>
+                <w:sz w:val="24"/>
+                <w:szCs w:val="24"/>
+                <w:lang w:val="en-GB" w:eastAsia="de-CH"/>
+              </w:rPr>
+              <w:t>false</w:t>
+            </w:r>
+          </w:p>
+        </w:tc>
+        <w:tc>
+          <w:tcPr>
+            <w:tcW w:w="2410" w:type="dxa"/>
+          </w:tcPr>
+          <w:p>
+            <w:pPr>
+              <w:rPr>
+                <w:rFonts w:asciiTheme="majorHAnsi" w:eastAsia="Times New Roman" w:hAnsiTheme="majorHAnsi" w:cstheme="majorBidi"/>
+                <w:color w:val="000000"/>
+                <w:lang w:val="en-GB" w:eastAsia="de-CH"/>
+              </w:rPr>
+            </w:pPr>
+            <w:r>
+              <w:rPr>
+                <w:rFonts w:asciiTheme="majorHAnsi" w:eastAsia="Times New Roman" w:hAnsiTheme="majorHAnsi" w:cstheme="majorBidi"/>
+                <w:color w:val="000000"/>
+                <w:lang w:val="en-GB" w:eastAsia="de-CH"/>
+              </w:rPr>
+              <w:t>S2</w:t>
+            </w:r>
+          </w:p>
+        </w:tc>
+        <w:tc>
+          <w:tcPr>
+            <w:tcW w:w="963" w:type="dxa"/>
+            <w:shd w:val="clear" w:color="auto" w:fill="E2EFD9" w:themeFill="accent6" w:themeFillTint="33"/>
+          </w:tcPr>
+          <w:p>
+            <w:pPr>
+              <w:rPr>
+                <w:rFonts w:asciiTheme="majorHAnsi" w:eastAsia="Times New Roman" w:hAnsiTheme="majorHAnsi" w:cstheme="majorHAnsi"/>
+                <w:color w:val="000000"/>
+                <w:lang w:val="en-GB" w:eastAsia="de-CH"/>
+              </w:rPr>
+            </w:pPr>
+            <w:r>
+              <w:rPr>
+                <w:rFonts w:asciiTheme="majorHAnsi" w:eastAsia="Times New Roman" w:hAnsiTheme="majorHAnsi" w:cstheme="majorHAnsi"/>
+                <w:color w:val="000000"/>
+                <w:lang w:val="en-GB" w:eastAsia="de-CH"/>
+              </w:rPr>
+              <w:t>passed</w:t>
+            </w:r>
+          </w:p>
+        </w:tc>
+      </w:tr>
+      <w:tr>
+        <w:trPr>
+          <w:trHeight w:val="288"/>
+        </w:trPr>
+        <w:tc>
+          <w:tcPr>
+            <w:tcW w:w="5949" w:type="dxa"/>
+            <w:shd w:val="clear" w:color="auto" w:fill="FFFFFF" w:themeFill="background1"/>
+          </w:tcPr>
+          <w:p>
+            <w:pPr>
+              <w:rPr>
+                <w:rFonts w:asciiTheme="majorHAnsi" w:eastAsia="Times New Roman" w:hAnsiTheme="majorHAnsi" w:cstheme="majorBidi"/>
+                <w:color w:val="000000" w:themeColor="text1"/>
+                <w:sz w:val="24"/>
+                <w:szCs w:val="24"/>
+                <w:lang w:val="en-GB" w:eastAsia="de-CH"/>
+              </w:rPr>
+            </w:pPr>
+            <w:proofErr w:type="spellStart"/>
+            <w:r>
+              <w:rPr>
+                <w:rFonts w:asciiTheme="majorHAnsi" w:eastAsia="Times New Roman" w:hAnsiTheme="majorHAnsi" w:cstheme="majorBidi"/>
+                <w:color w:val="000000" w:themeColor="text1"/>
+                <w:sz w:val="24"/>
+                <w:szCs w:val="24"/>
+                <w:lang w:val="en-GB" w:eastAsia="de-CH"/>
+              </w:rPr>
+              <w:t>start_MulitPlayerComputerAdded_returnFalse</w:t>
+            </w:r>
+            <w:proofErr w:type="spellEnd"/>
+          </w:p>
+        </w:tc>
+        <w:tc>
+          <w:tcPr>
+            <w:tcW w:w="1134" w:type="dxa"/>
+          </w:tcPr>
+          <w:p>
+            <w:pPr>
+              <w:rPr>
+                <w:rFonts w:asciiTheme="majorHAnsi" w:eastAsia="Times New Roman" w:hAnsiTheme="majorHAnsi" w:cstheme="majorBidi"/>
+                <w:color w:val="000000" w:themeColor="text1"/>
+                <w:sz w:val="24"/>
+                <w:szCs w:val="24"/>
+                <w:lang w:val="en-GB" w:eastAsia="de-CH"/>
+              </w:rPr>
+            </w:pPr>
+            <w:r>
+              <w:rPr>
+                <w:rFonts w:asciiTheme="majorHAnsi" w:eastAsia="Times New Roman" w:hAnsiTheme="majorHAnsi" w:cstheme="majorBidi"/>
+                <w:color w:val="000000" w:themeColor="text1"/>
+                <w:sz w:val="24"/>
+                <w:szCs w:val="24"/>
+                <w:lang w:val="en-GB" w:eastAsia="de-CH"/>
+              </w:rPr>
+              <w:t>false</w:t>
+            </w:r>
+          </w:p>
+        </w:tc>
+        <w:tc>
+          <w:tcPr>
+            <w:tcW w:w="2410" w:type="dxa"/>
+          </w:tcPr>
+          <w:p>
+            <w:pPr>
+              <w:rPr>
+                <w:rFonts w:asciiTheme="majorHAnsi" w:eastAsia="Times New Roman" w:hAnsiTheme="majorHAnsi" w:cstheme="majorBidi"/>
+                <w:color w:val="000000"/>
+                <w:lang w:val="en-GB" w:eastAsia="de-CH"/>
+              </w:rPr>
+            </w:pPr>
+            <w:r>
+              <w:rPr>
+                <w:rFonts w:asciiTheme="majorHAnsi" w:eastAsia="Times New Roman" w:hAnsiTheme="majorHAnsi" w:cstheme="majorBidi"/>
+                <w:color w:val="000000"/>
+                <w:lang w:val="en-GB" w:eastAsia="de-CH"/>
+              </w:rPr>
+              <w:t>S2</w:t>
+            </w:r>
+          </w:p>
+        </w:tc>
+        <w:tc>
+          <w:tcPr>
+            <w:tcW w:w="963" w:type="dxa"/>
+            <w:shd w:val="clear" w:color="auto" w:fill="E2EFD9" w:themeFill="accent6" w:themeFillTint="33"/>
+          </w:tcPr>
+          <w:p>
+            <w:pPr>
+              <w:rPr>
+                <w:rFonts w:asciiTheme="majorHAnsi" w:eastAsia="Times New Roman" w:hAnsiTheme="majorHAnsi" w:cstheme="majorBidi"/>
+                <w:color w:val="000000"/>
+                <w:lang w:val="en-GB" w:eastAsia="de-CH"/>
+              </w:rPr>
+            </w:pPr>
+            <w:r>
+              <w:rPr>
+                <w:rFonts w:asciiTheme="majorHAnsi" w:eastAsia="Times New Roman" w:hAnsiTheme="majorHAnsi" w:cstheme="majorHAnsi"/>
+                <w:color w:val="000000"/>
+                <w:lang w:val="en-GB" w:eastAsia="de-CH"/>
+              </w:rPr>
+              <w:t>passed</w:t>
+            </w:r>
+          </w:p>
+        </w:tc>
+      </w:tr>
+      <w:tr>
+        <w:trPr>
+          <w:trHeight w:val="288"/>
+        </w:trPr>
+        <w:tc>
+          <w:tcPr>
+            <w:tcW w:w="5949" w:type="dxa"/>
+            <w:shd w:val="clear" w:color="auto" w:fill="FFFFFF" w:themeFill="background1"/>
+          </w:tcPr>
+          <w:p>
+            <w:pPr>
+              <w:rPr>
+                <w:rFonts w:asciiTheme="majorHAnsi" w:eastAsia="Times New Roman" w:hAnsiTheme="majorHAnsi" w:cstheme="majorBidi"/>
+                <w:color w:val="000000" w:themeColor="text1"/>
+                <w:sz w:val="24"/>
+                <w:szCs w:val="24"/>
+                <w:lang w:val="en-GB" w:eastAsia="de-CH"/>
+              </w:rPr>
+            </w:pPr>
+            <w:proofErr w:type="spellStart"/>
+            <w:r>
+              <w:rPr>
+                <w:rFonts w:asciiTheme="majorHAnsi" w:eastAsia="Times New Roman" w:hAnsiTheme="majorHAnsi" w:cstheme="majorBidi"/>
+                <w:color w:val="000000" w:themeColor="text1"/>
+                <w:sz w:val="24"/>
+                <w:szCs w:val="24"/>
+                <w:lang w:val="en-GB" w:eastAsia="de-CH"/>
+              </w:rPr>
+              <w:t>start_MulitPlayOnlyHumanPlayerAdded_returnTrue</w:t>
+            </w:r>
+            <w:proofErr w:type="spellEnd"/>
+          </w:p>
+        </w:tc>
+        <w:tc>
+          <w:tcPr>
+            <w:tcW w:w="1134" w:type="dxa"/>
+          </w:tcPr>
+          <w:p>
+            <w:pPr>
+              <w:rPr>
+                <w:rFonts w:asciiTheme="majorHAnsi" w:eastAsia="Times New Roman" w:hAnsiTheme="majorHAnsi" w:cstheme="majorBidi"/>
+                <w:color w:val="000000" w:themeColor="text1"/>
+                <w:sz w:val="24"/>
+                <w:szCs w:val="24"/>
+                <w:lang w:val="en-GB" w:eastAsia="de-CH"/>
+              </w:rPr>
+            </w:pPr>
+            <w:r>
+              <w:rPr>
+                <w:rFonts w:asciiTheme="majorHAnsi" w:eastAsia="Times New Roman" w:hAnsiTheme="majorHAnsi" w:cstheme="majorBidi"/>
+                <w:color w:val="000000" w:themeColor="text1"/>
+                <w:sz w:val="24"/>
+                <w:szCs w:val="24"/>
+                <w:lang w:val="en-GB" w:eastAsia="de-CH"/>
+              </w:rPr>
+              <w:t>true</w:t>
+            </w:r>
+          </w:p>
+        </w:tc>
+        <w:tc>
+          <w:tcPr>
+            <w:tcW w:w="2410" w:type="dxa"/>
+          </w:tcPr>
+          <w:p>
+            <w:pPr>
+              <w:rPr>
+                <w:rFonts w:asciiTheme="majorHAnsi" w:eastAsia="Times New Roman" w:hAnsiTheme="majorHAnsi" w:cstheme="majorBidi"/>
+                <w:color w:val="000000"/>
+                <w:lang w:val="en-GB" w:eastAsia="de-CH"/>
+              </w:rPr>
+            </w:pPr>
+            <w:r>
+              <w:rPr>
+                <w:rFonts w:asciiTheme="majorHAnsi" w:eastAsia="Times New Roman" w:hAnsiTheme="majorHAnsi" w:cstheme="majorBidi"/>
+                <w:color w:val="000000"/>
+                <w:lang w:val="en-GB" w:eastAsia="de-CH"/>
+              </w:rPr>
+              <w:t>S3, S4</w:t>
+            </w:r>
+          </w:p>
+        </w:tc>
+        <w:tc>
+          <w:tcPr>
+            <w:tcW w:w="963" w:type="dxa"/>
+            <w:shd w:val="clear" w:color="auto" w:fill="E2EFD9" w:themeFill="accent6" w:themeFillTint="33"/>
+          </w:tcPr>
+          <w:p>
+            <w:pPr>
+              <w:rPr>
+                <w:rFonts w:asciiTheme="majorHAnsi" w:eastAsia="Times New Roman" w:hAnsiTheme="majorHAnsi" w:cstheme="majorBidi"/>
+                <w:color w:val="000000"/>
+                <w:lang w:val="en-GB" w:eastAsia="de-CH"/>
+              </w:rPr>
+            </w:pPr>
+            <w:r>
+              <w:rPr>
+                <w:rFonts w:asciiTheme="majorHAnsi" w:eastAsia="Times New Roman" w:hAnsiTheme="majorHAnsi" w:cstheme="majorHAnsi"/>
+                <w:color w:val="000000"/>
+                <w:lang w:val="en-GB" w:eastAsia="de-CH"/>
+              </w:rPr>
+              <w:t>passed</w:t>
+            </w:r>
+          </w:p>
+        </w:tc>
+      </w:tr>
+      <w:tr>
+        <w:trPr>
+          <w:trHeight w:val="288"/>
+        </w:trPr>
+        <w:tc>
+          <w:tcPr>
+            <w:tcW w:w="5949" w:type="dxa"/>
+            <w:shd w:val="clear" w:color="auto" w:fill="FFFFFF" w:themeFill="background1"/>
+          </w:tcPr>
+          <w:p>
+            <w:pPr>
+              <w:rPr>
+                <w:rFonts w:asciiTheme="majorHAnsi" w:eastAsia="Times New Roman" w:hAnsiTheme="majorHAnsi" w:cstheme="majorBidi"/>
+                <w:color w:val="000000" w:themeColor="text1"/>
+                <w:sz w:val="24"/>
+                <w:szCs w:val="24"/>
+                <w:lang w:val="en-GB" w:eastAsia="de-CH"/>
+              </w:rPr>
+            </w:pPr>
+            <w:proofErr w:type="spellStart"/>
+            <w:r>
+              <w:rPr>
+                <w:rFonts w:asciiTheme="majorHAnsi" w:eastAsia="Times New Roman" w:hAnsiTheme="majorHAnsi" w:cstheme="majorBidi"/>
+                <w:color w:val="000000" w:themeColor="text1"/>
+                <w:sz w:val="24"/>
+                <w:szCs w:val="24"/>
+                <w:lang w:val="en-GB" w:eastAsia="de-CH"/>
+              </w:rPr>
+              <w:t>start_SinglePlayerComputerAdded_returnTrue</w:t>
+            </w:r>
+            <w:proofErr w:type="spellEnd"/>
+          </w:p>
+        </w:tc>
+        <w:tc>
+          <w:tcPr>
+            <w:tcW w:w="1134" w:type="dxa"/>
+          </w:tcPr>
+          <w:p>
+            <w:pPr>
+              <w:rPr>
+                <w:rFonts w:asciiTheme="majorHAnsi" w:eastAsia="Times New Roman" w:hAnsiTheme="majorHAnsi" w:cstheme="majorBidi"/>
+                <w:color w:val="000000" w:themeColor="text1"/>
+                <w:sz w:val="24"/>
+                <w:szCs w:val="24"/>
+                <w:lang w:val="en-GB" w:eastAsia="de-CH"/>
+              </w:rPr>
+            </w:pPr>
+            <w:r>
+              <w:rPr>
+                <w:rFonts w:asciiTheme="majorHAnsi" w:eastAsia="Times New Roman" w:hAnsiTheme="majorHAnsi" w:cstheme="majorBidi"/>
+                <w:color w:val="000000" w:themeColor="text1"/>
+                <w:sz w:val="24"/>
+                <w:szCs w:val="24"/>
+                <w:lang w:val="en-GB" w:eastAsia="de-CH"/>
+              </w:rPr>
+              <w:t>true</w:t>
+            </w:r>
+          </w:p>
+        </w:tc>
+        <w:tc>
+          <w:tcPr>
+            <w:tcW w:w="2410" w:type="dxa"/>
+          </w:tcPr>
+          <w:p>
+            <w:pPr>
+              <w:rPr>
+                <w:rFonts w:asciiTheme="majorHAnsi" w:eastAsia="Times New Roman" w:hAnsiTheme="majorHAnsi" w:cstheme="majorBidi"/>
+                <w:color w:val="000000"/>
+                <w:lang w:val="en-GB" w:eastAsia="de-CH"/>
+              </w:rPr>
+            </w:pPr>
+            <w:r>
+              <w:rPr>
+                <w:rFonts w:asciiTheme="majorHAnsi" w:eastAsia="Times New Roman" w:hAnsiTheme="majorHAnsi" w:cstheme="majorBidi"/>
+                <w:color w:val="000000" w:themeColor="text1"/>
+                <w:sz w:val="24"/>
+                <w:szCs w:val="24"/>
+                <w:lang w:val="en-GB" w:eastAsia="de-CH"/>
+              </w:rPr>
+              <w:t>S3, S4</w:t>
+            </w:r>
+          </w:p>
+        </w:tc>
+        <w:tc>
+          <w:tcPr>
+            <w:tcW w:w="963" w:type="dxa"/>
+            <w:shd w:val="clear" w:color="auto" w:fill="E2EFD9" w:themeFill="accent6" w:themeFillTint="33"/>
+          </w:tcPr>
+          <w:p>
+            <w:pPr>
+              <w:rPr>
+                <w:rFonts w:asciiTheme="majorHAnsi" w:eastAsia="Times New Roman" w:hAnsiTheme="majorHAnsi" w:cstheme="majorHAnsi"/>
+                <w:color w:val="000000"/>
+                <w:lang w:val="en-GB" w:eastAsia="de-CH"/>
+              </w:rPr>
+            </w:pPr>
+            <w:r>
+              <w:rPr>
+                <w:rFonts w:asciiTheme="majorHAnsi" w:eastAsia="Times New Roman" w:hAnsiTheme="majorHAnsi" w:cstheme="majorBidi"/>
+                <w:color w:val="000000" w:themeColor="text1"/>
+                <w:sz w:val="24"/>
+                <w:szCs w:val="24"/>
+                <w:lang w:val="en-GB" w:eastAsia="de-CH"/>
+              </w:rPr>
+              <w:t>passed</w:t>
+            </w:r>
+          </w:p>
+        </w:tc>
+      </w:tr>
+    </w:tbl>
     <w:p>
       <w:pPr>
         <w:rPr>
@@ -2919,7 +4075,7 @@
   <w:style w:type="paragraph" w:default="1" w:styleId="Standard">
     <w:name w:val="Normal"/>
     <w:qFormat/>
-    <w:rsid w:val="00D33B23"/>
+    <w:rsid w:val="00644633"/>
   </w:style>
   <w:style w:type="paragraph" w:styleId="berschrift1">
     <w:name w:val="heading 1"/>

</xml_diff>

<commit_message>
add getter for information from current player , incl. junits and documentation
</commit_message>
<xml_diff>
--- a/Documents/Testing/testing-game-documentation.docx
+++ b/Documents/Testing/testing-game-documentation.docx
@@ -2622,8 +2622,11 @@
     </w:p>
     <w:p>
       <w:pPr>
-        <w:pStyle w:val="berschrift2"/>
         <w:rPr>
+          <w:rFonts w:asciiTheme="majorHAnsi" w:eastAsiaTheme="majorEastAsia" w:hAnsiTheme="majorHAnsi" w:cstheme="majorBidi"/>
+          <w:color w:val="2F5496" w:themeColor="accent1" w:themeShade="BF"/>
+          <w:sz w:val="26"/>
+          <w:szCs w:val="26"/>
           <w:lang w:val="en-GB" w:eastAsia="de-CH"/>
         </w:rPr>
       </w:pPr>
@@ -2632,9 +2635,52 @@
         <w:rPr>
           <w:lang w:val="en-GB" w:eastAsia="de-CH"/>
         </w:rPr>
+        <w:br w:type="page"/>
+      </w:r>
+    </w:p>
+    <w:p>
+      <w:pPr>
+        <w:pStyle w:val="berschrift2"/>
+        <w:rPr>
+          <w:lang w:val="en-GB" w:eastAsia="de-CH"/>
+        </w:rPr>
+      </w:pPr>
+      <w:r>
+        <w:rPr>
+          <w:lang w:val="en-GB" w:eastAsia="de-CH"/>
+        </w:rPr>
+        <w:lastRenderedPageBreak/>
         <w:t>Testing of start</w:t>
       </w:r>
       <w:bookmarkEnd w:id="2"/>
+      <w:r>
+        <w:rPr>
+          <w:lang w:val="en-GB" w:eastAsia="de-CH"/>
+        </w:rPr>
+        <w:t xml:space="preserve"> &amp; </w:t>
+      </w:r>
+      <w:proofErr w:type="spellStart"/>
+      <w:r>
+        <w:rPr>
+          <w:lang w:val="en-GB" w:eastAsia="de-CH"/>
+        </w:rPr>
+        <w:t>getColorFromCurrentPlayer</w:t>
+      </w:r>
+      <w:proofErr w:type="spellEnd"/>
+      <w:r>
+        <w:rPr>
+          <w:lang w:val="en-GB" w:eastAsia="de-CH"/>
+        </w:rPr>
+        <w:t xml:space="preserve"> &amp; </w:t>
+      </w:r>
+      <w:proofErr w:type="spellStart"/>
+      <w:r>
+        <w:rPr>
+          <w:lang w:val="en-GB" w:eastAsia="de-CH"/>
+        </w:rPr>
+        <w:t>getNameFromCurrentPlayer</w:t>
+      </w:r>
+      <w:proofErr w:type="spellEnd"/>
     </w:p>
     <w:p>
       <w:pPr>
@@ -2756,17 +2802,7 @@
                 <w:szCs w:val="24"/>
                 <w:lang w:val="en-GB" w:eastAsia="de-CH"/>
               </w:rPr>
-              <w:t>S</w:t>
-            </w:r>
-            <w:r>
-              <w:rPr>
-                <w:rFonts w:asciiTheme="majorHAnsi" w:eastAsia="Times New Roman" w:hAnsiTheme="majorHAnsi" w:cstheme="majorBidi"/>
-                <w:color w:val="000000"/>
-                <w:sz w:val="24"/>
-                <w:szCs w:val="24"/>
-                <w:lang w:val="en-GB" w:eastAsia="de-CH"/>
-              </w:rPr>
-              <w:t>2</w:t>
+              <w:t>S2</w:t>
             </w:r>
           </w:p>
         </w:tc>
@@ -3637,6 +3673,600 @@
               <w:rPr>
                 <w:rFonts w:asciiTheme="majorHAnsi" w:eastAsia="Times New Roman" w:hAnsiTheme="majorHAnsi" w:cstheme="majorHAnsi"/>
                 <w:color w:val="000000"/>
+                <w:lang w:val="en-GB" w:eastAsia="de-CH"/>
+              </w:rPr>
+            </w:pPr>
+            <w:r>
+              <w:rPr>
+                <w:rFonts w:asciiTheme="majorHAnsi" w:eastAsia="Times New Roman" w:hAnsiTheme="majorHAnsi" w:cstheme="majorBidi"/>
+                <w:color w:val="000000" w:themeColor="text1"/>
+                <w:sz w:val="24"/>
+                <w:szCs w:val="24"/>
+                <w:lang w:val="en-GB" w:eastAsia="de-CH"/>
+              </w:rPr>
+              <w:t>passed</w:t>
+            </w:r>
+          </w:p>
+        </w:tc>
+      </w:tr>
+      <w:tr>
+        <w:trPr>
+          <w:trHeight w:val="288"/>
+        </w:trPr>
+        <w:tc>
+          <w:tcPr>
+            <w:tcW w:w="5949" w:type="dxa"/>
+            <w:shd w:val="clear" w:color="auto" w:fill="FFFFFF" w:themeFill="background1"/>
+          </w:tcPr>
+          <w:p>
+            <w:pPr>
+              <w:rPr>
+                <w:rFonts w:asciiTheme="majorHAnsi" w:eastAsia="Times New Roman" w:hAnsiTheme="majorHAnsi" w:cstheme="majorBidi"/>
+                <w:color w:val="000000" w:themeColor="text1"/>
+                <w:sz w:val="24"/>
+                <w:szCs w:val="24"/>
+                <w:lang w:val="en-GB" w:eastAsia="de-CH"/>
+              </w:rPr>
+            </w:pPr>
+          </w:p>
+        </w:tc>
+        <w:tc>
+          <w:tcPr>
+            <w:tcW w:w="1134" w:type="dxa"/>
+          </w:tcPr>
+          <w:p>
+            <w:pPr>
+              <w:rPr>
+                <w:rFonts w:asciiTheme="majorHAnsi" w:eastAsia="Times New Roman" w:hAnsiTheme="majorHAnsi" w:cstheme="majorBidi"/>
+                <w:color w:val="000000" w:themeColor="text1"/>
+                <w:sz w:val="24"/>
+                <w:szCs w:val="24"/>
+                <w:lang w:val="en-GB" w:eastAsia="de-CH"/>
+              </w:rPr>
+            </w:pPr>
+          </w:p>
+        </w:tc>
+        <w:tc>
+          <w:tcPr>
+            <w:tcW w:w="2410" w:type="dxa"/>
+            <w:shd w:val="clear" w:color="auto" w:fill="auto"/>
+          </w:tcPr>
+          <w:p>
+            <w:pPr>
+              <w:rPr>
+                <w:rFonts w:asciiTheme="majorHAnsi" w:eastAsia="Times New Roman" w:hAnsiTheme="majorHAnsi" w:cstheme="majorBidi"/>
+                <w:color w:val="000000" w:themeColor="text1"/>
+                <w:sz w:val="24"/>
+                <w:szCs w:val="24"/>
+                <w:lang w:val="en-GB" w:eastAsia="de-CH"/>
+              </w:rPr>
+            </w:pPr>
+          </w:p>
+        </w:tc>
+        <w:tc>
+          <w:tcPr>
+            <w:tcW w:w="963" w:type="dxa"/>
+            <w:shd w:val="clear" w:color="auto" w:fill="auto"/>
+          </w:tcPr>
+          <w:p>
+            <w:pPr>
+              <w:rPr>
+                <w:rFonts w:asciiTheme="majorHAnsi" w:eastAsia="Times New Roman" w:hAnsiTheme="majorHAnsi" w:cstheme="majorBidi"/>
+                <w:color w:val="000000" w:themeColor="text1"/>
+                <w:sz w:val="24"/>
+                <w:szCs w:val="24"/>
+                <w:lang w:val="en-GB" w:eastAsia="de-CH"/>
+              </w:rPr>
+            </w:pPr>
+          </w:p>
+        </w:tc>
+      </w:tr>
+      <w:tr>
+        <w:trPr>
+          <w:trHeight w:val="288"/>
+        </w:trPr>
+        <w:tc>
+          <w:tcPr>
+            <w:tcW w:w="5949" w:type="dxa"/>
+            <w:shd w:val="clear" w:color="auto" w:fill="FFFFFF" w:themeFill="background1"/>
+          </w:tcPr>
+          <w:p>
+            <w:pPr>
+              <w:rPr>
+                <w:rFonts w:asciiTheme="majorHAnsi" w:eastAsia="Times New Roman" w:hAnsiTheme="majorHAnsi" w:cstheme="majorBidi"/>
+                <w:color w:val="000000" w:themeColor="text1"/>
+                <w:sz w:val="24"/>
+                <w:szCs w:val="24"/>
+                <w:lang w:val="en-GB" w:eastAsia="de-CH"/>
+              </w:rPr>
+            </w:pPr>
+            <w:proofErr w:type="spellStart"/>
+            <w:r>
+              <w:rPr>
+                <w:rFonts w:asciiTheme="majorHAnsi" w:eastAsia="Times New Roman" w:hAnsiTheme="majorHAnsi" w:cstheme="majorBidi"/>
+                <w:color w:val="000000" w:themeColor="text1"/>
+                <w:sz w:val="24"/>
+                <w:szCs w:val="24"/>
+                <w:lang w:val="en-GB" w:eastAsia="de-CH"/>
+              </w:rPr>
+              <w:t>getColorFromCurrentPlayer_NoPlayerAdded_returnNull</w:t>
+            </w:r>
+            <w:proofErr w:type="spellEnd"/>
+          </w:p>
+        </w:tc>
+        <w:tc>
+          <w:tcPr>
+            <w:tcW w:w="1134" w:type="dxa"/>
+          </w:tcPr>
+          <w:p>
+            <w:pPr>
+              <w:rPr>
+                <w:rFonts w:asciiTheme="majorHAnsi" w:eastAsia="Times New Roman" w:hAnsiTheme="majorHAnsi" w:cstheme="majorBidi"/>
+                <w:color w:val="000000" w:themeColor="text1"/>
+                <w:sz w:val="24"/>
+                <w:szCs w:val="24"/>
+                <w:lang w:val="en-GB" w:eastAsia="de-CH"/>
+              </w:rPr>
+            </w:pPr>
+            <w:r>
+              <w:rPr>
+                <w:rFonts w:asciiTheme="majorHAnsi" w:eastAsia="Times New Roman" w:hAnsiTheme="majorHAnsi" w:cstheme="majorBidi"/>
+                <w:color w:val="000000" w:themeColor="text1"/>
+                <w:sz w:val="24"/>
+                <w:szCs w:val="24"/>
+                <w:lang w:val="en-GB" w:eastAsia="de-CH"/>
+              </w:rPr>
+              <w:t>null</w:t>
+            </w:r>
+          </w:p>
+        </w:tc>
+        <w:tc>
+          <w:tcPr>
+            <w:tcW w:w="2410" w:type="dxa"/>
+          </w:tcPr>
+          <w:p>
+            <w:pPr>
+              <w:rPr>
+                <w:rFonts w:asciiTheme="majorHAnsi" w:eastAsia="Times New Roman" w:hAnsiTheme="majorHAnsi" w:cstheme="majorBidi"/>
+                <w:color w:val="000000" w:themeColor="text1"/>
+                <w:sz w:val="24"/>
+                <w:szCs w:val="24"/>
+                <w:lang w:val="en-GB" w:eastAsia="de-CH"/>
+              </w:rPr>
+            </w:pPr>
+            <w:r>
+              <w:rPr>
+                <w:rFonts w:asciiTheme="majorHAnsi" w:eastAsia="Times New Roman" w:hAnsiTheme="majorHAnsi" w:cstheme="majorBidi"/>
+                <w:color w:val="000000" w:themeColor="text1"/>
+                <w:sz w:val="24"/>
+                <w:szCs w:val="24"/>
+                <w:lang w:val="en-GB" w:eastAsia="de-CH"/>
+              </w:rPr>
+              <w:t>S1</w:t>
+            </w:r>
+          </w:p>
+        </w:tc>
+        <w:tc>
+          <w:tcPr>
+            <w:tcW w:w="963" w:type="dxa"/>
+            <w:shd w:val="clear" w:color="auto" w:fill="E2EFD9" w:themeFill="accent6" w:themeFillTint="33"/>
+          </w:tcPr>
+          <w:p>
+            <w:pPr>
+              <w:rPr>
+                <w:rFonts w:asciiTheme="majorHAnsi" w:eastAsia="Times New Roman" w:hAnsiTheme="majorHAnsi" w:cstheme="majorBidi"/>
+                <w:color w:val="000000" w:themeColor="text1"/>
+                <w:sz w:val="24"/>
+                <w:szCs w:val="24"/>
+                <w:lang w:val="en-GB" w:eastAsia="de-CH"/>
+              </w:rPr>
+            </w:pPr>
+            <w:r>
+              <w:rPr>
+                <w:rFonts w:asciiTheme="majorHAnsi" w:eastAsia="Times New Roman" w:hAnsiTheme="majorHAnsi" w:cstheme="majorHAnsi"/>
+                <w:color w:val="000000"/>
+                <w:lang w:val="en-GB" w:eastAsia="de-CH"/>
+              </w:rPr>
+              <w:t>passed</w:t>
+            </w:r>
+          </w:p>
+        </w:tc>
+      </w:tr>
+      <w:tr>
+        <w:trPr>
+          <w:trHeight w:val="288"/>
+        </w:trPr>
+        <w:tc>
+          <w:tcPr>
+            <w:tcW w:w="5949" w:type="dxa"/>
+            <w:shd w:val="clear" w:color="auto" w:fill="FFFFFF" w:themeFill="background1"/>
+          </w:tcPr>
+          <w:p>
+            <w:pPr>
+              <w:rPr>
+                <w:rFonts w:asciiTheme="majorHAnsi" w:eastAsia="Times New Roman" w:hAnsiTheme="majorHAnsi" w:cstheme="majorBidi"/>
+                <w:color w:val="000000" w:themeColor="text1"/>
+                <w:sz w:val="24"/>
+                <w:szCs w:val="24"/>
+                <w:lang w:val="en-GB" w:eastAsia="de-CH"/>
+              </w:rPr>
+            </w:pPr>
+            <w:proofErr w:type="spellStart"/>
+            <w:r>
+              <w:rPr>
+                <w:rFonts w:asciiTheme="majorHAnsi" w:eastAsia="Times New Roman" w:hAnsiTheme="majorHAnsi" w:cstheme="majorBidi"/>
+                <w:color w:val="000000" w:themeColor="text1"/>
+                <w:sz w:val="24"/>
+                <w:szCs w:val="24"/>
+                <w:lang w:val="en-GB" w:eastAsia="de-CH"/>
+              </w:rPr>
+              <w:t>getColorFromCurrentPlayer_PlayerAdded_returnColor</w:t>
+            </w:r>
+            <w:proofErr w:type="spellEnd"/>
+          </w:p>
+        </w:tc>
+        <w:tc>
+          <w:tcPr>
+            <w:tcW w:w="1134" w:type="dxa"/>
+          </w:tcPr>
+          <w:p>
+            <w:pPr>
+              <w:rPr>
+                <w:rFonts w:asciiTheme="majorHAnsi" w:eastAsia="Times New Roman" w:hAnsiTheme="majorHAnsi" w:cstheme="majorBidi"/>
+                <w:color w:val="000000" w:themeColor="text1"/>
+                <w:sz w:val="24"/>
+                <w:szCs w:val="24"/>
+                <w:lang w:val="en-GB" w:eastAsia="de-CH"/>
+              </w:rPr>
+            </w:pPr>
+            <w:proofErr w:type="spellStart"/>
+            <w:r>
+              <w:rPr>
+                <w:rFonts w:asciiTheme="majorHAnsi" w:eastAsia="Times New Roman" w:hAnsiTheme="majorHAnsi" w:cstheme="majorBidi"/>
+                <w:color w:val="000000" w:themeColor="text1"/>
+                <w:sz w:val="24"/>
+                <w:szCs w:val="24"/>
+                <w:lang w:val="en-GB" w:eastAsia="de-CH"/>
+              </w:rPr>
+              <w:t>Color</w:t>
+            </w:r>
+            <w:proofErr w:type="spellEnd"/>
+          </w:p>
+        </w:tc>
+        <w:tc>
+          <w:tcPr>
+            <w:tcW w:w="2410" w:type="dxa"/>
+          </w:tcPr>
+          <w:p>
+            <w:pPr>
+              <w:rPr>
+                <w:rFonts w:asciiTheme="majorHAnsi" w:eastAsia="Times New Roman" w:hAnsiTheme="majorHAnsi" w:cstheme="majorBidi"/>
+                <w:color w:val="000000" w:themeColor="text1"/>
+                <w:sz w:val="24"/>
+                <w:szCs w:val="24"/>
+                <w:lang w:val="en-GB" w:eastAsia="de-CH"/>
+              </w:rPr>
+            </w:pPr>
+            <w:r>
+              <w:rPr>
+                <w:rFonts w:asciiTheme="majorHAnsi" w:eastAsia="Times New Roman" w:hAnsiTheme="majorHAnsi" w:cstheme="majorBidi"/>
+                <w:color w:val="000000" w:themeColor="text1"/>
+                <w:sz w:val="24"/>
+                <w:szCs w:val="24"/>
+                <w:lang w:val="en-GB" w:eastAsia="de-CH"/>
+              </w:rPr>
+              <w:t>S3</w:t>
+            </w:r>
+          </w:p>
+        </w:tc>
+        <w:tc>
+          <w:tcPr>
+            <w:tcW w:w="963" w:type="dxa"/>
+            <w:shd w:val="clear" w:color="auto" w:fill="E2EFD9" w:themeFill="accent6" w:themeFillTint="33"/>
+          </w:tcPr>
+          <w:p>
+            <w:pPr>
+              <w:rPr>
+                <w:rFonts w:asciiTheme="majorHAnsi" w:eastAsia="Times New Roman" w:hAnsiTheme="majorHAnsi" w:cstheme="majorBidi"/>
+                <w:color w:val="000000" w:themeColor="text1"/>
+                <w:sz w:val="24"/>
+                <w:szCs w:val="24"/>
+                <w:lang w:val="en-GB" w:eastAsia="de-CH"/>
+              </w:rPr>
+            </w:pPr>
+            <w:r>
+              <w:rPr>
+                <w:rFonts w:asciiTheme="majorHAnsi" w:eastAsia="Times New Roman" w:hAnsiTheme="majorHAnsi" w:cstheme="majorBidi"/>
+                <w:color w:val="000000" w:themeColor="text1"/>
+                <w:sz w:val="24"/>
+                <w:szCs w:val="24"/>
+                <w:lang w:val="en-GB" w:eastAsia="de-CH"/>
+              </w:rPr>
+              <w:t>passed</w:t>
+            </w:r>
+          </w:p>
+        </w:tc>
+      </w:tr>
+      <w:tr>
+        <w:trPr>
+          <w:trHeight w:val="288"/>
+        </w:trPr>
+        <w:tc>
+          <w:tcPr>
+            <w:tcW w:w="5949" w:type="dxa"/>
+            <w:shd w:val="clear" w:color="auto" w:fill="FFFFFF" w:themeFill="background1"/>
+          </w:tcPr>
+          <w:p>
+            <w:pPr>
+              <w:rPr>
+                <w:rFonts w:asciiTheme="majorHAnsi" w:eastAsia="Times New Roman" w:hAnsiTheme="majorHAnsi" w:cstheme="majorBidi"/>
+                <w:color w:val="000000" w:themeColor="text1"/>
+                <w:sz w:val="24"/>
+                <w:szCs w:val="24"/>
+                <w:lang w:val="en-GB" w:eastAsia="de-CH"/>
+              </w:rPr>
+            </w:pPr>
+          </w:p>
+        </w:tc>
+        <w:tc>
+          <w:tcPr>
+            <w:tcW w:w="1134" w:type="dxa"/>
+          </w:tcPr>
+          <w:p>
+            <w:pPr>
+              <w:rPr>
+                <w:rFonts w:asciiTheme="majorHAnsi" w:eastAsia="Times New Roman" w:hAnsiTheme="majorHAnsi" w:cstheme="majorBidi"/>
+                <w:color w:val="000000" w:themeColor="text1"/>
+                <w:sz w:val="24"/>
+                <w:szCs w:val="24"/>
+                <w:lang w:val="en-GB" w:eastAsia="de-CH"/>
+              </w:rPr>
+            </w:pPr>
+          </w:p>
+        </w:tc>
+        <w:tc>
+          <w:tcPr>
+            <w:tcW w:w="2410" w:type="dxa"/>
+            <w:shd w:val="clear" w:color="auto" w:fill="auto"/>
+          </w:tcPr>
+          <w:p>
+            <w:pPr>
+              <w:rPr>
+                <w:rFonts w:asciiTheme="majorHAnsi" w:eastAsia="Times New Roman" w:hAnsiTheme="majorHAnsi" w:cstheme="majorBidi"/>
+                <w:color w:val="000000" w:themeColor="text1"/>
+                <w:sz w:val="24"/>
+                <w:szCs w:val="24"/>
+                <w:lang w:val="en-GB" w:eastAsia="de-CH"/>
+              </w:rPr>
+            </w:pPr>
+          </w:p>
+        </w:tc>
+        <w:tc>
+          <w:tcPr>
+            <w:tcW w:w="963" w:type="dxa"/>
+            <w:shd w:val="clear" w:color="auto" w:fill="auto"/>
+          </w:tcPr>
+          <w:p>
+            <w:pPr>
+              <w:rPr>
+                <w:rFonts w:asciiTheme="majorHAnsi" w:eastAsia="Times New Roman" w:hAnsiTheme="majorHAnsi" w:cstheme="majorBidi"/>
+                <w:color w:val="000000" w:themeColor="text1"/>
+                <w:sz w:val="24"/>
+                <w:szCs w:val="24"/>
+                <w:lang w:val="en-GB" w:eastAsia="de-CH"/>
+              </w:rPr>
+            </w:pPr>
+          </w:p>
+        </w:tc>
+      </w:tr>
+      <w:tr>
+        <w:trPr>
+          <w:trHeight w:val="288"/>
+        </w:trPr>
+        <w:tc>
+          <w:tcPr>
+            <w:tcW w:w="5949" w:type="dxa"/>
+            <w:shd w:val="clear" w:color="auto" w:fill="FFFFFF" w:themeFill="background1"/>
+          </w:tcPr>
+          <w:p>
+            <w:pPr>
+              <w:rPr>
+                <w:rFonts w:asciiTheme="majorHAnsi" w:eastAsia="Times New Roman" w:hAnsiTheme="majorHAnsi" w:cstheme="majorBidi"/>
+                <w:color w:val="000000" w:themeColor="text1"/>
+                <w:sz w:val="24"/>
+                <w:szCs w:val="24"/>
+                <w:lang w:val="en-GB" w:eastAsia="de-CH"/>
+              </w:rPr>
+            </w:pPr>
+            <w:proofErr w:type="spellStart"/>
+            <w:r>
+              <w:rPr>
+                <w:rFonts w:asciiTheme="majorHAnsi" w:eastAsia="Times New Roman" w:hAnsiTheme="majorHAnsi" w:cstheme="majorBidi"/>
+                <w:color w:val="000000" w:themeColor="text1"/>
+                <w:sz w:val="24"/>
+                <w:szCs w:val="24"/>
+                <w:lang w:val="en-GB" w:eastAsia="de-CH"/>
+              </w:rPr>
+              <w:t>getNameFromCurrentPlayer_NoPlayerAdded_returnNull</w:t>
+            </w:r>
+            <w:proofErr w:type="spellEnd"/>
+          </w:p>
+        </w:tc>
+        <w:tc>
+          <w:tcPr>
+            <w:tcW w:w="1134" w:type="dxa"/>
+          </w:tcPr>
+          <w:p>
+            <w:pPr>
+              <w:rPr>
+                <w:rFonts w:asciiTheme="majorHAnsi" w:eastAsia="Times New Roman" w:hAnsiTheme="majorHAnsi" w:cstheme="majorBidi"/>
+                <w:color w:val="000000" w:themeColor="text1"/>
+                <w:sz w:val="24"/>
+                <w:szCs w:val="24"/>
+                <w:lang w:val="en-GB" w:eastAsia="de-CH"/>
+              </w:rPr>
+            </w:pPr>
+            <w:r>
+              <w:rPr>
+                <w:rFonts w:asciiTheme="majorHAnsi" w:eastAsia="Times New Roman" w:hAnsiTheme="majorHAnsi" w:cstheme="majorBidi"/>
+                <w:color w:val="000000" w:themeColor="text1"/>
+                <w:sz w:val="24"/>
+                <w:szCs w:val="24"/>
+                <w:lang w:val="en-GB" w:eastAsia="de-CH"/>
+              </w:rPr>
+              <w:t>null</w:t>
+            </w:r>
+          </w:p>
+        </w:tc>
+        <w:tc>
+          <w:tcPr>
+            <w:tcW w:w="2410" w:type="dxa"/>
+          </w:tcPr>
+          <w:p>
+            <w:pPr>
+              <w:rPr>
+                <w:rFonts w:asciiTheme="majorHAnsi" w:eastAsia="Times New Roman" w:hAnsiTheme="majorHAnsi" w:cstheme="majorBidi"/>
+                <w:color w:val="000000" w:themeColor="text1"/>
+                <w:sz w:val="24"/>
+                <w:szCs w:val="24"/>
+                <w:lang w:val="en-GB" w:eastAsia="de-CH"/>
+              </w:rPr>
+            </w:pPr>
+            <w:r>
+              <w:rPr>
+                <w:rFonts w:asciiTheme="majorHAnsi" w:eastAsia="Times New Roman" w:hAnsiTheme="majorHAnsi" w:cstheme="majorBidi"/>
+                <w:color w:val="000000" w:themeColor="text1"/>
+                <w:sz w:val="24"/>
+                <w:szCs w:val="24"/>
+                <w:lang w:val="en-GB" w:eastAsia="de-CH"/>
+              </w:rPr>
+              <w:t>S1</w:t>
+            </w:r>
+          </w:p>
+        </w:tc>
+        <w:tc>
+          <w:tcPr>
+            <w:tcW w:w="963" w:type="dxa"/>
+            <w:shd w:val="clear" w:color="auto" w:fill="E2EFD9" w:themeFill="accent6" w:themeFillTint="33"/>
+          </w:tcPr>
+          <w:p>
+            <w:pPr>
+              <w:rPr>
+                <w:rFonts w:asciiTheme="majorHAnsi" w:eastAsia="Times New Roman" w:hAnsiTheme="majorHAnsi" w:cstheme="majorBidi"/>
+                <w:color w:val="000000" w:themeColor="text1"/>
+                <w:sz w:val="24"/>
+                <w:szCs w:val="24"/>
+                <w:lang w:val="en-GB" w:eastAsia="de-CH"/>
+              </w:rPr>
+            </w:pPr>
+            <w:r>
+              <w:rPr>
+                <w:rFonts w:asciiTheme="majorHAnsi" w:eastAsia="Times New Roman" w:hAnsiTheme="majorHAnsi" w:cstheme="majorHAnsi"/>
+                <w:color w:val="000000"/>
+                <w:lang w:val="en-GB" w:eastAsia="de-CH"/>
+              </w:rPr>
+              <w:t>passed</w:t>
+            </w:r>
+          </w:p>
+        </w:tc>
+      </w:tr>
+      <w:tr>
+        <w:trPr>
+          <w:trHeight w:val="288"/>
+        </w:trPr>
+        <w:tc>
+          <w:tcPr>
+            <w:tcW w:w="5949" w:type="dxa"/>
+            <w:shd w:val="clear" w:color="auto" w:fill="FFFFFF" w:themeFill="background1"/>
+          </w:tcPr>
+          <w:p>
+            <w:pPr>
+              <w:rPr>
+                <w:rFonts w:asciiTheme="majorHAnsi" w:eastAsia="Times New Roman" w:hAnsiTheme="majorHAnsi" w:cstheme="majorBidi"/>
+                <w:color w:val="000000" w:themeColor="text1"/>
+                <w:sz w:val="24"/>
+                <w:szCs w:val="24"/>
+                <w:lang w:val="en-GB" w:eastAsia="de-CH"/>
+              </w:rPr>
+            </w:pPr>
+            <w:proofErr w:type="spellStart"/>
+            <w:r>
+              <w:rPr>
+                <w:rFonts w:asciiTheme="majorHAnsi" w:eastAsia="Times New Roman" w:hAnsiTheme="majorHAnsi" w:cstheme="majorBidi"/>
+                <w:color w:val="000000" w:themeColor="text1"/>
+                <w:sz w:val="24"/>
+                <w:szCs w:val="24"/>
+                <w:lang w:val="en-GB" w:eastAsia="de-CH"/>
+              </w:rPr>
+              <w:t>getColorFromCurrentPlayer_PlayerAdded_returnString</w:t>
+            </w:r>
+            <w:proofErr w:type="spellEnd"/>
+          </w:p>
+        </w:tc>
+        <w:tc>
+          <w:tcPr>
+            <w:tcW w:w="1134" w:type="dxa"/>
+          </w:tcPr>
+          <w:p>
+            <w:pPr>
+              <w:rPr>
+                <w:rFonts w:asciiTheme="majorHAnsi" w:eastAsia="Times New Roman" w:hAnsiTheme="majorHAnsi" w:cstheme="majorBidi"/>
+                <w:color w:val="000000" w:themeColor="text1"/>
+                <w:sz w:val="24"/>
+                <w:szCs w:val="24"/>
+                <w:lang w:val="en-GB" w:eastAsia="de-CH"/>
+              </w:rPr>
+            </w:pPr>
+            <w:r>
+              <w:rPr>
+                <w:rFonts w:asciiTheme="majorHAnsi" w:eastAsia="Times New Roman" w:hAnsiTheme="majorHAnsi" w:cstheme="majorBidi"/>
+                <w:color w:val="000000" w:themeColor="text1"/>
+                <w:sz w:val="24"/>
+                <w:szCs w:val="24"/>
+                <w:lang w:val="en-GB" w:eastAsia="de-CH"/>
+              </w:rPr>
+              <w:t>String</w:t>
+            </w:r>
+          </w:p>
+        </w:tc>
+        <w:tc>
+          <w:tcPr>
+            <w:tcW w:w="2410" w:type="dxa"/>
+          </w:tcPr>
+          <w:p>
+            <w:pPr>
+              <w:rPr>
+                <w:rFonts w:asciiTheme="majorHAnsi" w:eastAsia="Times New Roman" w:hAnsiTheme="majorHAnsi" w:cstheme="majorBidi"/>
+                <w:color w:val="000000" w:themeColor="text1"/>
+                <w:sz w:val="24"/>
+                <w:szCs w:val="24"/>
+                <w:lang w:val="en-GB" w:eastAsia="de-CH"/>
+              </w:rPr>
+            </w:pPr>
+            <w:r>
+              <w:rPr>
+                <w:rFonts w:asciiTheme="majorHAnsi" w:eastAsia="Times New Roman" w:hAnsiTheme="majorHAnsi" w:cstheme="majorBidi"/>
+                <w:color w:val="000000" w:themeColor="text1"/>
+                <w:sz w:val="24"/>
+                <w:szCs w:val="24"/>
+                <w:lang w:val="en-GB" w:eastAsia="de-CH"/>
+              </w:rPr>
+              <w:t>S3</w:t>
+            </w:r>
+          </w:p>
+        </w:tc>
+        <w:tc>
+          <w:tcPr>
+            <w:tcW w:w="963" w:type="dxa"/>
+            <w:shd w:val="clear" w:color="auto" w:fill="E2EFD9" w:themeFill="accent6" w:themeFillTint="33"/>
+          </w:tcPr>
+          <w:p>
+            <w:pPr>
+              <w:rPr>
+                <w:rFonts w:asciiTheme="majorHAnsi" w:eastAsia="Times New Roman" w:hAnsiTheme="majorHAnsi" w:cstheme="majorBidi"/>
+                <w:color w:val="000000" w:themeColor="text1"/>
+                <w:sz w:val="24"/>
+                <w:szCs w:val="24"/>
                 <w:lang w:val="en-GB" w:eastAsia="de-CH"/>
               </w:rPr>
             </w:pPr>

</xml_diff>

<commit_message>
add junit tests for nextmove method incl. documentation
</commit_message>
<xml_diff>
--- a/Documents/Testing/testing-game-documentation.docx
+++ b/Documents/Testing/testing-game-documentation.docx
@@ -4293,6 +4293,801 @@
           <w:color w:val="000000"/>
           <w:sz w:val="24"/>
           <w:szCs w:val="24"/>
+          <w:lang w:val="en-GB" w:eastAsia="de-CH"/>
+        </w:rPr>
+      </w:pPr>
+    </w:p>
+    <w:p>
+      <w:pPr>
+        <w:pStyle w:val="berschrift2"/>
+        <w:rPr>
+          <w:lang w:val="en-GB" w:eastAsia="de-CH"/>
+        </w:rPr>
+      </w:pPr>
+      <w:r>
+        <w:rPr>
+          <w:lang w:val="en-GB" w:eastAsia="de-CH"/>
+        </w:rPr>
+        <w:t xml:space="preserve">Testing of </w:t>
+      </w:r>
+      <w:proofErr w:type="spellStart"/>
+      <w:r>
+        <w:rPr>
+          <w:lang w:val="en-GB" w:eastAsia="de-CH"/>
+        </w:rPr>
+        <w:t>nextMove</w:t>
+      </w:r>
+      <w:proofErr w:type="spellEnd"/>
+    </w:p>
+    <w:p>
+      <w:pPr>
+        <w:rPr>
+          <w:lang w:val="en-GB" w:eastAsia="de-CH"/>
+        </w:rPr>
+      </w:pPr>
+    </w:p>
+    <w:tbl>
+      <w:tblPr>
+        <w:tblStyle w:val="Listentabelle1hellAkzent1"/>
+        <w:tblW w:w="9477" w:type="dxa"/>
+        <w:tblCellMar>
+          <w:left w:w="70" w:type="dxa"/>
+          <w:right w:w="70" w:type="dxa"/>
+        </w:tblCellMar>
+        <w:tblLook w:val="0680" w:firstRow="0" w:lastRow="0" w:firstColumn="1" w:lastColumn="0" w:noHBand="1" w:noVBand="1"/>
+      </w:tblPr>
+      <w:tblGrid>
+        <w:gridCol w:w="525"/>
+        <w:gridCol w:w="8952"/>
+      </w:tblGrid>
+      <w:tr>
+        <w:trPr>
+          <w:trHeight w:val="312"/>
+        </w:trPr>
+        <w:tc>
+          <w:tcPr>
+            <w:cnfStyle w:val="001000000000" w:firstRow="0" w:lastRow="0" w:firstColumn="1" w:lastColumn="0" w:oddVBand="0" w:evenVBand="0" w:oddHBand="0" w:evenHBand="0" w:firstRowFirstColumn="0" w:firstRowLastColumn="0" w:lastRowFirstColumn="0" w:lastRowLastColumn="0"/>
+            <w:tcW w:w="525" w:type="dxa"/>
+            <w:noWrap/>
+          </w:tcPr>
+          <w:p>
+            <w:pPr>
+              <w:rPr>
+                <w:rFonts w:asciiTheme="majorHAnsi" w:eastAsia="Times New Roman" w:hAnsiTheme="majorHAnsi" w:cstheme="majorBidi"/>
+                <w:color w:val="000000"/>
+                <w:sz w:val="24"/>
+                <w:szCs w:val="24"/>
+                <w:lang w:val="en-GB" w:eastAsia="de-CH"/>
+              </w:rPr>
+            </w:pPr>
+            <w:r>
+              <w:rPr>
+                <w:rFonts w:asciiTheme="majorHAnsi" w:eastAsia="Times New Roman" w:hAnsiTheme="majorHAnsi" w:cstheme="majorBidi"/>
+                <w:color w:val="000000"/>
+                <w:sz w:val="24"/>
+                <w:szCs w:val="24"/>
+                <w:lang w:val="en-GB" w:eastAsia="de-CH"/>
+              </w:rPr>
+              <w:t>M1</w:t>
+            </w:r>
+          </w:p>
+        </w:tc>
+        <w:tc>
+          <w:tcPr>
+            <w:tcW w:w="8952" w:type="dxa"/>
+            <w:noWrap/>
+          </w:tcPr>
+          <w:p>
+            <w:pPr>
+              <w:cnfStyle w:val="000000000000" w:firstRow="0" w:lastRow="0" w:firstColumn="0" w:lastColumn="0" w:oddVBand="0" w:evenVBand="0" w:oddHBand="0" w:evenHBand="0" w:firstRowFirstColumn="0" w:firstRowLastColumn="0" w:lastRowFirstColumn="0" w:lastRowLastColumn="0"/>
+              <w:rPr>
+                <w:rFonts w:asciiTheme="majorHAnsi" w:eastAsia="Times New Roman" w:hAnsiTheme="majorHAnsi" w:cstheme="majorBidi"/>
+                <w:color w:val="000000"/>
+                <w:sz w:val="24"/>
+                <w:szCs w:val="24"/>
+                <w:lang w:val="en-GB" w:eastAsia="de-CH"/>
+              </w:rPr>
+            </w:pPr>
+            <w:r>
+              <w:rPr>
+                <w:rFonts w:asciiTheme="majorHAnsi" w:eastAsia="Times New Roman" w:hAnsiTheme="majorHAnsi" w:cstheme="majorBidi"/>
+                <w:color w:val="000000"/>
+                <w:sz w:val="24"/>
+                <w:szCs w:val="24"/>
+                <w:lang w:val="en-GB" w:eastAsia="de-CH"/>
+              </w:rPr>
+              <w:t>Invalid column</w:t>
+            </w:r>
+          </w:p>
+        </w:tc>
+      </w:tr>
+      <w:tr>
+        <w:trPr>
+          <w:trHeight w:val="312"/>
+        </w:trPr>
+        <w:tc>
+          <w:tcPr>
+            <w:cnfStyle w:val="001000000000" w:firstRow="0" w:lastRow="0" w:firstColumn="1" w:lastColumn="0" w:oddVBand="0" w:evenVBand="0" w:oddHBand="0" w:evenHBand="0" w:firstRowFirstColumn="0" w:firstRowLastColumn="0" w:lastRowFirstColumn="0" w:lastRowLastColumn="0"/>
+            <w:tcW w:w="525" w:type="dxa"/>
+            <w:noWrap/>
+          </w:tcPr>
+          <w:p>
+            <w:pPr>
+              <w:rPr>
+                <w:rFonts w:asciiTheme="majorHAnsi" w:eastAsia="Times New Roman" w:hAnsiTheme="majorHAnsi" w:cstheme="majorBidi"/>
+                <w:color w:val="000000"/>
+                <w:sz w:val="24"/>
+                <w:szCs w:val="24"/>
+                <w:lang w:val="en-GB" w:eastAsia="de-CH"/>
+              </w:rPr>
+            </w:pPr>
+            <w:r>
+              <w:rPr>
+                <w:rFonts w:asciiTheme="majorHAnsi" w:eastAsia="Times New Roman" w:hAnsiTheme="majorHAnsi" w:cstheme="majorBidi"/>
+                <w:color w:val="000000"/>
+                <w:sz w:val="24"/>
+                <w:szCs w:val="24"/>
+                <w:lang w:val="en-GB" w:eastAsia="de-CH"/>
+              </w:rPr>
+              <w:t>M2</w:t>
+            </w:r>
+          </w:p>
+        </w:tc>
+        <w:tc>
+          <w:tcPr>
+            <w:tcW w:w="8952" w:type="dxa"/>
+            <w:noWrap/>
+          </w:tcPr>
+          <w:p>
+            <w:pPr>
+              <w:cnfStyle w:val="000000000000" w:firstRow="0" w:lastRow="0" w:firstColumn="0" w:lastColumn="0" w:oddVBand="0" w:evenVBand="0" w:oddHBand="0" w:evenHBand="0" w:firstRowFirstColumn="0" w:firstRowLastColumn="0" w:lastRowFirstColumn="0" w:lastRowLastColumn="0"/>
+              <w:rPr>
+                <w:rFonts w:asciiTheme="majorHAnsi" w:eastAsia="Times New Roman" w:hAnsiTheme="majorHAnsi" w:cstheme="majorBidi"/>
+                <w:color w:val="000000"/>
+                <w:sz w:val="24"/>
+                <w:szCs w:val="24"/>
+                <w:lang w:val="en-GB" w:eastAsia="de-CH"/>
+              </w:rPr>
+            </w:pPr>
+            <w:r>
+              <w:rPr>
+                <w:rFonts w:asciiTheme="majorHAnsi" w:eastAsia="Times New Roman" w:hAnsiTheme="majorHAnsi" w:cstheme="majorBidi"/>
+                <w:color w:val="000000"/>
+                <w:sz w:val="24"/>
+                <w:szCs w:val="24"/>
+                <w:lang w:val="en-GB" w:eastAsia="de-CH"/>
+              </w:rPr>
+              <w:t>Board is full</w:t>
+            </w:r>
+          </w:p>
+        </w:tc>
+      </w:tr>
+      <w:tr>
+        <w:trPr>
+          <w:trHeight w:val="312"/>
+        </w:trPr>
+        <w:tc>
+          <w:tcPr>
+            <w:cnfStyle w:val="001000000000" w:firstRow="0" w:lastRow="0" w:firstColumn="1" w:lastColumn="0" w:oddVBand="0" w:evenVBand="0" w:oddHBand="0" w:evenHBand="0" w:firstRowFirstColumn="0" w:firstRowLastColumn="0" w:lastRowFirstColumn="0" w:lastRowLastColumn="0"/>
+            <w:tcW w:w="525" w:type="dxa"/>
+            <w:noWrap/>
+          </w:tcPr>
+          <w:p>
+            <w:pPr>
+              <w:rPr>
+                <w:rFonts w:asciiTheme="majorHAnsi" w:eastAsia="Times New Roman" w:hAnsiTheme="majorHAnsi" w:cstheme="majorBidi"/>
+                <w:color w:val="000000"/>
+                <w:sz w:val="24"/>
+                <w:szCs w:val="24"/>
+                <w:lang w:val="en-GB" w:eastAsia="de-CH"/>
+              </w:rPr>
+            </w:pPr>
+          </w:p>
+        </w:tc>
+        <w:tc>
+          <w:tcPr>
+            <w:tcW w:w="8952" w:type="dxa"/>
+            <w:noWrap/>
+          </w:tcPr>
+          <w:p>
+            <w:pPr>
+              <w:cnfStyle w:val="000000000000" w:firstRow="0" w:lastRow="0" w:firstColumn="0" w:lastColumn="0" w:oddVBand="0" w:evenVBand="0" w:oddHBand="0" w:evenHBand="0" w:firstRowFirstColumn="0" w:firstRowLastColumn="0" w:lastRowFirstColumn="0" w:lastRowLastColumn="0"/>
+              <w:rPr>
+                <w:rFonts w:asciiTheme="majorHAnsi" w:eastAsia="Times New Roman" w:hAnsiTheme="majorHAnsi" w:cstheme="majorBidi"/>
+                <w:color w:val="000000"/>
+                <w:sz w:val="24"/>
+                <w:szCs w:val="24"/>
+                <w:lang w:val="en-GB" w:eastAsia="de-CH"/>
+              </w:rPr>
+            </w:pPr>
+          </w:p>
+        </w:tc>
+      </w:tr>
+      <w:tr>
+        <w:trPr>
+          <w:trHeight w:val="312"/>
+        </w:trPr>
+        <w:tc>
+          <w:tcPr>
+            <w:cnfStyle w:val="001000000000" w:firstRow="0" w:lastRow="0" w:firstColumn="1" w:lastColumn="0" w:oddVBand="0" w:evenVBand="0" w:oddHBand="0" w:evenHBand="0" w:firstRowFirstColumn="0" w:firstRowLastColumn="0" w:lastRowFirstColumn="0" w:lastRowLastColumn="0"/>
+            <w:tcW w:w="525" w:type="dxa"/>
+            <w:noWrap/>
+          </w:tcPr>
+          <w:p>
+            <w:pPr>
+              <w:rPr>
+                <w:rFonts w:asciiTheme="majorHAnsi" w:eastAsia="Times New Roman" w:hAnsiTheme="majorHAnsi" w:cstheme="majorBidi"/>
+                <w:color w:val="000000"/>
+                <w:sz w:val="24"/>
+                <w:szCs w:val="24"/>
+                <w:lang w:val="en-GB" w:eastAsia="de-CH"/>
+              </w:rPr>
+            </w:pPr>
+            <w:r>
+              <w:rPr>
+                <w:rFonts w:asciiTheme="majorHAnsi" w:eastAsia="Times New Roman" w:hAnsiTheme="majorHAnsi" w:cstheme="majorBidi"/>
+                <w:color w:val="000000"/>
+                <w:sz w:val="24"/>
+                <w:szCs w:val="24"/>
+                <w:lang w:val="en-GB" w:eastAsia="de-CH"/>
+              </w:rPr>
+              <w:t>M3</w:t>
+            </w:r>
+          </w:p>
+        </w:tc>
+        <w:tc>
+          <w:tcPr>
+            <w:tcW w:w="8952" w:type="dxa"/>
+            <w:noWrap/>
+          </w:tcPr>
+          <w:p>
+            <w:pPr>
+              <w:cnfStyle w:val="000000000000" w:firstRow="0" w:lastRow="0" w:firstColumn="0" w:lastColumn="0" w:oddVBand="0" w:evenVBand="0" w:oddHBand="0" w:evenHBand="0" w:firstRowFirstColumn="0" w:firstRowLastColumn="0" w:lastRowFirstColumn="0" w:lastRowLastColumn="0"/>
+              <w:rPr>
+                <w:rFonts w:asciiTheme="majorHAnsi" w:eastAsia="Times New Roman" w:hAnsiTheme="majorHAnsi" w:cstheme="majorBidi"/>
+                <w:color w:val="000000"/>
+                <w:sz w:val="24"/>
+                <w:szCs w:val="24"/>
+                <w:lang w:val="en-GB" w:eastAsia="de-CH"/>
+              </w:rPr>
+            </w:pPr>
+            <w:r>
+              <w:rPr>
+                <w:rFonts w:asciiTheme="majorHAnsi" w:eastAsia="Times New Roman" w:hAnsiTheme="majorHAnsi" w:cstheme="majorBidi"/>
+                <w:color w:val="000000"/>
+                <w:sz w:val="24"/>
+                <w:szCs w:val="24"/>
+                <w:lang w:val="en-GB" w:eastAsia="de-CH"/>
+              </w:rPr>
+              <w:t>Valid column</w:t>
+            </w:r>
+          </w:p>
+        </w:tc>
+      </w:tr>
+      <w:tr>
+        <w:trPr>
+          <w:trHeight w:val="345"/>
+        </w:trPr>
+        <w:tc>
+          <w:tcPr>
+            <w:cnfStyle w:val="001000000000" w:firstRow="0" w:lastRow="0" w:firstColumn="1" w:lastColumn="0" w:oddVBand="0" w:evenVBand="0" w:oddHBand="0" w:evenHBand="0" w:firstRowFirstColumn="0" w:firstRowLastColumn="0" w:lastRowFirstColumn="0" w:lastRowLastColumn="0"/>
+            <w:tcW w:w="525" w:type="dxa"/>
+            <w:noWrap/>
+          </w:tcPr>
+          <w:p>
+            <w:pPr>
+              <w:rPr>
+                <w:rFonts w:asciiTheme="majorHAnsi" w:eastAsia="Times New Roman" w:hAnsiTheme="majorHAnsi" w:cstheme="majorBidi"/>
+                <w:color w:val="000000"/>
+                <w:sz w:val="24"/>
+                <w:szCs w:val="24"/>
+                <w:lang w:val="en-GB" w:eastAsia="de-CH"/>
+              </w:rPr>
+            </w:pPr>
+            <w:r>
+              <w:rPr>
+                <w:rFonts w:asciiTheme="majorHAnsi" w:eastAsia="Times New Roman" w:hAnsiTheme="majorHAnsi" w:cstheme="majorBidi"/>
+                <w:color w:val="000000"/>
+                <w:sz w:val="24"/>
+                <w:szCs w:val="24"/>
+                <w:lang w:val="en-GB" w:eastAsia="de-CH"/>
+              </w:rPr>
+              <w:t>M3</w:t>
+            </w:r>
+          </w:p>
+        </w:tc>
+        <w:tc>
+          <w:tcPr>
+            <w:tcW w:w="8952" w:type="dxa"/>
+            <w:noWrap/>
+          </w:tcPr>
+          <w:p>
+            <w:pPr>
+              <w:cnfStyle w:val="000000000000" w:firstRow="0" w:lastRow="0" w:firstColumn="0" w:lastColumn="0" w:oddVBand="0" w:evenVBand="0" w:oddHBand="0" w:evenHBand="0" w:firstRowFirstColumn="0" w:firstRowLastColumn="0" w:lastRowFirstColumn="0" w:lastRowLastColumn="0"/>
+              <w:rPr>
+                <w:rFonts w:asciiTheme="majorHAnsi" w:eastAsia="Times New Roman" w:hAnsiTheme="majorHAnsi" w:cstheme="majorBidi"/>
+                <w:color w:val="000000"/>
+                <w:sz w:val="24"/>
+                <w:szCs w:val="24"/>
+                <w:lang w:val="en-GB" w:eastAsia="de-CH"/>
+              </w:rPr>
+            </w:pPr>
+            <w:r>
+              <w:rPr>
+                <w:rFonts w:asciiTheme="majorHAnsi" w:eastAsia="Times New Roman" w:hAnsiTheme="majorHAnsi" w:cstheme="majorBidi"/>
+                <w:color w:val="000000"/>
+                <w:sz w:val="24"/>
+                <w:szCs w:val="24"/>
+                <w:lang w:val="en-GB" w:eastAsia="de-CH"/>
+              </w:rPr>
+              <w:t>Board is empty</w:t>
+            </w:r>
+          </w:p>
+        </w:tc>
+      </w:tr>
+    </w:tbl>
+    <w:p>
+      <w:pPr>
+        <w:rPr>
+          <w:lang w:val="en-GB" w:eastAsia="de-CH"/>
+        </w:rPr>
+      </w:pPr>
+    </w:p>
+    <w:tbl>
+      <w:tblPr>
+        <w:tblStyle w:val="Tabellenraster"/>
+        <w:tblW w:w="10456" w:type="dxa"/>
+        <w:tblLayout w:type="fixed"/>
+        <w:tblLook w:val="04A0" w:firstRow="1" w:lastRow="0" w:firstColumn="1" w:lastColumn="0" w:noHBand="0" w:noVBand="1"/>
+      </w:tblPr>
+      <w:tblGrid>
+        <w:gridCol w:w="5949"/>
+        <w:gridCol w:w="1134"/>
+        <w:gridCol w:w="2410"/>
+        <w:gridCol w:w="963"/>
+      </w:tblGrid>
+      <w:tr>
+        <w:trPr>
+          <w:trHeight w:val="344"/>
+        </w:trPr>
+        <w:tc>
+          <w:tcPr>
+            <w:tcW w:w="5949" w:type="dxa"/>
+            <w:hideMark/>
+          </w:tcPr>
+          <w:p>
+            <w:pPr>
+              <w:rPr>
+                <w:rFonts w:asciiTheme="majorHAnsi" w:eastAsia="Times New Roman" w:hAnsiTheme="majorHAnsi" w:cstheme="majorBidi"/>
+                <w:b/>
+                <w:bCs/>
+                <w:color w:val="000000" w:themeColor="text1"/>
+                <w:lang w:val="en-GB" w:eastAsia="de-CH"/>
+              </w:rPr>
+            </w:pPr>
+            <w:r>
+              <w:rPr>
+                <w:rFonts w:asciiTheme="majorHAnsi" w:eastAsia="Times New Roman" w:hAnsiTheme="majorHAnsi" w:cstheme="majorBidi"/>
+                <w:b/>
+                <w:bCs/>
+                <w:color w:val="000000" w:themeColor="text1"/>
+                <w:lang w:val="en-GB" w:eastAsia="de-CH"/>
+              </w:rPr>
+              <w:t>testcases</w:t>
+            </w:r>
+          </w:p>
+        </w:tc>
+        <w:tc>
+          <w:tcPr>
+            <w:tcW w:w="1134" w:type="dxa"/>
+          </w:tcPr>
+          <w:p>
+            <w:pPr>
+              <w:rPr>
+                <w:rFonts w:asciiTheme="majorHAnsi" w:eastAsia="Times New Roman" w:hAnsiTheme="majorHAnsi" w:cstheme="majorBidi"/>
+                <w:b/>
+                <w:bCs/>
+                <w:color w:val="000000" w:themeColor="text1"/>
+                <w:lang w:val="en-GB" w:eastAsia="de-CH"/>
+              </w:rPr>
+            </w:pPr>
+            <w:r>
+              <w:rPr>
+                <w:rFonts w:asciiTheme="majorHAnsi" w:eastAsia="Times New Roman" w:hAnsiTheme="majorHAnsi" w:cstheme="majorBidi"/>
+                <w:b/>
+                <w:bCs/>
+                <w:color w:val="000000" w:themeColor="text1"/>
+                <w:lang w:val="en-GB" w:eastAsia="de-CH"/>
+              </w:rPr>
+              <w:t>Expected</w:t>
+            </w:r>
+          </w:p>
+        </w:tc>
+        <w:tc>
+          <w:tcPr>
+            <w:tcW w:w="2410" w:type="dxa"/>
+            <w:hideMark/>
+          </w:tcPr>
+          <w:p>
+            <w:pPr>
+              <w:rPr>
+                <w:rFonts w:asciiTheme="majorHAnsi" w:eastAsia="Times New Roman" w:hAnsiTheme="majorHAnsi" w:cstheme="majorBidi"/>
+                <w:b/>
+                <w:bCs/>
+                <w:color w:val="000000" w:themeColor="text1"/>
+                <w:lang w:val="en-GB" w:eastAsia="de-CH"/>
+              </w:rPr>
+            </w:pPr>
+            <w:proofErr w:type="spellStart"/>
+            <w:r>
+              <w:rPr>
+                <w:rFonts w:asciiTheme="majorHAnsi" w:eastAsia="Times New Roman" w:hAnsiTheme="majorHAnsi" w:cstheme="majorBidi"/>
+                <w:b/>
+                <w:bCs/>
+                <w:color w:val="000000" w:themeColor="text1"/>
+                <w:lang w:val="en-GB" w:eastAsia="de-CH"/>
+              </w:rPr>
+              <w:t>Eqivalence</w:t>
+            </w:r>
+            <w:proofErr w:type="spellEnd"/>
+            <w:r>
+              <w:rPr>
+                <w:rFonts w:asciiTheme="majorHAnsi" w:eastAsia="Times New Roman" w:hAnsiTheme="majorHAnsi" w:cstheme="majorBidi"/>
+                <w:b/>
+                <w:bCs/>
+                <w:color w:val="000000" w:themeColor="text1"/>
+                <w:lang w:val="en-GB" w:eastAsia="de-CH"/>
+              </w:rPr>
+              <w:t xml:space="preserve"> </w:t>
+            </w:r>
+            <w:proofErr w:type="spellStart"/>
+            <w:r>
+              <w:rPr>
+                <w:rFonts w:asciiTheme="majorHAnsi" w:eastAsia="Times New Roman" w:hAnsiTheme="majorHAnsi" w:cstheme="majorBidi"/>
+                <w:b/>
+                <w:bCs/>
+                <w:color w:val="000000" w:themeColor="text1"/>
+                <w:lang w:val="en-GB" w:eastAsia="de-CH"/>
+              </w:rPr>
+              <w:t>Partititoning</w:t>
+            </w:r>
+            <w:proofErr w:type="spellEnd"/>
+          </w:p>
+        </w:tc>
+        <w:tc>
+          <w:tcPr>
+            <w:tcW w:w="963" w:type="dxa"/>
+          </w:tcPr>
+          <w:p>
+            <w:pPr>
+              <w:rPr>
+                <w:rFonts w:asciiTheme="majorHAnsi" w:eastAsia="Times New Roman" w:hAnsiTheme="majorHAnsi" w:cstheme="majorBidi"/>
+                <w:b/>
+                <w:bCs/>
+                <w:color w:val="000000" w:themeColor="text1"/>
+                <w:lang w:val="en-GB" w:eastAsia="de-CH"/>
+              </w:rPr>
+            </w:pPr>
+            <w:r>
+              <w:rPr>
+                <w:rFonts w:asciiTheme="majorHAnsi" w:eastAsia="Times New Roman" w:hAnsiTheme="majorHAnsi" w:cstheme="majorBidi"/>
+                <w:b/>
+                <w:bCs/>
+                <w:color w:val="000000" w:themeColor="text1"/>
+                <w:lang w:val="en-GB" w:eastAsia="de-CH"/>
+              </w:rPr>
+              <w:t>Result</w:t>
+            </w:r>
+          </w:p>
+        </w:tc>
+      </w:tr>
+      <w:tr>
+        <w:trPr>
+          <w:trHeight w:val="288"/>
+        </w:trPr>
+        <w:tc>
+          <w:tcPr>
+            <w:tcW w:w="5949" w:type="dxa"/>
+            <w:shd w:val="clear" w:color="auto" w:fill="FFFFFF" w:themeFill="background1"/>
+          </w:tcPr>
+          <w:p>
+            <w:pPr>
+              <w:rPr>
+                <w:rFonts w:asciiTheme="majorHAnsi" w:eastAsia="Times New Roman" w:hAnsiTheme="majorHAnsi" w:cstheme="majorBidi"/>
+                <w:color w:val="000000" w:themeColor="text1"/>
+                <w:sz w:val="24"/>
+                <w:szCs w:val="24"/>
+                <w:lang w:val="en-GB" w:eastAsia="de-CH"/>
+              </w:rPr>
+            </w:pPr>
+            <w:proofErr w:type="spellStart"/>
+            <w:r>
+              <w:rPr>
+                <w:rFonts w:asciiTheme="majorHAnsi" w:eastAsia="Times New Roman" w:hAnsiTheme="majorHAnsi" w:cstheme="majorBidi"/>
+                <w:color w:val="000000" w:themeColor="text1"/>
+                <w:sz w:val="24"/>
+                <w:szCs w:val="24"/>
+                <w:lang w:val="en-GB" w:eastAsia="de-CH"/>
+              </w:rPr>
+              <w:t>nextMove_InvalidColumn_returnFalse</w:t>
+            </w:r>
+            <w:proofErr w:type="spellEnd"/>
+          </w:p>
+        </w:tc>
+        <w:tc>
+          <w:tcPr>
+            <w:tcW w:w="1134" w:type="dxa"/>
+          </w:tcPr>
+          <w:p>
+            <w:pPr>
+              <w:rPr>
+                <w:rFonts w:asciiTheme="majorHAnsi" w:eastAsia="Times New Roman" w:hAnsiTheme="majorHAnsi" w:cstheme="majorBidi"/>
+                <w:color w:val="000000" w:themeColor="text1"/>
+                <w:sz w:val="24"/>
+                <w:szCs w:val="24"/>
+                <w:lang w:val="en-GB" w:eastAsia="de-CH"/>
+              </w:rPr>
+            </w:pPr>
+            <w:r>
+              <w:rPr>
+                <w:rFonts w:asciiTheme="majorHAnsi" w:eastAsia="Times New Roman" w:hAnsiTheme="majorHAnsi" w:cstheme="majorBidi"/>
+                <w:color w:val="000000" w:themeColor="text1"/>
+                <w:sz w:val="24"/>
+                <w:szCs w:val="24"/>
+                <w:lang w:val="en-GB" w:eastAsia="de-CH"/>
+              </w:rPr>
+              <w:t>false</w:t>
+            </w:r>
+          </w:p>
+        </w:tc>
+        <w:tc>
+          <w:tcPr>
+            <w:tcW w:w="2410" w:type="dxa"/>
+          </w:tcPr>
+          <w:p>
+            <w:pPr>
+              <w:rPr>
+                <w:rFonts w:asciiTheme="majorHAnsi" w:eastAsia="Times New Roman" w:hAnsiTheme="majorHAnsi" w:cstheme="majorBidi"/>
+                <w:color w:val="000000" w:themeColor="text1"/>
+                <w:sz w:val="24"/>
+                <w:szCs w:val="24"/>
+                <w:lang w:val="en-GB" w:eastAsia="de-CH"/>
+              </w:rPr>
+            </w:pPr>
+            <w:r>
+              <w:rPr>
+                <w:rFonts w:asciiTheme="majorHAnsi" w:eastAsia="Times New Roman" w:hAnsiTheme="majorHAnsi" w:cstheme="majorBidi"/>
+                <w:color w:val="000000" w:themeColor="text1"/>
+                <w:sz w:val="24"/>
+                <w:szCs w:val="24"/>
+                <w:lang w:val="en-GB" w:eastAsia="de-CH"/>
+              </w:rPr>
+              <w:t>M1</w:t>
+            </w:r>
+          </w:p>
+        </w:tc>
+        <w:tc>
+          <w:tcPr>
+            <w:tcW w:w="963" w:type="dxa"/>
+            <w:shd w:val="clear" w:color="auto" w:fill="auto"/>
+          </w:tcPr>
+          <w:p>
+            <w:pPr>
+              <w:rPr>
+                <w:rFonts w:asciiTheme="majorHAnsi" w:eastAsia="Times New Roman" w:hAnsiTheme="majorHAnsi" w:cstheme="majorHAnsi"/>
+                <w:color w:val="000000"/>
+                <w:lang w:val="en-GB" w:eastAsia="de-CH"/>
+              </w:rPr>
+            </w:pPr>
+          </w:p>
+        </w:tc>
+      </w:tr>
+      <w:tr>
+        <w:trPr>
+          <w:trHeight w:val="288"/>
+        </w:trPr>
+        <w:tc>
+          <w:tcPr>
+            <w:tcW w:w="5949" w:type="dxa"/>
+            <w:shd w:val="clear" w:color="auto" w:fill="FFFFFF" w:themeFill="background1"/>
+          </w:tcPr>
+          <w:p>
+            <w:pPr>
+              <w:rPr>
+                <w:rFonts w:asciiTheme="majorHAnsi" w:eastAsia="Times New Roman" w:hAnsiTheme="majorHAnsi" w:cstheme="majorBidi"/>
+                <w:color w:val="000000" w:themeColor="text1"/>
+                <w:sz w:val="24"/>
+                <w:szCs w:val="24"/>
+                <w:lang w:val="en-GB" w:eastAsia="de-CH"/>
+              </w:rPr>
+            </w:pPr>
+            <w:proofErr w:type="spellStart"/>
+            <w:r>
+              <w:rPr>
+                <w:rFonts w:asciiTheme="majorHAnsi" w:eastAsia="Times New Roman" w:hAnsiTheme="majorHAnsi" w:cstheme="majorBidi"/>
+                <w:color w:val="000000" w:themeColor="text1"/>
+                <w:sz w:val="24"/>
+                <w:szCs w:val="24"/>
+                <w:lang w:val="en-GB" w:eastAsia="de-CH"/>
+              </w:rPr>
+              <w:t>nextMove_BoardIsFull_returnFalse</w:t>
+            </w:r>
+            <w:proofErr w:type="spellEnd"/>
+          </w:p>
+        </w:tc>
+        <w:tc>
+          <w:tcPr>
+            <w:tcW w:w="1134" w:type="dxa"/>
+          </w:tcPr>
+          <w:p>
+            <w:pPr>
+              <w:rPr>
+                <w:rFonts w:asciiTheme="majorHAnsi" w:eastAsia="Times New Roman" w:hAnsiTheme="majorHAnsi" w:cstheme="majorBidi"/>
+                <w:color w:val="000000" w:themeColor="text1"/>
+                <w:sz w:val="24"/>
+                <w:szCs w:val="24"/>
+                <w:lang w:val="en-GB" w:eastAsia="de-CH"/>
+              </w:rPr>
+            </w:pPr>
+            <w:r>
+              <w:rPr>
+                <w:rFonts w:asciiTheme="majorHAnsi" w:eastAsia="Times New Roman" w:hAnsiTheme="majorHAnsi" w:cstheme="majorBidi"/>
+                <w:color w:val="000000" w:themeColor="text1"/>
+                <w:sz w:val="24"/>
+                <w:szCs w:val="24"/>
+                <w:lang w:val="en-GB" w:eastAsia="de-CH"/>
+              </w:rPr>
+              <w:t>false</w:t>
+            </w:r>
+          </w:p>
+        </w:tc>
+        <w:tc>
+          <w:tcPr>
+            <w:tcW w:w="2410" w:type="dxa"/>
+          </w:tcPr>
+          <w:p>
+            <w:pPr>
+              <w:rPr>
+                <w:rFonts w:asciiTheme="majorHAnsi" w:eastAsia="Times New Roman" w:hAnsiTheme="majorHAnsi" w:cstheme="majorBidi"/>
+                <w:color w:val="000000" w:themeColor="text1"/>
+                <w:sz w:val="24"/>
+                <w:szCs w:val="24"/>
+                <w:lang w:val="en-GB" w:eastAsia="de-CH"/>
+              </w:rPr>
+            </w:pPr>
+            <w:r>
+              <w:rPr>
+                <w:rFonts w:asciiTheme="majorHAnsi" w:eastAsia="Times New Roman" w:hAnsiTheme="majorHAnsi" w:cstheme="majorBidi"/>
+                <w:color w:val="000000" w:themeColor="text1"/>
+                <w:sz w:val="24"/>
+                <w:szCs w:val="24"/>
+                <w:lang w:val="en-GB" w:eastAsia="de-CH"/>
+              </w:rPr>
+              <w:t>M2</w:t>
+            </w:r>
+          </w:p>
+        </w:tc>
+        <w:tc>
+          <w:tcPr>
+            <w:tcW w:w="963" w:type="dxa"/>
+            <w:shd w:val="clear" w:color="auto" w:fill="auto"/>
+          </w:tcPr>
+          <w:p>
+            <w:pPr>
+              <w:rPr>
+                <w:rFonts w:asciiTheme="majorHAnsi" w:eastAsia="Times New Roman" w:hAnsiTheme="majorHAnsi" w:cstheme="majorHAnsi"/>
+                <w:color w:val="000000"/>
+                <w:lang w:val="en-GB" w:eastAsia="de-CH"/>
+              </w:rPr>
+            </w:pPr>
+          </w:p>
+        </w:tc>
+      </w:tr>
+      <w:tr>
+        <w:trPr>
+          <w:trHeight w:val="288"/>
+        </w:trPr>
+        <w:tc>
+          <w:tcPr>
+            <w:tcW w:w="5949" w:type="dxa"/>
+            <w:shd w:val="clear" w:color="auto" w:fill="FFFFFF" w:themeFill="background1"/>
+          </w:tcPr>
+          <w:p>
+            <w:pPr>
+              <w:rPr>
+                <w:rFonts w:asciiTheme="majorHAnsi" w:eastAsia="Times New Roman" w:hAnsiTheme="majorHAnsi" w:cstheme="majorBidi"/>
+                <w:color w:val="000000" w:themeColor="text1"/>
+                <w:sz w:val="24"/>
+                <w:szCs w:val="24"/>
+                <w:lang w:val="en-GB" w:eastAsia="de-CH"/>
+              </w:rPr>
+            </w:pPr>
+            <w:proofErr w:type="spellStart"/>
+            <w:r>
+              <w:rPr>
+                <w:rFonts w:asciiTheme="majorHAnsi" w:eastAsia="Times New Roman" w:hAnsiTheme="majorHAnsi" w:cstheme="majorBidi"/>
+                <w:color w:val="000000" w:themeColor="text1"/>
+                <w:sz w:val="24"/>
+                <w:szCs w:val="24"/>
+                <w:lang w:val="en-GB" w:eastAsia="de-CH"/>
+              </w:rPr>
+              <w:t>nextMove_emptyBoard_returnTrue</w:t>
+            </w:r>
+            <w:proofErr w:type="spellEnd"/>
+          </w:p>
+        </w:tc>
+        <w:tc>
+          <w:tcPr>
+            <w:tcW w:w="1134" w:type="dxa"/>
+          </w:tcPr>
+          <w:p>
+            <w:pPr>
+              <w:rPr>
+                <w:rFonts w:asciiTheme="majorHAnsi" w:eastAsia="Times New Roman" w:hAnsiTheme="majorHAnsi" w:cstheme="majorBidi"/>
+                <w:color w:val="000000" w:themeColor="text1"/>
+                <w:sz w:val="24"/>
+                <w:szCs w:val="24"/>
+                <w:lang w:val="en-GB" w:eastAsia="de-CH"/>
+              </w:rPr>
+            </w:pPr>
+            <w:r>
+              <w:rPr>
+                <w:rFonts w:asciiTheme="majorHAnsi" w:eastAsia="Times New Roman" w:hAnsiTheme="majorHAnsi" w:cstheme="majorBidi"/>
+                <w:color w:val="000000" w:themeColor="text1"/>
+                <w:sz w:val="24"/>
+                <w:szCs w:val="24"/>
+                <w:lang w:val="en-GB" w:eastAsia="de-CH"/>
+              </w:rPr>
+              <w:t>true</w:t>
+            </w:r>
+          </w:p>
+        </w:tc>
+        <w:tc>
+          <w:tcPr>
+            <w:tcW w:w="2410" w:type="dxa"/>
+          </w:tcPr>
+          <w:p>
+            <w:pPr>
+              <w:rPr>
+                <w:rFonts w:asciiTheme="majorHAnsi" w:eastAsia="Times New Roman" w:hAnsiTheme="majorHAnsi" w:cstheme="majorBidi"/>
+                <w:color w:val="000000" w:themeColor="text1"/>
+                <w:sz w:val="24"/>
+                <w:szCs w:val="24"/>
+                <w:lang w:val="en-GB" w:eastAsia="de-CH"/>
+              </w:rPr>
+            </w:pPr>
+            <w:r>
+              <w:rPr>
+                <w:rFonts w:asciiTheme="majorHAnsi" w:eastAsia="Times New Roman" w:hAnsiTheme="majorHAnsi" w:cstheme="majorBidi"/>
+                <w:color w:val="000000" w:themeColor="text1"/>
+                <w:sz w:val="24"/>
+                <w:szCs w:val="24"/>
+                <w:lang w:val="en-GB" w:eastAsia="de-CH"/>
+              </w:rPr>
+              <w:t>M3, M4</w:t>
+            </w:r>
+          </w:p>
+        </w:tc>
+        <w:tc>
+          <w:tcPr>
+            <w:tcW w:w="963" w:type="dxa"/>
+            <w:shd w:val="clear" w:color="auto" w:fill="auto"/>
+          </w:tcPr>
+          <w:p>
+            <w:pPr>
+              <w:rPr>
+                <w:rFonts w:asciiTheme="majorHAnsi" w:eastAsia="Times New Roman" w:hAnsiTheme="majorHAnsi" w:cstheme="majorBidi"/>
+                <w:color w:val="000000"/>
+                <w:lang w:val="en-GB" w:eastAsia="de-CH"/>
+              </w:rPr>
+            </w:pPr>
+          </w:p>
+        </w:tc>
+      </w:tr>
+    </w:tbl>
+    <w:p>
+      <w:pPr>
+        <w:rPr>
           <w:lang w:val="en-GB" w:eastAsia="de-CH"/>
         </w:rPr>
       </w:pPr>
@@ -4705,7 +5500,7 @@
   <w:style w:type="paragraph" w:default="1" w:styleId="Standard">
     <w:name w:val="Normal"/>
     <w:qFormat/>
-    <w:rsid w:val="00644633"/>
+    <w:rsid w:val="007011B6"/>
   </w:style>
   <w:style w:type="paragraph" w:styleId="berschrift1">
     <w:name w:val="heading 1"/>

</xml_diff>

<commit_message>
add junit tests for getwinner method incl. documentation
</commit_message>
<xml_diff>
--- a/Documents/Testing/testing-game-documentation.docx
+++ b/Documents/Testing/testing-game-documentation.docx
@@ -56,7 +56,7 @@
           <w:r>
             <w:fldChar w:fldCharType="separate"/>
           </w:r>
-          <w:hyperlink w:anchor="_Toc70768482" w:history="1">
+          <w:hyperlink w:anchor="_Toc70787390" w:history="1">
             <w:r>
               <w:rPr>
                 <w:rStyle w:val="Hyperlink"/>
@@ -84,7 +84,7 @@
                 <w:noProof/>
                 <w:webHidden/>
               </w:rPr>
-              <w:instrText xml:space="preserve"> PAGEREF _Toc70768482 \h </w:instrText>
+              <w:instrText xml:space="preserve"> PAGEREF _Toc70787390 \h </w:instrText>
             </w:r>
             <w:r>
               <w:rPr>
@@ -127,7 +127,7 @@
               <w:lang w:eastAsia="de-CH"/>
             </w:rPr>
           </w:pPr>
-          <w:hyperlink w:anchor="_Toc70768483" w:history="1">
+          <w:hyperlink w:anchor="_Toc70787391" w:history="1">
             <w:r>
               <w:rPr>
                 <w:rStyle w:val="Hyperlink"/>
@@ -155,7 +155,7 @@
                 <w:noProof/>
                 <w:webHidden/>
               </w:rPr>
-              <w:instrText xml:space="preserve"> PAGEREF _Toc70768483 \h </w:instrText>
+              <w:instrText xml:space="preserve"> PAGEREF _Toc70787391 \h </w:instrText>
             </w:r>
             <w:r>
               <w:rPr>
@@ -198,14 +198,14 @@
               <w:lang w:eastAsia="de-CH"/>
             </w:rPr>
           </w:pPr>
-          <w:hyperlink w:anchor="_Toc70768484" w:history="1">
+          <w:hyperlink w:anchor="_Toc70787392" w:history="1">
             <w:r>
               <w:rPr>
                 <w:rStyle w:val="Hyperlink"/>
                 <w:noProof/>
                 <w:lang w:val="en-GB" w:eastAsia="de-CH"/>
               </w:rPr>
-              <w:t>Testing of start</w:t>
+              <w:t>Testing of start &amp; getColorFromCurrentPlayer &amp; getNameFromCurrentPlayer</w:t>
             </w:r>
             <w:r>
               <w:rPr>
@@ -226,7 +226,7 @@
                 <w:noProof/>
                 <w:webHidden/>
               </w:rPr>
-              <w:instrText xml:space="preserve"> PAGEREF _Toc70768484 \h </w:instrText>
+              <w:instrText xml:space="preserve"> PAGEREF _Toc70787392 \h </w:instrText>
             </w:r>
             <w:r>
               <w:rPr>
@@ -246,7 +246,78 @@
                 <w:noProof/>
                 <w:webHidden/>
               </w:rPr>
-              <w:t>2</w:t>
+              <w:t>3</w:t>
+            </w:r>
+            <w:r>
+              <w:rPr>
+                <w:noProof/>
+                <w:webHidden/>
+              </w:rPr>
+              <w:fldChar w:fldCharType="end"/>
+            </w:r>
+          </w:hyperlink>
+        </w:p>
+        <w:p>
+          <w:pPr>
+            <w:pStyle w:val="Verzeichnis2"/>
+            <w:tabs>
+              <w:tab w:val="right" w:leader="dot" w:pos="10456"/>
+            </w:tabs>
+            <w:rPr>
+              <w:rFonts w:eastAsiaTheme="minorEastAsia"/>
+              <w:noProof/>
+              <w:lang w:eastAsia="de-CH"/>
+            </w:rPr>
+          </w:pPr>
+          <w:hyperlink w:anchor="_Toc70787393" w:history="1">
+            <w:r>
+              <w:rPr>
+                <w:rStyle w:val="Hyperlink"/>
+                <w:noProof/>
+                <w:lang w:val="en-GB" w:eastAsia="de-CH"/>
+              </w:rPr>
+              <w:t>Testing of nextMove</w:t>
+            </w:r>
+            <w:r>
+              <w:rPr>
+                <w:noProof/>
+                <w:webHidden/>
+              </w:rPr>
+              <w:tab/>
+            </w:r>
+            <w:r>
+              <w:rPr>
+                <w:noProof/>
+                <w:webHidden/>
+              </w:rPr>
+              <w:fldChar w:fldCharType="begin"/>
+            </w:r>
+            <w:r>
+              <w:rPr>
+                <w:noProof/>
+                <w:webHidden/>
+              </w:rPr>
+              <w:instrText xml:space="preserve"> PAGEREF _Toc70787393 \h </w:instrText>
+            </w:r>
+            <w:r>
+              <w:rPr>
+                <w:noProof/>
+                <w:webHidden/>
+              </w:rPr>
+            </w:r>
+            <w:r>
+              <w:rPr>
+                <w:noProof/>
+                <w:webHidden/>
+              </w:rPr>
+              <w:fldChar w:fldCharType="separate"/>
+            </w:r>
+            <w:r>
+              <w:rPr>
+                <w:noProof/>
+                <w:webHidden/>
+              </w:rPr>
+              <w:t>3</w:t>
             </w:r>
             <w:r>
               <w:rPr>
@@ -290,7 +361,7 @@
           <w:lang w:val="en-GB"/>
         </w:rPr>
       </w:pPr>
-      <w:bookmarkStart w:id="0" w:name="_Toc70768482"/>
+      <w:bookmarkStart w:id="0" w:name="_Toc70787390"/>
       <w:r>
         <w:rPr>
           <w:rStyle w:val="berschrift2Zchn"/>
@@ -377,7 +448,7 @@
           <w:lang w:val="en-GB"/>
         </w:rPr>
       </w:pPr>
-      <w:bookmarkStart w:id="1" w:name="_Toc70768483"/>
+      <w:bookmarkStart w:id="1" w:name="_Toc70787391"/>
       <w:r>
         <w:rPr>
           <w:lang w:val="en-GB"/>
@@ -2630,7 +2701,6 @@
           <w:lang w:val="en-GB" w:eastAsia="de-CH"/>
         </w:rPr>
       </w:pPr>
-      <w:bookmarkStart w:id="2" w:name="_Toc70768484"/>
       <w:r>
         <w:rPr>
           <w:lang w:val="en-GB" w:eastAsia="de-CH"/>
@@ -2645,6 +2715,7 @@
           <w:lang w:val="en-GB" w:eastAsia="de-CH"/>
         </w:rPr>
       </w:pPr>
+      <w:bookmarkStart w:id="2" w:name="_Toc70787392"/>
       <w:r>
         <w:rPr>
           <w:lang w:val="en-GB" w:eastAsia="de-CH"/>
@@ -2652,7 +2723,6 @@
         <w:lastRenderedPageBreak/>
         <w:t>Testing of start</w:t>
       </w:r>
-      <w:bookmarkEnd w:id="2"/>
       <w:r>
         <w:rPr>
           <w:lang w:val="en-GB" w:eastAsia="de-CH"/>
@@ -2680,6 +2750,7 @@
         </w:rPr>
         <w:t>getNameFromCurrentPlayer</w:t>
       </w:r>
+      <w:bookmarkEnd w:id="2"/>
       <w:proofErr w:type="spellEnd"/>
     </w:p>
     <w:p>
@@ -4304,6 +4375,7 @@
           <w:lang w:val="en-GB" w:eastAsia="de-CH"/>
         </w:rPr>
       </w:pPr>
+      <w:bookmarkStart w:id="3" w:name="_Toc70787393"/>
       <w:r>
         <w:rPr>
           <w:lang w:val="en-GB" w:eastAsia="de-CH"/>
@@ -4316,6 +4388,802 @@
           <w:lang w:val="en-GB" w:eastAsia="de-CH"/>
         </w:rPr>
         <w:t>nextMove</w:t>
+      </w:r>
+      <w:bookmarkEnd w:id="3"/>
+      <w:proofErr w:type="spellEnd"/>
+    </w:p>
+    <w:p>
+      <w:pPr>
+        <w:rPr>
+          <w:lang w:val="en-GB" w:eastAsia="de-CH"/>
+        </w:rPr>
+      </w:pPr>
+    </w:p>
+    <w:tbl>
+      <w:tblPr>
+        <w:tblStyle w:val="Listentabelle1hellAkzent1"/>
+        <w:tblW w:w="9477" w:type="dxa"/>
+        <w:tblCellMar>
+          <w:left w:w="70" w:type="dxa"/>
+          <w:right w:w="70" w:type="dxa"/>
+        </w:tblCellMar>
+        <w:tblLook w:val="0680" w:firstRow="0" w:lastRow="0" w:firstColumn="1" w:lastColumn="0" w:noHBand="1" w:noVBand="1"/>
+      </w:tblPr>
+      <w:tblGrid>
+        <w:gridCol w:w="525"/>
+        <w:gridCol w:w="8952"/>
+      </w:tblGrid>
+      <w:tr>
+        <w:trPr>
+          <w:trHeight w:val="312"/>
+        </w:trPr>
+        <w:tc>
+          <w:tcPr>
+            <w:cnfStyle w:val="001000000000" w:firstRow="0" w:lastRow="0" w:firstColumn="1" w:lastColumn="0" w:oddVBand="0" w:evenVBand="0" w:oddHBand="0" w:evenHBand="0" w:firstRowFirstColumn="0" w:firstRowLastColumn="0" w:lastRowFirstColumn="0" w:lastRowLastColumn="0"/>
+            <w:tcW w:w="525" w:type="dxa"/>
+            <w:noWrap/>
+          </w:tcPr>
+          <w:p>
+            <w:pPr>
+              <w:rPr>
+                <w:rFonts w:asciiTheme="majorHAnsi" w:eastAsia="Times New Roman" w:hAnsiTheme="majorHAnsi" w:cstheme="majorBidi"/>
+                <w:color w:val="000000"/>
+                <w:sz w:val="24"/>
+                <w:szCs w:val="24"/>
+                <w:lang w:val="en-GB" w:eastAsia="de-CH"/>
+              </w:rPr>
+            </w:pPr>
+            <w:r>
+              <w:rPr>
+                <w:rFonts w:asciiTheme="majorHAnsi" w:eastAsia="Times New Roman" w:hAnsiTheme="majorHAnsi" w:cstheme="majorBidi"/>
+                <w:color w:val="000000"/>
+                <w:sz w:val="24"/>
+                <w:szCs w:val="24"/>
+                <w:lang w:val="en-GB" w:eastAsia="de-CH"/>
+              </w:rPr>
+              <w:t>M1</w:t>
+            </w:r>
+          </w:p>
+        </w:tc>
+        <w:tc>
+          <w:tcPr>
+            <w:tcW w:w="8952" w:type="dxa"/>
+            <w:noWrap/>
+          </w:tcPr>
+          <w:p>
+            <w:pPr>
+              <w:cnfStyle w:val="000000000000" w:firstRow="0" w:lastRow="0" w:firstColumn="0" w:lastColumn="0" w:oddVBand="0" w:evenVBand="0" w:oddHBand="0" w:evenHBand="0" w:firstRowFirstColumn="0" w:firstRowLastColumn="0" w:lastRowFirstColumn="0" w:lastRowLastColumn="0"/>
+              <w:rPr>
+                <w:rFonts w:asciiTheme="majorHAnsi" w:eastAsia="Times New Roman" w:hAnsiTheme="majorHAnsi" w:cstheme="majorBidi"/>
+                <w:color w:val="000000"/>
+                <w:sz w:val="24"/>
+                <w:szCs w:val="24"/>
+                <w:lang w:val="en-GB" w:eastAsia="de-CH"/>
+              </w:rPr>
+            </w:pPr>
+            <w:r>
+              <w:rPr>
+                <w:rFonts w:asciiTheme="majorHAnsi" w:eastAsia="Times New Roman" w:hAnsiTheme="majorHAnsi" w:cstheme="majorBidi"/>
+                <w:color w:val="000000"/>
+                <w:sz w:val="24"/>
+                <w:szCs w:val="24"/>
+                <w:lang w:val="en-GB" w:eastAsia="de-CH"/>
+              </w:rPr>
+              <w:t>Invalid column</w:t>
+            </w:r>
+          </w:p>
+        </w:tc>
+      </w:tr>
+      <w:tr>
+        <w:trPr>
+          <w:trHeight w:val="312"/>
+        </w:trPr>
+        <w:tc>
+          <w:tcPr>
+            <w:cnfStyle w:val="001000000000" w:firstRow="0" w:lastRow="0" w:firstColumn="1" w:lastColumn="0" w:oddVBand="0" w:evenVBand="0" w:oddHBand="0" w:evenHBand="0" w:firstRowFirstColumn="0" w:firstRowLastColumn="0" w:lastRowFirstColumn="0" w:lastRowLastColumn="0"/>
+            <w:tcW w:w="525" w:type="dxa"/>
+            <w:noWrap/>
+          </w:tcPr>
+          <w:p>
+            <w:pPr>
+              <w:rPr>
+                <w:rFonts w:asciiTheme="majorHAnsi" w:eastAsia="Times New Roman" w:hAnsiTheme="majorHAnsi" w:cstheme="majorBidi"/>
+                <w:color w:val="000000"/>
+                <w:sz w:val="24"/>
+                <w:szCs w:val="24"/>
+                <w:lang w:val="en-GB" w:eastAsia="de-CH"/>
+              </w:rPr>
+            </w:pPr>
+            <w:r>
+              <w:rPr>
+                <w:rFonts w:asciiTheme="majorHAnsi" w:eastAsia="Times New Roman" w:hAnsiTheme="majorHAnsi" w:cstheme="majorBidi"/>
+                <w:color w:val="000000"/>
+                <w:sz w:val="24"/>
+                <w:szCs w:val="24"/>
+                <w:lang w:val="en-GB" w:eastAsia="de-CH"/>
+              </w:rPr>
+              <w:t>M2</w:t>
+            </w:r>
+          </w:p>
+        </w:tc>
+        <w:tc>
+          <w:tcPr>
+            <w:tcW w:w="8952" w:type="dxa"/>
+            <w:noWrap/>
+          </w:tcPr>
+          <w:p>
+            <w:pPr>
+              <w:cnfStyle w:val="000000000000" w:firstRow="0" w:lastRow="0" w:firstColumn="0" w:lastColumn="0" w:oddVBand="0" w:evenVBand="0" w:oddHBand="0" w:evenHBand="0" w:firstRowFirstColumn="0" w:firstRowLastColumn="0" w:lastRowFirstColumn="0" w:lastRowLastColumn="0"/>
+              <w:rPr>
+                <w:rFonts w:asciiTheme="majorHAnsi" w:eastAsia="Times New Roman" w:hAnsiTheme="majorHAnsi" w:cstheme="majorBidi"/>
+                <w:color w:val="000000"/>
+                <w:sz w:val="24"/>
+                <w:szCs w:val="24"/>
+                <w:lang w:val="en-GB" w:eastAsia="de-CH"/>
+              </w:rPr>
+            </w:pPr>
+            <w:r>
+              <w:rPr>
+                <w:rFonts w:asciiTheme="majorHAnsi" w:eastAsia="Times New Roman" w:hAnsiTheme="majorHAnsi" w:cstheme="majorBidi"/>
+                <w:color w:val="000000"/>
+                <w:sz w:val="24"/>
+                <w:szCs w:val="24"/>
+                <w:lang w:val="en-GB" w:eastAsia="de-CH"/>
+              </w:rPr>
+              <w:t>Board is full</w:t>
+            </w:r>
+          </w:p>
+        </w:tc>
+      </w:tr>
+      <w:tr>
+        <w:trPr>
+          <w:trHeight w:val="312"/>
+        </w:trPr>
+        <w:tc>
+          <w:tcPr>
+            <w:cnfStyle w:val="001000000000" w:firstRow="0" w:lastRow="0" w:firstColumn="1" w:lastColumn="0" w:oddVBand="0" w:evenVBand="0" w:oddHBand="0" w:evenHBand="0" w:firstRowFirstColumn="0" w:firstRowLastColumn="0" w:lastRowFirstColumn="0" w:lastRowLastColumn="0"/>
+            <w:tcW w:w="525" w:type="dxa"/>
+            <w:noWrap/>
+          </w:tcPr>
+          <w:p>
+            <w:pPr>
+              <w:rPr>
+                <w:rFonts w:asciiTheme="majorHAnsi" w:eastAsia="Times New Roman" w:hAnsiTheme="majorHAnsi" w:cstheme="majorBidi"/>
+                <w:color w:val="000000"/>
+                <w:sz w:val="24"/>
+                <w:szCs w:val="24"/>
+                <w:lang w:val="en-GB" w:eastAsia="de-CH"/>
+              </w:rPr>
+            </w:pPr>
+          </w:p>
+        </w:tc>
+        <w:tc>
+          <w:tcPr>
+            <w:tcW w:w="8952" w:type="dxa"/>
+            <w:noWrap/>
+          </w:tcPr>
+          <w:p>
+            <w:pPr>
+              <w:cnfStyle w:val="000000000000" w:firstRow="0" w:lastRow="0" w:firstColumn="0" w:lastColumn="0" w:oddVBand="0" w:evenVBand="0" w:oddHBand="0" w:evenHBand="0" w:firstRowFirstColumn="0" w:firstRowLastColumn="0" w:lastRowFirstColumn="0" w:lastRowLastColumn="0"/>
+              <w:rPr>
+                <w:rFonts w:asciiTheme="majorHAnsi" w:eastAsia="Times New Roman" w:hAnsiTheme="majorHAnsi" w:cstheme="majorBidi"/>
+                <w:color w:val="000000"/>
+                <w:sz w:val="24"/>
+                <w:szCs w:val="24"/>
+                <w:lang w:val="en-GB" w:eastAsia="de-CH"/>
+              </w:rPr>
+            </w:pPr>
+          </w:p>
+        </w:tc>
+      </w:tr>
+      <w:tr>
+        <w:trPr>
+          <w:trHeight w:val="312"/>
+        </w:trPr>
+        <w:tc>
+          <w:tcPr>
+            <w:cnfStyle w:val="001000000000" w:firstRow="0" w:lastRow="0" w:firstColumn="1" w:lastColumn="0" w:oddVBand="0" w:evenVBand="0" w:oddHBand="0" w:evenHBand="0" w:firstRowFirstColumn="0" w:firstRowLastColumn="0" w:lastRowFirstColumn="0" w:lastRowLastColumn="0"/>
+            <w:tcW w:w="525" w:type="dxa"/>
+            <w:noWrap/>
+          </w:tcPr>
+          <w:p>
+            <w:pPr>
+              <w:rPr>
+                <w:rFonts w:asciiTheme="majorHAnsi" w:eastAsia="Times New Roman" w:hAnsiTheme="majorHAnsi" w:cstheme="majorBidi"/>
+                <w:color w:val="000000"/>
+                <w:sz w:val="24"/>
+                <w:szCs w:val="24"/>
+                <w:lang w:val="en-GB" w:eastAsia="de-CH"/>
+              </w:rPr>
+            </w:pPr>
+            <w:r>
+              <w:rPr>
+                <w:rFonts w:asciiTheme="majorHAnsi" w:eastAsia="Times New Roman" w:hAnsiTheme="majorHAnsi" w:cstheme="majorBidi"/>
+                <w:color w:val="000000"/>
+                <w:sz w:val="24"/>
+                <w:szCs w:val="24"/>
+                <w:lang w:val="en-GB" w:eastAsia="de-CH"/>
+              </w:rPr>
+              <w:t>M3</w:t>
+            </w:r>
+          </w:p>
+        </w:tc>
+        <w:tc>
+          <w:tcPr>
+            <w:tcW w:w="8952" w:type="dxa"/>
+            <w:noWrap/>
+          </w:tcPr>
+          <w:p>
+            <w:pPr>
+              <w:cnfStyle w:val="000000000000" w:firstRow="0" w:lastRow="0" w:firstColumn="0" w:lastColumn="0" w:oddVBand="0" w:evenVBand="0" w:oddHBand="0" w:evenHBand="0" w:firstRowFirstColumn="0" w:firstRowLastColumn="0" w:lastRowFirstColumn="0" w:lastRowLastColumn="0"/>
+              <w:rPr>
+                <w:rFonts w:asciiTheme="majorHAnsi" w:eastAsia="Times New Roman" w:hAnsiTheme="majorHAnsi" w:cstheme="majorBidi"/>
+                <w:color w:val="000000"/>
+                <w:sz w:val="24"/>
+                <w:szCs w:val="24"/>
+                <w:lang w:val="en-GB" w:eastAsia="de-CH"/>
+              </w:rPr>
+            </w:pPr>
+            <w:r>
+              <w:rPr>
+                <w:rFonts w:asciiTheme="majorHAnsi" w:eastAsia="Times New Roman" w:hAnsiTheme="majorHAnsi" w:cstheme="majorBidi"/>
+                <w:color w:val="000000"/>
+                <w:sz w:val="24"/>
+                <w:szCs w:val="24"/>
+                <w:lang w:val="en-GB" w:eastAsia="de-CH"/>
+              </w:rPr>
+              <w:t>Valid column</w:t>
+            </w:r>
+          </w:p>
+        </w:tc>
+      </w:tr>
+      <w:tr>
+        <w:trPr>
+          <w:trHeight w:val="345"/>
+        </w:trPr>
+        <w:tc>
+          <w:tcPr>
+            <w:cnfStyle w:val="001000000000" w:firstRow="0" w:lastRow="0" w:firstColumn="1" w:lastColumn="0" w:oddVBand="0" w:evenVBand="0" w:oddHBand="0" w:evenHBand="0" w:firstRowFirstColumn="0" w:firstRowLastColumn="0" w:lastRowFirstColumn="0" w:lastRowLastColumn="0"/>
+            <w:tcW w:w="525" w:type="dxa"/>
+            <w:noWrap/>
+          </w:tcPr>
+          <w:p>
+            <w:pPr>
+              <w:rPr>
+                <w:rFonts w:asciiTheme="majorHAnsi" w:eastAsia="Times New Roman" w:hAnsiTheme="majorHAnsi" w:cstheme="majorBidi"/>
+                <w:color w:val="000000"/>
+                <w:sz w:val="24"/>
+                <w:szCs w:val="24"/>
+                <w:lang w:val="en-GB" w:eastAsia="de-CH"/>
+              </w:rPr>
+            </w:pPr>
+            <w:r>
+              <w:rPr>
+                <w:rFonts w:asciiTheme="majorHAnsi" w:eastAsia="Times New Roman" w:hAnsiTheme="majorHAnsi" w:cstheme="majorBidi"/>
+                <w:color w:val="000000"/>
+                <w:sz w:val="24"/>
+                <w:szCs w:val="24"/>
+                <w:lang w:val="en-GB" w:eastAsia="de-CH"/>
+              </w:rPr>
+              <w:t>M3</w:t>
+            </w:r>
+          </w:p>
+        </w:tc>
+        <w:tc>
+          <w:tcPr>
+            <w:tcW w:w="8952" w:type="dxa"/>
+            <w:noWrap/>
+          </w:tcPr>
+          <w:p>
+            <w:pPr>
+              <w:cnfStyle w:val="000000000000" w:firstRow="0" w:lastRow="0" w:firstColumn="0" w:lastColumn="0" w:oddVBand="0" w:evenVBand="0" w:oddHBand="0" w:evenHBand="0" w:firstRowFirstColumn="0" w:firstRowLastColumn="0" w:lastRowFirstColumn="0" w:lastRowLastColumn="0"/>
+              <w:rPr>
+                <w:rFonts w:asciiTheme="majorHAnsi" w:eastAsia="Times New Roman" w:hAnsiTheme="majorHAnsi" w:cstheme="majorBidi"/>
+                <w:color w:val="000000"/>
+                <w:sz w:val="24"/>
+                <w:szCs w:val="24"/>
+                <w:lang w:val="en-GB" w:eastAsia="de-CH"/>
+              </w:rPr>
+            </w:pPr>
+            <w:r>
+              <w:rPr>
+                <w:rFonts w:asciiTheme="majorHAnsi" w:eastAsia="Times New Roman" w:hAnsiTheme="majorHAnsi" w:cstheme="majorBidi"/>
+                <w:color w:val="000000"/>
+                <w:sz w:val="24"/>
+                <w:szCs w:val="24"/>
+                <w:lang w:val="en-GB" w:eastAsia="de-CH"/>
+              </w:rPr>
+              <w:t>Board is empty</w:t>
+            </w:r>
+          </w:p>
+        </w:tc>
+      </w:tr>
+    </w:tbl>
+    <w:p>
+      <w:pPr>
+        <w:rPr>
+          <w:lang w:val="en-GB" w:eastAsia="de-CH"/>
+        </w:rPr>
+      </w:pPr>
+    </w:p>
+    <w:tbl>
+      <w:tblPr>
+        <w:tblStyle w:val="Tabellenraster"/>
+        <w:tblW w:w="10456" w:type="dxa"/>
+        <w:tblLayout w:type="fixed"/>
+        <w:tblLook w:val="04A0" w:firstRow="1" w:lastRow="0" w:firstColumn="1" w:lastColumn="0" w:noHBand="0" w:noVBand="1"/>
+      </w:tblPr>
+      <w:tblGrid>
+        <w:gridCol w:w="5949"/>
+        <w:gridCol w:w="1134"/>
+        <w:gridCol w:w="2410"/>
+        <w:gridCol w:w="963"/>
+      </w:tblGrid>
+      <w:tr>
+        <w:trPr>
+          <w:trHeight w:val="344"/>
+        </w:trPr>
+        <w:tc>
+          <w:tcPr>
+            <w:tcW w:w="5949" w:type="dxa"/>
+            <w:hideMark/>
+          </w:tcPr>
+          <w:p>
+            <w:pPr>
+              <w:rPr>
+                <w:rFonts w:asciiTheme="majorHAnsi" w:eastAsia="Times New Roman" w:hAnsiTheme="majorHAnsi" w:cstheme="majorBidi"/>
+                <w:b/>
+                <w:bCs/>
+                <w:color w:val="000000" w:themeColor="text1"/>
+                <w:lang w:val="en-GB" w:eastAsia="de-CH"/>
+              </w:rPr>
+            </w:pPr>
+            <w:r>
+              <w:rPr>
+                <w:rFonts w:asciiTheme="majorHAnsi" w:eastAsia="Times New Roman" w:hAnsiTheme="majorHAnsi" w:cstheme="majorBidi"/>
+                <w:b/>
+                <w:bCs/>
+                <w:color w:val="000000" w:themeColor="text1"/>
+                <w:lang w:val="en-GB" w:eastAsia="de-CH"/>
+              </w:rPr>
+              <w:t>testcases</w:t>
+            </w:r>
+          </w:p>
+        </w:tc>
+        <w:tc>
+          <w:tcPr>
+            <w:tcW w:w="1134" w:type="dxa"/>
+          </w:tcPr>
+          <w:p>
+            <w:pPr>
+              <w:rPr>
+                <w:rFonts w:asciiTheme="majorHAnsi" w:eastAsia="Times New Roman" w:hAnsiTheme="majorHAnsi" w:cstheme="majorBidi"/>
+                <w:b/>
+                <w:bCs/>
+                <w:color w:val="000000" w:themeColor="text1"/>
+                <w:lang w:val="en-GB" w:eastAsia="de-CH"/>
+              </w:rPr>
+            </w:pPr>
+            <w:r>
+              <w:rPr>
+                <w:rFonts w:asciiTheme="majorHAnsi" w:eastAsia="Times New Roman" w:hAnsiTheme="majorHAnsi" w:cstheme="majorBidi"/>
+                <w:b/>
+                <w:bCs/>
+                <w:color w:val="000000" w:themeColor="text1"/>
+                <w:lang w:val="en-GB" w:eastAsia="de-CH"/>
+              </w:rPr>
+              <w:t>Expected</w:t>
+            </w:r>
+          </w:p>
+        </w:tc>
+        <w:tc>
+          <w:tcPr>
+            <w:tcW w:w="2410" w:type="dxa"/>
+            <w:hideMark/>
+          </w:tcPr>
+          <w:p>
+            <w:pPr>
+              <w:rPr>
+                <w:rFonts w:asciiTheme="majorHAnsi" w:eastAsia="Times New Roman" w:hAnsiTheme="majorHAnsi" w:cstheme="majorBidi"/>
+                <w:b/>
+                <w:bCs/>
+                <w:color w:val="000000" w:themeColor="text1"/>
+                <w:lang w:val="en-GB" w:eastAsia="de-CH"/>
+              </w:rPr>
+            </w:pPr>
+            <w:proofErr w:type="spellStart"/>
+            <w:r>
+              <w:rPr>
+                <w:rFonts w:asciiTheme="majorHAnsi" w:eastAsia="Times New Roman" w:hAnsiTheme="majorHAnsi" w:cstheme="majorBidi"/>
+                <w:b/>
+                <w:bCs/>
+                <w:color w:val="000000" w:themeColor="text1"/>
+                <w:lang w:val="en-GB" w:eastAsia="de-CH"/>
+              </w:rPr>
+              <w:t>Eqivalence</w:t>
+            </w:r>
+            <w:proofErr w:type="spellEnd"/>
+            <w:r>
+              <w:rPr>
+                <w:rFonts w:asciiTheme="majorHAnsi" w:eastAsia="Times New Roman" w:hAnsiTheme="majorHAnsi" w:cstheme="majorBidi"/>
+                <w:b/>
+                <w:bCs/>
+                <w:color w:val="000000" w:themeColor="text1"/>
+                <w:lang w:val="en-GB" w:eastAsia="de-CH"/>
+              </w:rPr>
+              <w:t xml:space="preserve"> </w:t>
+            </w:r>
+            <w:proofErr w:type="spellStart"/>
+            <w:r>
+              <w:rPr>
+                <w:rFonts w:asciiTheme="majorHAnsi" w:eastAsia="Times New Roman" w:hAnsiTheme="majorHAnsi" w:cstheme="majorBidi"/>
+                <w:b/>
+                <w:bCs/>
+                <w:color w:val="000000" w:themeColor="text1"/>
+                <w:lang w:val="en-GB" w:eastAsia="de-CH"/>
+              </w:rPr>
+              <w:t>Partititoning</w:t>
+            </w:r>
+            <w:proofErr w:type="spellEnd"/>
+          </w:p>
+        </w:tc>
+        <w:tc>
+          <w:tcPr>
+            <w:tcW w:w="963" w:type="dxa"/>
+          </w:tcPr>
+          <w:p>
+            <w:pPr>
+              <w:rPr>
+                <w:rFonts w:asciiTheme="majorHAnsi" w:eastAsia="Times New Roman" w:hAnsiTheme="majorHAnsi" w:cstheme="majorBidi"/>
+                <w:b/>
+                <w:bCs/>
+                <w:color w:val="000000" w:themeColor="text1"/>
+                <w:lang w:val="en-GB" w:eastAsia="de-CH"/>
+              </w:rPr>
+            </w:pPr>
+            <w:r>
+              <w:rPr>
+                <w:rFonts w:asciiTheme="majorHAnsi" w:eastAsia="Times New Roman" w:hAnsiTheme="majorHAnsi" w:cstheme="majorBidi"/>
+                <w:b/>
+                <w:bCs/>
+                <w:color w:val="000000" w:themeColor="text1"/>
+                <w:lang w:val="en-GB" w:eastAsia="de-CH"/>
+              </w:rPr>
+              <w:t>Result</w:t>
+            </w:r>
+          </w:p>
+        </w:tc>
+      </w:tr>
+      <w:tr>
+        <w:trPr>
+          <w:trHeight w:val="288"/>
+        </w:trPr>
+        <w:tc>
+          <w:tcPr>
+            <w:tcW w:w="5949" w:type="dxa"/>
+            <w:shd w:val="clear" w:color="auto" w:fill="FFFFFF" w:themeFill="background1"/>
+          </w:tcPr>
+          <w:p>
+            <w:pPr>
+              <w:rPr>
+                <w:rFonts w:asciiTheme="majorHAnsi" w:eastAsia="Times New Roman" w:hAnsiTheme="majorHAnsi" w:cstheme="majorBidi"/>
+                <w:color w:val="000000" w:themeColor="text1"/>
+                <w:sz w:val="24"/>
+                <w:szCs w:val="24"/>
+                <w:lang w:val="en-GB" w:eastAsia="de-CH"/>
+              </w:rPr>
+            </w:pPr>
+            <w:proofErr w:type="spellStart"/>
+            <w:r>
+              <w:rPr>
+                <w:rFonts w:asciiTheme="majorHAnsi" w:eastAsia="Times New Roman" w:hAnsiTheme="majorHAnsi" w:cstheme="majorBidi"/>
+                <w:color w:val="000000" w:themeColor="text1"/>
+                <w:sz w:val="24"/>
+                <w:szCs w:val="24"/>
+                <w:lang w:val="en-GB" w:eastAsia="de-CH"/>
+              </w:rPr>
+              <w:t>nextMove_InvalidColumn_returnFalse</w:t>
+            </w:r>
+            <w:proofErr w:type="spellEnd"/>
+          </w:p>
+        </w:tc>
+        <w:tc>
+          <w:tcPr>
+            <w:tcW w:w="1134" w:type="dxa"/>
+          </w:tcPr>
+          <w:p>
+            <w:pPr>
+              <w:rPr>
+                <w:rFonts w:asciiTheme="majorHAnsi" w:eastAsia="Times New Roman" w:hAnsiTheme="majorHAnsi" w:cstheme="majorBidi"/>
+                <w:color w:val="000000" w:themeColor="text1"/>
+                <w:sz w:val="24"/>
+                <w:szCs w:val="24"/>
+                <w:lang w:val="en-GB" w:eastAsia="de-CH"/>
+              </w:rPr>
+            </w:pPr>
+            <w:r>
+              <w:rPr>
+                <w:rFonts w:asciiTheme="majorHAnsi" w:eastAsia="Times New Roman" w:hAnsiTheme="majorHAnsi" w:cstheme="majorBidi"/>
+                <w:color w:val="000000" w:themeColor="text1"/>
+                <w:sz w:val="24"/>
+                <w:szCs w:val="24"/>
+                <w:lang w:val="en-GB" w:eastAsia="de-CH"/>
+              </w:rPr>
+              <w:t>false</w:t>
+            </w:r>
+          </w:p>
+        </w:tc>
+        <w:tc>
+          <w:tcPr>
+            <w:tcW w:w="2410" w:type="dxa"/>
+          </w:tcPr>
+          <w:p>
+            <w:pPr>
+              <w:rPr>
+                <w:rFonts w:asciiTheme="majorHAnsi" w:eastAsia="Times New Roman" w:hAnsiTheme="majorHAnsi" w:cstheme="majorBidi"/>
+                <w:color w:val="000000" w:themeColor="text1"/>
+                <w:sz w:val="24"/>
+                <w:szCs w:val="24"/>
+                <w:lang w:val="en-GB" w:eastAsia="de-CH"/>
+              </w:rPr>
+            </w:pPr>
+            <w:r>
+              <w:rPr>
+                <w:rFonts w:asciiTheme="majorHAnsi" w:eastAsia="Times New Roman" w:hAnsiTheme="majorHAnsi" w:cstheme="majorBidi"/>
+                <w:color w:val="000000" w:themeColor="text1"/>
+                <w:sz w:val="24"/>
+                <w:szCs w:val="24"/>
+                <w:lang w:val="en-GB" w:eastAsia="de-CH"/>
+              </w:rPr>
+              <w:t>M1</w:t>
+            </w:r>
+          </w:p>
+        </w:tc>
+        <w:tc>
+          <w:tcPr>
+            <w:tcW w:w="963" w:type="dxa"/>
+            <w:shd w:val="clear" w:color="auto" w:fill="FBE4D5" w:themeFill="accent2" w:themeFillTint="33"/>
+          </w:tcPr>
+          <w:p>
+            <w:pPr>
+              <w:rPr>
+                <w:rFonts w:asciiTheme="majorHAnsi" w:eastAsia="Times New Roman" w:hAnsiTheme="majorHAnsi" w:cstheme="majorHAnsi"/>
+                <w:color w:val="000000"/>
+                <w:lang w:val="en-GB" w:eastAsia="de-CH"/>
+              </w:rPr>
+            </w:pPr>
+          </w:p>
+        </w:tc>
+      </w:tr>
+      <w:tr>
+        <w:trPr>
+          <w:trHeight w:val="288"/>
+        </w:trPr>
+        <w:tc>
+          <w:tcPr>
+            <w:tcW w:w="5949" w:type="dxa"/>
+            <w:shd w:val="clear" w:color="auto" w:fill="FFFFFF" w:themeFill="background1"/>
+          </w:tcPr>
+          <w:p>
+            <w:pPr>
+              <w:rPr>
+                <w:rFonts w:asciiTheme="majorHAnsi" w:eastAsia="Times New Roman" w:hAnsiTheme="majorHAnsi" w:cstheme="majorBidi"/>
+                <w:color w:val="000000" w:themeColor="text1"/>
+                <w:sz w:val="24"/>
+                <w:szCs w:val="24"/>
+                <w:lang w:val="en-GB" w:eastAsia="de-CH"/>
+              </w:rPr>
+            </w:pPr>
+            <w:proofErr w:type="spellStart"/>
+            <w:r>
+              <w:rPr>
+                <w:rFonts w:asciiTheme="majorHAnsi" w:eastAsia="Times New Roman" w:hAnsiTheme="majorHAnsi" w:cstheme="majorBidi"/>
+                <w:color w:val="000000" w:themeColor="text1"/>
+                <w:sz w:val="24"/>
+                <w:szCs w:val="24"/>
+                <w:lang w:val="en-GB" w:eastAsia="de-CH"/>
+              </w:rPr>
+              <w:t>nextMove_BoardIsFull_returnFalse</w:t>
+            </w:r>
+            <w:proofErr w:type="spellEnd"/>
+          </w:p>
+        </w:tc>
+        <w:tc>
+          <w:tcPr>
+            <w:tcW w:w="1134" w:type="dxa"/>
+          </w:tcPr>
+          <w:p>
+            <w:pPr>
+              <w:rPr>
+                <w:rFonts w:asciiTheme="majorHAnsi" w:eastAsia="Times New Roman" w:hAnsiTheme="majorHAnsi" w:cstheme="majorBidi"/>
+                <w:color w:val="000000" w:themeColor="text1"/>
+                <w:sz w:val="24"/>
+                <w:szCs w:val="24"/>
+                <w:lang w:val="en-GB" w:eastAsia="de-CH"/>
+              </w:rPr>
+            </w:pPr>
+            <w:r>
+              <w:rPr>
+                <w:rFonts w:asciiTheme="majorHAnsi" w:eastAsia="Times New Roman" w:hAnsiTheme="majorHAnsi" w:cstheme="majorBidi"/>
+                <w:color w:val="000000" w:themeColor="text1"/>
+                <w:sz w:val="24"/>
+                <w:szCs w:val="24"/>
+                <w:lang w:val="en-GB" w:eastAsia="de-CH"/>
+              </w:rPr>
+              <w:t>false</w:t>
+            </w:r>
+          </w:p>
+        </w:tc>
+        <w:tc>
+          <w:tcPr>
+            <w:tcW w:w="2410" w:type="dxa"/>
+          </w:tcPr>
+          <w:p>
+            <w:pPr>
+              <w:rPr>
+                <w:rFonts w:asciiTheme="majorHAnsi" w:eastAsia="Times New Roman" w:hAnsiTheme="majorHAnsi" w:cstheme="majorBidi"/>
+                <w:color w:val="000000" w:themeColor="text1"/>
+                <w:sz w:val="24"/>
+                <w:szCs w:val="24"/>
+                <w:lang w:val="en-GB" w:eastAsia="de-CH"/>
+              </w:rPr>
+            </w:pPr>
+            <w:r>
+              <w:rPr>
+                <w:rFonts w:asciiTheme="majorHAnsi" w:eastAsia="Times New Roman" w:hAnsiTheme="majorHAnsi" w:cstheme="majorBidi"/>
+                <w:color w:val="000000" w:themeColor="text1"/>
+                <w:sz w:val="24"/>
+                <w:szCs w:val="24"/>
+                <w:lang w:val="en-GB" w:eastAsia="de-CH"/>
+              </w:rPr>
+              <w:t>M2</w:t>
+            </w:r>
+          </w:p>
+        </w:tc>
+        <w:tc>
+          <w:tcPr>
+            <w:tcW w:w="963" w:type="dxa"/>
+            <w:shd w:val="clear" w:color="auto" w:fill="FBE4D5" w:themeFill="accent2" w:themeFillTint="33"/>
+          </w:tcPr>
+          <w:p>
+            <w:pPr>
+              <w:rPr>
+                <w:rFonts w:asciiTheme="majorHAnsi" w:eastAsia="Times New Roman" w:hAnsiTheme="majorHAnsi" w:cstheme="majorHAnsi"/>
+                <w:color w:val="000000"/>
+                <w:lang w:val="en-GB" w:eastAsia="de-CH"/>
+              </w:rPr>
+            </w:pPr>
+          </w:p>
+        </w:tc>
+      </w:tr>
+      <w:tr>
+        <w:trPr>
+          <w:trHeight w:val="288"/>
+        </w:trPr>
+        <w:tc>
+          <w:tcPr>
+            <w:tcW w:w="5949" w:type="dxa"/>
+            <w:shd w:val="clear" w:color="auto" w:fill="FFFFFF" w:themeFill="background1"/>
+          </w:tcPr>
+          <w:p>
+            <w:pPr>
+              <w:rPr>
+                <w:rFonts w:asciiTheme="majorHAnsi" w:eastAsia="Times New Roman" w:hAnsiTheme="majorHAnsi" w:cstheme="majorBidi"/>
+                <w:color w:val="000000" w:themeColor="text1"/>
+                <w:sz w:val="24"/>
+                <w:szCs w:val="24"/>
+                <w:lang w:val="en-GB" w:eastAsia="de-CH"/>
+              </w:rPr>
+            </w:pPr>
+            <w:proofErr w:type="spellStart"/>
+            <w:r>
+              <w:rPr>
+                <w:rFonts w:asciiTheme="majorHAnsi" w:eastAsia="Times New Roman" w:hAnsiTheme="majorHAnsi" w:cstheme="majorBidi"/>
+                <w:color w:val="000000" w:themeColor="text1"/>
+                <w:sz w:val="24"/>
+                <w:szCs w:val="24"/>
+                <w:lang w:val="en-GB" w:eastAsia="de-CH"/>
+              </w:rPr>
+              <w:t>nextMove_emptyBoard_returnTrue</w:t>
+            </w:r>
+            <w:proofErr w:type="spellEnd"/>
+          </w:p>
+        </w:tc>
+        <w:tc>
+          <w:tcPr>
+            <w:tcW w:w="1134" w:type="dxa"/>
+          </w:tcPr>
+          <w:p>
+            <w:pPr>
+              <w:rPr>
+                <w:rFonts w:asciiTheme="majorHAnsi" w:eastAsia="Times New Roman" w:hAnsiTheme="majorHAnsi" w:cstheme="majorBidi"/>
+                <w:color w:val="000000" w:themeColor="text1"/>
+                <w:sz w:val="24"/>
+                <w:szCs w:val="24"/>
+                <w:lang w:val="en-GB" w:eastAsia="de-CH"/>
+              </w:rPr>
+            </w:pPr>
+            <w:r>
+              <w:rPr>
+                <w:rFonts w:asciiTheme="majorHAnsi" w:eastAsia="Times New Roman" w:hAnsiTheme="majorHAnsi" w:cstheme="majorBidi"/>
+                <w:color w:val="000000" w:themeColor="text1"/>
+                <w:sz w:val="24"/>
+                <w:szCs w:val="24"/>
+                <w:lang w:val="en-GB" w:eastAsia="de-CH"/>
+              </w:rPr>
+              <w:t>true</w:t>
+            </w:r>
+          </w:p>
+        </w:tc>
+        <w:tc>
+          <w:tcPr>
+            <w:tcW w:w="2410" w:type="dxa"/>
+          </w:tcPr>
+          <w:p>
+            <w:pPr>
+              <w:rPr>
+                <w:rFonts w:asciiTheme="majorHAnsi" w:eastAsia="Times New Roman" w:hAnsiTheme="majorHAnsi" w:cstheme="majorBidi"/>
+                <w:color w:val="000000" w:themeColor="text1"/>
+                <w:sz w:val="24"/>
+                <w:szCs w:val="24"/>
+                <w:lang w:val="en-GB" w:eastAsia="de-CH"/>
+              </w:rPr>
+            </w:pPr>
+            <w:r>
+              <w:rPr>
+                <w:rFonts w:asciiTheme="majorHAnsi" w:eastAsia="Times New Roman" w:hAnsiTheme="majorHAnsi" w:cstheme="majorBidi"/>
+                <w:color w:val="000000" w:themeColor="text1"/>
+                <w:sz w:val="24"/>
+                <w:szCs w:val="24"/>
+                <w:lang w:val="en-GB" w:eastAsia="de-CH"/>
+              </w:rPr>
+              <w:t>M3, M4</w:t>
+            </w:r>
+          </w:p>
+        </w:tc>
+        <w:tc>
+          <w:tcPr>
+            <w:tcW w:w="963" w:type="dxa"/>
+            <w:shd w:val="clear" w:color="auto" w:fill="FBE4D5" w:themeFill="accent2" w:themeFillTint="33"/>
+          </w:tcPr>
+          <w:p>
+            <w:pPr>
+              <w:rPr>
+                <w:rFonts w:asciiTheme="majorHAnsi" w:eastAsia="Times New Roman" w:hAnsiTheme="majorHAnsi" w:cstheme="majorBidi"/>
+                <w:color w:val="000000"/>
+                <w:lang w:val="en-GB" w:eastAsia="de-CH"/>
+              </w:rPr>
+            </w:pPr>
+          </w:p>
+        </w:tc>
+      </w:tr>
+    </w:tbl>
+    <w:p>
+      <w:pPr>
+        <w:rPr>
+          <w:lang w:val="en-GB" w:eastAsia="de-CH"/>
+        </w:rPr>
+      </w:pPr>
+    </w:p>
+    <w:p>
+      <w:pPr>
+        <w:pStyle w:val="berschrift2"/>
+        <w:rPr>
+          <w:lang w:val="en-GB" w:eastAsia="de-CH"/>
+        </w:rPr>
+      </w:pPr>
+      <w:r>
+        <w:rPr>
+          <w:lang w:val="en-GB" w:eastAsia="de-CH"/>
+        </w:rPr>
+        <w:t xml:space="preserve">Testing of </w:t>
+      </w:r>
+      <w:proofErr w:type="spellStart"/>
+      <w:r>
+        <w:rPr>
+          <w:lang w:val="en-GB" w:eastAsia="de-CH"/>
+        </w:rPr>
+        <w:t>getWinner</w:t>
       </w:r>
       <w:proofErr w:type="spellEnd"/>
     </w:p>
@@ -4368,7 +5236,7 @@
                 <w:szCs w:val="24"/>
                 <w:lang w:val="en-GB" w:eastAsia="de-CH"/>
               </w:rPr>
-              <w:t>M1</w:t>
+              <w:t>W1</w:t>
             </w:r>
           </w:p>
         </w:tc>
@@ -4396,7 +5264,7 @@
                 <w:szCs w:val="24"/>
                 <w:lang w:val="en-GB" w:eastAsia="de-CH"/>
               </w:rPr>
-              <w:t>Invalid column</w:t>
+              <w:t>No winner</w:t>
             </w:r>
           </w:p>
         </w:tc>
@@ -4421,16 +5289,6 @@
                 <w:lang w:val="en-GB" w:eastAsia="de-CH"/>
               </w:rPr>
             </w:pPr>
-            <w:r>
-              <w:rPr>
-                <w:rFonts w:asciiTheme="majorHAnsi" w:eastAsia="Times New Roman" w:hAnsiTheme="majorHAnsi" w:cstheme="majorBidi"/>
-                <w:color w:val="000000"/>
-                <w:sz w:val="24"/>
-                <w:szCs w:val="24"/>
-                <w:lang w:val="en-GB" w:eastAsia="de-CH"/>
-              </w:rPr>
-              <w:t>M2</w:t>
-            </w:r>
           </w:p>
         </w:tc>
         <w:tc>
@@ -4449,16 +5307,6 @@
                 <w:lang w:val="en-GB" w:eastAsia="de-CH"/>
               </w:rPr>
             </w:pPr>
-            <w:r>
-              <w:rPr>
-                <w:rFonts w:asciiTheme="majorHAnsi" w:eastAsia="Times New Roman" w:hAnsiTheme="majorHAnsi" w:cstheme="majorBidi"/>
-                <w:color w:val="000000"/>
-                <w:sz w:val="24"/>
-                <w:szCs w:val="24"/>
-                <w:lang w:val="en-GB" w:eastAsia="de-CH"/>
-              </w:rPr>
-              <w:t>Board is full</w:t>
-            </w:r>
           </w:p>
         </w:tc>
       </w:tr>
@@ -4482,6 +5330,16 @@
                 <w:lang w:val="en-GB" w:eastAsia="de-CH"/>
               </w:rPr>
             </w:pPr>
+            <w:r>
+              <w:rPr>
+                <w:rFonts w:asciiTheme="majorHAnsi" w:eastAsia="Times New Roman" w:hAnsiTheme="majorHAnsi" w:cstheme="majorBidi"/>
+                <w:color w:val="000000"/>
+                <w:sz w:val="24"/>
+                <w:szCs w:val="24"/>
+                <w:lang w:val="en-GB" w:eastAsia="de-CH"/>
+              </w:rPr>
+              <w:t>W2</w:t>
+            </w:r>
           </w:p>
         </w:tc>
         <w:tc>
@@ -4500,127 +5358,15 @@
                 <w:lang w:val="en-GB" w:eastAsia="de-CH"/>
               </w:rPr>
             </w:pPr>
-          </w:p>
-        </w:tc>
-      </w:tr>
-      <w:tr>
-        <w:trPr>
-          <w:trHeight w:val="312"/>
-        </w:trPr>
-        <w:tc>
-          <w:tcPr>
-            <w:cnfStyle w:val="001000000000" w:firstRow="0" w:lastRow="0" w:firstColumn="1" w:lastColumn="0" w:oddVBand="0" w:evenVBand="0" w:oddHBand="0" w:evenHBand="0" w:firstRowFirstColumn="0" w:firstRowLastColumn="0" w:lastRowFirstColumn="0" w:lastRowLastColumn="0"/>
-            <w:tcW w:w="525" w:type="dxa"/>
-            <w:noWrap/>
-          </w:tcPr>
-          <w:p>
-            <w:pPr>
-              <w:rPr>
-                <w:rFonts w:asciiTheme="majorHAnsi" w:eastAsia="Times New Roman" w:hAnsiTheme="majorHAnsi" w:cstheme="majorBidi"/>
-                <w:color w:val="000000"/>
-                <w:sz w:val="24"/>
-                <w:szCs w:val="24"/>
-                <w:lang w:val="en-GB" w:eastAsia="de-CH"/>
-              </w:rPr>
-            </w:pPr>
-            <w:r>
-              <w:rPr>
-                <w:rFonts w:asciiTheme="majorHAnsi" w:eastAsia="Times New Roman" w:hAnsiTheme="majorHAnsi" w:cstheme="majorBidi"/>
-                <w:color w:val="000000"/>
-                <w:sz w:val="24"/>
-                <w:szCs w:val="24"/>
-                <w:lang w:val="en-GB" w:eastAsia="de-CH"/>
-              </w:rPr>
-              <w:t>M3</w:t>
-            </w:r>
-          </w:p>
-        </w:tc>
-        <w:tc>
-          <w:tcPr>
-            <w:tcW w:w="8952" w:type="dxa"/>
-            <w:noWrap/>
-          </w:tcPr>
-          <w:p>
-            <w:pPr>
-              <w:cnfStyle w:val="000000000000" w:firstRow="0" w:lastRow="0" w:firstColumn="0" w:lastColumn="0" w:oddVBand="0" w:evenVBand="0" w:oddHBand="0" w:evenHBand="0" w:firstRowFirstColumn="0" w:firstRowLastColumn="0" w:lastRowFirstColumn="0" w:lastRowLastColumn="0"/>
-              <w:rPr>
-                <w:rFonts w:asciiTheme="majorHAnsi" w:eastAsia="Times New Roman" w:hAnsiTheme="majorHAnsi" w:cstheme="majorBidi"/>
-                <w:color w:val="000000"/>
-                <w:sz w:val="24"/>
-                <w:szCs w:val="24"/>
-                <w:lang w:val="en-GB" w:eastAsia="de-CH"/>
-              </w:rPr>
-            </w:pPr>
-            <w:r>
-              <w:rPr>
-                <w:rFonts w:asciiTheme="majorHAnsi" w:eastAsia="Times New Roman" w:hAnsiTheme="majorHAnsi" w:cstheme="majorBidi"/>
-                <w:color w:val="000000"/>
-                <w:sz w:val="24"/>
-                <w:szCs w:val="24"/>
-                <w:lang w:val="en-GB" w:eastAsia="de-CH"/>
-              </w:rPr>
-              <w:t>Valid column</w:t>
-            </w:r>
-          </w:p>
-        </w:tc>
-      </w:tr>
-      <w:tr>
-        <w:trPr>
-          <w:trHeight w:val="345"/>
-        </w:trPr>
-        <w:tc>
-          <w:tcPr>
-            <w:cnfStyle w:val="001000000000" w:firstRow="0" w:lastRow="0" w:firstColumn="1" w:lastColumn="0" w:oddVBand="0" w:evenVBand="0" w:oddHBand="0" w:evenHBand="0" w:firstRowFirstColumn="0" w:firstRowLastColumn="0" w:lastRowFirstColumn="0" w:lastRowLastColumn="0"/>
-            <w:tcW w:w="525" w:type="dxa"/>
-            <w:noWrap/>
-          </w:tcPr>
-          <w:p>
-            <w:pPr>
-              <w:rPr>
-                <w:rFonts w:asciiTheme="majorHAnsi" w:eastAsia="Times New Roman" w:hAnsiTheme="majorHAnsi" w:cstheme="majorBidi"/>
-                <w:color w:val="000000"/>
-                <w:sz w:val="24"/>
-                <w:szCs w:val="24"/>
-                <w:lang w:val="en-GB" w:eastAsia="de-CH"/>
-              </w:rPr>
-            </w:pPr>
-            <w:r>
-              <w:rPr>
-                <w:rFonts w:asciiTheme="majorHAnsi" w:eastAsia="Times New Roman" w:hAnsiTheme="majorHAnsi" w:cstheme="majorBidi"/>
-                <w:color w:val="000000"/>
-                <w:sz w:val="24"/>
-                <w:szCs w:val="24"/>
-                <w:lang w:val="en-GB" w:eastAsia="de-CH"/>
-              </w:rPr>
-              <w:t>M3</w:t>
-            </w:r>
-          </w:p>
-        </w:tc>
-        <w:tc>
-          <w:tcPr>
-            <w:tcW w:w="8952" w:type="dxa"/>
-            <w:noWrap/>
-          </w:tcPr>
-          <w:p>
-            <w:pPr>
-              <w:cnfStyle w:val="000000000000" w:firstRow="0" w:lastRow="0" w:firstColumn="0" w:lastColumn="0" w:oddVBand="0" w:evenVBand="0" w:oddHBand="0" w:evenHBand="0" w:firstRowFirstColumn="0" w:firstRowLastColumn="0" w:lastRowFirstColumn="0" w:lastRowLastColumn="0"/>
-              <w:rPr>
-                <w:rFonts w:asciiTheme="majorHAnsi" w:eastAsia="Times New Roman" w:hAnsiTheme="majorHAnsi" w:cstheme="majorBidi"/>
-                <w:color w:val="000000"/>
-                <w:sz w:val="24"/>
-                <w:szCs w:val="24"/>
-                <w:lang w:val="en-GB" w:eastAsia="de-CH"/>
-              </w:rPr>
-            </w:pPr>
-            <w:r>
-              <w:rPr>
-                <w:rFonts w:asciiTheme="majorHAnsi" w:eastAsia="Times New Roman" w:hAnsiTheme="majorHAnsi" w:cstheme="majorBidi"/>
-                <w:color w:val="000000"/>
-                <w:sz w:val="24"/>
-                <w:szCs w:val="24"/>
-                <w:lang w:val="en-GB" w:eastAsia="de-CH"/>
-              </w:rPr>
-              <w:t>Board is empty</w:t>
+            <w:r>
+              <w:rPr>
+                <w:rFonts w:asciiTheme="majorHAnsi" w:eastAsia="Times New Roman" w:hAnsiTheme="majorHAnsi" w:cstheme="majorBidi"/>
+                <w:color w:val="000000"/>
+                <w:sz w:val="24"/>
+                <w:szCs w:val="24"/>
+                <w:lang w:val="en-GB" w:eastAsia="de-CH"/>
+              </w:rPr>
+              <w:t>Has winner</w:t>
             </w:r>
           </w:p>
         </w:tc>
@@ -4809,7 +5555,7 @@
                 <w:szCs w:val="24"/>
                 <w:lang w:val="en-GB" w:eastAsia="de-CH"/>
               </w:rPr>
-              <w:t>nextMove_InvalidColumn_returnFalse</w:t>
+              <w:t>getWinner_hasNoWinner_returnsNull</w:t>
             </w:r>
             <w:proofErr w:type="spellEnd"/>
           </w:p>
@@ -4836,7 +5582,7 @@
                 <w:szCs w:val="24"/>
                 <w:lang w:val="en-GB" w:eastAsia="de-CH"/>
               </w:rPr>
-              <w:t>false</w:t>
+              <w:t>null</w:t>
             </w:r>
           </w:p>
         </w:tc>
@@ -4862,14 +5608,14 @@
                 <w:szCs w:val="24"/>
                 <w:lang w:val="en-GB" w:eastAsia="de-CH"/>
               </w:rPr>
-              <w:t>M1</w:t>
+              <w:t>W1</w:t>
             </w:r>
           </w:p>
         </w:tc>
         <w:tc>
           <w:tcPr>
             <w:tcW w:w="963" w:type="dxa"/>
-            <w:shd w:val="clear" w:color="auto" w:fill="auto"/>
+            <w:shd w:val="clear" w:color="auto" w:fill="FBE4D5" w:themeFill="accent2" w:themeFillTint="33"/>
           </w:tcPr>
           <w:p>
             <w:pPr>
@@ -4910,7 +5656,7 @@
                 <w:szCs w:val="24"/>
                 <w:lang w:val="en-GB" w:eastAsia="de-CH"/>
               </w:rPr>
-              <w:t>nextMove_BoardIsFull_returnFalse</w:t>
+              <w:t>getWinner_hasWinner_returnsWinner</w:t>
             </w:r>
             <w:proofErr w:type="spellEnd"/>
           </w:p>
@@ -4937,7 +5683,7 @@
                 <w:szCs w:val="24"/>
                 <w:lang w:val="en-GB" w:eastAsia="de-CH"/>
               </w:rPr>
-              <w:t>false</w:t>
+              <w:t>Player</w:t>
             </w:r>
           </w:p>
         </w:tc>
@@ -4963,120 +5709,19 @@
                 <w:szCs w:val="24"/>
                 <w:lang w:val="en-GB" w:eastAsia="de-CH"/>
               </w:rPr>
-              <w:t>M2</w:t>
+              <w:t>W2</w:t>
             </w:r>
           </w:p>
         </w:tc>
         <w:tc>
           <w:tcPr>
             <w:tcW w:w="963" w:type="dxa"/>
-            <w:shd w:val="clear" w:color="auto" w:fill="auto"/>
+            <w:shd w:val="clear" w:color="auto" w:fill="FBE4D5" w:themeFill="accent2" w:themeFillTint="33"/>
           </w:tcPr>
           <w:p>
             <w:pPr>
               <w:rPr>
                 <w:rFonts w:asciiTheme="majorHAnsi" w:eastAsia="Times New Roman" w:hAnsiTheme="majorHAnsi" w:cstheme="majorHAnsi"/>
-                <w:color w:val="000000"/>
-                <w:lang w:val="en-GB" w:eastAsia="de-CH"/>
-              </w:rPr>
-            </w:pPr>
-          </w:p>
-        </w:tc>
-      </w:tr>
-      <w:tr>
-        <w:trPr>
-          <w:trHeight w:val="288"/>
-        </w:trPr>
-        <w:tc>
-          <w:tcPr>
-            <w:tcW w:w="5949" w:type="dxa"/>
-            <w:shd w:val="clear" w:color="auto" w:fill="FFFFFF" w:themeFill="background1"/>
-          </w:tcPr>
-          <w:p>
-            <w:pPr>
-              <w:rPr>
-                <w:rFonts w:asciiTheme="majorHAnsi" w:eastAsia="Times New Roman" w:hAnsiTheme="majorHAnsi" w:cstheme="majorBidi"/>
-                <w:color w:val="000000" w:themeColor="text1"/>
-                <w:sz w:val="24"/>
-                <w:szCs w:val="24"/>
-                <w:lang w:val="en-GB" w:eastAsia="de-CH"/>
-              </w:rPr>
-            </w:pPr>
-            <w:proofErr w:type="spellStart"/>
-            <w:r>
-              <w:rPr>
-                <w:rFonts w:asciiTheme="majorHAnsi" w:eastAsia="Times New Roman" w:hAnsiTheme="majorHAnsi" w:cstheme="majorBidi"/>
-                <w:color w:val="000000" w:themeColor="text1"/>
-                <w:sz w:val="24"/>
-                <w:szCs w:val="24"/>
-                <w:lang w:val="en-GB" w:eastAsia="de-CH"/>
-              </w:rPr>
-              <w:t>nextMove_emptyBoard_returnTrue</w:t>
-            </w:r>
-            <w:proofErr w:type="spellEnd"/>
-          </w:p>
-        </w:tc>
-        <w:tc>
-          <w:tcPr>
-            <w:tcW w:w="1134" w:type="dxa"/>
-          </w:tcPr>
-          <w:p>
-            <w:pPr>
-              <w:rPr>
-                <w:rFonts w:asciiTheme="majorHAnsi" w:eastAsia="Times New Roman" w:hAnsiTheme="majorHAnsi" w:cstheme="majorBidi"/>
-                <w:color w:val="000000" w:themeColor="text1"/>
-                <w:sz w:val="24"/>
-                <w:szCs w:val="24"/>
-                <w:lang w:val="en-GB" w:eastAsia="de-CH"/>
-              </w:rPr>
-            </w:pPr>
-            <w:r>
-              <w:rPr>
-                <w:rFonts w:asciiTheme="majorHAnsi" w:eastAsia="Times New Roman" w:hAnsiTheme="majorHAnsi" w:cstheme="majorBidi"/>
-                <w:color w:val="000000" w:themeColor="text1"/>
-                <w:sz w:val="24"/>
-                <w:szCs w:val="24"/>
-                <w:lang w:val="en-GB" w:eastAsia="de-CH"/>
-              </w:rPr>
-              <w:t>true</w:t>
-            </w:r>
-          </w:p>
-        </w:tc>
-        <w:tc>
-          <w:tcPr>
-            <w:tcW w:w="2410" w:type="dxa"/>
-          </w:tcPr>
-          <w:p>
-            <w:pPr>
-              <w:rPr>
-                <w:rFonts w:asciiTheme="majorHAnsi" w:eastAsia="Times New Roman" w:hAnsiTheme="majorHAnsi" w:cstheme="majorBidi"/>
-                <w:color w:val="000000" w:themeColor="text1"/>
-                <w:sz w:val="24"/>
-                <w:szCs w:val="24"/>
-                <w:lang w:val="en-GB" w:eastAsia="de-CH"/>
-              </w:rPr>
-            </w:pPr>
-            <w:r>
-              <w:rPr>
-                <w:rFonts w:asciiTheme="majorHAnsi" w:eastAsia="Times New Roman" w:hAnsiTheme="majorHAnsi" w:cstheme="majorBidi"/>
-                <w:color w:val="000000" w:themeColor="text1"/>
-                <w:sz w:val="24"/>
-                <w:szCs w:val="24"/>
-                <w:lang w:val="en-GB" w:eastAsia="de-CH"/>
-              </w:rPr>
-              <w:t>M3, M4</w:t>
-            </w:r>
-          </w:p>
-        </w:tc>
-        <w:tc>
-          <w:tcPr>
-            <w:tcW w:w="963" w:type="dxa"/>
-            <w:shd w:val="clear" w:color="auto" w:fill="auto"/>
-          </w:tcPr>
-          <w:p>
-            <w:pPr>
-              <w:rPr>
-                <w:rFonts w:asciiTheme="majorHAnsi" w:eastAsia="Times New Roman" w:hAnsiTheme="majorHAnsi" w:cstheme="majorBidi"/>
                 <w:color w:val="000000"/>
                 <w:lang w:val="en-GB" w:eastAsia="de-CH"/>
               </w:rPr>
@@ -5500,7 +6145,7 @@
   <w:style w:type="paragraph" w:default="1" w:styleId="Standard">
     <w:name w:val="Normal"/>
     <w:qFormat/>
-    <w:rsid w:val="007011B6"/>
+    <w:rsid w:val="006D6847"/>
   </w:style>
   <w:style w:type="paragraph" w:styleId="berschrift1">
     <w:name w:val="heading 1"/>

</xml_diff>

<commit_message>
add junit tests for game constructors incl. documentation
</commit_message>
<xml_diff>
--- a/Documents/Testing/testing-game-documentation.docx
+++ b/Documents/Testing/testing-game-documentation.docx
@@ -56,7 +56,7 @@
           <w:r>
             <w:fldChar w:fldCharType="separate"/>
           </w:r>
-          <w:hyperlink w:anchor="_Toc70787390" w:history="1">
+          <w:hyperlink w:anchor="_Toc70858889" w:history="1">
             <w:r>
               <w:rPr>
                 <w:rStyle w:val="Hyperlink"/>
@@ -84,7 +84,7 @@
                 <w:noProof/>
                 <w:webHidden/>
               </w:rPr>
-              <w:instrText xml:space="preserve"> PAGEREF _Toc70787390 \h </w:instrText>
+              <w:instrText xml:space="preserve"> PAGEREF _Toc70858889 \h </w:instrText>
             </w:r>
             <w:r>
               <w:rPr>
@@ -127,14 +127,14 @@
               <w:lang w:eastAsia="de-CH"/>
             </w:rPr>
           </w:pPr>
-          <w:hyperlink w:anchor="_Toc70787391" w:history="1">
+          <w:hyperlink w:anchor="_Toc70858890" w:history="1">
             <w:r>
               <w:rPr>
                 <w:rStyle w:val="Hyperlink"/>
                 <w:noProof/>
                 <w:lang w:val="en-GB"/>
               </w:rPr>
-              <w:t>Testing of addPlayer &amp; addComputer</w:t>
+              <w:t>Testing of Game Constructors</w:t>
             </w:r>
             <w:r>
               <w:rPr>
@@ -155,7 +155,7 @@
                 <w:noProof/>
                 <w:webHidden/>
               </w:rPr>
-              <w:instrText xml:space="preserve"> PAGEREF _Toc70787391 \h </w:instrText>
+              <w:instrText xml:space="preserve"> PAGEREF _Toc70858890 \h </w:instrText>
             </w:r>
             <w:r>
               <w:rPr>
@@ -198,14 +198,14 @@
               <w:lang w:eastAsia="de-CH"/>
             </w:rPr>
           </w:pPr>
-          <w:hyperlink w:anchor="_Toc70787392" w:history="1">
+          <w:hyperlink w:anchor="_Toc70858891" w:history="1">
             <w:r>
               <w:rPr>
                 <w:rStyle w:val="Hyperlink"/>
                 <w:noProof/>
                 <w:lang w:val="en-GB" w:eastAsia="de-CH"/>
               </w:rPr>
-              <w:t>Testing of start &amp; getColorFromCurrentPlayer &amp; getNameFromCurrentPlayer</w:t>
+              <w:t>Testing of getColorFromCurrentPlayer &amp; getNameFromCurrentPlayer</w:t>
             </w:r>
             <w:r>
               <w:rPr>
@@ -226,7 +226,7 @@
                 <w:noProof/>
                 <w:webHidden/>
               </w:rPr>
-              <w:instrText xml:space="preserve"> PAGEREF _Toc70787392 \h </w:instrText>
+              <w:instrText xml:space="preserve"> PAGEREF _Toc70858891 \h </w:instrText>
             </w:r>
             <w:r>
               <w:rPr>
@@ -269,7 +269,7 @@
               <w:lang w:eastAsia="de-CH"/>
             </w:rPr>
           </w:pPr>
-          <w:hyperlink w:anchor="_Toc70787393" w:history="1">
+          <w:hyperlink w:anchor="_Toc70858892" w:history="1">
             <w:r>
               <w:rPr>
                 <w:rStyle w:val="Hyperlink"/>
@@ -297,7 +297,78 @@
                 <w:noProof/>
                 <w:webHidden/>
               </w:rPr>
-              <w:instrText xml:space="preserve"> PAGEREF _Toc70787393 \h </w:instrText>
+              <w:instrText xml:space="preserve"> PAGEREF _Toc70858892 \h </w:instrText>
+            </w:r>
+            <w:r>
+              <w:rPr>
+                <w:noProof/>
+                <w:webHidden/>
+              </w:rPr>
+            </w:r>
+            <w:r>
+              <w:rPr>
+                <w:noProof/>
+                <w:webHidden/>
+              </w:rPr>
+              <w:fldChar w:fldCharType="separate"/>
+            </w:r>
+            <w:r>
+              <w:rPr>
+                <w:noProof/>
+                <w:webHidden/>
+              </w:rPr>
+              <w:t>3</w:t>
+            </w:r>
+            <w:r>
+              <w:rPr>
+                <w:noProof/>
+                <w:webHidden/>
+              </w:rPr>
+              <w:fldChar w:fldCharType="end"/>
+            </w:r>
+          </w:hyperlink>
+        </w:p>
+        <w:p>
+          <w:pPr>
+            <w:pStyle w:val="Verzeichnis2"/>
+            <w:tabs>
+              <w:tab w:val="right" w:leader="dot" w:pos="10456"/>
+            </w:tabs>
+            <w:rPr>
+              <w:rFonts w:eastAsiaTheme="minorEastAsia"/>
+              <w:noProof/>
+              <w:lang w:eastAsia="de-CH"/>
+            </w:rPr>
+          </w:pPr>
+          <w:hyperlink w:anchor="_Toc70858893" w:history="1">
+            <w:r>
+              <w:rPr>
+                <w:rStyle w:val="Hyperlink"/>
+                <w:noProof/>
+                <w:lang w:val="en-GB" w:eastAsia="de-CH"/>
+              </w:rPr>
+              <w:t>Testing of getWinner</w:t>
+            </w:r>
+            <w:r>
+              <w:rPr>
+                <w:noProof/>
+                <w:webHidden/>
+              </w:rPr>
+              <w:tab/>
+            </w:r>
+            <w:r>
+              <w:rPr>
+                <w:noProof/>
+                <w:webHidden/>
+              </w:rPr>
+              <w:fldChar w:fldCharType="begin"/>
+            </w:r>
+            <w:r>
+              <w:rPr>
+                <w:noProof/>
+                <w:webHidden/>
+              </w:rPr>
+              <w:instrText xml:space="preserve"> PAGEREF _Toc70858893 \h </w:instrText>
             </w:r>
             <w:r>
               <w:rPr>
@@ -361,7 +432,7 @@
           <w:lang w:val="en-GB"/>
         </w:rPr>
       </w:pPr>
-      <w:bookmarkStart w:id="0" w:name="_Toc70787390"/>
+      <w:bookmarkStart w:id="0" w:name="_Toc70858889"/>
       <w:r>
         <w:rPr>
           <w:rStyle w:val="berschrift2Zchn"/>
@@ -370,13 +441,6 @@
         <w:t>Screenshot</w:t>
       </w:r>
       <w:bookmarkEnd w:id="0"/>
-    </w:p>
-    <w:p>
-      <w:pPr>
-        <w:rPr>
-          <w:lang w:val="en-GB"/>
-        </w:rPr>
-      </w:pPr>
     </w:p>
     <w:p>
       <w:pPr>
@@ -390,11 +454,17 @@
       </w:pPr>
       <w:r>
         <w:rPr>
+          <w:lang w:val="en-GB"/>
+        </w:rPr>
+        <w:t xml:space="preserve"> </w:t>
+      </w:r>
+      <w:r>
+        <w:rPr>
           <w:noProof/>
         </w:rPr>
         <w:drawing>
-          <wp:inline distT="0" distB="0" distL="0" distR="0" wp14:anchorId="671F174A" wp14:editId="2ECD5FE1">
-            <wp:extent cx="5743575" cy="4991100"/>
+          <wp:inline distT="0" distB="0" distL="0" distR="0" wp14:anchorId="10E647AF" wp14:editId="0FEAE6ED">
+            <wp:extent cx="5705475" cy="6800850"/>
             <wp:effectExtent l="0" t="0" r="9525" b="0"/>
             <wp:docPr id="1" name="Grafik 1"/>
             <wp:cNvGraphicFramePr>
@@ -407,16 +477,15 @@
                     <pic:cNvPr id="1" name=""/>
                     <pic:cNvPicPr/>
                   </pic:nvPicPr>
-                  <pic:blipFill>
+                  <pic:blipFill rotWithShape="1">
                     <a:blip r:embed="rId5"/>
-                    <a:stretch>
-                      <a:fillRect/>
-                    </a:stretch>
+                    <a:srcRect l="-3472" t="-224" r="3472" b="224"/>
+                    <a:stretch/>
                   </pic:blipFill>
                   <pic:spPr>
                     <a:xfrm>
                       <a:off x="0" y="0"/>
-                      <a:ext cx="5743575" cy="4991100"/>
+                      <a:ext cx="5705475" cy="6800850"/>
                     </a:xfrm>
                     <a:prstGeom prst="rect">
                       <a:avLst/>
@@ -448,7 +517,7 @@
           <w:lang w:val="en-GB"/>
         </w:rPr>
       </w:pPr>
-      <w:bookmarkStart w:id="1" w:name="_Toc70787391"/>
+      <w:bookmarkStart w:id="1" w:name="_Toc70858890"/>
       <w:r>
         <w:rPr>
           <w:lang w:val="en-GB"/>
@@ -456,29 +525,13 @@
         <w:lastRenderedPageBreak/>
         <w:t xml:space="preserve">Testing of </w:t>
       </w:r>
-      <w:proofErr w:type="spellStart"/>
       <w:r>
         <w:rPr>
           <w:lang w:val="en-GB"/>
         </w:rPr>
-        <w:t>addPlayer</w:t>
-      </w:r>
-      <w:proofErr w:type="spellEnd"/>
-      <w:r>
-        <w:rPr>
-          <w:lang w:val="en-GB"/>
-        </w:rPr>
-        <w:t xml:space="preserve"> &amp; </w:t>
-      </w:r>
-      <w:proofErr w:type="spellStart"/>
-      <w:r>
-        <w:rPr>
-          <w:lang w:val="en-GB"/>
-        </w:rPr>
-        <w:t>addComputer</w:t>
+        <w:t>Game Constructors</w:t>
       </w:r>
       <w:bookmarkEnd w:id="1"/>
-      <w:proofErr w:type="spellEnd"/>
     </w:p>
     <w:p>
       <w:pPr>
@@ -562,7 +615,7 @@
                 <w:szCs w:val="24"/>
                 <w:lang w:val="en-GB" w:eastAsia="de-CH"/>
               </w:rPr>
-              <w:t>A1</w:t>
+              <w:t>G1</w:t>
             </w:r>
           </w:p>
         </w:tc>
@@ -590,7 +643,7 @@
                 <w:szCs w:val="24"/>
                 <w:lang w:val="en-GB" w:eastAsia="de-CH"/>
               </w:rPr>
-              <w:t>invalid arguments</w:t>
+              <w:t>Invalid arguments</w:t>
             </w:r>
           </w:p>
         </w:tc>
@@ -623,7 +676,7 @@
                 <w:szCs w:val="24"/>
                 <w:lang w:val="en-GB" w:eastAsia="de-CH"/>
               </w:rPr>
-              <w:t>A2</w:t>
+              <w:t>G2</w:t>
             </w:r>
           </w:p>
         </w:tc>
@@ -651,7 +704,7 @@
                 <w:szCs w:val="24"/>
                 <w:lang w:val="en-GB" w:eastAsia="de-CH"/>
               </w:rPr>
-              <w:t>Already Existing Player</w:t>
+              <w:t>Duplicate player names</w:t>
             </w:r>
           </w:p>
         </w:tc>
@@ -676,16 +729,6 @@
                 <w:lang w:val="en-GB" w:eastAsia="de-CH"/>
               </w:rPr>
             </w:pPr>
-            <w:r>
-              <w:rPr>
-                <w:rFonts w:asciiTheme="majorHAnsi" w:eastAsia="Times New Roman" w:hAnsiTheme="majorHAnsi" w:cstheme="majorBidi"/>
-                <w:color w:val="000000"/>
-                <w:sz w:val="24"/>
-                <w:szCs w:val="24"/>
-                <w:lang w:val="en-GB" w:eastAsia="de-CH"/>
-              </w:rPr>
-              <w:t>A3</w:t>
-            </w:r>
           </w:p>
         </w:tc>
         <w:tc>
@@ -704,16 +747,6 @@
                 <w:lang w:val="en-GB" w:eastAsia="de-CH"/>
               </w:rPr>
             </w:pPr>
-            <w:r>
-              <w:rPr>
-                <w:rFonts w:asciiTheme="majorHAnsi" w:eastAsia="Times New Roman" w:hAnsiTheme="majorHAnsi" w:cstheme="majorBidi"/>
-                <w:color w:val="000000"/>
-                <w:sz w:val="24"/>
-                <w:szCs w:val="24"/>
-                <w:lang w:val="en-GB" w:eastAsia="de-CH"/>
-              </w:rPr>
-              <w:t>Valid number of players</w:t>
-            </w:r>
           </w:p>
         </w:tc>
       </w:tr>
@@ -737,6 +770,16 @@
                 <w:lang w:val="en-GB" w:eastAsia="de-CH"/>
               </w:rPr>
             </w:pPr>
+            <w:r>
+              <w:rPr>
+                <w:rFonts w:asciiTheme="majorHAnsi" w:eastAsia="Times New Roman" w:hAnsiTheme="majorHAnsi" w:cstheme="majorBidi"/>
+                <w:color w:val="000000"/>
+                <w:sz w:val="24"/>
+                <w:szCs w:val="24"/>
+                <w:lang w:val="en-GB" w:eastAsia="de-CH"/>
+              </w:rPr>
+              <w:t>G3</w:t>
+            </w:r>
           </w:p>
         </w:tc>
         <w:tc>
@@ -755,6 +798,16 @@
                 <w:lang w:val="en-GB" w:eastAsia="de-CH"/>
               </w:rPr>
             </w:pPr>
+            <w:r>
+              <w:rPr>
+                <w:rFonts w:asciiTheme="majorHAnsi" w:eastAsia="Times New Roman" w:hAnsiTheme="majorHAnsi" w:cstheme="majorBidi"/>
+                <w:color w:val="000000"/>
+                <w:sz w:val="24"/>
+                <w:szCs w:val="24"/>
+                <w:lang w:val="en-GB" w:eastAsia="de-CH"/>
+              </w:rPr>
+              <w:t>Valid arguments</w:t>
+            </w:r>
           </w:p>
         </w:tc>
       </w:tr>
@@ -786,17 +839,7 @@
                 <w:szCs w:val="24"/>
                 <w:lang w:val="en-GB" w:eastAsia="de-CH"/>
               </w:rPr>
-              <w:t>A</w:t>
-            </w:r>
-            <w:r>
-              <w:rPr>
-                <w:rFonts w:asciiTheme="majorHAnsi" w:eastAsia="Times New Roman" w:hAnsiTheme="majorHAnsi" w:cstheme="majorBidi"/>
-                <w:color w:val="000000"/>
-                <w:sz w:val="24"/>
-                <w:szCs w:val="24"/>
-                <w:lang w:val="en-GB" w:eastAsia="de-CH"/>
-              </w:rPr>
-              <w:t>4</w:t>
+              <w:t>G4</w:t>
             </w:r>
           </w:p>
         </w:tc>
@@ -824,7 +867,7 @@
                 <w:szCs w:val="24"/>
                 <w:lang w:val="en-GB" w:eastAsia="de-CH"/>
               </w:rPr>
-              <w:t>Valid arguments</w:t>
+              <w:t>Unique player names</w:t>
             </w:r>
           </w:p>
         </w:tc>
@@ -849,26 +892,6 @@
                 <w:lang w:val="en-GB" w:eastAsia="de-CH"/>
               </w:rPr>
             </w:pPr>
-            <w:r>
-              <w:rPr>
-                <w:rFonts w:asciiTheme="majorHAnsi" w:eastAsia="Times New Roman" w:hAnsiTheme="majorHAnsi" w:cstheme="majorBidi"/>
-                <w:color w:val="000000"/>
-                <w:sz w:val="24"/>
-                <w:szCs w:val="24"/>
-                <w:lang w:val="en-GB" w:eastAsia="de-CH"/>
-              </w:rPr>
-              <w:t>A</w:t>
-            </w:r>
-            <w:r>
-              <w:rPr>
-                <w:rFonts w:asciiTheme="majorHAnsi" w:eastAsia="Times New Roman" w:hAnsiTheme="majorHAnsi" w:cstheme="majorBidi"/>
-                <w:color w:val="000000"/>
-                <w:sz w:val="24"/>
-                <w:szCs w:val="24"/>
-                <w:lang w:val="en-GB" w:eastAsia="de-CH"/>
-              </w:rPr>
-              <w:t>5</w:t>
-            </w:r>
           </w:p>
         </w:tc>
         <w:tc>
@@ -887,16 +910,6 @@
                 <w:lang w:val="en-GB" w:eastAsia="de-CH"/>
               </w:rPr>
             </w:pPr>
-            <w:r>
-              <w:rPr>
-                <w:rFonts w:asciiTheme="majorHAnsi" w:eastAsia="Times New Roman" w:hAnsiTheme="majorHAnsi" w:cstheme="majorBidi"/>
-                <w:color w:val="000000"/>
-                <w:sz w:val="24"/>
-                <w:szCs w:val="24"/>
-                <w:lang w:val="en-GB" w:eastAsia="de-CH"/>
-              </w:rPr>
-              <w:t>Player does not exist yet</w:t>
-            </w:r>
           </w:p>
         </w:tc>
       </w:tr>
@@ -957,9 +970,9 @@
         <w:tblLook w:val="04A0" w:firstRow="1" w:lastRow="0" w:firstColumn="1" w:lastColumn="0" w:noHBand="0" w:noVBand="1"/>
       </w:tblPr>
       <w:tblGrid>
-        <w:gridCol w:w="5949"/>
-        <w:gridCol w:w="1134"/>
-        <w:gridCol w:w="2410"/>
+        <w:gridCol w:w="5240"/>
+        <w:gridCol w:w="2835"/>
+        <w:gridCol w:w="1418"/>
         <w:gridCol w:w="963"/>
       </w:tblGrid>
       <w:tr>
@@ -968,7 +981,7 @@
         </w:trPr>
         <w:tc>
           <w:tcPr>
-            <w:tcW w:w="5949" w:type="dxa"/>
+            <w:tcW w:w="5240" w:type="dxa"/>
             <w:hideMark/>
           </w:tcPr>
           <w:p>
@@ -995,7 +1008,7 @@
         </w:tc>
         <w:tc>
           <w:tcPr>
-            <w:tcW w:w="1134" w:type="dxa"/>
+            <w:tcW w:w="2835" w:type="dxa"/>
           </w:tcPr>
           <w:p>
             <w:pPr>
@@ -1021,7 +1034,7 @@
         </w:tc>
         <w:tc>
           <w:tcPr>
-            <w:tcW w:w="2410" w:type="dxa"/>
+            <w:tcW w:w="1418" w:type="dxa"/>
             <w:hideMark/>
           </w:tcPr>
           <w:p>
@@ -1103,7 +1116,7 @@
         </w:trPr>
         <w:tc>
           <w:tcPr>
-            <w:tcW w:w="5949" w:type="dxa"/>
+            <w:tcW w:w="5240" w:type="dxa"/>
             <w:shd w:val="clear" w:color="auto" w:fill="FFFFFF" w:themeFill="background1"/>
           </w:tcPr>
           <w:p>
@@ -1116,6 +1129,32 @@
                 <w:lang w:val="en-GB" w:eastAsia="de-CH"/>
               </w:rPr>
             </w:pPr>
+            <w:r>
+              <w:rPr>
+                <w:rFonts w:asciiTheme="majorHAnsi" w:eastAsia="Times New Roman" w:hAnsiTheme="majorHAnsi" w:cstheme="majorBidi"/>
+                <w:color w:val="000000" w:themeColor="text1"/>
+                <w:sz w:val="24"/>
+                <w:szCs w:val="24"/>
+                <w:lang w:val="en-GB" w:eastAsia="de-CH"/>
+              </w:rPr>
+              <w:t>game_SinglePlayerInvalidWinningLineThrowsIllegalArgumentException</w:t>
+            </w:r>
+          </w:p>
+        </w:tc>
+        <w:tc>
+          <w:tcPr>
+            <w:tcW w:w="2835" w:type="dxa"/>
+          </w:tcPr>
+          <w:p>
+            <w:pPr>
+              <w:rPr>
+                <w:rFonts w:asciiTheme="majorHAnsi" w:eastAsia="Times New Roman" w:hAnsiTheme="majorHAnsi" w:cstheme="majorBidi"/>
+                <w:color w:val="000000" w:themeColor="text1"/>
+                <w:sz w:val="24"/>
+                <w:szCs w:val="24"/>
+                <w:lang w:val="en-GB" w:eastAsia="de-CH"/>
+              </w:rPr>
+            </w:pPr>
             <w:proofErr w:type="spellStart"/>
             <w:r>
               <w:rPr>
@@ -1125,52 +1164,34 @@
                 <w:szCs w:val="24"/>
                 <w:lang w:val="en-GB" w:eastAsia="de-CH"/>
               </w:rPr>
-              <w:t>addPlayer_invalidArgumentNameIsNull_returnsFalse</w:t>
+              <w:t>IllegalArgumentException</w:t>
             </w:r>
             <w:proofErr w:type="spellEnd"/>
           </w:p>
         </w:tc>
         <w:tc>
           <w:tcPr>
-            <w:tcW w:w="1134" w:type="dxa"/>
-          </w:tcPr>
-          <w:p>
-            <w:pPr>
-              <w:rPr>
-                <w:rFonts w:asciiTheme="majorHAnsi" w:eastAsia="Times New Roman" w:hAnsiTheme="majorHAnsi" w:cstheme="majorBidi"/>
-                <w:color w:val="000000"/>
-                <w:lang w:val="en-GB" w:eastAsia="de-CH"/>
-              </w:rPr>
-            </w:pPr>
-            <w:r>
-              <w:rPr>
-                <w:rFonts w:asciiTheme="majorHAnsi" w:eastAsia="Times New Roman" w:hAnsiTheme="majorHAnsi" w:cstheme="majorBidi"/>
-                <w:color w:val="000000"/>
-                <w:lang w:val="en-GB" w:eastAsia="de-CH"/>
-              </w:rPr>
-              <w:t>false</w:t>
-            </w:r>
-          </w:p>
-        </w:tc>
-        <w:tc>
-          <w:tcPr>
-            <w:tcW w:w="2410" w:type="dxa"/>
-          </w:tcPr>
-          <w:p>
-            <w:pPr>
-              <w:rPr>
-                <w:rFonts w:asciiTheme="majorHAnsi" w:eastAsia="Times New Roman" w:hAnsiTheme="majorHAnsi" w:cstheme="majorBidi"/>
-                <w:color w:val="000000"/>
-                <w:lang w:val="en-GB" w:eastAsia="de-CH"/>
-              </w:rPr>
-            </w:pPr>
-            <w:r>
-              <w:rPr>
-                <w:rFonts w:asciiTheme="majorHAnsi" w:eastAsia="Times New Roman" w:hAnsiTheme="majorHAnsi" w:cstheme="majorBidi"/>
-                <w:color w:val="000000"/>
-                <w:lang w:val="en-GB" w:eastAsia="de-CH"/>
-              </w:rPr>
-              <w:t>A1</w:t>
+            <w:tcW w:w="1418" w:type="dxa"/>
+          </w:tcPr>
+          <w:p>
+            <w:pPr>
+              <w:rPr>
+                <w:rFonts w:asciiTheme="majorHAnsi" w:eastAsia="Times New Roman" w:hAnsiTheme="majorHAnsi" w:cstheme="majorBidi"/>
+                <w:color w:val="000000" w:themeColor="text1"/>
+                <w:sz w:val="24"/>
+                <w:szCs w:val="24"/>
+                <w:lang w:val="en-GB" w:eastAsia="de-CH"/>
+              </w:rPr>
+            </w:pPr>
+            <w:r>
+              <w:rPr>
+                <w:rFonts w:asciiTheme="majorHAnsi" w:eastAsia="Times New Roman" w:hAnsiTheme="majorHAnsi" w:cstheme="majorBidi"/>
+                <w:color w:val="000000" w:themeColor="text1"/>
+                <w:sz w:val="24"/>
+                <w:szCs w:val="24"/>
+                <w:lang w:val="en-GB" w:eastAsia="de-CH"/>
+              </w:rPr>
+              <w:t>G1</w:t>
             </w:r>
           </w:p>
         </w:tc>
@@ -1182,15 +1203,19 @@
           <w:p>
             <w:pPr>
               <w:rPr>
-                <w:rFonts w:asciiTheme="majorHAnsi" w:eastAsia="Times New Roman" w:hAnsiTheme="majorHAnsi" w:cstheme="majorHAnsi"/>
-                <w:color w:val="000000"/>
-                <w:lang w:val="en-GB" w:eastAsia="de-CH"/>
-              </w:rPr>
-            </w:pPr>
-            <w:r>
-              <w:rPr>
-                <w:rFonts w:asciiTheme="majorHAnsi" w:eastAsia="Times New Roman" w:hAnsiTheme="majorHAnsi" w:cstheme="majorHAnsi"/>
-                <w:color w:val="000000"/>
+                <w:rFonts w:asciiTheme="majorHAnsi" w:eastAsia="Times New Roman" w:hAnsiTheme="majorHAnsi" w:cstheme="majorBidi"/>
+                <w:color w:val="000000" w:themeColor="text1"/>
+                <w:sz w:val="24"/>
+                <w:szCs w:val="24"/>
+                <w:lang w:val="en-GB" w:eastAsia="de-CH"/>
+              </w:rPr>
+            </w:pPr>
+            <w:r>
+              <w:rPr>
+                <w:rFonts w:asciiTheme="majorHAnsi" w:eastAsia="Times New Roman" w:hAnsiTheme="majorHAnsi" w:cstheme="majorBidi"/>
+                <w:color w:val="000000" w:themeColor="text1"/>
+                <w:sz w:val="24"/>
+                <w:szCs w:val="24"/>
                 <w:lang w:val="en-GB" w:eastAsia="de-CH"/>
               </w:rPr>
               <w:t>passed</w:t>
@@ -1204,7 +1229,7 @@
         </w:trPr>
         <w:tc>
           <w:tcPr>
-            <w:tcW w:w="5949" w:type="dxa"/>
+            <w:tcW w:w="5240" w:type="dxa"/>
             <w:shd w:val="clear" w:color="auto" w:fill="FFFFFF" w:themeFill="background1"/>
           </w:tcPr>
           <w:p>
@@ -1226,52 +1251,62 @@
                 <w:szCs w:val="24"/>
                 <w:lang w:val="en-GB" w:eastAsia="de-CH"/>
               </w:rPr>
-              <w:t>addPlayer_invalidArgumentNameIsEmpty_returnsFalse</w:t>
+              <w:t>game_SinglePlayerInvalidUserName_ThrowsIllegalArgumentException</w:t>
             </w:r>
             <w:proofErr w:type="spellEnd"/>
           </w:p>
         </w:tc>
         <w:tc>
           <w:tcPr>
-            <w:tcW w:w="1134" w:type="dxa"/>
-          </w:tcPr>
-          <w:p>
-            <w:pPr>
-              <w:rPr>
-                <w:rFonts w:asciiTheme="majorHAnsi" w:eastAsia="Times New Roman" w:hAnsiTheme="majorHAnsi" w:cstheme="majorBidi"/>
-                <w:color w:val="000000"/>
-                <w:lang w:val="en-GB" w:eastAsia="de-CH"/>
-              </w:rPr>
-            </w:pPr>
-            <w:r>
-              <w:rPr>
-                <w:rFonts w:asciiTheme="majorHAnsi" w:eastAsia="Times New Roman" w:hAnsiTheme="majorHAnsi" w:cstheme="majorBidi"/>
-                <w:color w:val="000000"/>
-                <w:lang w:val="en-GB" w:eastAsia="de-CH"/>
-              </w:rPr>
-              <w:t>false</w:t>
-            </w:r>
-          </w:p>
-        </w:tc>
-        <w:tc>
-          <w:tcPr>
-            <w:tcW w:w="2410" w:type="dxa"/>
-          </w:tcPr>
-          <w:p>
-            <w:pPr>
-              <w:rPr>
-                <w:rFonts w:asciiTheme="majorHAnsi" w:eastAsia="Times New Roman" w:hAnsiTheme="majorHAnsi" w:cstheme="majorBidi"/>
-                <w:color w:val="000000"/>
-                <w:lang w:val="en-GB" w:eastAsia="de-CH"/>
-              </w:rPr>
-            </w:pPr>
-            <w:r>
-              <w:rPr>
-                <w:rFonts w:asciiTheme="majorHAnsi" w:eastAsia="Times New Roman" w:hAnsiTheme="majorHAnsi" w:cstheme="majorBidi"/>
-                <w:color w:val="000000"/>
-                <w:lang w:val="en-GB" w:eastAsia="de-CH"/>
-              </w:rPr>
-              <w:t>A1</w:t>
+            <w:tcW w:w="2835" w:type="dxa"/>
+          </w:tcPr>
+          <w:p>
+            <w:pPr>
+              <w:rPr>
+                <w:rFonts w:asciiTheme="majorHAnsi" w:eastAsia="Times New Roman" w:hAnsiTheme="majorHAnsi" w:cstheme="majorBidi"/>
+                <w:color w:val="000000" w:themeColor="text1"/>
+                <w:sz w:val="24"/>
+                <w:szCs w:val="24"/>
+                <w:lang w:val="en-GB" w:eastAsia="de-CH"/>
+              </w:rPr>
+            </w:pPr>
+            <w:proofErr w:type="spellStart"/>
+            <w:r>
+              <w:rPr>
+                <w:rFonts w:asciiTheme="majorHAnsi" w:eastAsia="Times New Roman" w:hAnsiTheme="majorHAnsi" w:cstheme="majorBidi"/>
+                <w:color w:val="000000" w:themeColor="text1"/>
+                <w:sz w:val="24"/>
+                <w:szCs w:val="24"/>
+                <w:lang w:val="en-GB" w:eastAsia="de-CH"/>
+              </w:rPr>
+              <w:t>IllegalArgumentException</w:t>
+            </w:r>
+            <w:proofErr w:type="spellEnd"/>
+          </w:p>
+        </w:tc>
+        <w:tc>
+          <w:tcPr>
+            <w:tcW w:w="1418" w:type="dxa"/>
+          </w:tcPr>
+          <w:p>
+            <w:pPr>
+              <w:rPr>
+                <w:rFonts w:asciiTheme="majorHAnsi" w:eastAsia="Times New Roman" w:hAnsiTheme="majorHAnsi" w:cstheme="majorBidi"/>
+                <w:color w:val="000000" w:themeColor="text1"/>
+                <w:sz w:val="24"/>
+                <w:szCs w:val="24"/>
+                <w:lang w:val="en-GB" w:eastAsia="de-CH"/>
+              </w:rPr>
+            </w:pPr>
+            <w:r>
+              <w:rPr>
+                <w:rFonts w:asciiTheme="majorHAnsi" w:eastAsia="Times New Roman" w:hAnsiTheme="majorHAnsi" w:cstheme="majorBidi"/>
+                <w:color w:val="000000" w:themeColor="text1"/>
+                <w:sz w:val="24"/>
+                <w:szCs w:val="24"/>
+                <w:lang w:val="en-GB" w:eastAsia="de-CH"/>
+              </w:rPr>
+              <w:t>G1</w:t>
             </w:r>
           </w:p>
         </w:tc>
@@ -1283,18 +1318,32 @@
           <w:p>
             <w:pPr>
               <w:rPr>
-                <w:rFonts w:asciiTheme="majorHAnsi" w:eastAsia="Times New Roman" w:hAnsiTheme="majorHAnsi" w:cstheme="majorHAnsi"/>
-                <w:color w:val="000000"/>
-                <w:lang w:val="en-GB" w:eastAsia="de-CH"/>
-              </w:rPr>
-            </w:pPr>
-            <w:r>
-              <w:rPr>
-                <w:rFonts w:asciiTheme="majorHAnsi" w:eastAsia="Times New Roman" w:hAnsiTheme="majorHAnsi" w:cstheme="majorHAnsi"/>
-                <w:color w:val="000000"/>
-                <w:lang w:val="en-GB" w:eastAsia="de-CH"/>
-              </w:rPr>
-              <w:t>passed</w:t>
+                <w:rFonts w:asciiTheme="majorHAnsi" w:eastAsia="Times New Roman" w:hAnsiTheme="majorHAnsi" w:cstheme="majorBidi"/>
+                <w:color w:val="000000" w:themeColor="text1"/>
+                <w:sz w:val="24"/>
+                <w:szCs w:val="24"/>
+                <w:lang w:val="en-GB" w:eastAsia="de-CH"/>
+              </w:rPr>
+            </w:pPr>
+            <w:r>
+              <w:rPr>
+                <w:rFonts w:asciiTheme="majorHAnsi" w:eastAsia="Times New Roman" w:hAnsiTheme="majorHAnsi" w:cstheme="majorBidi"/>
+                <w:color w:val="000000" w:themeColor="text1"/>
+                <w:sz w:val="24"/>
+                <w:szCs w:val="24"/>
+                <w:lang w:val="en-GB" w:eastAsia="de-CH"/>
+              </w:rPr>
+              <w:t>P</w:t>
+            </w:r>
+            <w:r>
+              <w:rPr>
+                <w:rFonts w:asciiTheme="majorHAnsi" w:eastAsia="Times New Roman" w:hAnsiTheme="majorHAnsi" w:cstheme="majorBidi"/>
+                <w:color w:val="000000" w:themeColor="text1"/>
+                <w:sz w:val="24"/>
+                <w:szCs w:val="24"/>
+                <w:lang w:val="en-GB" w:eastAsia="de-CH"/>
+              </w:rPr>
+              <w:t>assed</w:t>
             </w:r>
           </w:p>
         </w:tc>
@@ -1305,7 +1354,7 @@
         </w:trPr>
         <w:tc>
           <w:tcPr>
-            <w:tcW w:w="5949" w:type="dxa"/>
+            <w:tcW w:w="5240" w:type="dxa"/>
             <w:shd w:val="clear" w:color="auto" w:fill="FFFFFF" w:themeFill="background1"/>
           </w:tcPr>
           <w:p>
@@ -1327,52 +1376,62 @@
                 <w:szCs w:val="24"/>
                 <w:lang w:val="en-GB" w:eastAsia="de-CH"/>
               </w:rPr>
-              <w:t>addPlayer_invalidArgumentColorIsNull_returnsFalse</w:t>
+              <w:t>game_SinglePlayerInvalidLevel_ThrowsIllegalArgumentException</w:t>
             </w:r>
             <w:proofErr w:type="spellEnd"/>
           </w:p>
         </w:tc>
         <w:tc>
           <w:tcPr>
-            <w:tcW w:w="1134" w:type="dxa"/>
-          </w:tcPr>
-          <w:p>
-            <w:pPr>
-              <w:rPr>
-                <w:rFonts w:asciiTheme="majorHAnsi" w:eastAsia="Times New Roman" w:hAnsiTheme="majorHAnsi" w:cstheme="majorBidi"/>
-                <w:color w:val="000000"/>
-                <w:lang w:val="en-GB" w:eastAsia="de-CH"/>
-              </w:rPr>
-            </w:pPr>
-            <w:r>
-              <w:rPr>
-                <w:rFonts w:asciiTheme="majorHAnsi" w:eastAsia="Times New Roman" w:hAnsiTheme="majorHAnsi" w:cstheme="majorBidi"/>
-                <w:color w:val="000000"/>
-                <w:lang w:val="en-GB" w:eastAsia="de-CH"/>
-              </w:rPr>
-              <w:t>false</w:t>
-            </w:r>
-          </w:p>
-        </w:tc>
-        <w:tc>
-          <w:tcPr>
-            <w:tcW w:w="2410" w:type="dxa"/>
-          </w:tcPr>
-          <w:p>
-            <w:pPr>
-              <w:rPr>
-                <w:rFonts w:asciiTheme="majorHAnsi" w:eastAsia="Times New Roman" w:hAnsiTheme="majorHAnsi" w:cstheme="majorBidi"/>
-                <w:color w:val="000000"/>
-                <w:lang w:val="en-GB" w:eastAsia="de-CH"/>
-              </w:rPr>
-            </w:pPr>
-            <w:r>
-              <w:rPr>
-                <w:rFonts w:asciiTheme="majorHAnsi" w:eastAsia="Times New Roman" w:hAnsiTheme="majorHAnsi" w:cstheme="majorBidi"/>
-                <w:color w:val="000000"/>
-                <w:lang w:val="en-GB" w:eastAsia="de-CH"/>
-              </w:rPr>
-              <w:t>A1</w:t>
+            <w:tcW w:w="2835" w:type="dxa"/>
+          </w:tcPr>
+          <w:p>
+            <w:pPr>
+              <w:rPr>
+                <w:rFonts w:asciiTheme="majorHAnsi" w:eastAsia="Times New Roman" w:hAnsiTheme="majorHAnsi" w:cstheme="majorBidi"/>
+                <w:color w:val="000000" w:themeColor="text1"/>
+                <w:sz w:val="24"/>
+                <w:szCs w:val="24"/>
+                <w:lang w:val="en-GB" w:eastAsia="de-CH"/>
+              </w:rPr>
+            </w:pPr>
+            <w:proofErr w:type="spellStart"/>
+            <w:r>
+              <w:rPr>
+                <w:rFonts w:asciiTheme="majorHAnsi" w:eastAsia="Times New Roman" w:hAnsiTheme="majorHAnsi" w:cstheme="majorBidi"/>
+                <w:color w:val="000000" w:themeColor="text1"/>
+                <w:sz w:val="24"/>
+                <w:szCs w:val="24"/>
+                <w:lang w:val="en-GB" w:eastAsia="de-CH"/>
+              </w:rPr>
+              <w:t>IllegalArgumentException</w:t>
+            </w:r>
+            <w:proofErr w:type="spellEnd"/>
+          </w:p>
+        </w:tc>
+        <w:tc>
+          <w:tcPr>
+            <w:tcW w:w="1418" w:type="dxa"/>
+          </w:tcPr>
+          <w:p>
+            <w:pPr>
+              <w:rPr>
+                <w:rFonts w:asciiTheme="majorHAnsi" w:eastAsia="Times New Roman" w:hAnsiTheme="majorHAnsi" w:cstheme="majorBidi"/>
+                <w:color w:val="000000" w:themeColor="text1"/>
+                <w:sz w:val="24"/>
+                <w:szCs w:val="24"/>
+                <w:lang w:val="en-GB" w:eastAsia="de-CH"/>
+              </w:rPr>
+            </w:pPr>
+            <w:r>
+              <w:rPr>
+                <w:rFonts w:asciiTheme="majorHAnsi" w:eastAsia="Times New Roman" w:hAnsiTheme="majorHAnsi" w:cstheme="majorBidi"/>
+                <w:color w:val="000000" w:themeColor="text1"/>
+                <w:sz w:val="24"/>
+                <w:szCs w:val="24"/>
+                <w:lang w:val="en-GB" w:eastAsia="de-CH"/>
+              </w:rPr>
+              <w:t>G1</w:t>
             </w:r>
           </w:p>
         </w:tc>
@@ -1385,17 +1444,31 @@
             <w:pPr>
               <w:rPr>
                 <w:rFonts w:asciiTheme="majorHAnsi" w:eastAsia="Times New Roman" w:hAnsiTheme="majorHAnsi" w:cstheme="majorBidi"/>
-                <w:color w:val="000000"/>
-                <w:lang w:val="en-GB" w:eastAsia="de-CH"/>
-              </w:rPr>
-            </w:pPr>
-            <w:r>
-              <w:rPr>
-                <w:rFonts w:asciiTheme="majorHAnsi" w:eastAsia="Times New Roman" w:hAnsiTheme="majorHAnsi" w:cstheme="majorHAnsi"/>
-                <w:color w:val="000000"/>
-                <w:lang w:val="en-GB" w:eastAsia="de-CH"/>
-              </w:rPr>
-              <w:t>passed</w:t>
+                <w:color w:val="000000" w:themeColor="text1"/>
+                <w:sz w:val="24"/>
+                <w:szCs w:val="24"/>
+                <w:lang w:val="en-GB" w:eastAsia="de-CH"/>
+              </w:rPr>
+            </w:pPr>
+            <w:r>
+              <w:rPr>
+                <w:rFonts w:asciiTheme="majorHAnsi" w:eastAsia="Times New Roman" w:hAnsiTheme="majorHAnsi" w:cstheme="majorBidi"/>
+                <w:color w:val="000000" w:themeColor="text1"/>
+                <w:sz w:val="24"/>
+                <w:szCs w:val="24"/>
+                <w:lang w:val="en-GB" w:eastAsia="de-CH"/>
+              </w:rPr>
+              <w:t>P</w:t>
+            </w:r>
+            <w:r>
+              <w:rPr>
+                <w:rFonts w:asciiTheme="majorHAnsi" w:eastAsia="Times New Roman" w:hAnsiTheme="majorHAnsi" w:cstheme="majorBidi"/>
+                <w:color w:val="000000" w:themeColor="text1"/>
+                <w:sz w:val="24"/>
+                <w:szCs w:val="24"/>
+                <w:lang w:val="en-GB" w:eastAsia="de-CH"/>
+              </w:rPr>
+              <w:t>assed</w:t>
             </w:r>
           </w:p>
         </w:tc>
@@ -1406,7 +1479,7 @@
         </w:trPr>
         <w:tc>
           <w:tcPr>
-            <w:tcW w:w="5949" w:type="dxa"/>
+            <w:tcW w:w="5240" w:type="dxa"/>
             <w:shd w:val="clear" w:color="auto" w:fill="FFFFFF" w:themeFill="background1"/>
           </w:tcPr>
           <w:p>
@@ -1428,52 +1501,60 @@
                 <w:szCs w:val="24"/>
                 <w:lang w:val="en-GB" w:eastAsia="de-CH"/>
               </w:rPr>
-              <w:t>addPlayer_NameAlreadyExists_returnsFalse</w:t>
+              <w:t>game_SinglePlayerValidArguments_NoExceptionIsThrown</w:t>
             </w:r>
             <w:proofErr w:type="spellEnd"/>
           </w:p>
         </w:tc>
         <w:tc>
           <w:tcPr>
-            <w:tcW w:w="1134" w:type="dxa"/>
-          </w:tcPr>
-          <w:p>
-            <w:pPr>
-              <w:rPr>
-                <w:rFonts w:asciiTheme="majorHAnsi" w:eastAsia="Times New Roman" w:hAnsiTheme="majorHAnsi" w:cstheme="majorBidi"/>
-                <w:color w:val="000000"/>
-                <w:lang w:val="en-GB" w:eastAsia="de-CH"/>
-              </w:rPr>
-            </w:pPr>
-            <w:r>
-              <w:rPr>
-                <w:rFonts w:asciiTheme="majorHAnsi" w:eastAsia="Times New Roman" w:hAnsiTheme="majorHAnsi" w:cstheme="majorBidi"/>
-                <w:color w:val="000000"/>
-                <w:lang w:val="en-GB" w:eastAsia="de-CH"/>
-              </w:rPr>
-              <w:t>false</w:t>
-            </w:r>
-          </w:p>
-        </w:tc>
-        <w:tc>
-          <w:tcPr>
-            <w:tcW w:w="2410" w:type="dxa"/>
-          </w:tcPr>
-          <w:p>
-            <w:pPr>
-              <w:rPr>
-                <w:rFonts w:asciiTheme="majorHAnsi" w:eastAsia="Times New Roman" w:hAnsiTheme="majorHAnsi" w:cstheme="majorBidi"/>
-                <w:color w:val="000000"/>
-                <w:lang w:val="en-GB" w:eastAsia="de-CH"/>
-              </w:rPr>
-            </w:pPr>
-            <w:r>
-              <w:rPr>
-                <w:rFonts w:asciiTheme="majorHAnsi" w:eastAsia="Times New Roman" w:hAnsiTheme="majorHAnsi" w:cstheme="majorBidi"/>
-                <w:color w:val="000000"/>
-                <w:lang w:val="en-GB" w:eastAsia="de-CH"/>
-              </w:rPr>
-              <w:t>A2</w:t>
+            <w:tcW w:w="2835" w:type="dxa"/>
+          </w:tcPr>
+          <w:p>
+            <w:pPr>
+              <w:rPr>
+                <w:rFonts w:asciiTheme="majorHAnsi" w:eastAsia="Times New Roman" w:hAnsiTheme="majorHAnsi" w:cstheme="majorBidi"/>
+                <w:color w:val="000000" w:themeColor="text1"/>
+                <w:sz w:val="24"/>
+                <w:szCs w:val="24"/>
+                <w:lang w:val="en-GB" w:eastAsia="de-CH"/>
+              </w:rPr>
+            </w:pPr>
+            <w:r>
+              <w:rPr>
+                <w:rFonts w:asciiTheme="majorHAnsi" w:eastAsia="Times New Roman" w:hAnsiTheme="majorHAnsi" w:cstheme="majorBidi"/>
+                <w:color w:val="000000" w:themeColor="text1"/>
+                <w:sz w:val="24"/>
+                <w:szCs w:val="24"/>
+                <w:lang w:val="en-GB" w:eastAsia="de-CH"/>
+              </w:rPr>
+              <w:t>No Exception</w:t>
+            </w:r>
+          </w:p>
+        </w:tc>
+        <w:tc>
+          <w:tcPr>
+            <w:tcW w:w="1418" w:type="dxa"/>
+          </w:tcPr>
+          <w:p>
+            <w:pPr>
+              <w:rPr>
+                <w:rFonts w:asciiTheme="majorHAnsi" w:eastAsia="Times New Roman" w:hAnsiTheme="majorHAnsi" w:cstheme="majorBidi"/>
+                <w:color w:val="000000" w:themeColor="text1"/>
+                <w:sz w:val="24"/>
+                <w:szCs w:val="24"/>
+                <w:lang w:val="en-GB" w:eastAsia="de-CH"/>
+              </w:rPr>
+            </w:pPr>
+            <w:r>
+              <w:rPr>
+                <w:rFonts w:asciiTheme="majorHAnsi" w:eastAsia="Times New Roman" w:hAnsiTheme="majorHAnsi" w:cstheme="majorBidi"/>
+                <w:color w:val="000000" w:themeColor="text1"/>
+                <w:sz w:val="24"/>
+                <w:szCs w:val="24"/>
+                <w:lang w:val="en-GB" w:eastAsia="de-CH"/>
+              </w:rPr>
+              <w:t>G3</w:t>
             </w:r>
           </w:p>
         </w:tc>
@@ -1486,18 +1567,103 @@
             <w:pPr>
               <w:rPr>
                 <w:rFonts w:asciiTheme="majorHAnsi" w:eastAsia="Times New Roman" w:hAnsiTheme="majorHAnsi" w:cstheme="majorBidi"/>
-                <w:color w:val="000000"/>
-                <w:lang w:val="en-GB" w:eastAsia="de-CH"/>
-              </w:rPr>
-            </w:pPr>
-            <w:r>
-              <w:rPr>
-                <w:rFonts w:asciiTheme="majorHAnsi" w:eastAsia="Times New Roman" w:hAnsiTheme="majorHAnsi" w:cstheme="majorBidi"/>
-                <w:color w:val="000000"/>
-                <w:lang w:val="en-GB" w:eastAsia="de-CH"/>
-              </w:rPr>
-              <w:t>passed</w:t>
-            </w:r>
+                <w:color w:val="000000" w:themeColor="text1"/>
+                <w:sz w:val="24"/>
+                <w:szCs w:val="24"/>
+                <w:lang w:val="en-GB" w:eastAsia="de-CH"/>
+              </w:rPr>
+            </w:pPr>
+            <w:r>
+              <w:rPr>
+                <w:rFonts w:asciiTheme="majorHAnsi" w:eastAsia="Times New Roman" w:hAnsiTheme="majorHAnsi" w:cstheme="majorBidi"/>
+                <w:color w:val="000000" w:themeColor="text1"/>
+                <w:sz w:val="24"/>
+                <w:szCs w:val="24"/>
+                <w:lang w:val="en-GB" w:eastAsia="de-CH"/>
+              </w:rPr>
+              <w:t>P</w:t>
+            </w:r>
+            <w:r>
+              <w:rPr>
+                <w:rFonts w:asciiTheme="majorHAnsi" w:eastAsia="Times New Roman" w:hAnsiTheme="majorHAnsi" w:cstheme="majorBidi"/>
+                <w:color w:val="000000" w:themeColor="text1"/>
+                <w:sz w:val="24"/>
+                <w:szCs w:val="24"/>
+                <w:lang w:val="en-GB" w:eastAsia="de-CH"/>
+              </w:rPr>
+              <w:t>assed</w:t>
+            </w:r>
+          </w:p>
+        </w:tc>
+      </w:tr>
+      <w:tr>
+        <w:trPr>
+          <w:trHeight w:val="288"/>
+        </w:trPr>
+        <w:tc>
+          <w:tcPr>
+            <w:tcW w:w="5240" w:type="dxa"/>
+            <w:shd w:val="clear" w:color="auto" w:fill="FFFFFF" w:themeFill="background1"/>
+          </w:tcPr>
+          <w:p>
+            <w:pPr>
+              <w:rPr>
+                <w:rFonts w:asciiTheme="majorHAnsi" w:eastAsia="Times New Roman" w:hAnsiTheme="majorHAnsi" w:cstheme="majorBidi"/>
+                <w:color w:val="000000" w:themeColor="text1"/>
+                <w:sz w:val="24"/>
+                <w:szCs w:val="24"/>
+                <w:lang w:val="en-GB" w:eastAsia="de-CH"/>
+              </w:rPr>
+            </w:pPr>
+          </w:p>
+        </w:tc>
+        <w:tc>
+          <w:tcPr>
+            <w:tcW w:w="2835" w:type="dxa"/>
+          </w:tcPr>
+          <w:p>
+            <w:pPr>
+              <w:rPr>
+                <w:rFonts w:asciiTheme="majorHAnsi" w:eastAsia="Times New Roman" w:hAnsiTheme="majorHAnsi" w:cstheme="majorBidi"/>
+                <w:color w:val="000000" w:themeColor="text1"/>
+                <w:sz w:val="24"/>
+                <w:szCs w:val="24"/>
+                <w:lang w:val="en-GB" w:eastAsia="de-CH"/>
+              </w:rPr>
+            </w:pPr>
+          </w:p>
+        </w:tc>
+        <w:tc>
+          <w:tcPr>
+            <w:tcW w:w="1418" w:type="dxa"/>
+          </w:tcPr>
+          <w:p>
+            <w:pPr>
+              <w:rPr>
+                <w:rFonts w:asciiTheme="majorHAnsi" w:eastAsia="Times New Roman" w:hAnsiTheme="majorHAnsi" w:cstheme="majorBidi"/>
+                <w:color w:val="000000" w:themeColor="text1"/>
+                <w:sz w:val="24"/>
+                <w:szCs w:val="24"/>
+                <w:lang w:val="en-GB" w:eastAsia="de-CH"/>
+              </w:rPr>
+            </w:pPr>
+          </w:p>
+        </w:tc>
+        <w:tc>
+          <w:tcPr>
+            <w:tcW w:w="963" w:type="dxa"/>
+            <w:shd w:val="clear" w:color="auto" w:fill="auto"/>
+          </w:tcPr>
+          <w:p>
+            <w:pPr>
+              <w:rPr>
+                <w:rFonts w:asciiTheme="majorHAnsi" w:eastAsia="Times New Roman" w:hAnsiTheme="majorHAnsi" w:cstheme="majorBidi"/>
+                <w:color w:val="000000" w:themeColor="text1"/>
+                <w:sz w:val="24"/>
+                <w:szCs w:val="24"/>
+                <w:lang w:val="en-GB" w:eastAsia="de-CH"/>
+              </w:rPr>
+            </w:pPr>
           </w:p>
         </w:tc>
       </w:tr>
@@ -1507,7 +1673,7 @@
         </w:trPr>
         <w:tc>
           <w:tcPr>
-            <w:tcW w:w="5949" w:type="dxa"/>
+            <w:tcW w:w="5240" w:type="dxa"/>
             <w:shd w:val="clear" w:color="auto" w:fill="FFFFFF" w:themeFill="background1"/>
           </w:tcPr>
           <w:p>
@@ -1520,6 +1686,32 @@
                 <w:lang w:val="en-GB" w:eastAsia="de-CH"/>
               </w:rPr>
             </w:pPr>
+            <w:r>
+              <w:rPr>
+                <w:rFonts w:asciiTheme="majorHAnsi" w:eastAsia="Times New Roman" w:hAnsiTheme="majorHAnsi" w:cstheme="majorBidi"/>
+                <w:color w:val="000000" w:themeColor="text1"/>
+                <w:sz w:val="24"/>
+                <w:szCs w:val="24"/>
+                <w:lang w:val="en-GB" w:eastAsia="de-CH"/>
+              </w:rPr>
+              <w:t>game_MultiPlayerInvalidWinningLineThrowsIllegalArgumentException</w:t>
+            </w:r>
+          </w:p>
+        </w:tc>
+        <w:tc>
+          <w:tcPr>
+            <w:tcW w:w="2835" w:type="dxa"/>
+          </w:tcPr>
+          <w:p>
+            <w:pPr>
+              <w:rPr>
+                <w:rFonts w:asciiTheme="majorHAnsi" w:eastAsia="Times New Roman" w:hAnsiTheme="majorHAnsi" w:cstheme="majorBidi"/>
+                <w:color w:val="000000" w:themeColor="text1"/>
+                <w:sz w:val="24"/>
+                <w:szCs w:val="24"/>
+                <w:lang w:val="en-GB" w:eastAsia="de-CH"/>
+              </w:rPr>
+            </w:pPr>
             <w:proofErr w:type="spellStart"/>
             <w:r>
               <w:rPr>
@@ -1529,52 +1721,34 @@
                 <w:szCs w:val="24"/>
                 <w:lang w:val="en-GB" w:eastAsia="de-CH"/>
               </w:rPr>
-              <w:t>addPlayer_ColorAlreadyExists_returnsFalse</w:t>
+              <w:t>IllegalArgumentException</w:t>
             </w:r>
             <w:proofErr w:type="spellEnd"/>
           </w:p>
         </w:tc>
         <w:tc>
           <w:tcPr>
-            <w:tcW w:w="1134" w:type="dxa"/>
-          </w:tcPr>
-          <w:p>
-            <w:pPr>
-              <w:rPr>
-                <w:rFonts w:asciiTheme="majorHAnsi" w:eastAsia="Times New Roman" w:hAnsiTheme="majorHAnsi" w:cstheme="majorBidi"/>
-                <w:color w:val="000000"/>
-                <w:lang w:val="en-GB" w:eastAsia="de-CH"/>
-              </w:rPr>
-            </w:pPr>
-            <w:r>
-              <w:rPr>
-                <w:rFonts w:asciiTheme="majorHAnsi" w:eastAsia="Times New Roman" w:hAnsiTheme="majorHAnsi" w:cstheme="majorBidi"/>
-                <w:color w:val="000000"/>
-                <w:lang w:val="en-GB" w:eastAsia="de-CH"/>
-              </w:rPr>
-              <w:t>false</w:t>
-            </w:r>
-          </w:p>
-        </w:tc>
-        <w:tc>
-          <w:tcPr>
-            <w:tcW w:w="2410" w:type="dxa"/>
-          </w:tcPr>
-          <w:p>
-            <w:pPr>
-              <w:rPr>
-                <w:rFonts w:asciiTheme="majorHAnsi" w:eastAsia="Times New Roman" w:hAnsiTheme="majorHAnsi" w:cstheme="majorBidi"/>
-                <w:color w:val="000000"/>
-                <w:lang w:val="en-GB" w:eastAsia="de-CH"/>
-              </w:rPr>
-            </w:pPr>
-            <w:r>
-              <w:rPr>
-                <w:rFonts w:asciiTheme="majorHAnsi" w:eastAsia="Times New Roman" w:hAnsiTheme="majorHAnsi" w:cstheme="majorBidi"/>
-                <w:color w:val="000000"/>
-                <w:lang w:val="en-GB" w:eastAsia="de-CH"/>
-              </w:rPr>
-              <w:t>A2</w:t>
+            <w:tcW w:w="1418" w:type="dxa"/>
+          </w:tcPr>
+          <w:p>
+            <w:pPr>
+              <w:rPr>
+                <w:rFonts w:asciiTheme="majorHAnsi" w:eastAsia="Times New Roman" w:hAnsiTheme="majorHAnsi" w:cstheme="majorBidi"/>
+                <w:color w:val="000000" w:themeColor="text1"/>
+                <w:sz w:val="24"/>
+                <w:szCs w:val="24"/>
+                <w:lang w:val="en-GB" w:eastAsia="de-CH"/>
+              </w:rPr>
+            </w:pPr>
+            <w:r>
+              <w:rPr>
+                <w:rFonts w:asciiTheme="majorHAnsi" w:eastAsia="Times New Roman" w:hAnsiTheme="majorHAnsi" w:cstheme="majorBidi"/>
+                <w:color w:val="000000" w:themeColor="text1"/>
+                <w:sz w:val="24"/>
+                <w:szCs w:val="24"/>
+                <w:lang w:val="en-GB" w:eastAsia="de-CH"/>
+              </w:rPr>
+              <w:t>G1</w:t>
             </w:r>
           </w:p>
         </w:tc>
@@ -1586,18 +1760,32 @@
           <w:p>
             <w:pPr>
               <w:rPr>
-                <w:rFonts w:asciiTheme="majorHAnsi" w:eastAsia="Times New Roman" w:hAnsiTheme="majorHAnsi" w:cstheme="majorHAnsi"/>
-                <w:color w:val="000000"/>
-                <w:lang w:val="en-GB" w:eastAsia="de-CH"/>
-              </w:rPr>
-            </w:pPr>
-            <w:r>
-              <w:rPr>
-                <w:rFonts w:asciiTheme="majorHAnsi" w:eastAsia="Times New Roman" w:hAnsiTheme="majorHAnsi" w:cstheme="majorHAnsi"/>
-                <w:color w:val="000000"/>
-                <w:lang w:val="en-GB" w:eastAsia="de-CH"/>
-              </w:rPr>
-              <w:t>passed</w:t>
+                <w:rFonts w:asciiTheme="majorHAnsi" w:eastAsia="Times New Roman" w:hAnsiTheme="majorHAnsi" w:cstheme="majorBidi"/>
+                <w:color w:val="000000" w:themeColor="text1"/>
+                <w:sz w:val="24"/>
+                <w:szCs w:val="24"/>
+                <w:lang w:val="en-GB" w:eastAsia="de-CH"/>
+              </w:rPr>
+            </w:pPr>
+            <w:r>
+              <w:rPr>
+                <w:rFonts w:asciiTheme="majorHAnsi" w:eastAsia="Times New Roman" w:hAnsiTheme="majorHAnsi" w:cstheme="majorBidi"/>
+                <w:color w:val="000000" w:themeColor="text1"/>
+                <w:sz w:val="24"/>
+                <w:szCs w:val="24"/>
+                <w:lang w:val="en-GB" w:eastAsia="de-CH"/>
+              </w:rPr>
+              <w:t>P</w:t>
+            </w:r>
+            <w:r>
+              <w:rPr>
+                <w:rFonts w:asciiTheme="majorHAnsi" w:eastAsia="Times New Roman" w:hAnsiTheme="majorHAnsi" w:cstheme="majorBidi"/>
+                <w:color w:val="000000" w:themeColor="text1"/>
+                <w:sz w:val="24"/>
+                <w:szCs w:val="24"/>
+                <w:lang w:val="en-GB" w:eastAsia="de-CH"/>
+              </w:rPr>
+              <w:t>assed</w:t>
             </w:r>
           </w:p>
         </w:tc>
@@ -1608,7 +1796,7 @@
         </w:trPr>
         <w:tc>
           <w:tcPr>
-            <w:tcW w:w="5949" w:type="dxa"/>
+            <w:tcW w:w="5240" w:type="dxa"/>
             <w:shd w:val="clear" w:color="auto" w:fill="FFFFFF" w:themeFill="background1"/>
           </w:tcPr>
           <w:p>
@@ -1630,52 +1818,62 @@
                 <w:szCs w:val="24"/>
                 <w:lang w:val="en-GB" w:eastAsia="de-CH"/>
               </w:rPr>
-              <w:t>addPlayer_AllPlayerHaveBeenAddedNoMoreSpace_returnsFalse</w:t>
+              <w:t>game_MultiPlayerInvalidUserName_ThrowsIllegalArgumentException</w:t>
             </w:r>
             <w:proofErr w:type="spellEnd"/>
           </w:p>
         </w:tc>
         <w:tc>
           <w:tcPr>
-            <w:tcW w:w="1134" w:type="dxa"/>
-          </w:tcPr>
-          <w:p>
-            <w:pPr>
-              <w:rPr>
-                <w:rFonts w:asciiTheme="majorHAnsi" w:eastAsia="Times New Roman" w:hAnsiTheme="majorHAnsi" w:cstheme="majorBidi"/>
-                <w:color w:val="000000"/>
-                <w:lang w:val="en-GB" w:eastAsia="de-CH"/>
-              </w:rPr>
-            </w:pPr>
-            <w:r>
-              <w:rPr>
-                <w:rFonts w:asciiTheme="majorHAnsi" w:eastAsia="Times New Roman" w:hAnsiTheme="majorHAnsi" w:cstheme="majorBidi"/>
-                <w:color w:val="000000"/>
-                <w:lang w:val="en-GB" w:eastAsia="de-CH"/>
-              </w:rPr>
-              <w:t>false</w:t>
-            </w:r>
-          </w:p>
-        </w:tc>
-        <w:tc>
-          <w:tcPr>
-            <w:tcW w:w="2410" w:type="dxa"/>
-          </w:tcPr>
-          <w:p>
-            <w:pPr>
-              <w:rPr>
-                <w:rFonts w:asciiTheme="majorHAnsi" w:eastAsia="Times New Roman" w:hAnsiTheme="majorHAnsi" w:cstheme="majorBidi"/>
-                <w:color w:val="000000"/>
-                <w:lang w:val="en-GB" w:eastAsia="de-CH"/>
-              </w:rPr>
-            </w:pPr>
-            <w:r>
-              <w:rPr>
-                <w:rFonts w:asciiTheme="majorHAnsi" w:eastAsia="Times New Roman" w:hAnsiTheme="majorHAnsi" w:cstheme="majorBidi"/>
-                <w:color w:val="000000"/>
-                <w:lang w:val="en-GB" w:eastAsia="de-CH"/>
-              </w:rPr>
-              <w:t>A3</w:t>
+            <w:tcW w:w="2835" w:type="dxa"/>
+          </w:tcPr>
+          <w:p>
+            <w:pPr>
+              <w:rPr>
+                <w:rFonts w:asciiTheme="majorHAnsi" w:eastAsia="Times New Roman" w:hAnsiTheme="majorHAnsi" w:cstheme="majorBidi"/>
+                <w:color w:val="000000" w:themeColor="text1"/>
+                <w:sz w:val="24"/>
+                <w:szCs w:val="24"/>
+                <w:lang w:val="en-GB" w:eastAsia="de-CH"/>
+              </w:rPr>
+            </w:pPr>
+            <w:proofErr w:type="spellStart"/>
+            <w:r>
+              <w:rPr>
+                <w:rFonts w:asciiTheme="majorHAnsi" w:eastAsia="Times New Roman" w:hAnsiTheme="majorHAnsi" w:cstheme="majorBidi"/>
+                <w:color w:val="000000" w:themeColor="text1"/>
+                <w:sz w:val="24"/>
+                <w:szCs w:val="24"/>
+                <w:lang w:val="en-GB" w:eastAsia="de-CH"/>
+              </w:rPr>
+              <w:t>IllegalArgumentException</w:t>
+            </w:r>
+            <w:proofErr w:type="spellEnd"/>
+          </w:p>
+        </w:tc>
+        <w:tc>
+          <w:tcPr>
+            <w:tcW w:w="1418" w:type="dxa"/>
+          </w:tcPr>
+          <w:p>
+            <w:pPr>
+              <w:rPr>
+                <w:rFonts w:asciiTheme="majorHAnsi" w:eastAsia="Times New Roman" w:hAnsiTheme="majorHAnsi" w:cstheme="majorBidi"/>
+                <w:color w:val="000000" w:themeColor="text1"/>
+                <w:sz w:val="24"/>
+                <w:szCs w:val="24"/>
+                <w:lang w:val="en-GB" w:eastAsia="de-CH"/>
+              </w:rPr>
+            </w:pPr>
+            <w:r>
+              <w:rPr>
+                <w:rFonts w:asciiTheme="majorHAnsi" w:eastAsia="Times New Roman" w:hAnsiTheme="majorHAnsi" w:cstheme="majorBidi"/>
+                <w:color w:val="000000" w:themeColor="text1"/>
+                <w:sz w:val="24"/>
+                <w:szCs w:val="24"/>
+                <w:lang w:val="en-GB" w:eastAsia="de-CH"/>
+              </w:rPr>
+              <w:t>G1</w:t>
             </w:r>
           </w:p>
         </w:tc>
@@ -1688,17 +1886,31 @@
             <w:pPr>
               <w:rPr>
                 <w:rFonts w:asciiTheme="majorHAnsi" w:eastAsia="Times New Roman" w:hAnsiTheme="majorHAnsi" w:cstheme="majorBidi"/>
-                <w:color w:val="000000"/>
-                <w:lang w:val="en-GB" w:eastAsia="de-CH"/>
-              </w:rPr>
-            </w:pPr>
-            <w:r>
-              <w:rPr>
-                <w:rFonts w:asciiTheme="majorHAnsi" w:eastAsia="Times New Roman" w:hAnsiTheme="majorHAnsi" w:cstheme="majorHAnsi"/>
-                <w:color w:val="000000"/>
-                <w:lang w:val="en-GB" w:eastAsia="de-CH"/>
-              </w:rPr>
-              <w:t>passed</w:t>
+                <w:color w:val="000000" w:themeColor="text1"/>
+                <w:sz w:val="24"/>
+                <w:szCs w:val="24"/>
+                <w:lang w:val="en-GB" w:eastAsia="de-CH"/>
+              </w:rPr>
+            </w:pPr>
+            <w:r>
+              <w:rPr>
+                <w:rFonts w:asciiTheme="majorHAnsi" w:eastAsia="Times New Roman" w:hAnsiTheme="majorHAnsi" w:cstheme="majorBidi"/>
+                <w:color w:val="000000" w:themeColor="text1"/>
+                <w:sz w:val="24"/>
+                <w:szCs w:val="24"/>
+                <w:lang w:val="en-GB" w:eastAsia="de-CH"/>
+              </w:rPr>
+              <w:t>P</w:t>
+            </w:r>
+            <w:r>
+              <w:rPr>
+                <w:rFonts w:asciiTheme="majorHAnsi" w:eastAsia="Times New Roman" w:hAnsiTheme="majorHAnsi" w:cstheme="majorBidi"/>
+                <w:color w:val="000000" w:themeColor="text1"/>
+                <w:sz w:val="24"/>
+                <w:szCs w:val="24"/>
+                <w:lang w:val="en-GB" w:eastAsia="de-CH"/>
+              </w:rPr>
+              <w:t>assed</w:t>
             </w:r>
           </w:p>
         </w:tc>
@@ -1709,7 +1921,7 @@
         </w:trPr>
         <w:tc>
           <w:tcPr>
-            <w:tcW w:w="5949" w:type="dxa"/>
+            <w:tcW w:w="5240" w:type="dxa"/>
             <w:shd w:val="clear" w:color="auto" w:fill="FFFFFF" w:themeFill="background1"/>
           </w:tcPr>
           <w:p>
@@ -1722,6 +1934,32 @@
                 <w:lang w:val="en-GB" w:eastAsia="de-CH"/>
               </w:rPr>
             </w:pPr>
+            <w:r>
+              <w:rPr>
+                <w:rFonts w:asciiTheme="majorHAnsi" w:eastAsia="Times New Roman" w:hAnsiTheme="majorHAnsi" w:cstheme="majorBidi"/>
+                <w:color w:val="000000" w:themeColor="text1"/>
+                <w:sz w:val="24"/>
+                <w:szCs w:val="24"/>
+                <w:lang w:val="en-GB" w:eastAsia="de-CH"/>
+              </w:rPr>
+              <w:t>game_MultiPlayerDublicateUserName_ThrowsIllegalArgumentException</w:t>
+            </w:r>
+          </w:p>
+        </w:tc>
+        <w:tc>
+          <w:tcPr>
+            <w:tcW w:w="2835" w:type="dxa"/>
+          </w:tcPr>
+          <w:p>
+            <w:pPr>
+              <w:rPr>
+                <w:rFonts w:asciiTheme="majorHAnsi" w:eastAsia="Times New Roman" w:hAnsiTheme="majorHAnsi" w:cstheme="majorBidi"/>
+                <w:color w:val="000000" w:themeColor="text1"/>
+                <w:sz w:val="24"/>
+                <w:szCs w:val="24"/>
+                <w:lang w:val="en-GB" w:eastAsia="de-CH"/>
+              </w:rPr>
+            </w:pPr>
             <w:proofErr w:type="spellStart"/>
             <w:r>
               <w:rPr>
@@ -1731,52 +1969,34 @@
                 <w:szCs w:val="24"/>
                 <w:lang w:val="en-GB" w:eastAsia="de-CH"/>
               </w:rPr>
-              <w:t>addPlayer_CorrectAndUniqueArguments_returnsTrue</w:t>
+              <w:t>IllegalArgumentException</w:t>
             </w:r>
             <w:proofErr w:type="spellEnd"/>
           </w:p>
         </w:tc>
         <w:tc>
           <w:tcPr>
-            <w:tcW w:w="1134" w:type="dxa"/>
-          </w:tcPr>
-          <w:p>
-            <w:pPr>
-              <w:rPr>
-                <w:rFonts w:asciiTheme="majorHAnsi" w:eastAsia="Times New Roman" w:hAnsiTheme="majorHAnsi" w:cstheme="majorBidi"/>
-                <w:color w:val="000000" w:themeColor="text1"/>
-                <w:lang w:val="en-GB" w:eastAsia="de-CH"/>
-              </w:rPr>
-            </w:pPr>
-            <w:r>
-              <w:rPr>
-                <w:rFonts w:asciiTheme="majorHAnsi" w:eastAsia="Times New Roman" w:hAnsiTheme="majorHAnsi" w:cstheme="majorBidi"/>
-                <w:color w:val="000000" w:themeColor="text1"/>
-                <w:lang w:val="en-GB" w:eastAsia="de-CH"/>
-              </w:rPr>
-              <w:t>true</w:t>
-            </w:r>
-          </w:p>
-        </w:tc>
-        <w:tc>
-          <w:tcPr>
-            <w:tcW w:w="2410" w:type="dxa"/>
-          </w:tcPr>
-          <w:p>
-            <w:pPr>
-              <w:rPr>
-                <w:rFonts w:asciiTheme="majorHAnsi" w:eastAsia="Times New Roman" w:hAnsiTheme="majorHAnsi" w:cstheme="majorBidi"/>
-                <w:color w:val="000000" w:themeColor="text1"/>
-                <w:lang w:val="en-GB" w:eastAsia="de-CH"/>
-              </w:rPr>
-            </w:pPr>
-            <w:r>
-              <w:rPr>
-                <w:rFonts w:asciiTheme="majorHAnsi" w:eastAsia="Times New Roman" w:hAnsiTheme="majorHAnsi" w:cstheme="majorBidi"/>
-                <w:color w:val="000000" w:themeColor="text1"/>
-                <w:lang w:val="en-GB" w:eastAsia="de-CH"/>
-              </w:rPr>
-              <w:t>A4, A5</w:t>
+            <w:tcW w:w="1418" w:type="dxa"/>
+          </w:tcPr>
+          <w:p>
+            <w:pPr>
+              <w:rPr>
+                <w:rFonts w:asciiTheme="majorHAnsi" w:eastAsia="Times New Roman" w:hAnsiTheme="majorHAnsi" w:cstheme="majorBidi"/>
+                <w:color w:val="000000" w:themeColor="text1"/>
+                <w:sz w:val="24"/>
+                <w:szCs w:val="24"/>
+                <w:lang w:val="en-GB" w:eastAsia="de-CH"/>
+              </w:rPr>
+            </w:pPr>
+            <w:r>
+              <w:rPr>
+                <w:rFonts w:asciiTheme="majorHAnsi" w:eastAsia="Times New Roman" w:hAnsiTheme="majorHAnsi" w:cstheme="majorBidi"/>
+                <w:color w:val="000000" w:themeColor="text1"/>
+                <w:sz w:val="24"/>
+                <w:szCs w:val="24"/>
+                <w:lang w:val="en-GB" w:eastAsia="de-CH"/>
+              </w:rPr>
+              <w:t>G2</w:t>
             </w:r>
           </w:p>
         </w:tc>
@@ -1790,16 +2010,30 @@
               <w:rPr>
                 <w:rFonts w:asciiTheme="majorHAnsi" w:eastAsia="Times New Roman" w:hAnsiTheme="majorHAnsi" w:cstheme="majorBidi"/>
                 <w:color w:val="000000" w:themeColor="text1"/>
-                <w:lang w:val="en-GB" w:eastAsia="de-CH"/>
-              </w:rPr>
-            </w:pPr>
-            <w:r>
-              <w:rPr>
-                <w:rFonts w:asciiTheme="majorHAnsi" w:eastAsia="Times New Roman" w:hAnsiTheme="majorHAnsi" w:cstheme="majorHAnsi"/>
-                <w:color w:val="000000"/>
-                <w:lang w:val="en-GB" w:eastAsia="de-CH"/>
-              </w:rPr>
-              <w:t>passed</w:t>
+                <w:sz w:val="24"/>
+                <w:szCs w:val="24"/>
+                <w:lang w:val="en-GB" w:eastAsia="de-CH"/>
+              </w:rPr>
+            </w:pPr>
+            <w:r>
+              <w:rPr>
+                <w:rFonts w:asciiTheme="majorHAnsi" w:eastAsia="Times New Roman" w:hAnsiTheme="majorHAnsi" w:cstheme="majorBidi"/>
+                <w:color w:val="000000" w:themeColor="text1"/>
+                <w:sz w:val="24"/>
+                <w:szCs w:val="24"/>
+                <w:lang w:val="en-GB" w:eastAsia="de-CH"/>
+              </w:rPr>
+              <w:t>P</w:t>
+            </w:r>
+            <w:r>
+              <w:rPr>
+                <w:rFonts w:asciiTheme="majorHAnsi" w:eastAsia="Times New Roman" w:hAnsiTheme="majorHAnsi" w:cstheme="majorBidi"/>
+                <w:color w:val="000000" w:themeColor="text1"/>
+                <w:sz w:val="24"/>
+                <w:szCs w:val="24"/>
+                <w:lang w:val="en-GB" w:eastAsia="de-CH"/>
+              </w:rPr>
+              <w:t>assed</w:t>
             </w:r>
           </w:p>
         </w:tc>
@@ -1810,7 +2044,7 @@
         </w:trPr>
         <w:tc>
           <w:tcPr>
-            <w:tcW w:w="5949" w:type="dxa"/>
+            <w:tcW w:w="5240" w:type="dxa"/>
             <w:shd w:val="clear" w:color="auto" w:fill="FFFFFF" w:themeFill="background1"/>
           </w:tcPr>
           <w:p>
@@ -1823,49 +2057,107 @@
                 <w:lang w:val="en-GB" w:eastAsia="de-CH"/>
               </w:rPr>
             </w:pPr>
-          </w:p>
-        </w:tc>
-        <w:tc>
-          <w:tcPr>
-            <w:tcW w:w="1134" w:type="dxa"/>
-          </w:tcPr>
-          <w:p>
-            <w:pPr>
-              <w:rPr>
-                <w:rFonts w:asciiTheme="majorHAnsi" w:eastAsia="Times New Roman" w:hAnsiTheme="majorHAnsi" w:cstheme="majorBidi"/>
-                <w:color w:val="000000" w:themeColor="text1"/>
-                <w:lang w:val="en-GB" w:eastAsia="de-CH"/>
-              </w:rPr>
-            </w:pPr>
-          </w:p>
-        </w:tc>
-        <w:tc>
-          <w:tcPr>
-            <w:tcW w:w="2410" w:type="dxa"/>
-          </w:tcPr>
-          <w:p>
-            <w:pPr>
-              <w:rPr>
-                <w:rFonts w:asciiTheme="majorHAnsi" w:eastAsia="Times New Roman" w:hAnsiTheme="majorHAnsi" w:cstheme="majorBidi"/>
-                <w:color w:val="000000" w:themeColor="text1"/>
-                <w:lang w:val="en-GB" w:eastAsia="de-CH"/>
-              </w:rPr>
-            </w:pPr>
+            <w:r>
+              <w:rPr>
+                <w:rFonts w:asciiTheme="majorHAnsi" w:eastAsia="Times New Roman" w:hAnsiTheme="majorHAnsi" w:cstheme="majorBidi"/>
+                <w:color w:val="000000" w:themeColor="text1"/>
+                <w:sz w:val="24"/>
+                <w:szCs w:val="24"/>
+                <w:lang w:val="en-GB" w:eastAsia="de-CH"/>
+              </w:rPr>
+              <w:t>game_MultiPlayerInvalidPlayerAmount_ThrowsIllegalArgumentException</w:t>
+            </w:r>
+          </w:p>
+        </w:tc>
+        <w:tc>
+          <w:tcPr>
+            <w:tcW w:w="2835" w:type="dxa"/>
+          </w:tcPr>
+          <w:p>
+            <w:pPr>
+              <w:rPr>
+                <w:rFonts w:asciiTheme="majorHAnsi" w:eastAsia="Times New Roman" w:hAnsiTheme="majorHAnsi" w:cstheme="majorBidi"/>
+                <w:color w:val="000000" w:themeColor="text1"/>
+                <w:sz w:val="24"/>
+                <w:szCs w:val="24"/>
+                <w:lang w:val="en-GB" w:eastAsia="de-CH"/>
+              </w:rPr>
+            </w:pPr>
+            <w:proofErr w:type="spellStart"/>
+            <w:r>
+              <w:rPr>
+                <w:rFonts w:asciiTheme="majorHAnsi" w:eastAsia="Times New Roman" w:hAnsiTheme="majorHAnsi" w:cstheme="majorBidi"/>
+                <w:color w:val="000000" w:themeColor="text1"/>
+                <w:sz w:val="24"/>
+                <w:szCs w:val="24"/>
+                <w:lang w:val="en-GB" w:eastAsia="de-CH"/>
+              </w:rPr>
+              <w:t>IllegalArgumentException</w:t>
+            </w:r>
+            <w:proofErr w:type="spellEnd"/>
+          </w:p>
+        </w:tc>
+        <w:tc>
+          <w:tcPr>
+            <w:tcW w:w="1418" w:type="dxa"/>
+          </w:tcPr>
+          <w:p>
+            <w:pPr>
+              <w:rPr>
+                <w:rFonts w:asciiTheme="majorHAnsi" w:eastAsia="Times New Roman" w:hAnsiTheme="majorHAnsi" w:cstheme="majorBidi"/>
+                <w:color w:val="000000" w:themeColor="text1"/>
+                <w:sz w:val="24"/>
+                <w:szCs w:val="24"/>
+                <w:lang w:val="en-GB" w:eastAsia="de-CH"/>
+              </w:rPr>
+            </w:pPr>
+            <w:r>
+              <w:rPr>
+                <w:rFonts w:asciiTheme="majorHAnsi" w:eastAsia="Times New Roman" w:hAnsiTheme="majorHAnsi" w:cstheme="majorBidi"/>
+                <w:color w:val="000000" w:themeColor="text1"/>
+                <w:sz w:val="24"/>
+                <w:szCs w:val="24"/>
+                <w:lang w:val="en-GB" w:eastAsia="de-CH"/>
+              </w:rPr>
+              <w:t>G1</w:t>
+            </w:r>
           </w:p>
         </w:tc>
         <w:tc>
           <w:tcPr>
             <w:tcW w:w="963" w:type="dxa"/>
-            <w:shd w:val="clear" w:color="auto" w:fill="auto"/>
-          </w:tcPr>
-          <w:p>
-            <w:pPr>
-              <w:rPr>
-                <w:rFonts w:asciiTheme="majorHAnsi" w:eastAsia="Times New Roman" w:hAnsiTheme="majorHAnsi" w:cstheme="majorHAnsi"/>
-                <w:color w:val="000000"/>
-                <w:lang w:val="en-GB" w:eastAsia="de-CH"/>
-              </w:rPr>
-            </w:pPr>
+            <w:shd w:val="clear" w:color="auto" w:fill="E2EFD9" w:themeFill="accent6" w:themeFillTint="33"/>
+          </w:tcPr>
+          <w:p>
+            <w:pPr>
+              <w:rPr>
+                <w:rFonts w:asciiTheme="majorHAnsi" w:eastAsia="Times New Roman" w:hAnsiTheme="majorHAnsi" w:cstheme="majorBidi"/>
+                <w:color w:val="000000" w:themeColor="text1"/>
+                <w:sz w:val="24"/>
+                <w:szCs w:val="24"/>
+                <w:lang w:val="en-GB" w:eastAsia="de-CH"/>
+              </w:rPr>
+            </w:pPr>
+            <w:r>
+              <w:rPr>
+                <w:rFonts w:asciiTheme="majorHAnsi" w:eastAsia="Times New Roman" w:hAnsiTheme="majorHAnsi" w:cstheme="majorBidi"/>
+                <w:color w:val="000000" w:themeColor="text1"/>
+                <w:sz w:val="24"/>
+                <w:szCs w:val="24"/>
+                <w:lang w:val="en-GB" w:eastAsia="de-CH"/>
+              </w:rPr>
+              <w:t>P</w:t>
+            </w:r>
+            <w:r>
+              <w:rPr>
+                <w:rFonts w:asciiTheme="majorHAnsi" w:eastAsia="Times New Roman" w:hAnsiTheme="majorHAnsi" w:cstheme="majorBidi"/>
+                <w:color w:val="000000" w:themeColor="text1"/>
+                <w:sz w:val="24"/>
+                <w:szCs w:val="24"/>
+                <w:lang w:val="en-GB" w:eastAsia="de-CH"/>
+              </w:rPr>
+              <w:t>assed</w:t>
+            </w:r>
           </w:p>
         </w:tc>
       </w:tr>
@@ -1875,7 +2167,7 @@
         </w:trPr>
         <w:tc>
           <w:tcPr>
-            <w:tcW w:w="5949" w:type="dxa"/>
+            <w:tcW w:w="5240" w:type="dxa"/>
             <w:shd w:val="clear" w:color="auto" w:fill="FFFFFF" w:themeFill="background1"/>
           </w:tcPr>
           <w:p>
@@ -1897,52 +2189,60 @@
                 <w:szCs w:val="24"/>
                 <w:lang w:val="en-GB" w:eastAsia="de-CH"/>
               </w:rPr>
-              <w:t>addComputer_invalidArgumentNameIsNull_returnsFalse</w:t>
+              <w:t>game_MultiPlayerValidArguments_NoExceptionIsThrown</w:t>
             </w:r>
             <w:proofErr w:type="spellEnd"/>
           </w:p>
         </w:tc>
         <w:tc>
           <w:tcPr>
-            <w:tcW w:w="1134" w:type="dxa"/>
-          </w:tcPr>
-          <w:p>
-            <w:pPr>
-              <w:rPr>
-                <w:rFonts w:asciiTheme="majorHAnsi" w:eastAsia="Times New Roman" w:hAnsiTheme="majorHAnsi" w:cstheme="majorBidi"/>
-                <w:color w:val="000000" w:themeColor="text1"/>
-                <w:lang w:val="en-GB" w:eastAsia="de-CH"/>
-              </w:rPr>
-            </w:pPr>
-            <w:r>
-              <w:rPr>
-                <w:rFonts w:asciiTheme="majorHAnsi" w:eastAsia="Times New Roman" w:hAnsiTheme="majorHAnsi" w:cstheme="majorBidi"/>
-                <w:color w:val="000000"/>
-                <w:lang w:val="en-GB" w:eastAsia="de-CH"/>
-              </w:rPr>
-              <w:t>false</w:t>
-            </w:r>
-          </w:p>
-        </w:tc>
-        <w:tc>
-          <w:tcPr>
-            <w:tcW w:w="2410" w:type="dxa"/>
-          </w:tcPr>
-          <w:p>
-            <w:pPr>
-              <w:rPr>
-                <w:rFonts w:asciiTheme="majorHAnsi" w:eastAsia="Times New Roman" w:hAnsiTheme="majorHAnsi" w:cstheme="majorBidi"/>
-                <w:color w:val="000000" w:themeColor="text1"/>
-                <w:lang w:val="en-GB" w:eastAsia="de-CH"/>
-              </w:rPr>
-            </w:pPr>
-            <w:r>
-              <w:rPr>
-                <w:rFonts w:asciiTheme="majorHAnsi" w:eastAsia="Times New Roman" w:hAnsiTheme="majorHAnsi" w:cstheme="majorBidi"/>
-                <w:color w:val="000000" w:themeColor="text1"/>
-                <w:lang w:val="en-GB" w:eastAsia="de-CH"/>
-              </w:rPr>
-              <w:t>A1</w:t>
+            <w:tcW w:w="2835" w:type="dxa"/>
+          </w:tcPr>
+          <w:p>
+            <w:pPr>
+              <w:rPr>
+                <w:rFonts w:asciiTheme="majorHAnsi" w:eastAsia="Times New Roman" w:hAnsiTheme="majorHAnsi" w:cstheme="majorBidi"/>
+                <w:color w:val="000000" w:themeColor="text1"/>
+                <w:sz w:val="24"/>
+                <w:szCs w:val="24"/>
+                <w:lang w:val="en-GB" w:eastAsia="de-CH"/>
+              </w:rPr>
+            </w:pPr>
+            <w:r>
+              <w:rPr>
+                <w:rFonts w:asciiTheme="majorHAnsi" w:eastAsia="Times New Roman" w:hAnsiTheme="majorHAnsi" w:cstheme="majorBidi"/>
+                <w:color w:val="000000" w:themeColor="text1"/>
+                <w:sz w:val="24"/>
+                <w:szCs w:val="24"/>
+                <w:lang w:val="en-GB" w:eastAsia="de-CH"/>
+              </w:rPr>
+              <w:t>No Exception</w:t>
+            </w:r>
+          </w:p>
+        </w:tc>
+        <w:tc>
+          <w:tcPr>
+            <w:tcW w:w="1418" w:type="dxa"/>
+          </w:tcPr>
+          <w:p>
+            <w:pPr>
+              <w:rPr>
+                <w:rFonts w:asciiTheme="majorHAnsi" w:eastAsia="Times New Roman" w:hAnsiTheme="majorHAnsi" w:cstheme="majorBidi"/>
+                <w:color w:val="000000" w:themeColor="text1"/>
+                <w:sz w:val="24"/>
+                <w:szCs w:val="24"/>
+                <w:lang w:val="en-GB" w:eastAsia="de-CH"/>
+              </w:rPr>
+            </w:pPr>
+            <w:r>
+              <w:rPr>
+                <w:rFonts w:asciiTheme="majorHAnsi" w:eastAsia="Times New Roman" w:hAnsiTheme="majorHAnsi" w:cstheme="majorBidi"/>
+                <w:color w:val="000000" w:themeColor="text1"/>
+                <w:sz w:val="24"/>
+                <w:szCs w:val="24"/>
+                <w:lang w:val="en-GB" w:eastAsia="de-CH"/>
+              </w:rPr>
+              <w:t>G3, G4</w:t>
             </w:r>
           </w:p>
         </w:tc>
@@ -1954,722 +2254,19 @@
           <w:p>
             <w:pPr>
               <w:rPr>
-                <w:rFonts w:asciiTheme="majorHAnsi" w:eastAsia="Times New Roman" w:hAnsiTheme="majorHAnsi" w:cstheme="majorHAnsi"/>
-                <w:color w:val="000000"/>
-                <w:lang w:val="en-GB" w:eastAsia="de-CH"/>
-              </w:rPr>
-            </w:pPr>
-            <w:r>
-              <w:rPr>
-                <w:rFonts w:asciiTheme="majorHAnsi" w:eastAsia="Times New Roman" w:hAnsiTheme="majorHAnsi" w:cstheme="majorHAnsi"/>
-                <w:color w:val="000000"/>
-                <w:lang w:val="en-GB" w:eastAsia="de-CH"/>
-              </w:rPr>
-              <w:t>passed</w:t>
-            </w:r>
-          </w:p>
-        </w:tc>
-      </w:tr>
-      <w:tr>
-        <w:trPr>
-          <w:trHeight w:val="288"/>
-        </w:trPr>
-        <w:tc>
-          <w:tcPr>
-            <w:tcW w:w="5949" w:type="dxa"/>
-            <w:shd w:val="clear" w:color="auto" w:fill="FFFFFF" w:themeFill="background1"/>
-          </w:tcPr>
-          <w:p>
-            <w:pPr>
-              <w:rPr>
-                <w:rFonts w:asciiTheme="majorHAnsi" w:eastAsia="Times New Roman" w:hAnsiTheme="majorHAnsi" w:cstheme="majorBidi"/>
-                <w:color w:val="000000" w:themeColor="text1"/>
-                <w:sz w:val="24"/>
-                <w:szCs w:val="24"/>
-                <w:lang w:val="en-GB" w:eastAsia="de-CH"/>
-              </w:rPr>
-            </w:pPr>
-            <w:proofErr w:type="spellStart"/>
-            <w:r>
-              <w:rPr>
-                <w:rFonts w:asciiTheme="majorHAnsi" w:eastAsia="Times New Roman" w:hAnsiTheme="majorHAnsi" w:cstheme="majorBidi"/>
-                <w:color w:val="000000" w:themeColor="text1"/>
-                <w:sz w:val="24"/>
-                <w:szCs w:val="24"/>
-                <w:lang w:val="en-GB" w:eastAsia="de-CH"/>
-              </w:rPr>
-              <w:t>addComputer_invalidArgumentNameIsEmpty_returnsFalse</w:t>
-            </w:r>
-            <w:proofErr w:type="spellEnd"/>
-          </w:p>
-        </w:tc>
-        <w:tc>
-          <w:tcPr>
-            <w:tcW w:w="1134" w:type="dxa"/>
-          </w:tcPr>
-          <w:p>
-            <w:pPr>
-              <w:rPr>
-                <w:rFonts w:asciiTheme="majorHAnsi" w:eastAsia="Times New Roman" w:hAnsiTheme="majorHAnsi" w:cstheme="majorBidi"/>
-                <w:color w:val="000000" w:themeColor="text1"/>
-                <w:lang w:val="en-GB" w:eastAsia="de-CH"/>
-              </w:rPr>
-            </w:pPr>
-            <w:r>
-              <w:rPr>
-                <w:rFonts w:asciiTheme="majorHAnsi" w:eastAsia="Times New Roman" w:hAnsiTheme="majorHAnsi" w:cstheme="majorBidi"/>
-                <w:color w:val="000000"/>
-                <w:lang w:val="en-GB" w:eastAsia="de-CH"/>
-              </w:rPr>
-              <w:t>false</w:t>
-            </w:r>
-          </w:p>
-        </w:tc>
-        <w:tc>
-          <w:tcPr>
-            <w:tcW w:w="2410" w:type="dxa"/>
-          </w:tcPr>
-          <w:p>
-            <w:pPr>
-              <w:rPr>
-                <w:rFonts w:asciiTheme="majorHAnsi" w:eastAsia="Times New Roman" w:hAnsiTheme="majorHAnsi" w:cstheme="majorBidi"/>
-                <w:color w:val="000000" w:themeColor="text1"/>
-                <w:lang w:val="en-GB" w:eastAsia="de-CH"/>
-              </w:rPr>
-            </w:pPr>
-            <w:r>
-              <w:rPr>
-                <w:rFonts w:asciiTheme="majorHAnsi" w:eastAsia="Times New Roman" w:hAnsiTheme="majorHAnsi" w:cstheme="majorBidi"/>
-                <w:color w:val="000000" w:themeColor="text1"/>
-                <w:lang w:val="en-GB" w:eastAsia="de-CH"/>
-              </w:rPr>
-              <w:t>A1</w:t>
-            </w:r>
-          </w:p>
-        </w:tc>
-        <w:tc>
-          <w:tcPr>
-            <w:tcW w:w="963" w:type="dxa"/>
-            <w:shd w:val="clear" w:color="auto" w:fill="E2EFD9" w:themeFill="accent6" w:themeFillTint="33"/>
-          </w:tcPr>
-          <w:p>
-            <w:pPr>
-              <w:rPr>
-                <w:rFonts w:asciiTheme="majorHAnsi" w:eastAsia="Times New Roman" w:hAnsiTheme="majorHAnsi" w:cstheme="majorHAnsi"/>
-                <w:color w:val="000000"/>
-                <w:lang w:val="en-GB" w:eastAsia="de-CH"/>
-              </w:rPr>
-            </w:pPr>
-            <w:r>
-              <w:rPr>
-                <w:rFonts w:asciiTheme="majorHAnsi" w:eastAsia="Times New Roman" w:hAnsiTheme="majorHAnsi" w:cstheme="majorHAnsi"/>
-                <w:color w:val="000000"/>
-                <w:lang w:val="en-GB" w:eastAsia="de-CH"/>
-              </w:rPr>
-              <w:t>passed</w:t>
-            </w:r>
-          </w:p>
-        </w:tc>
-      </w:tr>
-      <w:tr>
-        <w:trPr>
-          <w:trHeight w:val="288"/>
-        </w:trPr>
-        <w:tc>
-          <w:tcPr>
-            <w:tcW w:w="5949" w:type="dxa"/>
-            <w:shd w:val="clear" w:color="auto" w:fill="FFFFFF" w:themeFill="background1"/>
-          </w:tcPr>
-          <w:p>
-            <w:pPr>
-              <w:rPr>
-                <w:rFonts w:asciiTheme="majorHAnsi" w:eastAsia="Times New Roman" w:hAnsiTheme="majorHAnsi" w:cstheme="majorBidi"/>
-                <w:color w:val="000000" w:themeColor="text1"/>
-                <w:sz w:val="24"/>
-                <w:szCs w:val="24"/>
-                <w:lang w:val="en-GB" w:eastAsia="de-CH"/>
-              </w:rPr>
-            </w:pPr>
-            <w:proofErr w:type="spellStart"/>
-            <w:r>
-              <w:rPr>
-                <w:rFonts w:asciiTheme="majorHAnsi" w:eastAsia="Times New Roman" w:hAnsiTheme="majorHAnsi" w:cstheme="majorBidi"/>
-                <w:color w:val="000000" w:themeColor="text1"/>
-                <w:sz w:val="24"/>
-                <w:szCs w:val="24"/>
-                <w:lang w:val="en-GB" w:eastAsia="de-CH"/>
-              </w:rPr>
-              <w:t>addComputer_invalidArgumentColorIsNull_returnsFalse</w:t>
-            </w:r>
-            <w:proofErr w:type="spellEnd"/>
-          </w:p>
-        </w:tc>
-        <w:tc>
-          <w:tcPr>
-            <w:tcW w:w="1134" w:type="dxa"/>
-          </w:tcPr>
-          <w:p>
-            <w:pPr>
-              <w:rPr>
-                <w:rFonts w:asciiTheme="majorHAnsi" w:eastAsia="Times New Roman" w:hAnsiTheme="majorHAnsi" w:cstheme="majorBidi"/>
-                <w:color w:val="000000" w:themeColor="text1"/>
-                <w:lang w:val="en-GB" w:eastAsia="de-CH"/>
-              </w:rPr>
-            </w:pPr>
-            <w:r>
-              <w:rPr>
-                <w:rFonts w:asciiTheme="majorHAnsi" w:eastAsia="Times New Roman" w:hAnsiTheme="majorHAnsi" w:cstheme="majorBidi"/>
-                <w:color w:val="000000"/>
-                <w:lang w:val="en-GB" w:eastAsia="de-CH"/>
-              </w:rPr>
-              <w:t>false</w:t>
-            </w:r>
-          </w:p>
-        </w:tc>
-        <w:tc>
-          <w:tcPr>
-            <w:tcW w:w="2410" w:type="dxa"/>
-          </w:tcPr>
-          <w:p>
-            <w:pPr>
-              <w:rPr>
-                <w:rFonts w:asciiTheme="majorHAnsi" w:eastAsia="Times New Roman" w:hAnsiTheme="majorHAnsi" w:cstheme="majorBidi"/>
-                <w:color w:val="000000" w:themeColor="text1"/>
-                <w:lang w:val="en-GB" w:eastAsia="de-CH"/>
-              </w:rPr>
-            </w:pPr>
-            <w:r>
-              <w:rPr>
-                <w:rFonts w:asciiTheme="majorHAnsi" w:eastAsia="Times New Roman" w:hAnsiTheme="majorHAnsi" w:cstheme="majorBidi"/>
-                <w:color w:val="000000" w:themeColor="text1"/>
-                <w:lang w:val="en-GB" w:eastAsia="de-CH"/>
-              </w:rPr>
-              <w:t>A1</w:t>
-            </w:r>
-          </w:p>
-        </w:tc>
-        <w:tc>
-          <w:tcPr>
-            <w:tcW w:w="963" w:type="dxa"/>
-            <w:shd w:val="clear" w:color="auto" w:fill="E2EFD9" w:themeFill="accent6" w:themeFillTint="33"/>
-          </w:tcPr>
-          <w:p>
-            <w:pPr>
-              <w:rPr>
-                <w:rFonts w:asciiTheme="majorHAnsi" w:eastAsia="Times New Roman" w:hAnsiTheme="majorHAnsi" w:cstheme="majorHAnsi"/>
-                <w:color w:val="000000"/>
-                <w:lang w:val="en-GB" w:eastAsia="de-CH"/>
-              </w:rPr>
-            </w:pPr>
-            <w:r>
-              <w:rPr>
-                <w:rFonts w:asciiTheme="majorHAnsi" w:eastAsia="Times New Roman" w:hAnsiTheme="majorHAnsi" w:cstheme="majorHAnsi"/>
-                <w:color w:val="000000"/>
-                <w:lang w:val="en-GB" w:eastAsia="de-CH"/>
-              </w:rPr>
-              <w:t>passed</w:t>
-            </w:r>
-          </w:p>
-        </w:tc>
-      </w:tr>
-      <w:tr>
-        <w:trPr>
-          <w:trHeight w:val="288"/>
-        </w:trPr>
-        <w:tc>
-          <w:tcPr>
-            <w:tcW w:w="5949" w:type="dxa"/>
-            <w:shd w:val="clear" w:color="auto" w:fill="FFFFFF" w:themeFill="background1"/>
-          </w:tcPr>
-          <w:p>
-            <w:pPr>
-              <w:rPr>
-                <w:rFonts w:asciiTheme="majorHAnsi" w:eastAsia="Times New Roman" w:hAnsiTheme="majorHAnsi" w:cstheme="majorBidi"/>
-                <w:color w:val="000000" w:themeColor="text1"/>
-                <w:sz w:val="24"/>
-                <w:szCs w:val="24"/>
-                <w:lang w:val="en-GB" w:eastAsia="de-CH"/>
-              </w:rPr>
-            </w:pPr>
-            <w:proofErr w:type="spellStart"/>
-            <w:r>
-              <w:rPr>
-                <w:rFonts w:asciiTheme="majorHAnsi" w:eastAsia="Times New Roman" w:hAnsiTheme="majorHAnsi" w:cstheme="majorBidi"/>
-                <w:color w:val="000000" w:themeColor="text1"/>
-                <w:sz w:val="24"/>
-                <w:szCs w:val="24"/>
-                <w:lang w:val="en-GB" w:eastAsia="de-CH"/>
-              </w:rPr>
-              <w:t>addComputer_invalidArgumentLevelToHigh_returnsFalse</w:t>
-            </w:r>
-            <w:proofErr w:type="spellEnd"/>
-          </w:p>
-        </w:tc>
-        <w:tc>
-          <w:tcPr>
-            <w:tcW w:w="1134" w:type="dxa"/>
-          </w:tcPr>
-          <w:p>
-            <w:pPr>
-              <w:rPr>
-                <w:rFonts w:asciiTheme="majorHAnsi" w:eastAsia="Times New Roman" w:hAnsiTheme="majorHAnsi" w:cstheme="majorBidi"/>
-                <w:color w:val="000000" w:themeColor="text1"/>
-                <w:lang w:val="en-GB" w:eastAsia="de-CH"/>
-              </w:rPr>
-            </w:pPr>
-            <w:r>
-              <w:rPr>
-                <w:rFonts w:asciiTheme="majorHAnsi" w:eastAsia="Times New Roman" w:hAnsiTheme="majorHAnsi" w:cstheme="majorBidi"/>
-                <w:color w:val="000000"/>
-                <w:lang w:val="en-GB" w:eastAsia="de-CH"/>
-              </w:rPr>
-              <w:t>false</w:t>
-            </w:r>
-          </w:p>
-        </w:tc>
-        <w:tc>
-          <w:tcPr>
-            <w:tcW w:w="2410" w:type="dxa"/>
-          </w:tcPr>
-          <w:p>
-            <w:pPr>
-              <w:rPr>
-                <w:rFonts w:asciiTheme="majorHAnsi" w:eastAsia="Times New Roman" w:hAnsiTheme="majorHAnsi" w:cstheme="majorBidi"/>
-                <w:color w:val="000000" w:themeColor="text1"/>
-                <w:lang w:val="en-GB" w:eastAsia="de-CH"/>
-              </w:rPr>
-            </w:pPr>
-            <w:r>
-              <w:rPr>
-                <w:rFonts w:asciiTheme="majorHAnsi" w:eastAsia="Times New Roman" w:hAnsiTheme="majorHAnsi" w:cstheme="majorBidi"/>
-                <w:color w:val="000000" w:themeColor="text1"/>
-                <w:lang w:val="en-GB" w:eastAsia="de-CH"/>
-              </w:rPr>
-              <w:t>A1</w:t>
-            </w:r>
-          </w:p>
-        </w:tc>
-        <w:tc>
-          <w:tcPr>
-            <w:tcW w:w="963" w:type="dxa"/>
-            <w:shd w:val="clear" w:color="auto" w:fill="E2EFD9" w:themeFill="accent6" w:themeFillTint="33"/>
-          </w:tcPr>
-          <w:p>
-            <w:pPr>
-              <w:rPr>
-                <w:rFonts w:asciiTheme="majorHAnsi" w:eastAsia="Times New Roman" w:hAnsiTheme="majorHAnsi" w:cstheme="majorHAnsi"/>
-                <w:color w:val="000000"/>
-                <w:lang w:val="en-GB" w:eastAsia="de-CH"/>
-              </w:rPr>
-            </w:pPr>
-            <w:r>
-              <w:rPr>
-                <w:rFonts w:asciiTheme="majorHAnsi" w:eastAsia="Times New Roman" w:hAnsiTheme="majorHAnsi" w:cstheme="majorHAnsi"/>
-                <w:color w:val="000000"/>
-                <w:lang w:val="en-GB" w:eastAsia="de-CH"/>
-              </w:rPr>
-              <w:t>passed</w:t>
-            </w:r>
-          </w:p>
-        </w:tc>
-      </w:tr>
-      <w:tr>
-        <w:trPr>
-          <w:trHeight w:val="288"/>
-        </w:trPr>
-        <w:tc>
-          <w:tcPr>
-            <w:tcW w:w="5949" w:type="dxa"/>
-            <w:shd w:val="clear" w:color="auto" w:fill="FFFFFF" w:themeFill="background1"/>
-          </w:tcPr>
-          <w:p>
-            <w:pPr>
-              <w:rPr>
-                <w:rFonts w:asciiTheme="majorHAnsi" w:eastAsia="Times New Roman" w:hAnsiTheme="majorHAnsi" w:cstheme="majorBidi"/>
-                <w:color w:val="000000" w:themeColor="text1"/>
-                <w:sz w:val="24"/>
-                <w:szCs w:val="24"/>
-                <w:lang w:val="en-GB" w:eastAsia="de-CH"/>
-              </w:rPr>
-            </w:pPr>
-            <w:proofErr w:type="spellStart"/>
-            <w:r>
-              <w:rPr>
-                <w:rFonts w:asciiTheme="majorHAnsi" w:eastAsia="Times New Roman" w:hAnsiTheme="majorHAnsi" w:cstheme="majorBidi"/>
-                <w:color w:val="000000" w:themeColor="text1"/>
-                <w:sz w:val="24"/>
-                <w:szCs w:val="24"/>
-                <w:lang w:val="en-GB" w:eastAsia="de-CH"/>
-              </w:rPr>
-              <w:t>addComputer_invalidArgumentLevelToLow_returnsFalse</w:t>
-            </w:r>
-            <w:proofErr w:type="spellEnd"/>
-          </w:p>
-        </w:tc>
-        <w:tc>
-          <w:tcPr>
-            <w:tcW w:w="1134" w:type="dxa"/>
-          </w:tcPr>
-          <w:p>
-            <w:pPr>
-              <w:rPr>
-                <w:rFonts w:asciiTheme="majorHAnsi" w:eastAsia="Times New Roman" w:hAnsiTheme="majorHAnsi" w:cstheme="majorBidi"/>
-                <w:color w:val="000000" w:themeColor="text1"/>
-                <w:lang w:val="en-GB" w:eastAsia="de-CH"/>
-              </w:rPr>
-            </w:pPr>
-            <w:r>
-              <w:rPr>
-                <w:rFonts w:asciiTheme="majorHAnsi" w:eastAsia="Times New Roman" w:hAnsiTheme="majorHAnsi" w:cstheme="majorBidi"/>
-                <w:color w:val="000000"/>
-                <w:lang w:val="en-GB" w:eastAsia="de-CH"/>
-              </w:rPr>
-              <w:t>false</w:t>
-            </w:r>
-          </w:p>
-        </w:tc>
-        <w:tc>
-          <w:tcPr>
-            <w:tcW w:w="2410" w:type="dxa"/>
-          </w:tcPr>
-          <w:p>
-            <w:pPr>
-              <w:rPr>
-                <w:rFonts w:asciiTheme="majorHAnsi" w:eastAsia="Times New Roman" w:hAnsiTheme="majorHAnsi" w:cstheme="majorBidi"/>
-                <w:color w:val="000000" w:themeColor="text1"/>
-                <w:lang w:val="en-GB" w:eastAsia="de-CH"/>
-              </w:rPr>
-            </w:pPr>
-            <w:r>
-              <w:rPr>
-                <w:rFonts w:asciiTheme="majorHAnsi" w:eastAsia="Times New Roman" w:hAnsiTheme="majorHAnsi" w:cstheme="majorBidi"/>
-                <w:color w:val="000000" w:themeColor="text1"/>
-                <w:lang w:val="en-GB" w:eastAsia="de-CH"/>
-              </w:rPr>
-              <w:t>A1</w:t>
-            </w:r>
-          </w:p>
-        </w:tc>
-        <w:tc>
-          <w:tcPr>
-            <w:tcW w:w="963" w:type="dxa"/>
-            <w:shd w:val="clear" w:color="auto" w:fill="E2EFD9" w:themeFill="accent6" w:themeFillTint="33"/>
-          </w:tcPr>
-          <w:p>
-            <w:pPr>
-              <w:rPr>
-                <w:rFonts w:asciiTheme="majorHAnsi" w:eastAsia="Times New Roman" w:hAnsiTheme="majorHAnsi" w:cstheme="majorHAnsi"/>
-                <w:color w:val="000000"/>
-                <w:lang w:val="en-GB" w:eastAsia="de-CH"/>
-              </w:rPr>
-            </w:pPr>
-            <w:r>
-              <w:rPr>
-                <w:rFonts w:asciiTheme="majorHAnsi" w:eastAsia="Times New Roman" w:hAnsiTheme="majorHAnsi" w:cstheme="majorHAnsi"/>
-                <w:color w:val="000000"/>
-                <w:lang w:val="en-GB" w:eastAsia="de-CH"/>
-              </w:rPr>
-              <w:t>passed</w:t>
-            </w:r>
-          </w:p>
-        </w:tc>
-      </w:tr>
-      <w:tr>
-        <w:trPr>
-          <w:trHeight w:val="288"/>
-        </w:trPr>
-        <w:tc>
-          <w:tcPr>
-            <w:tcW w:w="5949" w:type="dxa"/>
-            <w:shd w:val="clear" w:color="auto" w:fill="FFFFFF" w:themeFill="background1"/>
-          </w:tcPr>
-          <w:p>
-            <w:pPr>
-              <w:rPr>
-                <w:rFonts w:asciiTheme="majorHAnsi" w:eastAsia="Times New Roman" w:hAnsiTheme="majorHAnsi" w:cstheme="majorBidi"/>
-                <w:color w:val="000000" w:themeColor="text1"/>
-                <w:sz w:val="24"/>
-                <w:szCs w:val="24"/>
-                <w:lang w:val="en-GB" w:eastAsia="de-CH"/>
-              </w:rPr>
-            </w:pPr>
-            <w:proofErr w:type="spellStart"/>
-            <w:r>
-              <w:rPr>
-                <w:rFonts w:asciiTheme="majorHAnsi" w:eastAsia="Times New Roman" w:hAnsiTheme="majorHAnsi" w:cstheme="majorBidi"/>
-                <w:color w:val="000000" w:themeColor="text1"/>
-                <w:sz w:val="24"/>
-                <w:szCs w:val="24"/>
-                <w:lang w:val="en-GB" w:eastAsia="de-CH"/>
-              </w:rPr>
-              <w:t>addComputer_OtherCoputerAlreadyExists_returnsFalse</w:t>
-            </w:r>
-            <w:proofErr w:type="spellEnd"/>
-          </w:p>
-        </w:tc>
-        <w:tc>
-          <w:tcPr>
-            <w:tcW w:w="1134" w:type="dxa"/>
-          </w:tcPr>
-          <w:p>
-            <w:pPr>
-              <w:rPr>
-                <w:rFonts w:asciiTheme="majorHAnsi" w:eastAsia="Times New Roman" w:hAnsiTheme="majorHAnsi" w:cstheme="majorBidi"/>
-                <w:color w:val="000000" w:themeColor="text1"/>
-                <w:lang w:val="en-GB" w:eastAsia="de-CH"/>
-              </w:rPr>
-            </w:pPr>
-            <w:r>
-              <w:rPr>
-                <w:rFonts w:asciiTheme="majorHAnsi" w:eastAsia="Times New Roman" w:hAnsiTheme="majorHAnsi" w:cstheme="majorBidi"/>
-                <w:color w:val="000000"/>
-                <w:lang w:val="en-GB" w:eastAsia="de-CH"/>
-              </w:rPr>
-              <w:t>false</w:t>
-            </w:r>
-          </w:p>
-        </w:tc>
-        <w:tc>
-          <w:tcPr>
-            <w:tcW w:w="2410" w:type="dxa"/>
-          </w:tcPr>
-          <w:p>
-            <w:pPr>
-              <w:rPr>
-                <w:rFonts w:asciiTheme="majorHAnsi" w:eastAsia="Times New Roman" w:hAnsiTheme="majorHAnsi" w:cstheme="majorBidi"/>
-                <w:color w:val="000000" w:themeColor="text1"/>
-                <w:lang w:val="en-GB" w:eastAsia="de-CH"/>
-              </w:rPr>
-            </w:pPr>
-            <w:r>
-              <w:rPr>
-                <w:rFonts w:asciiTheme="majorHAnsi" w:eastAsia="Times New Roman" w:hAnsiTheme="majorHAnsi" w:cstheme="majorBidi"/>
-                <w:color w:val="000000" w:themeColor="text1"/>
-                <w:lang w:val="en-GB" w:eastAsia="de-CH"/>
-              </w:rPr>
-              <w:t>A2</w:t>
-            </w:r>
-          </w:p>
-        </w:tc>
-        <w:tc>
-          <w:tcPr>
-            <w:tcW w:w="963" w:type="dxa"/>
-            <w:shd w:val="clear" w:color="auto" w:fill="E2EFD9" w:themeFill="accent6" w:themeFillTint="33"/>
-          </w:tcPr>
-          <w:p>
-            <w:pPr>
-              <w:rPr>
-                <w:rFonts w:asciiTheme="majorHAnsi" w:eastAsia="Times New Roman" w:hAnsiTheme="majorHAnsi" w:cstheme="majorHAnsi"/>
-                <w:color w:val="000000"/>
-                <w:lang w:val="en-GB" w:eastAsia="de-CH"/>
-              </w:rPr>
-            </w:pPr>
-            <w:r>
-              <w:rPr>
-                <w:rFonts w:asciiTheme="majorHAnsi" w:eastAsia="Times New Roman" w:hAnsiTheme="majorHAnsi" w:cstheme="majorHAnsi"/>
-                <w:color w:val="000000"/>
-                <w:lang w:val="en-GB" w:eastAsia="de-CH"/>
-              </w:rPr>
-              <w:t>passed</w:t>
-            </w:r>
-          </w:p>
-        </w:tc>
-      </w:tr>
-      <w:tr>
-        <w:trPr>
-          <w:trHeight w:val="288"/>
-        </w:trPr>
-        <w:tc>
-          <w:tcPr>
-            <w:tcW w:w="5949" w:type="dxa"/>
-            <w:shd w:val="clear" w:color="auto" w:fill="FFFFFF" w:themeFill="background1"/>
-          </w:tcPr>
-          <w:p>
-            <w:pPr>
-              <w:rPr>
-                <w:rFonts w:asciiTheme="majorHAnsi" w:eastAsia="Times New Roman" w:hAnsiTheme="majorHAnsi" w:cstheme="majorBidi"/>
-                <w:color w:val="000000" w:themeColor="text1"/>
-                <w:sz w:val="24"/>
-                <w:szCs w:val="24"/>
-                <w:lang w:val="en-GB" w:eastAsia="de-CH"/>
-              </w:rPr>
-            </w:pPr>
-            <w:proofErr w:type="spellStart"/>
-            <w:r>
-              <w:rPr>
-                <w:rFonts w:asciiTheme="majorHAnsi" w:eastAsia="Times New Roman" w:hAnsiTheme="majorHAnsi" w:cstheme="majorBidi"/>
-                <w:color w:val="000000" w:themeColor="text1"/>
-                <w:sz w:val="24"/>
-                <w:szCs w:val="24"/>
-                <w:lang w:val="en-GB" w:eastAsia="de-CH"/>
-              </w:rPr>
-              <w:t>addComputer_NoSinglePlayerModus_returnsFalse</w:t>
-            </w:r>
-            <w:proofErr w:type="spellEnd"/>
-          </w:p>
-        </w:tc>
-        <w:tc>
-          <w:tcPr>
-            <w:tcW w:w="1134" w:type="dxa"/>
-          </w:tcPr>
-          <w:p>
-            <w:pPr>
-              <w:rPr>
-                <w:rFonts w:asciiTheme="majorHAnsi" w:eastAsia="Times New Roman" w:hAnsiTheme="majorHAnsi" w:cstheme="majorBidi"/>
-                <w:color w:val="000000" w:themeColor="text1"/>
-                <w:lang w:val="en-GB" w:eastAsia="de-CH"/>
-              </w:rPr>
-            </w:pPr>
-            <w:r>
-              <w:rPr>
-                <w:rFonts w:asciiTheme="majorHAnsi" w:eastAsia="Times New Roman" w:hAnsiTheme="majorHAnsi" w:cstheme="majorBidi"/>
-                <w:color w:val="000000" w:themeColor="text1"/>
-                <w:lang w:val="en-GB" w:eastAsia="de-CH"/>
-              </w:rPr>
-              <w:t>false</w:t>
-            </w:r>
-          </w:p>
-        </w:tc>
-        <w:tc>
-          <w:tcPr>
-            <w:tcW w:w="2410" w:type="dxa"/>
-          </w:tcPr>
-          <w:p>
-            <w:pPr>
-              <w:rPr>
-                <w:rFonts w:asciiTheme="majorHAnsi" w:eastAsia="Times New Roman" w:hAnsiTheme="majorHAnsi" w:cstheme="majorBidi"/>
-                <w:color w:val="000000" w:themeColor="text1"/>
-                <w:lang w:val="en-GB" w:eastAsia="de-CH"/>
-              </w:rPr>
-            </w:pPr>
-            <w:r>
-              <w:rPr>
-                <w:rFonts w:asciiTheme="majorHAnsi" w:eastAsia="Times New Roman" w:hAnsiTheme="majorHAnsi" w:cstheme="majorBidi"/>
-                <w:color w:val="000000" w:themeColor="text1"/>
-                <w:lang w:val="en-GB" w:eastAsia="de-CH"/>
-              </w:rPr>
-              <w:t>A3</w:t>
-            </w:r>
-          </w:p>
-        </w:tc>
-        <w:tc>
-          <w:tcPr>
-            <w:tcW w:w="963" w:type="dxa"/>
-            <w:shd w:val="clear" w:color="auto" w:fill="E2EFD9" w:themeFill="accent6" w:themeFillTint="33"/>
-          </w:tcPr>
-          <w:p>
-            <w:pPr>
-              <w:rPr>
-                <w:rFonts w:asciiTheme="majorHAnsi" w:eastAsia="Times New Roman" w:hAnsiTheme="majorHAnsi" w:cstheme="majorHAnsi"/>
-                <w:color w:val="000000"/>
-                <w:lang w:val="en-GB" w:eastAsia="de-CH"/>
-              </w:rPr>
-            </w:pPr>
-            <w:r>
-              <w:rPr>
-                <w:rFonts w:asciiTheme="majorHAnsi" w:eastAsia="Times New Roman" w:hAnsiTheme="majorHAnsi" w:cstheme="majorHAnsi"/>
-                <w:color w:val="000000"/>
-                <w:lang w:val="en-GB" w:eastAsia="de-CH"/>
-              </w:rPr>
-              <w:t>passed</w:t>
-            </w:r>
-          </w:p>
-        </w:tc>
-      </w:tr>
-      <w:tr>
-        <w:trPr>
-          <w:trHeight w:val="288"/>
-        </w:trPr>
-        <w:tc>
-          <w:tcPr>
-            <w:tcW w:w="5949" w:type="dxa"/>
-            <w:shd w:val="clear" w:color="auto" w:fill="FFFFFF" w:themeFill="background1"/>
-          </w:tcPr>
-          <w:p>
-            <w:pPr>
-              <w:rPr>
-                <w:rFonts w:asciiTheme="majorHAnsi" w:eastAsia="Times New Roman" w:hAnsiTheme="majorHAnsi" w:cstheme="majorBidi"/>
-                <w:color w:val="000000" w:themeColor="text1"/>
-                <w:sz w:val="24"/>
-                <w:szCs w:val="24"/>
-                <w:lang w:val="en-GB" w:eastAsia="de-CH"/>
-              </w:rPr>
-            </w:pPr>
-            <w:proofErr w:type="spellStart"/>
-            <w:r>
-              <w:rPr>
-                <w:rFonts w:asciiTheme="majorHAnsi" w:eastAsia="Times New Roman" w:hAnsiTheme="majorHAnsi" w:cstheme="majorBidi"/>
-                <w:color w:val="000000" w:themeColor="text1"/>
-                <w:sz w:val="24"/>
-                <w:szCs w:val="24"/>
-                <w:lang w:val="en-GB" w:eastAsia="de-CH"/>
-              </w:rPr>
-              <w:t>addComputer_CorrectAndUniqueArguments_returnsTrue</w:t>
-            </w:r>
-            <w:proofErr w:type="spellEnd"/>
-          </w:p>
-        </w:tc>
-        <w:tc>
-          <w:tcPr>
-            <w:tcW w:w="1134" w:type="dxa"/>
-          </w:tcPr>
-          <w:p>
-            <w:pPr>
-              <w:rPr>
-                <w:rFonts w:asciiTheme="majorHAnsi" w:eastAsia="Times New Roman" w:hAnsiTheme="majorHAnsi" w:cstheme="majorBidi"/>
-                <w:color w:val="000000" w:themeColor="text1"/>
-                <w:lang w:val="en-GB" w:eastAsia="de-CH"/>
-              </w:rPr>
-            </w:pPr>
-            <w:r>
-              <w:rPr>
-                <w:rFonts w:asciiTheme="majorHAnsi" w:eastAsia="Times New Roman" w:hAnsiTheme="majorHAnsi" w:cstheme="majorBidi"/>
-                <w:color w:val="000000" w:themeColor="text1"/>
-                <w:lang w:val="en-GB" w:eastAsia="de-CH"/>
-              </w:rPr>
-              <w:t>true</w:t>
-            </w:r>
-          </w:p>
-        </w:tc>
-        <w:tc>
-          <w:tcPr>
-            <w:tcW w:w="2410" w:type="dxa"/>
-          </w:tcPr>
-          <w:p>
-            <w:pPr>
-              <w:rPr>
-                <w:rFonts w:asciiTheme="majorHAnsi" w:eastAsia="Times New Roman" w:hAnsiTheme="majorHAnsi" w:cstheme="majorBidi"/>
-                <w:color w:val="000000" w:themeColor="text1"/>
-                <w:lang w:val="en-GB" w:eastAsia="de-CH"/>
-              </w:rPr>
-            </w:pPr>
-            <w:r>
-              <w:rPr>
-                <w:rFonts w:asciiTheme="majorHAnsi" w:eastAsia="Times New Roman" w:hAnsiTheme="majorHAnsi" w:cstheme="majorBidi"/>
-                <w:color w:val="000000" w:themeColor="text1"/>
-                <w:lang w:val="en-GB" w:eastAsia="de-CH"/>
-              </w:rPr>
-              <w:t>A4, A5</w:t>
-            </w:r>
-          </w:p>
-        </w:tc>
-        <w:tc>
-          <w:tcPr>
-            <w:tcW w:w="963" w:type="dxa"/>
-            <w:shd w:val="clear" w:color="auto" w:fill="E2EFD9" w:themeFill="accent6" w:themeFillTint="33"/>
-          </w:tcPr>
-          <w:p>
-            <w:pPr>
-              <w:rPr>
-                <w:rFonts w:asciiTheme="majorHAnsi" w:eastAsia="Times New Roman" w:hAnsiTheme="majorHAnsi" w:cstheme="majorHAnsi"/>
-                <w:color w:val="000000"/>
-                <w:lang w:val="en-GB" w:eastAsia="de-CH"/>
-              </w:rPr>
-            </w:pPr>
-            <w:r>
-              <w:rPr>
-                <w:rFonts w:asciiTheme="majorHAnsi" w:eastAsia="Times New Roman" w:hAnsiTheme="majorHAnsi" w:cstheme="majorHAnsi"/>
-                <w:color w:val="000000"/>
+                <w:rFonts w:asciiTheme="majorHAnsi" w:eastAsia="Times New Roman" w:hAnsiTheme="majorHAnsi" w:cstheme="majorBidi"/>
+                <w:color w:val="000000" w:themeColor="text1"/>
+                <w:sz w:val="24"/>
+                <w:szCs w:val="24"/>
+                <w:lang w:val="en-GB" w:eastAsia="de-CH"/>
+              </w:rPr>
+            </w:pPr>
+            <w:r>
+              <w:rPr>
+                <w:rFonts w:asciiTheme="majorHAnsi" w:eastAsia="Times New Roman" w:hAnsiTheme="majorHAnsi" w:cstheme="majorBidi"/>
+                <w:color w:val="000000" w:themeColor="text1"/>
+                <w:sz w:val="24"/>
+                <w:szCs w:val="24"/>
                 <w:lang w:val="en-GB" w:eastAsia="de-CH"/>
               </w:rPr>
               <w:t>passed</w:t>
@@ -2715,19 +2312,13 @@
           <w:lang w:val="en-GB" w:eastAsia="de-CH"/>
         </w:rPr>
       </w:pPr>
-      <w:bookmarkStart w:id="2" w:name="_Toc70787392"/>
+      <w:bookmarkStart w:id="2" w:name="_Toc70858891"/>
       <w:r>
         <w:rPr>
           <w:lang w:val="en-GB" w:eastAsia="de-CH"/>
         </w:rPr>
         <w:lastRenderedPageBreak/>
-        <w:t>Testing of start</w:t>
-      </w:r>
-      <w:r>
-        <w:rPr>
-          <w:lang w:val="en-GB" w:eastAsia="de-CH"/>
-        </w:rPr>
-        <w:t xml:space="preserve"> &amp; </w:t>
+        <w:t xml:space="preserve">Testing of </w:t>
       </w:r>
       <w:proofErr w:type="spellStart"/>
       <w:r>
@@ -3259,607 +2850,6 @@
                 <w:szCs w:val="24"/>
                 <w:lang w:val="en-GB" w:eastAsia="de-CH"/>
               </w:rPr>
-              <w:t>start_MulitPlayerNotAllPlayerAdded_returnFalse</w:t>
-            </w:r>
-            <w:proofErr w:type="spellEnd"/>
-          </w:p>
-        </w:tc>
-        <w:tc>
-          <w:tcPr>
-            <w:tcW w:w="1134" w:type="dxa"/>
-          </w:tcPr>
-          <w:p>
-            <w:pPr>
-              <w:rPr>
-                <w:rFonts w:asciiTheme="majorHAnsi" w:eastAsia="Times New Roman" w:hAnsiTheme="majorHAnsi" w:cstheme="majorBidi"/>
-                <w:color w:val="000000" w:themeColor="text1"/>
-                <w:sz w:val="24"/>
-                <w:szCs w:val="24"/>
-                <w:lang w:val="en-GB" w:eastAsia="de-CH"/>
-              </w:rPr>
-            </w:pPr>
-            <w:r>
-              <w:rPr>
-                <w:rFonts w:asciiTheme="majorHAnsi" w:eastAsia="Times New Roman" w:hAnsiTheme="majorHAnsi" w:cstheme="majorBidi"/>
-                <w:color w:val="000000" w:themeColor="text1"/>
-                <w:sz w:val="24"/>
-                <w:szCs w:val="24"/>
-                <w:lang w:val="en-GB" w:eastAsia="de-CH"/>
-              </w:rPr>
-              <w:t>false</w:t>
-            </w:r>
-          </w:p>
-        </w:tc>
-        <w:tc>
-          <w:tcPr>
-            <w:tcW w:w="2410" w:type="dxa"/>
-          </w:tcPr>
-          <w:p>
-            <w:pPr>
-              <w:rPr>
-                <w:rFonts w:asciiTheme="majorHAnsi" w:eastAsia="Times New Roman" w:hAnsiTheme="majorHAnsi" w:cstheme="majorBidi"/>
-                <w:color w:val="000000"/>
-                <w:lang w:val="en-GB" w:eastAsia="de-CH"/>
-              </w:rPr>
-            </w:pPr>
-            <w:r>
-              <w:rPr>
-                <w:rFonts w:asciiTheme="majorHAnsi" w:eastAsia="Times New Roman" w:hAnsiTheme="majorHAnsi" w:cstheme="majorBidi"/>
-                <w:color w:val="000000"/>
-                <w:lang w:val="en-GB" w:eastAsia="de-CH"/>
-              </w:rPr>
-              <w:t>S1</w:t>
-            </w:r>
-          </w:p>
-        </w:tc>
-        <w:tc>
-          <w:tcPr>
-            <w:tcW w:w="963" w:type="dxa"/>
-            <w:shd w:val="clear" w:color="auto" w:fill="E2EFD9" w:themeFill="accent6" w:themeFillTint="33"/>
-          </w:tcPr>
-          <w:p>
-            <w:pPr>
-              <w:rPr>
-                <w:rFonts w:asciiTheme="majorHAnsi" w:eastAsia="Times New Roman" w:hAnsiTheme="majorHAnsi" w:cstheme="majorHAnsi"/>
-                <w:color w:val="000000"/>
-                <w:lang w:val="en-GB" w:eastAsia="de-CH"/>
-              </w:rPr>
-            </w:pPr>
-            <w:r>
-              <w:rPr>
-                <w:rFonts w:asciiTheme="majorHAnsi" w:eastAsia="Times New Roman" w:hAnsiTheme="majorHAnsi" w:cstheme="majorHAnsi"/>
-                <w:color w:val="000000"/>
-                <w:lang w:val="en-GB" w:eastAsia="de-CH"/>
-              </w:rPr>
-              <w:t>passed</w:t>
-            </w:r>
-          </w:p>
-        </w:tc>
-      </w:tr>
-      <w:tr>
-        <w:trPr>
-          <w:trHeight w:val="288"/>
-        </w:trPr>
-        <w:tc>
-          <w:tcPr>
-            <w:tcW w:w="5949" w:type="dxa"/>
-            <w:shd w:val="clear" w:color="auto" w:fill="FFFFFF" w:themeFill="background1"/>
-          </w:tcPr>
-          <w:p>
-            <w:pPr>
-              <w:rPr>
-                <w:rFonts w:asciiTheme="majorHAnsi" w:eastAsia="Times New Roman" w:hAnsiTheme="majorHAnsi" w:cstheme="majorBidi"/>
-                <w:color w:val="000000" w:themeColor="text1"/>
-                <w:sz w:val="24"/>
-                <w:szCs w:val="24"/>
-                <w:lang w:val="en-GB" w:eastAsia="de-CH"/>
-              </w:rPr>
-            </w:pPr>
-            <w:proofErr w:type="spellStart"/>
-            <w:r>
-              <w:rPr>
-                <w:rFonts w:asciiTheme="majorHAnsi" w:eastAsia="Times New Roman" w:hAnsiTheme="majorHAnsi" w:cstheme="majorBidi"/>
-                <w:color w:val="000000" w:themeColor="text1"/>
-                <w:sz w:val="24"/>
-                <w:szCs w:val="24"/>
-                <w:lang w:val="en-GB" w:eastAsia="de-CH"/>
-              </w:rPr>
-              <w:t>start_SinglePlayOnlyHumanPlayerAdded_returnFalse</w:t>
-            </w:r>
-            <w:proofErr w:type="spellEnd"/>
-          </w:p>
-        </w:tc>
-        <w:tc>
-          <w:tcPr>
-            <w:tcW w:w="1134" w:type="dxa"/>
-          </w:tcPr>
-          <w:p>
-            <w:pPr>
-              <w:rPr>
-                <w:rFonts w:asciiTheme="majorHAnsi" w:eastAsia="Times New Roman" w:hAnsiTheme="majorHAnsi" w:cstheme="majorBidi"/>
-                <w:color w:val="000000" w:themeColor="text1"/>
-                <w:sz w:val="24"/>
-                <w:szCs w:val="24"/>
-                <w:lang w:val="en-GB" w:eastAsia="de-CH"/>
-              </w:rPr>
-            </w:pPr>
-            <w:r>
-              <w:rPr>
-                <w:rFonts w:asciiTheme="majorHAnsi" w:eastAsia="Times New Roman" w:hAnsiTheme="majorHAnsi" w:cstheme="majorBidi"/>
-                <w:color w:val="000000" w:themeColor="text1"/>
-                <w:sz w:val="24"/>
-                <w:szCs w:val="24"/>
-                <w:lang w:val="en-GB" w:eastAsia="de-CH"/>
-              </w:rPr>
-              <w:t>false</w:t>
-            </w:r>
-          </w:p>
-        </w:tc>
-        <w:tc>
-          <w:tcPr>
-            <w:tcW w:w="2410" w:type="dxa"/>
-          </w:tcPr>
-          <w:p>
-            <w:pPr>
-              <w:rPr>
-                <w:rFonts w:asciiTheme="majorHAnsi" w:eastAsia="Times New Roman" w:hAnsiTheme="majorHAnsi" w:cstheme="majorBidi"/>
-                <w:color w:val="000000"/>
-                <w:lang w:val="en-GB" w:eastAsia="de-CH"/>
-              </w:rPr>
-            </w:pPr>
-            <w:r>
-              <w:rPr>
-                <w:rFonts w:asciiTheme="majorHAnsi" w:eastAsia="Times New Roman" w:hAnsiTheme="majorHAnsi" w:cstheme="majorBidi"/>
-                <w:color w:val="000000"/>
-                <w:lang w:val="en-GB" w:eastAsia="de-CH"/>
-              </w:rPr>
-              <w:t>S2</w:t>
-            </w:r>
-          </w:p>
-        </w:tc>
-        <w:tc>
-          <w:tcPr>
-            <w:tcW w:w="963" w:type="dxa"/>
-            <w:shd w:val="clear" w:color="auto" w:fill="E2EFD9" w:themeFill="accent6" w:themeFillTint="33"/>
-          </w:tcPr>
-          <w:p>
-            <w:pPr>
-              <w:rPr>
-                <w:rFonts w:asciiTheme="majorHAnsi" w:eastAsia="Times New Roman" w:hAnsiTheme="majorHAnsi" w:cstheme="majorHAnsi"/>
-                <w:color w:val="000000"/>
-                <w:lang w:val="en-GB" w:eastAsia="de-CH"/>
-              </w:rPr>
-            </w:pPr>
-            <w:r>
-              <w:rPr>
-                <w:rFonts w:asciiTheme="majorHAnsi" w:eastAsia="Times New Roman" w:hAnsiTheme="majorHAnsi" w:cstheme="majorHAnsi"/>
-                <w:color w:val="000000"/>
-                <w:lang w:val="en-GB" w:eastAsia="de-CH"/>
-              </w:rPr>
-              <w:t>passed</w:t>
-            </w:r>
-          </w:p>
-        </w:tc>
-      </w:tr>
-      <w:tr>
-        <w:trPr>
-          <w:trHeight w:val="288"/>
-        </w:trPr>
-        <w:tc>
-          <w:tcPr>
-            <w:tcW w:w="5949" w:type="dxa"/>
-            <w:shd w:val="clear" w:color="auto" w:fill="FFFFFF" w:themeFill="background1"/>
-          </w:tcPr>
-          <w:p>
-            <w:pPr>
-              <w:rPr>
-                <w:rFonts w:asciiTheme="majorHAnsi" w:eastAsia="Times New Roman" w:hAnsiTheme="majorHAnsi" w:cstheme="majorBidi"/>
-                <w:color w:val="000000" w:themeColor="text1"/>
-                <w:sz w:val="24"/>
-                <w:szCs w:val="24"/>
-                <w:lang w:val="en-GB" w:eastAsia="de-CH"/>
-              </w:rPr>
-            </w:pPr>
-            <w:proofErr w:type="spellStart"/>
-            <w:r>
-              <w:rPr>
-                <w:rFonts w:asciiTheme="majorHAnsi" w:eastAsia="Times New Roman" w:hAnsiTheme="majorHAnsi" w:cstheme="majorBidi"/>
-                <w:color w:val="000000" w:themeColor="text1"/>
-                <w:sz w:val="24"/>
-                <w:szCs w:val="24"/>
-                <w:lang w:val="en-GB" w:eastAsia="de-CH"/>
-              </w:rPr>
-              <w:t>start_MulitPlayerComputerAdded_returnFalse</w:t>
-            </w:r>
-            <w:proofErr w:type="spellEnd"/>
-          </w:p>
-        </w:tc>
-        <w:tc>
-          <w:tcPr>
-            <w:tcW w:w="1134" w:type="dxa"/>
-          </w:tcPr>
-          <w:p>
-            <w:pPr>
-              <w:rPr>
-                <w:rFonts w:asciiTheme="majorHAnsi" w:eastAsia="Times New Roman" w:hAnsiTheme="majorHAnsi" w:cstheme="majorBidi"/>
-                <w:color w:val="000000" w:themeColor="text1"/>
-                <w:sz w:val="24"/>
-                <w:szCs w:val="24"/>
-                <w:lang w:val="en-GB" w:eastAsia="de-CH"/>
-              </w:rPr>
-            </w:pPr>
-            <w:r>
-              <w:rPr>
-                <w:rFonts w:asciiTheme="majorHAnsi" w:eastAsia="Times New Roman" w:hAnsiTheme="majorHAnsi" w:cstheme="majorBidi"/>
-                <w:color w:val="000000" w:themeColor="text1"/>
-                <w:sz w:val="24"/>
-                <w:szCs w:val="24"/>
-                <w:lang w:val="en-GB" w:eastAsia="de-CH"/>
-              </w:rPr>
-              <w:t>false</w:t>
-            </w:r>
-          </w:p>
-        </w:tc>
-        <w:tc>
-          <w:tcPr>
-            <w:tcW w:w="2410" w:type="dxa"/>
-          </w:tcPr>
-          <w:p>
-            <w:pPr>
-              <w:rPr>
-                <w:rFonts w:asciiTheme="majorHAnsi" w:eastAsia="Times New Roman" w:hAnsiTheme="majorHAnsi" w:cstheme="majorBidi"/>
-                <w:color w:val="000000"/>
-                <w:lang w:val="en-GB" w:eastAsia="de-CH"/>
-              </w:rPr>
-            </w:pPr>
-            <w:r>
-              <w:rPr>
-                <w:rFonts w:asciiTheme="majorHAnsi" w:eastAsia="Times New Roman" w:hAnsiTheme="majorHAnsi" w:cstheme="majorBidi"/>
-                <w:color w:val="000000"/>
-                <w:lang w:val="en-GB" w:eastAsia="de-CH"/>
-              </w:rPr>
-              <w:t>S2</w:t>
-            </w:r>
-          </w:p>
-        </w:tc>
-        <w:tc>
-          <w:tcPr>
-            <w:tcW w:w="963" w:type="dxa"/>
-            <w:shd w:val="clear" w:color="auto" w:fill="E2EFD9" w:themeFill="accent6" w:themeFillTint="33"/>
-          </w:tcPr>
-          <w:p>
-            <w:pPr>
-              <w:rPr>
-                <w:rFonts w:asciiTheme="majorHAnsi" w:eastAsia="Times New Roman" w:hAnsiTheme="majorHAnsi" w:cstheme="majorBidi"/>
-                <w:color w:val="000000"/>
-                <w:lang w:val="en-GB" w:eastAsia="de-CH"/>
-              </w:rPr>
-            </w:pPr>
-            <w:r>
-              <w:rPr>
-                <w:rFonts w:asciiTheme="majorHAnsi" w:eastAsia="Times New Roman" w:hAnsiTheme="majorHAnsi" w:cstheme="majorHAnsi"/>
-                <w:color w:val="000000"/>
-                <w:lang w:val="en-GB" w:eastAsia="de-CH"/>
-              </w:rPr>
-              <w:t>passed</w:t>
-            </w:r>
-          </w:p>
-        </w:tc>
-      </w:tr>
-      <w:tr>
-        <w:trPr>
-          <w:trHeight w:val="288"/>
-        </w:trPr>
-        <w:tc>
-          <w:tcPr>
-            <w:tcW w:w="5949" w:type="dxa"/>
-            <w:shd w:val="clear" w:color="auto" w:fill="FFFFFF" w:themeFill="background1"/>
-          </w:tcPr>
-          <w:p>
-            <w:pPr>
-              <w:rPr>
-                <w:rFonts w:asciiTheme="majorHAnsi" w:eastAsia="Times New Roman" w:hAnsiTheme="majorHAnsi" w:cstheme="majorBidi"/>
-                <w:color w:val="000000" w:themeColor="text1"/>
-                <w:sz w:val="24"/>
-                <w:szCs w:val="24"/>
-                <w:lang w:val="en-GB" w:eastAsia="de-CH"/>
-              </w:rPr>
-            </w:pPr>
-            <w:proofErr w:type="spellStart"/>
-            <w:r>
-              <w:rPr>
-                <w:rFonts w:asciiTheme="majorHAnsi" w:eastAsia="Times New Roman" w:hAnsiTheme="majorHAnsi" w:cstheme="majorBidi"/>
-                <w:color w:val="000000" w:themeColor="text1"/>
-                <w:sz w:val="24"/>
-                <w:szCs w:val="24"/>
-                <w:lang w:val="en-GB" w:eastAsia="de-CH"/>
-              </w:rPr>
-              <w:t>start_MulitPlayOnlyHumanPlayerAdded_returnTrue</w:t>
-            </w:r>
-            <w:proofErr w:type="spellEnd"/>
-          </w:p>
-        </w:tc>
-        <w:tc>
-          <w:tcPr>
-            <w:tcW w:w="1134" w:type="dxa"/>
-          </w:tcPr>
-          <w:p>
-            <w:pPr>
-              <w:rPr>
-                <w:rFonts w:asciiTheme="majorHAnsi" w:eastAsia="Times New Roman" w:hAnsiTheme="majorHAnsi" w:cstheme="majorBidi"/>
-                <w:color w:val="000000" w:themeColor="text1"/>
-                <w:sz w:val="24"/>
-                <w:szCs w:val="24"/>
-                <w:lang w:val="en-GB" w:eastAsia="de-CH"/>
-              </w:rPr>
-            </w:pPr>
-            <w:r>
-              <w:rPr>
-                <w:rFonts w:asciiTheme="majorHAnsi" w:eastAsia="Times New Roman" w:hAnsiTheme="majorHAnsi" w:cstheme="majorBidi"/>
-                <w:color w:val="000000" w:themeColor="text1"/>
-                <w:sz w:val="24"/>
-                <w:szCs w:val="24"/>
-                <w:lang w:val="en-GB" w:eastAsia="de-CH"/>
-              </w:rPr>
-              <w:t>true</w:t>
-            </w:r>
-          </w:p>
-        </w:tc>
-        <w:tc>
-          <w:tcPr>
-            <w:tcW w:w="2410" w:type="dxa"/>
-          </w:tcPr>
-          <w:p>
-            <w:pPr>
-              <w:rPr>
-                <w:rFonts w:asciiTheme="majorHAnsi" w:eastAsia="Times New Roman" w:hAnsiTheme="majorHAnsi" w:cstheme="majorBidi"/>
-                <w:color w:val="000000"/>
-                <w:lang w:val="en-GB" w:eastAsia="de-CH"/>
-              </w:rPr>
-            </w:pPr>
-            <w:r>
-              <w:rPr>
-                <w:rFonts w:asciiTheme="majorHAnsi" w:eastAsia="Times New Roman" w:hAnsiTheme="majorHAnsi" w:cstheme="majorBidi"/>
-                <w:color w:val="000000"/>
-                <w:lang w:val="en-GB" w:eastAsia="de-CH"/>
-              </w:rPr>
-              <w:t>S3, S4</w:t>
-            </w:r>
-          </w:p>
-        </w:tc>
-        <w:tc>
-          <w:tcPr>
-            <w:tcW w:w="963" w:type="dxa"/>
-            <w:shd w:val="clear" w:color="auto" w:fill="E2EFD9" w:themeFill="accent6" w:themeFillTint="33"/>
-          </w:tcPr>
-          <w:p>
-            <w:pPr>
-              <w:rPr>
-                <w:rFonts w:asciiTheme="majorHAnsi" w:eastAsia="Times New Roman" w:hAnsiTheme="majorHAnsi" w:cstheme="majorBidi"/>
-                <w:color w:val="000000"/>
-                <w:lang w:val="en-GB" w:eastAsia="de-CH"/>
-              </w:rPr>
-            </w:pPr>
-            <w:r>
-              <w:rPr>
-                <w:rFonts w:asciiTheme="majorHAnsi" w:eastAsia="Times New Roman" w:hAnsiTheme="majorHAnsi" w:cstheme="majorHAnsi"/>
-                <w:color w:val="000000"/>
-                <w:lang w:val="en-GB" w:eastAsia="de-CH"/>
-              </w:rPr>
-              <w:t>passed</w:t>
-            </w:r>
-          </w:p>
-        </w:tc>
-      </w:tr>
-      <w:tr>
-        <w:trPr>
-          <w:trHeight w:val="288"/>
-        </w:trPr>
-        <w:tc>
-          <w:tcPr>
-            <w:tcW w:w="5949" w:type="dxa"/>
-            <w:shd w:val="clear" w:color="auto" w:fill="FFFFFF" w:themeFill="background1"/>
-          </w:tcPr>
-          <w:p>
-            <w:pPr>
-              <w:rPr>
-                <w:rFonts w:asciiTheme="majorHAnsi" w:eastAsia="Times New Roman" w:hAnsiTheme="majorHAnsi" w:cstheme="majorBidi"/>
-                <w:color w:val="000000" w:themeColor="text1"/>
-                <w:sz w:val="24"/>
-                <w:szCs w:val="24"/>
-                <w:lang w:val="en-GB" w:eastAsia="de-CH"/>
-              </w:rPr>
-            </w:pPr>
-            <w:proofErr w:type="spellStart"/>
-            <w:r>
-              <w:rPr>
-                <w:rFonts w:asciiTheme="majorHAnsi" w:eastAsia="Times New Roman" w:hAnsiTheme="majorHAnsi" w:cstheme="majorBidi"/>
-                <w:color w:val="000000" w:themeColor="text1"/>
-                <w:sz w:val="24"/>
-                <w:szCs w:val="24"/>
-                <w:lang w:val="en-GB" w:eastAsia="de-CH"/>
-              </w:rPr>
-              <w:t>start_SinglePlayerComputerAdded_returnTrue</w:t>
-            </w:r>
-            <w:proofErr w:type="spellEnd"/>
-          </w:p>
-        </w:tc>
-        <w:tc>
-          <w:tcPr>
-            <w:tcW w:w="1134" w:type="dxa"/>
-          </w:tcPr>
-          <w:p>
-            <w:pPr>
-              <w:rPr>
-                <w:rFonts w:asciiTheme="majorHAnsi" w:eastAsia="Times New Roman" w:hAnsiTheme="majorHAnsi" w:cstheme="majorBidi"/>
-                <w:color w:val="000000" w:themeColor="text1"/>
-                <w:sz w:val="24"/>
-                <w:szCs w:val="24"/>
-                <w:lang w:val="en-GB" w:eastAsia="de-CH"/>
-              </w:rPr>
-            </w:pPr>
-            <w:r>
-              <w:rPr>
-                <w:rFonts w:asciiTheme="majorHAnsi" w:eastAsia="Times New Roman" w:hAnsiTheme="majorHAnsi" w:cstheme="majorBidi"/>
-                <w:color w:val="000000" w:themeColor="text1"/>
-                <w:sz w:val="24"/>
-                <w:szCs w:val="24"/>
-                <w:lang w:val="en-GB" w:eastAsia="de-CH"/>
-              </w:rPr>
-              <w:t>true</w:t>
-            </w:r>
-          </w:p>
-        </w:tc>
-        <w:tc>
-          <w:tcPr>
-            <w:tcW w:w="2410" w:type="dxa"/>
-          </w:tcPr>
-          <w:p>
-            <w:pPr>
-              <w:rPr>
-                <w:rFonts w:asciiTheme="majorHAnsi" w:eastAsia="Times New Roman" w:hAnsiTheme="majorHAnsi" w:cstheme="majorBidi"/>
-                <w:color w:val="000000"/>
-                <w:lang w:val="en-GB" w:eastAsia="de-CH"/>
-              </w:rPr>
-            </w:pPr>
-            <w:r>
-              <w:rPr>
-                <w:rFonts w:asciiTheme="majorHAnsi" w:eastAsia="Times New Roman" w:hAnsiTheme="majorHAnsi" w:cstheme="majorBidi"/>
-                <w:color w:val="000000" w:themeColor="text1"/>
-                <w:sz w:val="24"/>
-                <w:szCs w:val="24"/>
-                <w:lang w:val="en-GB" w:eastAsia="de-CH"/>
-              </w:rPr>
-              <w:t>S3, S4</w:t>
-            </w:r>
-          </w:p>
-        </w:tc>
-        <w:tc>
-          <w:tcPr>
-            <w:tcW w:w="963" w:type="dxa"/>
-            <w:shd w:val="clear" w:color="auto" w:fill="E2EFD9" w:themeFill="accent6" w:themeFillTint="33"/>
-          </w:tcPr>
-          <w:p>
-            <w:pPr>
-              <w:rPr>
-                <w:rFonts w:asciiTheme="majorHAnsi" w:eastAsia="Times New Roman" w:hAnsiTheme="majorHAnsi" w:cstheme="majorHAnsi"/>
-                <w:color w:val="000000"/>
-                <w:lang w:val="en-GB" w:eastAsia="de-CH"/>
-              </w:rPr>
-            </w:pPr>
-            <w:r>
-              <w:rPr>
-                <w:rFonts w:asciiTheme="majorHAnsi" w:eastAsia="Times New Roman" w:hAnsiTheme="majorHAnsi" w:cstheme="majorBidi"/>
-                <w:color w:val="000000" w:themeColor="text1"/>
-                <w:sz w:val="24"/>
-                <w:szCs w:val="24"/>
-                <w:lang w:val="en-GB" w:eastAsia="de-CH"/>
-              </w:rPr>
-              <w:t>passed</w:t>
-            </w:r>
-          </w:p>
-        </w:tc>
-      </w:tr>
-      <w:tr>
-        <w:trPr>
-          <w:trHeight w:val="288"/>
-        </w:trPr>
-        <w:tc>
-          <w:tcPr>
-            <w:tcW w:w="5949" w:type="dxa"/>
-            <w:shd w:val="clear" w:color="auto" w:fill="FFFFFF" w:themeFill="background1"/>
-          </w:tcPr>
-          <w:p>
-            <w:pPr>
-              <w:rPr>
-                <w:rFonts w:asciiTheme="majorHAnsi" w:eastAsia="Times New Roman" w:hAnsiTheme="majorHAnsi" w:cstheme="majorBidi"/>
-                <w:color w:val="000000" w:themeColor="text1"/>
-                <w:sz w:val="24"/>
-                <w:szCs w:val="24"/>
-                <w:lang w:val="en-GB" w:eastAsia="de-CH"/>
-              </w:rPr>
-            </w:pPr>
-          </w:p>
-        </w:tc>
-        <w:tc>
-          <w:tcPr>
-            <w:tcW w:w="1134" w:type="dxa"/>
-          </w:tcPr>
-          <w:p>
-            <w:pPr>
-              <w:rPr>
-                <w:rFonts w:asciiTheme="majorHAnsi" w:eastAsia="Times New Roman" w:hAnsiTheme="majorHAnsi" w:cstheme="majorBidi"/>
-                <w:color w:val="000000" w:themeColor="text1"/>
-                <w:sz w:val="24"/>
-                <w:szCs w:val="24"/>
-                <w:lang w:val="en-GB" w:eastAsia="de-CH"/>
-              </w:rPr>
-            </w:pPr>
-          </w:p>
-        </w:tc>
-        <w:tc>
-          <w:tcPr>
-            <w:tcW w:w="2410" w:type="dxa"/>
-            <w:shd w:val="clear" w:color="auto" w:fill="auto"/>
-          </w:tcPr>
-          <w:p>
-            <w:pPr>
-              <w:rPr>
-                <w:rFonts w:asciiTheme="majorHAnsi" w:eastAsia="Times New Roman" w:hAnsiTheme="majorHAnsi" w:cstheme="majorBidi"/>
-                <w:color w:val="000000" w:themeColor="text1"/>
-                <w:sz w:val="24"/>
-                <w:szCs w:val="24"/>
-                <w:lang w:val="en-GB" w:eastAsia="de-CH"/>
-              </w:rPr>
-            </w:pPr>
-          </w:p>
-        </w:tc>
-        <w:tc>
-          <w:tcPr>
-            <w:tcW w:w="963" w:type="dxa"/>
-            <w:shd w:val="clear" w:color="auto" w:fill="auto"/>
-          </w:tcPr>
-          <w:p>
-            <w:pPr>
-              <w:rPr>
-                <w:rFonts w:asciiTheme="majorHAnsi" w:eastAsia="Times New Roman" w:hAnsiTheme="majorHAnsi" w:cstheme="majorBidi"/>
-                <w:color w:val="000000" w:themeColor="text1"/>
-                <w:sz w:val="24"/>
-                <w:szCs w:val="24"/>
-                <w:lang w:val="en-GB" w:eastAsia="de-CH"/>
-              </w:rPr>
-            </w:pPr>
-          </w:p>
-        </w:tc>
-      </w:tr>
-      <w:tr>
-        <w:trPr>
-          <w:trHeight w:val="288"/>
-        </w:trPr>
-        <w:tc>
-          <w:tcPr>
-            <w:tcW w:w="5949" w:type="dxa"/>
-            <w:shd w:val="clear" w:color="auto" w:fill="FFFFFF" w:themeFill="background1"/>
-          </w:tcPr>
-          <w:p>
-            <w:pPr>
-              <w:rPr>
-                <w:rFonts w:asciiTheme="majorHAnsi" w:eastAsia="Times New Roman" w:hAnsiTheme="majorHAnsi" w:cstheme="majorBidi"/>
-                <w:color w:val="000000" w:themeColor="text1"/>
-                <w:sz w:val="24"/>
-                <w:szCs w:val="24"/>
-                <w:lang w:val="en-GB" w:eastAsia="de-CH"/>
-              </w:rPr>
-            </w:pPr>
-            <w:proofErr w:type="spellStart"/>
-            <w:r>
-              <w:rPr>
-                <w:rFonts w:asciiTheme="majorHAnsi" w:eastAsia="Times New Roman" w:hAnsiTheme="majorHAnsi" w:cstheme="majorBidi"/>
-                <w:color w:val="000000" w:themeColor="text1"/>
-                <w:sz w:val="24"/>
-                <w:szCs w:val="24"/>
-                <w:lang w:val="en-GB" w:eastAsia="de-CH"/>
-              </w:rPr>
               <w:t>getColorFromCurrentPlayer_NoPlayerAdded_returnNull</w:t>
             </w:r>
             <w:proofErr w:type="spellEnd"/>
@@ -4375,7 +3365,7 @@
           <w:lang w:val="en-GB" w:eastAsia="de-CH"/>
         </w:rPr>
       </w:pPr>
-      <w:bookmarkStart w:id="3" w:name="_Toc70787393"/>
+      <w:bookmarkStart w:id="3" w:name="_Toc70858892"/>
       <w:r>
         <w:rPr>
           <w:lang w:val="en-GB" w:eastAsia="de-CH"/>
@@ -5172,6 +4162,7 @@
           <w:lang w:val="en-GB" w:eastAsia="de-CH"/>
         </w:rPr>
       </w:pPr>
+      <w:bookmarkStart w:id="4" w:name="_Toc70858893"/>
       <w:r>
         <w:rPr>
           <w:lang w:val="en-GB" w:eastAsia="de-CH"/>
@@ -5185,6 +4176,7 @@
         </w:rPr>
         <w:t>getWinner</w:t>
       </w:r>
+      <w:bookmarkEnd w:id="4"/>
       <w:proofErr w:type="spellEnd"/>
     </w:p>
     <w:p>

</xml_diff>